<commit_message>
uploaded Requirements Definition doc
</commit_message>
<xml_diff>
--- a/Overview/Project Plan.docx
+++ b/Overview/Project Plan.docx
@@ -1,50 +1,39 @@
 
 <file path=word/document.xml><?xml version="1.0" encoding="utf-8"?>
-<w:document xmlns:r="http://schemas.openxmlformats.org/officeDocument/2006/relationships" xmlns:wp="http://schemas.openxmlformats.org/drawingml/2006/wordprocessingDrawing" xmlns:w="http://schemas.openxmlformats.org/wordprocessingml/2006/main" xmlns:w10="urn:schemas-microsoft-com:office:word" xmlns:w14="http://schemas.microsoft.com/office/word/2010/wordml" xmlns:wps="http://schemas.microsoft.com/office/word/2010/wordprocessingShape" xmlns:wpg="http://schemas.microsoft.com/office/word/2010/wordprocessingGroup" xmlns:mc="http://schemas.openxmlformats.org/markup-compatibility/2006" xmlns:v="urn:schemas-microsoft-com:vml" xmlns:o="urn:schemas-microsoft-com:office:office" xmlns:m="http://schemas.openxmlformats.org/officeDocument/2006/math" mc:Ignorable="w14">
+<w:document xmlns:o="urn:schemas-microsoft-com:office:office" xmlns:r="http://schemas.openxmlformats.org/officeDocument/2006/relationships" xmlns:v="urn:schemas-microsoft-com:vml" xmlns:w="http://schemas.openxmlformats.org/wordprocessingml/2006/main" xmlns:w10="urn:schemas-microsoft-com:office:word" xmlns:wp="http://schemas.openxmlformats.org/drawingml/2006/wordprocessingDrawing" xmlns:wps="http://schemas.microsoft.com/office/word/2010/wordprocessingShape" xmlns:wpg="http://schemas.microsoft.com/office/word/2010/wordprocessingGroup" xmlns:mc="http://schemas.openxmlformats.org/markup-compatibility/2006" xmlns:wp14="http://schemas.microsoft.com/office/word/2010/wordprocessingDrawing" xmlns:w14="http://schemas.microsoft.com/office/word/2010/wordml" mc:Ignorable="w14 wp14">
   <w:background w:color="FFFFFF"/>
   <w:body>
     <w:p>
       <w:pPr>
         <w:pStyle w:val="Title"/>
+        <w:rPr/>
       </w:pPr>
-      <w:bookmarkStart w:name="Top" w:id="0"/>
       <w:r>
         <w:rPr>
-          <w:shd w:val="clear" w:color="auto" w:fill="ffff00"/>
-          <w:rtl w:val="0"/>
+          <w:shd w:fill="FFFF00" w:val="clear"/>
           <w:lang w:val="en-US"/>
         </w:rPr>
-        <w:t>&lt;Project Name&gt;</w:t>
-      </w:r>
-      <w:bookmarkEnd w:id="0"/>
-      <w:r>
-        <w:rPr>
-          <w:shd w:val="clear" w:color="auto" w:fill="ffff00"/>
-          <w:rtl w:val="0"/>
-          <w:lang w:val="en-US"/>
-        </w:rPr>
-        <w:t>test</w:t>
+        <w:t>Project4</w:t>
       </w:r>
     </w:p>
     <w:p>
       <w:pPr>
         <w:pStyle w:val="Heading"/>
+        <w:rPr/>
       </w:pPr>
       <w:r>
-        <w:rPr>
-          <w:rtl w:val="0"/>
-        </w:rPr>
+        <w:rPr/>
         <w:t>Project Overview</w:t>
       </w:r>
     </w:p>
     <w:p>
       <w:pPr>
         <w:pStyle w:val="Body"/>
+        <w:rPr/>
       </w:pPr>
-      <w:bookmarkStart w:name="Team" w:id="1"/>
+      <w:bookmarkStart w:id="0" w:name="Team"/>
       <w:r>
         <w:rPr>
-          <w:rtl w:val="0"/>
           <w:lang w:val="en-US"/>
         </w:rPr>
         <w:t>This project aims to build an app that helps people minimize duplicate purchases of media, tools, equipment, or any other kind of resource.</w:t>
@@ -53,36 +42,30 @@
     <w:p>
       <w:pPr>
         <w:pStyle w:val="Body"/>
+        <w:rPr/>
       </w:pPr>
       <w:r>
         <w:rPr>
-          <w:rtl w:val="0"/>
           <w:lang w:val="en-US"/>
         </w:rPr>
         <w:t xml:space="preserve">Have you ever purchased a movie online then discovered that a family member or close friend just brought the same thing?  To reduce redundant purchases, it would be nice to have a simple app (mobile or web-based) that allows you, family members, and close friends with whom you often watch movies to be able to browse each other lists of titles.  The app would allow you to add, update, and delete the titles in your own list, allow others to see your list, invite them to share their lists, and seamless browse or search all lists to which you have access.  The app would not allow you share the actual media but could allow you to request a </w:t>
       </w:r>
       <w:r>
+        <w:rPr/>
+        <w:t>“</w:t>
+      </w:r>
+      <w:r>
         <w:rPr>
-          <w:rtl w:val="0"/>
-        </w:rPr>
-        <w:t>“</w:t>
-      </w:r>
-      <w:r>
-        <w:rPr>
-          <w:rtl w:val="0"/>
           <w:lang w:val="it-IT"/>
         </w:rPr>
         <w:t>movie date</w:t>
       </w:r>
       <w:r>
+        <w:rPr/>
+        <w:t xml:space="preserve">” </w:t>
+      </w:r>
+      <w:r>
         <w:rPr>
-          <w:rtl w:val="0"/>
-        </w:rPr>
-        <w:t xml:space="preserve">” </w:t>
-      </w:r>
-      <w:r>
-        <w:rPr>
-          <w:rtl w:val="0"/>
           <w:lang w:val="en-US"/>
         </w:rPr>
         <w:t>with someone to watch one of their movies.  To maintain confidentially and secure, the app would need to authenticate users and allow them to manage access rights they have granted to others.</w:t>
@@ -91,10 +74,10 @@
     <w:p>
       <w:pPr>
         <w:pStyle w:val="Body"/>
+        <w:rPr/>
       </w:pPr>
       <w:r>
         <w:rPr>
-          <w:rtl w:val="0"/>
           <w:lang w:val="en-US"/>
         </w:rPr>
         <w:t xml:space="preserve">The envisioned app could be expanded or repurposed to handle other kinds of things besides movie.  For example, it could be specialized to manage music, audiobooks, tools, camping equipment, board games, etc.  </w:t>
@@ -104,18 +87,18 @@
       <w:pPr>
         <w:pStyle w:val="Body"/>
         <w:rPr>
-          <w:rFonts w:ascii="Calibri" w:cs="Calibri" w:hAnsi="Calibri" w:eastAsia="Calibri"/>
-          <w:i w:val="1"/>
-          <w:iCs w:val="1"/>
+          <w:rFonts w:ascii="Calibri" w:hAnsi="Calibri" w:eastAsia="Calibri" w:cs="Calibri"/>
+          <w:i/>
+          <w:i/>
+          <w:iCs/>
         </w:rPr>
       </w:pPr>
       <w:r>
         <w:rPr>
-          <w:rFonts w:ascii="Calibri" w:cs="Calibri" w:hAnsi="Calibri" w:eastAsia="Calibri"/>
-          <w:i w:val="1"/>
-          <w:iCs w:val="1"/>
-          <w:shd w:val="clear" w:color="auto" w:fill="ffff00"/>
-          <w:rtl w:val="0"/>
+          <w:rFonts w:eastAsia="Calibri" w:cs="Calibri"/>
+          <w:i/>
+          <w:iCs/>
+          <w:shd w:fill="FFFF00" w:val="clear"/>
           <w:lang w:val="en-US"/>
         </w:rPr>
         <w:t>(Before being the project, decide what kind of resource you want your app to management and then rewrite the above project overview accordingly.)</w:t>
@@ -124,11 +107,11 @@
     <w:p>
       <w:pPr>
         <w:pStyle w:val="Heading"/>
+        <w:rPr/>
       </w:pPr>
-      <w:r>
-        <w:rPr>
-          <w:rtl w:val="0"/>
-        </w:rPr>
+      <w:bookmarkStart w:id="1" w:name="Team"/>
+      <w:r>
+        <w:rPr/>
         <w:t>Team Organization</w:t>
       </w:r>
       <w:bookmarkEnd w:id="1"/>
@@ -137,19 +120,19 @@
       <w:pPr>
         <w:pStyle w:val="Body"/>
         <w:rPr>
-          <w:rFonts w:ascii="Calibri" w:cs="Calibri" w:hAnsi="Calibri" w:eastAsia="Calibri"/>
-          <w:i w:val="1"/>
-          <w:iCs w:val="1"/>
-          <w:shd w:val="clear" w:color="auto" w:fill="ffff00"/>
+          <w:rFonts w:ascii="Calibri" w:hAnsi="Calibri" w:eastAsia="Calibri" w:cs="Calibri"/>
+          <w:i/>
+          <w:i/>
+          <w:iCs/>
+          <w:highlight w:val="yellow"/>
         </w:rPr>
       </w:pPr>
       <w:r>
         <w:rPr>
-          <w:rFonts w:ascii="Calibri" w:cs="Calibri" w:hAnsi="Calibri" w:eastAsia="Calibri"/>
-          <w:i w:val="1"/>
-          <w:iCs w:val="1"/>
-          <w:shd w:val="clear" w:color="auto" w:fill="ffff00"/>
-          <w:rtl w:val="0"/>
+          <w:rFonts w:eastAsia="Calibri" w:cs="Calibri"/>
+          <w:i/>
+          <w:iCs/>
+          <w:shd w:fill="FFFF00" w:val="clear"/>
           <w:lang w:val="en-US"/>
         </w:rPr>
         <w:t>(The team description should be complete and accurate, yet concise. You may refer to the text book or other authors for standard team organizations. Be sure to describe any team philosophies that you intend to adapt (e.g. egoless programming). You may use a figure to describe your team organization.  Also, you may anticipate shifts in responsibilities as the project progresses)</w:t>
@@ -158,12 +141,11 @@
     <w:p>
       <w:pPr>
         <w:pStyle w:val="Heading"/>
+        <w:rPr/>
       </w:pPr>
-      <w:bookmarkStart w:name="Process" w:id="2"/>
-      <w:r>
-        <w:rPr>
-          <w:rtl w:val="0"/>
-        </w:rPr>
+      <w:bookmarkStart w:id="2" w:name="Process"/>
+      <w:r>
+        <w:rPr/>
         <w:t>Software Development Process</w:t>
       </w:r>
       <w:bookmarkEnd w:id="2"/>
@@ -171,36 +153,30 @@
     <w:p>
       <w:pPr>
         <w:pStyle w:val="Body"/>
+        <w:rPr/>
       </w:pPr>
       <w:r>
         <w:rPr>
-          <w:rtl w:val="0"/>
           <w:lang w:val="en-US"/>
         </w:rPr>
         <w:t xml:space="preserve">The development will be broken up into five phases.  Each phase will be a little like a Sprint in an Agile method and a little like an iteration in a Spiral process.  Specifically, each phase will be like a Sprint, in that work to be done will be organized into small tasks, placed into a </w:t>
       </w:r>
       <w:r>
+        <w:rPr/>
+        <w:t>“</w:t>
+      </w:r>
+      <w:r>
         <w:rPr>
-          <w:rtl w:val="0"/>
-        </w:rPr>
-        <w:t>“</w:t>
-      </w:r>
-      <w:r>
-        <w:rPr>
-          <w:rtl w:val="0"/>
           <w:lang w:val="de-DE"/>
         </w:rPr>
         <w:t>backlog</w:t>
       </w:r>
       <w:r>
+        <w:rPr/>
+        <w:t>”</w:t>
+      </w:r>
+      <w:r>
         <w:rPr>
-          <w:rtl w:val="0"/>
-        </w:rPr>
-        <w:t>”</w:t>
-      </w:r>
-      <w:r>
-        <w:rPr>
-          <w:rtl w:val="0"/>
           <w:lang w:val="en-US"/>
         </w:rPr>
         <w:t>, and prioritized.   Then, using on time-box scheduling, the team will decide which tasks the phase (Sprint) will address.  The team will use a Scrum Board to keep track of tasks in the backlog, those that will be part of the current Sprint, those in progress, and those that are done.</w:t>
@@ -209,10 +185,10 @@
     <w:p>
       <w:pPr>
         <w:pStyle w:val="Body"/>
+        <w:rPr/>
       </w:pPr>
       <w:r>
         <w:rPr>
-          <w:rtl w:val="0"/>
           <w:lang w:val="en-US"/>
         </w:rPr>
         <w:t>Each phase will also be a little like an iteration in a Spiral process, in that each phase will include some risk analysis and that any development activity (requirements capture, analysis, design, implementation, etc.) can be done during any phase.  Early phases will focus on understanding (requirements capture and analysis) and subsequent phases will focus on design and implementation.  Each phase will include a retrospective.</w:t>
@@ -224,59 +200,56 @@
         <w:jc w:val="left"/>
         <w:tblInd w:w="969" w:type="dxa"/>
         <w:tblBorders>
-          <w:top w:val="single" w:color="ffffff" w:sz="8" w:space="0" w:shadow="0" w:frame="0"/>
-          <w:left w:val="single" w:color="ffffff" w:sz="8" w:space="0" w:shadow="0" w:frame="0"/>
-          <w:bottom w:val="single" w:color="ffffff" w:sz="8" w:space="0" w:shadow="0" w:frame="0"/>
-          <w:right w:val="single" w:color="ffffff" w:sz="8" w:space="0" w:shadow="0" w:frame="0"/>
-          <w:insideH w:val="single" w:color="ffffff" w:sz="8" w:space="0" w:shadow="0" w:frame="0"/>
-          <w:insideV w:val="single" w:color="ffffff" w:sz="8" w:space="0" w:shadow="0" w:frame="0"/>
+          <w:top w:val="single" w:sz="6" w:space="0" w:color="000001"/>
+          <w:left w:val="single" w:sz="6" w:space="0" w:color="000001"/>
+          <w:bottom w:val="single" w:sz="6" w:space="0" w:color="000001"/>
+          <w:right w:val="single" w:sz="6" w:space="0" w:color="000001"/>
+          <w:insideH w:val="single" w:sz="6" w:space="0" w:color="000001"/>
+          <w:insideV w:val="single" w:sz="6" w:space="0" w:color="000001"/>
         </w:tblBorders>
-        <w:shd w:val="clear" w:color="auto" w:fill="ced7e7"/>
-        <w:tblLayout w:type="fixed"/>
+        <w:tblCellMar>
+          <w:top w:w="80" w:type="dxa"/>
+          <w:left w:w="72" w:type="dxa"/>
+          <w:bottom w:w="80" w:type="dxa"/>
+          <w:right w:w="80" w:type="dxa"/>
+        </w:tblCellMar>
       </w:tblPr>
       <w:tblGrid>
         <w:gridCol w:w="705"/>
-        <w:gridCol w:w="7005"/>
+        <w:gridCol w:w="7004"/>
       </w:tblGrid>
       <w:tr>
-        <w:tblPrEx>
-          <w:shd w:val="clear" w:color="auto" w:fill="ced7e7"/>
-        </w:tblPrEx>
         <w:trPr>
           <w:trHeight w:val="605" w:hRule="atLeast"/>
         </w:trPr>
         <w:tc>
           <w:tcPr>
-            <w:tcW w:type="dxa" w:w="705"/>
+            <w:tcW w:w="705" w:type="dxa"/>
             <w:tcBorders>
-              <w:top w:val="single" w:color="000000" w:sz="6" w:space="0" w:shadow="0" w:frame="0"/>
-              <w:left w:val="single" w:color="000000" w:sz="6" w:space="0" w:shadow="0" w:frame="0"/>
-              <w:bottom w:val="single" w:color="000000" w:sz="6" w:space="0" w:shadow="0" w:frame="0"/>
-              <w:right w:val="single" w:color="000000" w:sz="6" w:space="0" w:shadow="0" w:frame="0"/>
+              <w:top w:val="single" w:sz="6" w:space="0" w:color="000001"/>
+              <w:left w:val="single" w:sz="6" w:space="0" w:color="000001"/>
+              <w:bottom w:val="single" w:sz="6" w:space="0" w:color="000001"/>
+              <w:right w:val="single" w:sz="6" w:space="0" w:color="000001"/>
+              <w:insideH w:val="single" w:sz="6" w:space="0" w:color="000001"/>
+              <w:insideV w:val="single" w:sz="6" w:space="0" w:color="000001"/>
             </w:tcBorders>
-            <w:shd w:val="clear" w:color="auto" w:fill="auto"/>
-            <w:tcMar>
-              <w:top w:type="dxa" w:w="80"/>
-              <w:left w:type="dxa" w:w="80"/>
-              <w:bottom w:type="dxa" w:w="80"/>
-              <w:right w:type="dxa" w:w="80"/>
-            </w:tcMar>
+            <w:shd w:fill="CED7E7" w:val="clear"/>
             <w:vAlign w:val="center"/>
           </w:tcPr>
           <w:p>
             <w:pPr>
               <w:pStyle w:val="Body"/>
-              <w:spacing w:after="0" w:line="240" w:lineRule="auto"/>
+              <w:spacing w:lineRule="auto" w:line="240" w:before="0" w:after="0"/>
               <w:jc w:val="center"/>
+              <w:rPr/>
             </w:pPr>
             <w:r>
               <w:rPr>
                 <w:rFonts w:ascii="Times New Roman" w:hAnsi="Times New Roman"/>
-                <w:b w:val="1"/>
-                <w:bCs w:val="1"/>
+                <w:b/>
+                <w:bCs/>
                 <w:sz w:val="24"/>
                 <w:szCs w:val="24"/>
-                <w:rtl w:val="0"/>
                 <w:lang w:val="en-US"/>
               </w:rPr>
               <w:t>Phase</w:t>
@@ -285,36 +258,32 @@
         </w:tc>
         <w:tc>
           <w:tcPr>
-            <w:tcW w:type="dxa" w:w="7005"/>
+            <w:tcW w:w="7004" w:type="dxa"/>
             <w:tcBorders>
-              <w:top w:val="single" w:color="000000" w:sz="6" w:space="0" w:shadow="0" w:frame="0"/>
-              <w:left w:val="single" w:color="000000" w:sz="6" w:space="0" w:shadow="0" w:frame="0"/>
-              <w:bottom w:val="single" w:color="000000" w:sz="6" w:space="0" w:shadow="0" w:frame="0"/>
-              <w:right w:val="single" w:color="000000" w:sz="6" w:space="0" w:shadow="0" w:frame="0"/>
+              <w:top w:val="single" w:sz="6" w:space="0" w:color="000001"/>
+              <w:left w:val="single" w:sz="6" w:space="0" w:color="000001"/>
+              <w:bottom w:val="single" w:sz="6" w:space="0" w:color="000001"/>
+              <w:right w:val="single" w:sz="6" w:space="0" w:color="000001"/>
+              <w:insideH w:val="single" w:sz="6" w:space="0" w:color="000001"/>
+              <w:insideV w:val="single" w:sz="6" w:space="0" w:color="000001"/>
             </w:tcBorders>
-            <w:shd w:val="clear" w:color="auto" w:fill="auto"/>
-            <w:tcMar>
-              <w:top w:type="dxa" w:w="80"/>
-              <w:left w:type="dxa" w:w="80"/>
-              <w:bottom w:type="dxa" w:w="80"/>
-              <w:right w:type="dxa" w:w="80"/>
-            </w:tcMar>
+            <w:shd w:fill="CED7E7" w:val="clear"/>
             <w:vAlign w:val="center"/>
           </w:tcPr>
           <w:p>
             <w:pPr>
               <w:pStyle w:val="Body"/>
-              <w:spacing w:after="0" w:line="240" w:lineRule="auto"/>
+              <w:spacing w:lineRule="auto" w:line="240" w:before="0" w:after="0"/>
               <w:jc w:val="center"/>
+              <w:rPr/>
             </w:pPr>
             <w:r>
               <w:rPr>
                 <w:rFonts w:ascii="Times New Roman" w:hAnsi="Times New Roman"/>
-                <w:b w:val="1"/>
-                <w:bCs w:val="1"/>
+                <w:b/>
+                <w:bCs/>
                 <w:sz w:val="24"/>
                 <w:szCs w:val="24"/>
-                <w:rtl w:val="0"/>
                 <w:lang w:val="en-US"/>
               </w:rPr>
               <w:t>Iteration</w:t>
@@ -323,41 +292,33 @@
         </w:tc>
       </w:tr>
       <w:tr>
-        <w:tblPrEx>
-          <w:shd w:val="clear" w:color="auto" w:fill="ced7e7"/>
-        </w:tblPrEx>
         <w:trPr>
           <w:trHeight w:val="305" w:hRule="atLeast"/>
         </w:trPr>
         <w:tc>
           <w:tcPr>
-            <w:tcW w:type="dxa" w:w="705"/>
+            <w:tcW w:w="705" w:type="dxa"/>
             <w:tcBorders>
-              <w:top w:val="single" w:color="000000" w:sz="6" w:space="0" w:shadow="0" w:frame="0"/>
-              <w:left w:val="single" w:color="000000" w:sz="6" w:space="0" w:shadow="0" w:frame="0"/>
-              <w:bottom w:val="single" w:color="000000" w:sz="6" w:space="0" w:shadow="0" w:frame="0"/>
-              <w:right w:val="single" w:color="000000" w:sz="6" w:space="0" w:shadow="0" w:frame="0"/>
+              <w:top w:val="single" w:sz="6" w:space="0" w:color="000001"/>
+              <w:left w:val="single" w:sz="6" w:space="0" w:color="000001"/>
+              <w:bottom w:val="single" w:sz="6" w:space="0" w:color="000001"/>
+              <w:right w:val="single" w:sz="6" w:space="0" w:color="000001"/>
+              <w:insideH w:val="single" w:sz="6" w:space="0" w:color="000001"/>
+              <w:insideV w:val="single" w:sz="6" w:space="0" w:color="000001"/>
             </w:tcBorders>
-            <w:shd w:val="clear" w:color="auto" w:fill="auto"/>
-            <w:tcMar>
-              <w:top w:type="dxa" w:w="80"/>
-              <w:left w:type="dxa" w:w="80"/>
-              <w:bottom w:type="dxa" w:w="80"/>
-              <w:right w:type="dxa" w:w="80"/>
-            </w:tcMar>
-            <w:vAlign w:val="top"/>
+            <w:shd w:fill="CED7E7" w:val="clear"/>
           </w:tcPr>
           <w:p>
             <w:pPr>
               <w:pStyle w:val="Body"/>
-              <w:spacing w:after="0" w:line="240" w:lineRule="auto"/>
+              <w:spacing w:lineRule="auto" w:line="240" w:before="0" w:after="0"/>
+              <w:rPr/>
             </w:pPr>
             <w:r>
               <w:rPr>
                 <w:rFonts w:ascii="Times New Roman" w:hAnsi="Times New Roman"/>
                 <w:sz w:val="24"/>
                 <w:szCs w:val="24"/>
-                <w:rtl w:val="0"/>
                 <w:lang w:val="en-US"/>
               </w:rPr>
               <w:t>1.</w:t>
@@ -366,33 +327,28 @@
         </w:tc>
         <w:tc>
           <w:tcPr>
-            <w:tcW w:type="dxa" w:w="7005"/>
+            <w:tcW w:w="7004" w:type="dxa"/>
             <w:tcBorders>
-              <w:top w:val="single" w:color="000000" w:sz="6" w:space="0" w:shadow="0" w:frame="0"/>
-              <w:left w:val="single" w:color="000000" w:sz="6" w:space="0" w:shadow="0" w:frame="0"/>
-              <w:bottom w:val="single" w:color="000000" w:sz="6" w:space="0" w:shadow="0" w:frame="0"/>
-              <w:right w:val="single" w:color="000000" w:sz="6" w:space="0" w:shadow="0" w:frame="0"/>
+              <w:top w:val="single" w:sz="6" w:space="0" w:color="000001"/>
+              <w:left w:val="single" w:sz="6" w:space="0" w:color="000001"/>
+              <w:bottom w:val="single" w:sz="6" w:space="0" w:color="000001"/>
+              <w:right w:val="single" w:sz="6" w:space="0" w:color="000001"/>
+              <w:insideH w:val="single" w:sz="6" w:space="0" w:color="000001"/>
+              <w:insideV w:val="single" w:sz="6" w:space="0" w:color="000001"/>
             </w:tcBorders>
-            <w:shd w:val="clear" w:color="auto" w:fill="auto"/>
-            <w:tcMar>
-              <w:top w:type="dxa" w:w="80"/>
-              <w:left w:type="dxa" w:w="80"/>
-              <w:bottom w:type="dxa" w:w="80"/>
-              <w:right w:type="dxa" w:w="80"/>
-            </w:tcMar>
-            <w:vAlign w:val="top"/>
+            <w:shd w:fill="CED7E7" w:val="clear"/>
           </w:tcPr>
           <w:p>
             <w:pPr>
               <w:pStyle w:val="Body"/>
-              <w:spacing w:after="0" w:line="240" w:lineRule="auto"/>
+              <w:spacing w:lineRule="auto" w:line="240" w:before="0" w:after="0"/>
+              <w:rPr/>
             </w:pPr>
             <w:r>
               <w:rPr>
                 <w:rFonts w:ascii="Times New Roman" w:hAnsi="Times New Roman"/>
                 <w:sz w:val="24"/>
                 <w:szCs w:val="24"/>
-                <w:rtl w:val="0"/>
                 <w:lang w:val="en-US"/>
               </w:rPr>
               <w:t>Phase 1 - Requirements Capture</w:t>
@@ -401,41 +357,33 @@
         </w:tc>
       </w:tr>
       <w:tr>
-        <w:tblPrEx>
-          <w:shd w:val="clear" w:color="auto" w:fill="ced7e7"/>
-        </w:tblPrEx>
         <w:trPr>
           <w:trHeight w:val="305" w:hRule="atLeast"/>
         </w:trPr>
         <w:tc>
           <w:tcPr>
-            <w:tcW w:type="dxa" w:w="705"/>
+            <w:tcW w:w="705" w:type="dxa"/>
             <w:tcBorders>
-              <w:top w:val="single" w:color="000000" w:sz="6" w:space="0" w:shadow="0" w:frame="0"/>
-              <w:left w:val="single" w:color="000000" w:sz="6" w:space="0" w:shadow="0" w:frame="0"/>
-              <w:bottom w:val="single" w:color="000000" w:sz="6" w:space="0" w:shadow="0" w:frame="0"/>
-              <w:right w:val="single" w:color="000000" w:sz="6" w:space="0" w:shadow="0" w:frame="0"/>
+              <w:top w:val="single" w:sz="6" w:space="0" w:color="000001"/>
+              <w:left w:val="single" w:sz="6" w:space="0" w:color="000001"/>
+              <w:bottom w:val="single" w:sz="6" w:space="0" w:color="000001"/>
+              <w:right w:val="single" w:sz="6" w:space="0" w:color="000001"/>
+              <w:insideH w:val="single" w:sz="6" w:space="0" w:color="000001"/>
+              <w:insideV w:val="single" w:sz="6" w:space="0" w:color="000001"/>
             </w:tcBorders>
-            <w:shd w:val="clear" w:color="auto" w:fill="auto"/>
-            <w:tcMar>
-              <w:top w:type="dxa" w:w="80"/>
-              <w:left w:type="dxa" w:w="80"/>
-              <w:bottom w:type="dxa" w:w="80"/>
-              <w:right w:type="dxa" w:w="80"/>
-            </w:tcMar>
-            <w:vAlign w:val="top"/>
+            <w:shd w:fill="CED7E7" w:val="clear"/>
           </w:tcPr>
           <w:p>
             <w:pPr>
               <w:pStyle w:val="Body"/>
-              <w:spacing w:after="0" w:line="240" w:lineRule="auto"/>
+              <w:spacing w:lineRule="auto" w:line="240" w:before="0" w:after="0"/>
+              <w:rPr/>
             </w:pPr>
             <w:r>
               <w:rPr>
                 <w:rFonts w:ascii="Times New Roman" w:hAnsi="Times New Roman"/>
                 <w:sz w:val="24"/>
                 <w:szCs w:val="24"/>
-                <w:rtl w:val="0"/>
                 <w:lang w:val="en-US"/>
               </w:rPr>
               <w:t>2.</w:t>
@@ -444,33 +392,28 @@
         </w:tc>
         <w:tc>
           <w:tcPr>
-            <w:tcW w:type="dxa" w:w="7005"/>
+            <w:tcW w:w="7004" w:type="dxa"/>
             <w:tcBorders>
-              <w:top w:val="single" w:color="000000" w:sz="6" w:space="0" w:shadow="0" w:frame="0"/>
-              <w:left w:val="single" w:color="000000" w:sz="6" w:space="0" w:shadow="0" w:frame="0"/>
-              <w:bottom w:val="single" w:color="000000" w:sz="6" w:space="0" w:shadow="0" w:frame="0"/>
-              <w:right w:val="single" w:color="000000" w:sz="6" w:space="0" w:shadow="0" w:frame="0"/>
+              <w:top w:val="single" w:sz="6" w:space="0" w:color="000001"/>
+              <w:left w:val="single" w:sz="6" w:space="0" w:color="000001"/>
+              <w:bottom w:val="single" w:sz="6" w:space="0" w:color="000001"/>
+              <w:right w:val="single" w:sz="6" w:space="0" w:color="000001"/>
+              <w:insideH w:val="single" w:sz="6" w:space="0" w:color="000001"/>
+              <w:insideV w:val="single" w:sz="6" w:space="0" w:color="000001"/>
             </w:tcBorders>
-            <w:shd w:val="clear" w:color="auto" w:fill="auto"/>
-            <w:tcMar>
-              <w:top w:type="dxa" w:w="80"/>
-              <w:left w:type="dxa" w:w="80"/>
-              <w:bottom w:type="dxa" w:w="80"/>
-              <w:right w:type="dxa" w:w="80"/>
-            </w:tcMar>
-            <w:vAlign w:val="top"/>
+            <w:shd w:fill="CED7E7" w:val="clear"/>
           </w:tcPr>
           <w:p>
             <w:pPr>
               <w:pStyle w:val="Body"/>
-              <w:spacing w:after="0" w:line="240" w:lineRule="auto"/>
+              <w:spacing w:lineRule="auto" w:line="240" w:before="0" w:after="0"/>
+              <w:rPr/>
             </w:pPr>
             <w:r>
               <w:rPr>
                 <w:rFonts w:ascii="Times New Roman" w:hAnsi="Times New Roman"/>
                 <w:sz w:val="24"/>
                 <w:szCs w:val="24"/>
-                <w:rtl w:val="0"/>
                 <w:lang w:val="en-US"/>
               </w:rPr>
               <w:t>Phase 2 - Analysis</w:t>
@@ -479,41 +422,33 @@
         </w:tc>
       </w:tr>
       <w:tr>
-        <w:tblPrEx>
-          <w:shd w:val="clear" w:color="auto" w:fill="ced7e7"/>
-        </w:tblPrEx>
         <w:trPr>
           <w:trHeight w:val="305" w:hRule="atLeast"/>
         </w:trPr>
         <w:tc>
           <w:tcPr>
-            <w:tcW w:type="dxa" w:w="705"/>
+            <w:tcW w:w="705" w:type="dxa"/>
             <w:tcBorders>
-              <w:top w:val="single" w:color="000000" w:sz="6" w:space="0" w:shadow="0" w:frame="0"/>
-              <w:left w:val="single" w:color="000000" w:sz="6" w:space="0" w:shadow="0" w:frame="0"/>
-              <w:bottom w:val="single" w:color="000000" w:sz="6" w:space="0" w:shadow="0" w:frame="0"/>
-              <w:right w:val="single" w:color="000000" w:sz="6" w:space="0" w:shadow="0" w:frame="0"/>
+              <w:top w:val="single" w:sz="6" w:space="0" w:color="000001"/>
+              <w:left w:val="single" w:sz="6" w:space="0" w:color="000001"/>
+              <w:bottom w:val="single" w:sz="6" w:space="0" w:color="000001"/>
+              <w:right w:val="single" w:sz="6" w:space="0" w:color="000001"/>
+              <w:insideH w:val="single" w:sz="6" w:space="0" w:color="000001"/>
+              <w:insideV w:val="single" w:sz="6" w:space="0" w:color="000001"/>
             </w:tcBorders>
-            <w:shd w:val="clear" w:color="auto" w:fill="auto"/>
-            <w:tcMar>
-              <w:top w:type="dxa" w:w="80"/>
-              <w:left w:type="dxa" w:w="80"/>
-              <w:bottom w:type="dxa" w:w="80"/>
-              <w:right w:type="dxa" w:w="80"/>
-            </w:tcMar>
-            <w:vAlign w:val="top"/>
+            <w:shd w:fill="CED7E7" w:val="clear"/>
           </w:tcPr>
           <w:p>
             <w:pPr>
               <w:pStyle w:val="Body"/>
-              <w:spacing w:after="0" w:line="240" w:lineRule="auto"/>
+              <w:spacing w:lineRule="auto" w:line="240" w:before="0" w:after="0"/>
+              <w:rPr/>
             </w:pPr>
             <w:r>
               <w:rPr>
                 <w:rFonts w:ascii="Times New Roman" w:hAnsi="Times New Roman"/>
                 <w:sz w:val="24"/>
                 <w:szCs w:val="24"/>
-                <w:rtl w:val="0"/>
                 <w:lang w:val="en-US"/>
               </w:rPr>
               <w:t>3</w:t>
@@ -522,33 +457,28 @@
         </w:tc>
         <w:tc>
           <w:tcPr>
-            <w:tcW w:type="dxa" w:w="7005"/>
+            <w:tcW w:w="7004" w:type="dxa"/>
             <w:tcBorders>
-              <w:top w:val="single" w:color="000000" w:sz="6" w:space="0" w:shadow="0" w:frame="0"/>
-              <w:left w:val="single" w:color="000000" w:sz="6" w:space="0" w:shadow="0" w:frame="0"/>
-              <w:bottom w:val="single" w:color="000000" w:sz="6" w:space="0" w:shadow="0" w:frame="0"/>
-              <w:right w:val="single" w:color="000000" w:sz="6" w:space="0" w:shadow="0" w:frame="0"/>
+              <w:top w:val="single" w:sz="6" w:space="0" w:color="000001"/>
+              <w:left w:val="single" w:sz="6" w:space="0" w:color="000001"/>
+              <w:bottom w:val="single" w:sz="6" w:space="0" w:color="000001"/>
+              <w:right w:val="single" w:sz="6" w:space="0" w:color="000001"/>
+              <w:insideH w:val="single" w:sz="6" w:space="0" w:color="000001"/>
+              <w:insideV w:val="single" w:sz="6" w:space="0" w:color="000001"/>
             </w:tcBorders>
-            <w:shd w:val="clear" w:color="auto" w:fill="auto"/>
-            <w:tcMar>
-              <w:top w:type="dxa" w:w="80"/>
-              <w:left w:type="dxa" w:w="80"/>
-              <w:bottom w:type="dxa" w:w="80"/>
-              <w:right w:type="dxa" w:w="80"/>
-            </w:tcMar>
-            <w:vAlign w:val="top"/>
+            <w:shd w:fill="CED7E7" w:val="clear"/>
           </w:tcPr>
           <w:p>
             <w:pPr>
               <w:pStyle w:val="Body"/>
-              <w:spacing w:after="0" w:line="240" w:lineRule="auto"/>
+              <w:spacing w:lineRule="auto" w:line="240" w:before="0" w:after="0"/>
+              <w:rPr/>
             </w:pPr>
             <w:r>
               <w:rPr>
                 <w:rFonts w:ascii="Times New Roman" w:hAnsi="Times New Roman"/>
                 <w:sz w:val="24"/>
                 <w:szCs w:val="24"/>
-                <w:rtl w:val="0"/>
                 <w:lang w:val="en-US"/>
               </w:rPr>
               <w:t>Phase 3 - Architectural, UI, and DB Design</w:t>
@@ -557,41 +487,33 @@
         </w:tc>
       </w:tr>
       <w:tr>
-        <w:tblPrEx>
-          <w:shd w:val="clear" w:color="auto" w:fill="ced7e7"/>
-        </w:tblPrEx>
         <w:trPr>
           <w:trHeight w:val="305" w:hRule="atLeast"/>
         </w:trPr>
         <w:tc>
           <w:tcPr>
-            <w:tcW w:type="dxa" w:w="705"/>
+            <w:tcW w:w="705" w:type="dxa"/>
             <w:tcBorders>
-              <w:top w:val="single" w:color="000000" w:sz="6" w:space="0" w:shadow="0" w:frame="0"/>
-              <w:left w:val="single" w:color="000000" w:sz="6" w:space="0" w:shadow="0" w:frame="0"/>
-              <w:bottom w:val="single" w:color="000000" w:sz="6" w:space="0" w:shadow="0" w:frame="0"/>
-              <w:right w:val="single" w:color="000000" w:sz="6" w:space="0" w:shadow="0" w:frame="0"/>
+              <w:top w:val="single" w:sz="6" w:space="0" w:color="000001"/>
+              <w:left w:val="single" w:sz="6" w:space="0" w:color="000001"/>
+              <w:bottom w:val="single" w:sz="6" w:space="0" w:color="000001"/>
+              <w:right w:val="single" w:sz="6" w:space="0" w:color="000001"/>
+              <w:insideH w:val="single" w:sz="6" w:space="0" w:color="000001"/>
+              <w:insideV w:val="single" w:sz="6" w:space="0" w:color="000001"/>
             </w:tcBorders>
-            <w:shd w:val="clear" w:color="auto" w:fill="auto"/>
-            <w:tcMar>
-              <w:top w:type="dxa" w:w="80"/>
-              <w:left w:type="dxa" w:w="80"/>
-              <w:bottom w:type="dxa" w:w="80"/>
-              <w:right w:type="dxa" w:w="80"/>
-            </w:tcMar>
-            <w:vAlign w:val="top"/>
+            <w:shd w:fill="CED7E7" w:val="clear"/>
           </w:tcPr>
           <w:p>
             <w:pPr>
               <w:pStyle w:val="Body"/>
-              <w:spacing w:after="0" w:line="240" w:lineRule="auto"/>
+              <w:spacing w:lineRule="auto" w:line="240" w:before="0" w:after="0"/>
+              <w:rPr/>
             </w:pPr>
             <w:r>
               <w:rPr>
                 <w:rFonts w:ascii="Times New Roman" w:hAnsi="Times New Roman"/>
                 <w:sz w:val="24"/>
                 <w:szCs w:val="24"/>
-                <w:rtl w:val="0"/>
                 <w:lang w:val="en-US"/>
               </w:rPr>
               <w:t>4</w:t>
@@ -600,33 +522,28 @@
         </w:tc>
         <w:tc>
           <w:tcPr>
-            <w:tcW w:type="dxa" w:w="7005"/>
+            <w:tcW w:w="7004" w:type="dxa"/>
             <w:tcBorders>
-              <w:top w:val="single" w:color="000000" w:sz="6" w:space="0" w:shadow="0" w:frame="0"/>
-              <w:left w:val="single" w:color="000000" w:sz="6" w:space="0" w:shadow="0" w:frame="0"/>
-              <w:bottom w:val="single" w:color="000000" w:sz="6" w:space="0" w:shadow="0" w:frame="0"/>
-              <w:right w:val="single" w:color="000000" w:sz="6" w:space="0" w:shadow="0" w:frame="0"/>
+              <w:top w:val="single" w:sz="6" w:space="0" w:color="000001"/>
+              <w:left w:val="single" w:sz="6" w:space="0" w:color="000001"/>
+              <w:bottom w:val="single" w:sz="6" w:space="0" w:color="000001"/>
+              <w:right w:val="single" w:sz="6" w:space="0" w:color="000001"/>
+              <w:insideH w:val="single" w:sz="6" w:space="0" w:color="000001"/>
+              <w:insideV w:val="single" w:sz="6" w:space="0" w:color="000001"/>
             </w:tcBorders>
-            <w:shd w:val="clear" w:color="auto" w:fill="auto"/>
-            <w:tcMar>
-              <w:top w:type="dxa" w:w="80"/>
-              <w:left w:type="dxa" w:w="80"/>
-              <w:bottom w:type="dxa" w:w="80"/>
-              <w:right w:type="dxa" w:w="80"/>
-            </w:tcMar>
-            <w:vAlign w:val="top"/>
+            <w:shd w:fill="CED7E7" w:val="clear"/>
           </w:tcPr>
           <w:p>
             <w:pPr>
               <w:pStyle w:val="Body"/>
-              <w:spacing w:after="0" w:line="240" w:lineRule="auto"/>
+              <w:spacing w:lineRule="auto" w:line="240" w:before="0" w:after="0"/>
+              <w:rPr/>
             </w:pPr>
             <w:r>
               <w:rPr>
                 <w:rFonts w:ascii="Times New Roman" w:hAnsi="Times New Roman"/>
                 <w:sz w:val="24"/>
                 <w:szCs w:val="24"/>
-                <w:rtl w:val="0"/>
                 <w:lang w:val="en-US"/>
               </w:rPr>
               <w:t>Phase 4 - Detailed Design, Implementation, and Unit Testing</w:t>
@@ -635,41 +552,33 @@
         </w:tc>
       </w:tr>
       <w:tr>
-        <w:tblPrEx>
-          <w:shd w:val="clear" w:color="auto" w:fill="ced7e7"/>
-        </w:tblPrEx>
         <w:trPr>
           <w:trHeight w:val="305" w:hRule="atLeast"/>
         </w:trPr>
         <w:tc>
           <w:tcPr>
-            <w:tcW w:type="dxa" w:w="705"/>
+            <w:tcW w:w="705" w:type="dxa"/>
             <w:tcBorders>
-              <w:top w:val="single" w:color="000000" w:sz="6" w:space="0" w:shadow="0" w:frame="0"/>
-              <w:left w:val="single" w:color="000000" w:sz="6" w:space="0" w:shadow="0" w:frame="0"/>
-              <w:bottom w:val="single" w:color="000000" w:sz="6" w:space="0" w:shadow="0" w:frame="0"/>
-              <w:right w:val="single" w:color="000000" w:sz="6" w:space="0" w:shadow="0" w:frame="0"/>
+              <w:top w:val="single" w:sz="6" w:space="0" w:color="000001"/>
+              <w:left w:val="single" w:sz="6" w:space="0" w:color="000001"/>
+              <w:bottom w:val="single" w:sz="6" w:space="0" w:color="000001"/>
+              <w:right w:val="single" w:sz="6" w:space="0" w:color="000001"/>
+              <w:insideH w:val="single" w:sz="6" w:space="0" w:color="000001"/>
+              <w:insideV w:val="single" w:sz="6" w:space="0" w:color="000001"/>
             </w:tcBorders>
-            <w:shd w:val="clear" w:color="auto" w:fill="auto"/>
-            <w:tcMar>
-              <w:top w:type="dxa" w:w="80"/>
-              <w:left w:type="dxa" w:w="80"/>
-              <w:bottom w:type="dxa" w:w="80"/>
-              <w:right w:type="dxa" w:w="80"/>
-            </w:tcMar>
-            <w:vAlign w:val="top"/>
+            <w:shd w:fill="CED7E7" w:val="clear"/>
           </w:tcPr>
           <w:p>
             <w:pPr>
               <w:pStyle w:val="Body"/>
-              <w:spacing w:after="0" w:line="240" w:lineRule="auto"/>
+              <w:spacing w:lineRule="auto" w:line="240" w:before="0" w:after="0"/>
+              <w:rPr/>
             </w:pPr>
             <w:r>
               <w:rPr>
                 <w:rFonts w:ascii="Times New Roman" w:hAnsi="Times New Roman"/>
                 <w:sz w:val="24"/>
                 <w:szCs w:val="24"/>
-                <w:rtl w:val="0"/>
                 <w:lang w:val="en-US"/>
               </w:rPr>
               <w:t>5</w:t>
@@ -678,33 +587,28 @@
         </w:tc>
         <w:tc>
           <w:tcPr>
-            <w:tcW w:type="dxa" w:w="7005"/>
+            <w:tcW w:w="7004" w:type="dxa"/>
             <w:tcBorders>
-              <w:top w:val="single" w:color="000000" w:sz="6" w:space="0" w:shadow="0" w:frame="0"/>
-              <w:left w:val="single" w:color="000000" w:sz="6" w:space="0" w:shadow="0" w:frame="0"/>
-              <w:bottom w:val="single" w:color="000000" w:sz="6" w:space="0" w:shadow="0" w:frame="0"/>
-              <w:right w:val="single" w:color="000000" w:sz="6" w:space="0" w:shadow="0" w:frame="0"/>
+              <w:top w:val="single" w:sz="6" w:space="0" w:color="000001"/>
+              <w:left w:val="single" w:sz="6" w:space="0" w:color="000001"/>
+              <w:bottom w:val="single" w:sz="6" w:space="0" w:color="000001"/>
+              <w:right w:val="single" w:sz="6" w:space="0" w:color="000001"/>
+              <w:insideH w:val="single" w:sz="6" w:space="0" w:color="000001"/>
+              <w:insideV w:val="single" w:sz="6" w:space="0" w:color="000001"/>
             </w:tcBorders>
-            <w:shd w:val="clear" w:color="auto" w:fill="auto"/>
-            <w:tcMar>
-              <w:top w:type="dxa" w:w="80"/>
-              <w:left w:type="dxa" w:w="80"/>
-              <w:bottom w:type="dxa" w:w="80"/>
-              <w:right w:type="dxa" w:w="80"/>
-            </w:tcMar>
-            <w:vAlign w:val="top"/>
+            <w:shd w:fill="CED7E7" w:val="clear"/>
           </w:tcPr>
           <w:p>
             <w:pPr>
               <w:pStyle w:val="Body"/>
-              <w:spacing w:after="0" w:line="240" w:lineRule="auto"/>
+              <w:spacing w:lineRule="auto" w:line="240" w:before="0" w:after="0"/>
+              <w:rPr/>
             </w:pPr>
             <w:r>
               <w:rPr>
                 <w:rFonts w:ascii="Times New Roman" w:hAnsi="Times New Roman"/>
                 <w:sz w:val="24"/>
                 <w:szCs w:val="24"/>
-                <w:rtl w:val="0"/>
                 <w:lang w:val="en-US"/>
               </w:rPr>
               <w:t>Phase 5 - More Implementation and Testing</w:t>
@@ -716,23 +620,31 @@
     <w:p>
       <w:pPr>
         <w:pStyle w:val="Body"/>
-        <w:widowControl w:val="0"/>
-        <w:spacing w:line="240" w:lineRule="auto"/>
-        <w:ind w:left="861" w:hanging="861"/>
+        <w:widowControl w:val="false"/>
+        <w:spacing w:lineRule="auto" w:line="240"/>
+        <w:ind w:left="861" w:right="0" w:hanging="861"/>
+        <w:rPr/>
       </w:pPr>
+      <w:r>
+        <w:rPr/>
+      </w:r>
     </w:p>
     <w:p>
       <w:pPr>
         <w:pStyle w:val="Body"/>
+        <w:rPr/>
       </w:pPr>
+      <w:r>
+        <w:rPr/>
+      </w:r>
     </w:p>
     <w:p>
       <w:pPr>
         <w:pStyle w:val="Body"/>
+        <w:rPr/>
       </w:pPr>
       <w:r>
         <w:rPr>
-          <w:rtl w:val="0"/>
           <w:lang w:val="en-US"/>
         </w:rPr>
         <w:t>We will use Unified Modeling Language (UML) to document user goals, structural concepts, component interactions, and behaviors.</w:t>
@@ -741,11 +653,10 @@
     <w:p>
       <w:pPr>
         <w:pStyle w:val="Heading"/>
+        <w:rPr/>
       </w:pPr>
       <w:r>
-        <w:rPr>
-          <w:rtl w:val="0"/>
-        </w:rPr>
+        <w:rPr/>
         <w:t>Communication policies, procedures, and tools</w:t>
       </w:r>
     </w:p>
@@ -753,19 +664,19 @@
       <w:pPr>
         <w:pStyle w:val="Body"/>
         <w:rPr>
-          <w:rFonts w:ascii="Calibri" w:cs="Calibri" w:hAnsi="Calibri" w:eastAsia="Calibri"/>
-          <w:i w:val="1"/>
-          <w:iCs w:val="1"/>
-          <w:shd w:val="clear" w:color="auto" w:fill="ffff00"/>
+          <w:rFonts w:ascii="Calibri" w:hAnsi="Calibri" w:eastAsia="Calibri" w:cs="Calibri"/>
+          <w:i/>
+          <w:i/>
+          <w:iCs/>
+          <w:highlight w:val="yellow"/>
         </w:rPr>
       </w:pPr>
       <w:r>
         <w:rPr>
-          <w:rFonts w:ascii="Calibri" w:cs="Calibri" w:hAnsi="Calibri" w:eastAsia="Calibri"/>
-          <w:i w:val="1"/>
-          <w:iCs w:val="1"/>
-          <w:shd w:val="clear" w:color="auto" w:fill="ffff00"/>
-          <w:rtl w:val="0"/>
+          <w:rFonts w:eastAsia="Calibri" w:cs="Calibri"/>
+          <w:i/>
+          <w:iCs/>
+          <w:shd w:fill="FFFF00" w:val="clear"/>
           <w:lang w:val="en-US"/>
         </w:rPr>
         <w:t>(Describe your communication policies and procedures.)</w:t>
@@ -774,12 +685,11 @@
     <w:p>
       <w:pPr>
         <w:pStyle w:val="Heading"/>
+        <w:rPr/>
       </w:pPr>
-      <w:bookmarkStart w:name="Risk" w:id="3"/>
-      <w:r>
-        <w:rPr>
-          <w:rtl w:val="0"/>
-        </w:rPr>
+      <w:bookmarkStart w:id="3" w:name="Risk"/>
+      <w:r>
+        <w:rPr/>
         <w:t>Risk Analysis</w:t>
       </w:r>
       <w:bookmarkEnd w:id="3"/>
@@ -788,19 +698,19 @@
       <w:pPr>
         <w:pStyle w:val="Body"/>
         <w:rPr>
-          <w:rFonts w:ascii="Calibri" w:cs="Calibri" w:hAnsi="Calibri" w:eastAsia="Calibri"/>
-          <w:i w:val="1"/>
-          <w:iCs w:val="1"/>
-          <w:shd w:val="clear" w:color="auto" w:fill="ffff00"/>
+          <w:rFonts w:ascii="Calibri" w:hAnsi="Calibri" w:eastAsia="Calibri" w:cs="Calibri"/>
+          <w:i/>
+          <w:i/>
+          <w:iCs/>
+          <w:highlight w:val="yellow"/>
         </w:rPr>
       </w:pPr>
       <w:r>
         <w:rPr>
-          <w:rFonts w:ascii="Calibri" w:cs="Calibri" w:hAnsi="Calibri" w:eastAsia="Calibri"/>
-          <w:i w:val="1"/>
-          <w:iCs w:val="1"/>
-          <w:shd w:val="clear" w:color="auto" w:fill="ffff00"/>
-          <w:rtl w:val="0"/>
+          <w:rFonts w:eastAsia="Calibri" w:cs="Calibri"/>
+          <w:i/>
+          <w:iCs/>
+          <w:shd w:fill="FFFF00" w:val="clear"/>
           <w:lang w:val="en-US"/>
         </w:rPr>
         <w:t>(Describe your analyze of the project-wide risks.)</w:t>
@@ -809,10 +719,10 @@
     <w:p>
       <w:pPr>
         <w:pStyle w:val="Heading"/>
+        <w:rPr/>
       </w:pPr>
       <w:r>
         <w:rPr>
-          <w:rtl w:val="0"/>
           <w:lang w:val="fr-FR"/>
         </w:rPr>
         <w:t>Configuration Management</w:t>
@@ -821,320 +731,400 @@
     <w:p>
       <w:pPr>
         <w:pStyle w:val="Body"/>
-        <w:spacing w:before="100" w:after="100" w:line="240" w:lineRule="auto"/>
+        <w:spacing w:lineRule="auto" w:line="240" w:before="100" w:after="100"/>
         <w:jc w:val="both"/>
+        <w:rPr/>
       </w:pPr>
       <w:r>
         <w:rPr>
           <w:rFonts w:ascii="Times New Roman" w:hAnsi="Times New Roman"/>
           <w:sz w:val="24"/>
           <w:szCs w:val="24"/>
-          <w:rtl w:val="0"/>
           <w:lang w:val="en-US"/>
         </w:rPr>
         <w:t>See the README.md in the Git repository.</w:t>
       </w:r>
     </w:p>
     <w:sectPr>
-      <w:headerReference w:type="default" r:id="rId4"/>
-      <w:footerReference w:type="default" r:id="rId5"/>
-      <w:pgSz w:w="12240" w:h="15840" w:orient="portrait"/>
-      <w:pgMar w:top="1440" w:right="1440" w:bottom="1440" w:left="1440" w:header="720" w:footer="720"/>
-      <w:bidi w:val="0"/>
+      <w:headerReference w:type="default" r:id="rId2"/>
+      <w:footerReference w:type="default" r:id="rId3"/>
+      <w:type w:val="nextPage"/>
+      <w:pgSz w:w="12240" w:h="15840"/>
+      <w:pgMar w:left="1440" w:right="1440" w:header="720" w:top="1440" w:footer="720" w:bottom="1440" w:gutter="0"/>
+      <w:pgNumType w:fmt="decimal"/>
+      <w:formProt w:val="false"/>
+      <w:textDirection w:val="lrTb"/>
+      <w:docGrid w:type="default" w:linePitch="100" w:charSpace="0"/>
     </w:sectPr>
   </w:body>
 </w:document>
 </file>
 
 <file path=word/footer1.xml><?xml version="1.0" encoding="utf-8"?>
-<w:ftr xmlns:r="http://schemas.openxmlformats.org/officeDocument/2006/relationships" xmlns:wp="http://schemas.openxmlformats.org/drawingml/2006/wordprocessingDrawing" xmlns:w="http://schemas.openxmlformats.org/wordprocessingml/2006/main" xmlns:w10="urn:schemas-microsoft-com:office:word" xmlns:w14="http://schemas.microsoft.com/office/word/2010/wordml" xmlns:wps="http://schemas.microsoft.com/office/word/2010/wordprocessingShape" xmlns:wpg="http://schemas.microsoft.com/office/word/2010/wordprocessingGroup" xmlns:mc="http://schemas.openxmlformats.org/markup-compatibility/2006" xmlns:v="urn:schemas-microsoft-com:vml" xmlns:o="urn:schemas-microsoft-com:office:office" xmlns:m="http://schemas.openxmlformats.org/officeDocument/2006/math" mc:Ignorable="w14">
+<w:ftr xmlns:o="urn:schemas-microsoft-com:office:office" xmlns:r="http://schemas.openxmlformats.org/officeDocument/2006/relationships" xmlns:v="urn:schemas-microsoft-com:vml" xmlns:w="http://schemas.openxmlformats.org/wordprocessingml/2006/main" xmlns:w10="urn:schemas-microsoft-com:office:word" xmlns:wp="http://schemas.openxmlformats.org/drawingml/2006/wordprocessingDrawing" xmlns:wps="http://schemas.microsoft.com/office/word/2010/wordprocessingShape" xmlns:wpg="http://schemas.microsoft.com/office/word/2010/wordprocessingGroup" xmlns:mc="http://schemas.openxmlformats.org/markup-compatibility/2006" xmlns:wp14="http://schemas.microsoft.com/office/word/2010/wordprocessingDrawing" xmlns:w14="http://schemas.microsoft.com/office/word/2010/wordml" mc:Ignorable="w14 wp14">
   <w:p>
     <w:pPr>
-      <w:pStyle w:val="Header &amp; Footer"/>
+      <w:pStyle w:val="HeaderFooter"/>
       <w:bidi w:val="0"/>
+      <w:jc w:val="left"/>
+      <w:rPr/>
     </w:pPr>
-    <w:r/>
+    <w:r>
+      <w:rPr/>
+    </w:r>
   </w:p>
 </w:ftr>
 </file>
 
 <file path=word/header1.xml><?xml version="1.0" encoding="utf-8"?>
-<w:hdr xmlns:r="http://schemas.openxmlformats.org/officeDocument/2006/relationships" xmlns:wp="http://schemas.openxmlformats.org/drawingml/2006/wordprocessingDrawing" xmlns:w="http://schemas.openxmlformats.org/wordprocessingml/2006/main" xmlns:w10="urn:schemas-microsoft-com:office:word" xmlns:w14="http://schemas.microsoft.com/office/word/2010/wordml" xmlns:wps="http://schemas.microsoft.com/office/word/2010/wordprocessingShape" xmlns:wpg="http://schemas.microsoft.com/office/word/2010/wordprocessingGroup" xmlns:mc="http://schemas.openxmlformats.org/markup-compatibility/2006" xmlns:v="urn:schemas-microsoft-com:vml" xmlns:o="urn:schemas-microsoft-com:office:office" xmlns:m="http://schemas.openxmlformats.org/officeDocument/2006/math" mc:Ignorable="w14">
+<w:hdr xmlns:o="urn:schemas-microsoft-com:office:office" xmlns:r="http://schemas.openxmlformats.org/officeDocument/2006/relationships" xmlns:v="urn:schemas-microsoft-com:vml" xmlns:w="http://schemas.openxmlformats.org/wordprocessingml/2006/main" xmlns:w10="urn:schemas-microsoft-com:office:word" xmlns:wp="http://schemas.openxmlformats.org/drawingml/2006/wordprocessingDrawing" xmlns:wps="http://schemas.microsoft.com/office/word/2010/wordprocessingShape" xmlns:wpg="http://schemas.microsoft.com/office/word/2010/wordprocessingGroup" xmlns:mc="http://schemas.openxmlformats.org/markup-compatibility/2006" xmlns:wp14="http://schemas.microsoft.com/office/word/2010/wordprocessingDrawing" xmlns:w14="http://schemas.microsoft.com/office/word/2010/wordml" mc:Ignorable="w14 wp14">
   <w:p>
     <w:pPr>
-      <w:pStyle w:val="Header &amp; Footer"/>
+      <w:pStyle w:val="HeaderFooter"/>
       <w:bidi w:val="0"/>
+      <w:jc w:val="left"/>
+      <w:rPr/>
     </w:pPr>
-    <w:r/>
+    <w:r>
+      <w:rPr/>
+    </w:r>
   </w:p>
 </w:hdr>
 </file>
 
 <file path=word/styles.xml><?xml version="1.0" encoding="utf-8"?>
-<w:styles xmlns:w="http://schemas.openxmlformats.org/wordprocessingml/2006/main" xmlns:mc="http://schemas.openxmlformats.org/markup-compatibility/2006" xmlns:w14="http://schemas.microsoft.com/office/word/2010/wordml" mc:Ignorable="w14">
+<w:styles xmlns:w="http://schemas.openxmlformats.org/wordprocessingml/2006/main" xmlns:w14="http://schemas.microsoft.com/office/word/2010/wordml" xmlns:mc="http://schemas.openxmlformats.org/markup-compatibility/2006" mc:Ignorable="w14">
   <w:docDefaults>
     <w:rPrDefault>
       <w:rPr>
-        <w:rFonts w:ascii="Times New Roman" w:cs="Times New Roman" w:hAnsi="Times New Roman" w:eastAsia="Arial Unicode MS"/>
-        <w:b w:val="0"/>
-        <w:bCs w:val="0"/>
-        <w:i w:val="0"/>
-        <w:iCs w:val="0"/>
-        <w:caps w:val="0"/>
-        <w:smallCaps w:val="0"/>
-        <w:strike w:val="0"/>
-        <w:dstrike w:val="0"/>
-        <w:outline w:val="0"/>
-        <w:emboss w:val="0"/>
-        <w:imprint w:val="0"/>
-        <w:vanish w:val="0"/>
-        <w:color w:val="auto"/>
-        <w:spacing w:val="0"/>
-        <w:w w:val="100"/>
-        <w:kern w:val="0"/>
-        <w:position w:val="0"/>
-        <w:sz w:val="20"/>
-        <w:szCs w:val="20"/>
-        <w:u w:val="none" w:color="auto"/>
-        <w:bdr w:val="nil"/>
-        <w:vertAlign w:val="baseline"/>
-        <w:lang/>
+        <w:rFonts w:ascii="Times New Roman" w:hAnsi="Times New Roman" w:eastAsia="Arial Unicode MS" w:cs="Times New Roman"/>
+        <w:color w:val="00000A"/>
+        <w:lang w:val="en-US" w:eastAsia="zh-CN" w:bidi="hi-IN"/>
       </w:rPr>
     </w:rPrDefault>
     <w:pPrDefault>
-      <w:pPr>
-        <w:keepNext w:val="0"/>
-        <w:keepLines w:val="0"/>
-        <w:pageBreakBefore w:val="0"/>
-        <w:framePr w:anchorLock="0" w:w="0" w:h="0" w:vSpace="0" w:hSpace="0" w:xAlign="left" w:y="0" w:hRule="exact" w:vAnchor="margin"/>
-        <w:widowControl w:val="1"/>
-        <w:numPr>
-          <w:ilvl w:val="0"/>
-          <w:numId w:val="0"/>
-        </w:numPr>
-        <w:suppressLineNumbers w:val="0"/>
-        <w:pBdr>
-          <w:top w:val="nil"/>
-          <w:left w:val="nil"/>
-          <w:bottom w:val="nil"/>
-          <w:right w:val="nil"/>
-          <w:between w:val="nil"/>
-          <w:bar w:val="nil"/>
-        </w:pBdr>
-        <w:shd w:val="clear" w:color="auto" w:fill="auto"/>
-        <w:suppressAutoHyphens w:val="0"/>
-        <w:spacing w:before="0" w:beforeAutospacing="0" w:after="0" w:afterAutospacing="0" w:line="240" w:lineRule="auto"/>
-        <w:ind w:left="0" w:right="0" w:firstLine="0"/>
-        <w:jc w:val="left"/>
-        <w:outlineLvl w:val="9"/>
-      </w:pPr>
+      <w:pPr/>
     </w:pPrDefault>
   </w:docDefaults>
-  <w:style w:type="paragraph" w:default="1" w:styleId="Normal">
+  <w:style w:type="paragraph" w:styleId="Normal" w:default="1">
     <w:name w:val="Normal"/>
-    <w:next w:val="Normal"/>
-    <w:pPr/>
+    <w:qFormat/>
+    <w:pPr>
+      <w:keepNext w:val="false"/>
+      <w:keepLines w:val="false"/>
+      <w:pageBreakBefore w:val="false"/>
+      <w:widowControl/>
+      <w:pBdr/>
+      <w:shd w:val="clear" w:color="auto" w:fill="auto"/>
+      <w:suppressAutoHyphens w:val="false"/>
+      <w:bidi w:val="0"/>
+      <w:spacing w:lineRule="auto" w:line="240" w:beforeAutospacing="0" w:before="0" w:afterAutospacing="0" w:after="0"/>
+      <w:ind w:left="0" w:right="0" w:hanging="0"/>
+      <w:jc w:val="left"/>
+    </w:pPr>
     <w:rPr>
+      <w:rFonts w:ascii="Times New Roman" w:hAnsi="Times New Roman" w:eastAsia="Arial Unicode MS" w:cs="Times New Roman"/>
+      <w:b w:val="false"/>
+      <w:bCs w:val="false"/>
+      <w:i w:val="false"/>
+      <w:iCs w:val="false"/>
+      <w:caps w:val="false"/>
+      <w:smallCaps w:val="false"/>
+      <w:strike w:val="false"/>
+      <w:dstrike w:val="false"/>
+      <w:outline w:val="false"/>
+      <w:emboss w:val="false"/>
+      <w:imprint w:val="false"/>
+      <w:vanish w:val="false"/>
+      <w:color w:val="00000A"/>
+      <w:spacing w:val="0"/>
+      <w:w w:val="100"/>
+      <w:kern w:val="0"/>
+      <w:position w:val="0"/>
+      <w:sz w:val="24"/>
       <w:sz w:val="24"/>
       <w:szCs w:val="24"/>
+      <w:u w:val="none" w:color="00000A"/>
+      <w:vertAlign w:val="baseline"/>
       <w:lang w:val="en-US" w:eastAsia="en-US" w:bidi="ar-SA"/>
     </w:rPr>
   </w:style>
-  <w:style w:type="character" w:default="1" w:styleId="Default Paragraph Font">
+  <w:style w:type="character" w:styleId="DefaultParagraphFont" w:default="1">
     <w:name w:val="Default Paragraph Font"/>
-    <w:next w:val="Default Paragraph Font"/>
+    <w:qFormat/>
+    <w:rPr/>
   </w:style>
-  <w:style w:type="character" w:styleId="Hyperlink">
-    <w:name w:val="Hyperlink"/>
+  <w:style w:type="character" w:styleId="InternetLink">
+    <w:name w:val="Internet Link"/>
     <w:rPr>
-      <w:u w:val="single"/>
+      <w:u w:val="single" w:color="00000A"/>
     </w:rPr>
   </w:style>
-  <w:style w:type="table" w:default="1" w:styleId="Table Normal">
-    <w:name w:val="Table Normal"/>
-    <w:next w:val="Table Normal"/>
-    <w:pPr/>
-    <w:tblPr>
-      <w:tblInd w:w="0" w:type="dxa"/>
-    </w:tblPr>
-    <w:trPr/>
-    <w:tcPr/>
-    <w:tblStylePr w:type="firstRow"/>
-    <w:tblStylePr w:type="lastRow"/>
-    <w:tblStylePr w:type="firstCol"/>
-    <w:tblStylePr w:type="lastCol"/>
-    <w:tblStylePr w:type="band1Vert"/>
-    <w:tblStylePr w:type="band2Vert"/>
-    <w:tblStylePr w:type="band1Horz"/>
-    <w:tblStylePr w:type="band2Horz"/>
-    <w:tblStylePr w:type="neCell"/>
-    <w:tblStylePr w:type="nwCell"/>
-    <w:tblStylePr w:type="seCell"/>
-    <w:tblStylePr w:type="swCell"/>
-  </w:style>
-  <w:style w:type="numbering" w:default="1" w:styleId="No List">
-    <w:name w:val="No List"/>
-    <w:next w:val="No List"/>
-    <w:pPr/>
-  </w:style>
-  <w:style w:type="paragraph" w:styleId="Header &amp; Footer">
-    <w:name w:val="Header &amp; Footer"/>
-    <w:next w:val="Header &amp; Footer"/>
+  <w:style w:type="paragraph" w:styleId="Heading">
+    <w:name w:val="Heading"/>
+    <w:basedOn w:val="Normal"/>
+    <w:next w:val="Body"/>
+    <w:qFormat/>
     <w:pPr>
-      <w:keepNext w:val="0"/>
-      <w:keepLines w:val="0"/>
-      <w:pageBreakBefore w:val="0"/>
-      <w:widowControl w:val="1"/>
+      <w:keepNext w:val="true"/>
+      <w:keepLines/>
+      <w:pageBreakBefore w:val="false"/>
+      <w:widowControl/>
       <w:shd w:val="clear" w:color="auto" w:fill="auto"/>
-      <w:tabs>
-        <w:tab w:val="right" w:pos="9020"/>
-      </w:tabs>
-      <w:suppressAutoHyphens w:val="0"/>
+      <w:suppressAutoHyphens w:val="false"/>
       <w:bidi w:val="0"/>
-      <w:spacing w:before="0" w:after="0" w:line="240" w:lineRule="auto"/>
-      <w:ind w:left="0" w:right="0" w:firstLine="0"/>
+      <w:spacing w:lineRule="auto" w:line="276" w:before="480" w:after="0"/>
+      <w:ind w:left="0" w:right="0" w:hanging="0"/>
       <w:jc w:val="left"/>
-      <w:outlineLvl w:val="9"/>
+      <w:outlineLvl w:val="0"/>
     </w:pPr>
     <w:rPr>
-      <w:rFonts w:ascii="Helvetica Neue" w:cs="Arial Unicode MS" w:hAnsi="Helvetica Neue" w:eastAsia="Arial Unicode MS"/>
-      <w:b w:val="0"/>
-      <w:bCs w:val="0"/>
-      <w:i w:val="0"/>
-      <w:iCs w:val="0"/>
-      <w:caps w:val="0"/>
-      <w:smallCaps w:val="0"/>
-      <w:strike w:val="0"/>
-      <w:dstrike w:val="0"/>
-      <w:outline w:val="0"/>
-      <w:color w:val="000000"/>
+      <w:rFonts w:ascii="Cambria" w:hAnsi="Cambria" w:eastAsia="Cambria" w:cs="Cambria"/>
+      <w:b/>
+      <w:bCs/>
+      <w:i w:val="false"/>
+      <w:iCs w:val="false"/>
+      <w:caps w:val="false"/>
+      <w:smallCaps w:val="false"/>
+      <w:strike w:val="false"/>
+      <w:dstrike w:val="false"/>
+      <w:outline w:val="false"/>
+      <w:color w:val="365F91"/>
       <w:spacing w:val="0"/>
       <w:kern w:val="0"/>
       <w:position w:val="0"/>
+      <w:sz w:val="28"/>
+      <w:sz w:val="28"/>
+      <w:szCs w:val="28"/>
+      <w:u w:val="none" w:color="365F91"/>
+      <w:vertAlign w:val="baseline"/>
+      <w:lang w:val="en-US"/>
+    </w:rPr>
+  </w:style>
+  <w:style w:type="paragraph" w:styleId="TextBody">
+    <w:name w:val="Body Text"/>
+    <w:basedOn w:val="Normal"/>
+    <w:pPr>
+      <w:spacing w:lineRule="auto" w:line="276" w:before="0" w:after="140"/>
+    </w:pPr>
+    <w:rPr/>
+  </w:style>
+  <w:style w:type="paragraph" w:styleId="List">
+    <w:name w:val="List"/>
+    <w:basedOn w:val="TextBody"/>
+    <w:pPr/>
+    <w:rPr/>
+  </w:style>
+  <w:style w:type="paragraph" w:styleId="Caption">
+    <w:name w:val="Caption"/>
+    <w:basedOn w:val="Normal"/>
+    <w:qFormat/>
+    <w:pPr>
+      <w:suppressLineNumbers/>
+      <w:spacing w:before="120" w:after="120"/>
+    </w:pPr>
+    <w:rPr>
+      <w:i/>
+      <w:iCs/>
       <w:sz w:val="24"/>
       <w:szCs w:val="24"/>
-      <w:u w:val="none"/>
+    </w:rPr>
+  </w:style>
+  <w:style w:type="paragraph" w:styleId="Index">
+    <w:name w:val="Index"/>
+    <w:basedOn w:val="Normal"/>
+    <w:qFormat/>
+    <w:pPr>
+      <w:suppressLineNumbers/>
+    </w:pPr>
+    <w:rPr/>
+  </w:style>
+  <w:style w:type="paragraph" w:styleId="HeaderFooter">
+    <w:name w:val="Header &amp; Footer"/>
+    <w:qFormat/>
+    <w:pPr>
+      <w:keepNext w:val="false"/>
+      <w:keepLines w:val="false"/>
+      <w:pageBreakBefore w:val="false"/>
+      <w:widowControl/>
+      <w:shd w:val="clear" w:color="auto" w:fill="auto"/>
+      <w:tabs>
+        <w:tab w:val="right" w:pos="9020" w:leader="none"/>
+      </w:tabs>
+      <w:suppressAutoHyphens w:val="false"/>
+      <w:bidi w:val="0"/>
+      <w:spacing w:lineRule="auto" w:line="240" w:before="0" w:after="0"/>
+      <w:ind w:left="0" w:right="0" w:hanging="0"/>
+      <w:jc w:val="left"/>
+    </w:pPr>
+    <w:rPr>
+      <w:rFonts w:ascii="Helvetica Neue" w:hAnsi="Helvetica Neue" w:eastAsia="Arial Unicode MS" w:cs="Arial Unicode MS"/>
+      <w:b w:val="false"/>
+      <w:bCs w:val="false"/>
+      <w:i w:val="false"/>
+      <w:iCs w:val="false"/>
+      <w:caps w:val="false"/>
+      <w:smallCaps w:val="false"/>
+      <w:strike w:val="false"/>
+      <w:dstrike w:val="false"/>
+      <w:outline w:val="false"/>
+      <w:emboss w:val="false"/>
+      <w:imprint w:val="false"/>
+      <w:vanish w:val="false"/>
+      <w:color w:val="000000"/>
+      <w:spacing w:val="0"/>
+      <w:w w:val="100"/>
+      <w:kern w:val="0"/>
+      <w:position w:val="0"/>
+      <w:sz w:val="24"/>
+      <w:sz w:val="24"/>
+      <w:szCs w:val="24"/>
+      <w:u w:val="none" w:color="00000A"/>
       <w:vertAlign w:val="baseline"/>
+      <w:lang w:val="en-US" w:eastAsia="zh-CN" w:bidi="hi-IN"/>
     </w:rPr>
   </w:style>
   <w:style w:type="paragraph" w:styleId="Title">
     <w:name w:val="Title"/>
-    <w:next w:val="Body"/>
+    <w:basedOn w:val="Normal"/>
+    <w:qFormat/>
     <w:pPr>
-      <w:keepNext w:val="0"/>
-      <w:keepLines w:val="0"/>
-      <w:pageBreakBefore w:val="0"/>
-      <w:widowControl w:val="1"/>
+      <w:keepNext w:val="false"/>
+      <w:keepLines w:val="false"/>
+      <w:pageBreakBefore w:val="false"/>
+      <w:widowControl/>
       <w:pBdr>
-        <w:top w:val="nil"/>
-        <w:left w:val="nil"/>
-        <w:bottom w:val="single" w:color="4f81bd" w:sz="8" w:space="0" w:shadow="0" w:frame="0"/>
-        <w:right w:val="nil"/>
+        <w:bottom w:val="single" w:sz="8" w:space="0" w:color="4F81BD"/>
       </w:pBdr>
       <w:shd w:val="clear" w:color="auto" w:fill="auto"/>
-      <w:suppressAutoHyphens w:val="0"/>
+      <w:suppressAutoHyphens w:val="false"/>
       <w:bidi w:val="0"/>
-      <w:spacing w:before="0" w:after="300" w:line="240" w:lineRule="auto"/>
-      <w:ind w:left="0" w:right="0" w:firstLine="0"/>
+      <w:spacing w:lineRule="auto" w:line="240" w:before="0" w:after="300"/>
+      <w:ind w:left="0" w:right="0" w:hanging="0"/>
       <w:jc w:val="left"/>
-      <w:outlineLvl w:val="9"/>
     </w:pPr>
     <w:rPr>
-      <w:rFonts w:ascii="Cambria" w:cs="Cambria" w:hAnsi="Cambria" w:eastAsia="Cambria"/>
-      <w:b w:val="0"/>
-      <w:bCs w:val="0"/>
-      <w:i w:val="0"/>
-      <w:iCs w:val="0"/>
-      <w:caps w:val="0"/>
-      <w:smallCaps w:val="0"/>
-      <w:strike w:val="0"/>
-      <w:dstrike w:val="0"/>
-      <w:outline w:val="0"/>
-      <w:color w:val="17365d"/>
+      <w:rFonts w:ascii="Cambria" w:hAnsi="Cambria" w:eastAsia="Cambria" w:cs="Cambria"/>
+      <w:b w:val="false"/>
+      <w:bCs w:val="false"/>
+      <w:i w:val="false"/>
+      <w:iCs w:val="false"/>
+      <w:caps w:val="false"/>
+      <w:smallCaps w:val="false"/>
+      <w:strike w:val="false"/>
+      <w:dstrike w:val="false"/>
+      <w:outline w:val="false"/>
+      <w:color w:val="17365D"/>
       <w:spacing w:val="5"/>
-      <w:kern w:val="28"/>
+      <w:kern w:val="2"/>
       <w:position w:val="0"/>
       <w:sz w:val="40"/>
+      <w:sz w:val="40"/>
       <w:szCs w:val="40"/>
-      <w:u w:val="none" w:color="17365d"/>
+      <w:u w:val="none" w:color="17365D"/>
       <w:vertAlign w:val="baseline"/>
       <w:lang w:val="en-US"/>
     </w:rPr>
   </w:style>
   <w:style w:type="paragraph" w:styleId="Body">
     <w:name w:val="Body"/>
-    <w:next w:val="Body"/>
+    <w:qFormat/>
     <w:pPr>
-      <w:keepNext w:val="0"/>
-      <w:keepLines w:val="0"/>
-      <w:pageBreakBefore w:val="0"/>
-      <w:widowControl w:val="1"/>
+      <w:keepNext w:val="false"/>
+      <w:keepLines w:val="false"/>
+      <w:pageBreakBefore w:val="false"/>
+      <w:widowControl/>
       <w:shd w:val="clear" w:color="auto" w:fill="auto"/>
-      <w:suppressAutoHyphens w:val="0"/>
+      <w:suppressAutoHyphens w:val="false"/>
       <w:bidi w:val="0"/>
-      <w:spacing w:before="0" w:after="200" w:line="276" w:lineRule="auto"/>
-      <w:ind w:left="0" w:right="0" w:firstLine="0"/>
+      <w:spacing w:lineRule="auto" w:line="276" w:before="0" w:after="200"/>
+      <w:ind w:left="0" w:right="0" w:hanging="0"/>
       <w:jc w:val="left"/>
-      <w:outlineLvl w:val="9"/>
     </w:pPr>
     <w:rPr>
-      <w:rFonts w:ascii="Calibri" w:cs="Calibri" w:hAnsi="Calibri" w:eastAsia="Calibri"/>
-      <w:b w:val="0"/>
-      <w:bCs w:val="0"/>
-      <w:i w:val="0"/>
-      <w:iCs w:val="0"/>
-      <w:caps w:val="0"/>
-      <w:smallCaps w:val="0"/>
-      <w:strike w:val="0"/>
-      <w:dstrike w:val="0"/>
-      <w:outline w:val="0"/>
+      <w:rFonts w:ascii="Calibri" w:hAnsi="Calibri" w:eastAsia="Calibri" w:cs="Calibri"/>
+      <w:b w:val="false"/>
+      <w:bCs w:val="false"/>
+      <w:i w:val="false"/>
+      <w:iCs w:val="false"/>
+      <w:caps w:val="false"/>
+      <w:smallCaps w:val="false"/>
+      <w:strike w:val="false"/>
+      <w:dstrike w:val="false"/>
+      <w:outline w:val="false"/>
+      <w:emboss w:val="false"/>
+      <w:imprint w:val="false"/>
+      <w:vanish w:val="false"/>
       <w:color w:val="000000"/>
       <w:spacing w:val="0"/>
+      <w:w w:val="100"/>
       <w:kern w:val="0"/>
       <w:position w:val="0"/>
+      <w:sz w:val="22"/>
       <w:sz w:val="22"/>
       <w:szCs w:val="22"/>
       <w:u w:val="none" w:color="000000"/>
       <w:vertAlign w:val="baseline"/>
+      <w:lang w:val="en-US" w:eastAsia="zh-CN" w:bidi="hi-IN"/>
     </w:rPr>
   </w:style>
-  <w:style w:type="paragraph" w:styleId="Heading">
-    <w:name w:val="Heading"/>
-    <w:next w:val="Body"/>
-    <w:pPr>
-      <w:keepNext w:val="1"/>
-      <w:keepLines w:val="1"/>
-      <w:pageBreakBefore w:val="0"/>
-      <w:widowControl w:val="1"/>
-      <w:shd w:val="clear" w:color="auto" w:fill="auto"/>
-      <w:suppressAutoHyphens w:val="0"/>
-      <w:bidi w:val="0"/>
-      <w:spacing w:before="480" w:after="0" w:line="276" w:lineRule="auto"/>
-      <w:ind w:left="0" w:right="0" w:firstLine="0"/>
-      <w:jc w:val="left"/>
-      <w:outlineLvl w:val="0"/>
-    </w:pPr>
-    <w:rPr>
-      <w:rFonts w:ascii="Cambria" w:cs="Cambria" w:hAnsi="Cambria" w:eastAsia="Cambria"/>
-      <w:b w:val="1"/>
-      <w:bCs w:val="1"/>
-      <w:i w:val="0"/>
-      <w:iCs w:val="0"/>
-      <w:caps w:val="0"/>
-      <w:smallCaps w:val="0"/>
-      <w:strike w:val="0"/>
-      <w:dstrike w:val="0"/>
-      <w:outline w:val="0"/>
-      <w:color w:val="365f91"/>
-      <w:spacing w:val="0"/>
-      <w:kern w:val="0"/>
-      <w:position w:val="0"/>
-      <w:sz w:val="28"/>
-      <w:szCs w:val="28"/>
-      <w:u w:val="none" w:color="365f91"/>
-      <w:vertAlign w:val="baseline"/>
-      <w:lang w:val="en-US"/>
-    </w:rPr>
+  <w:style w:type="paragraph" w:styleId="Header">
+    <w:name w:val="Header"/>
+    <w:basedOn w:val="Normal"/>
+    <w:pPr/>
+    <w:rPr/>
+  </w:style>
+  <w:style w:type="paragraph" w:styleId="Footer">
+    <w:name w:val="Footer"/>
+    <w:basedOn w:val="Normal"/>
+    <w:pPr/>
+    <w:rPr/>
+  </w:style>
+  <w:style w:type="numbering" w:styleId="NoList" w:default="1">
+    <w:name w:val="No List"/>
+    <w:qFormat/>
+  </w:style>
+  <w:style w:type="table" w:default="1" w:styleId="Table Normal">
+    <w:name w:val="Table Normal"/>
+    <w:tblPr>
+      <w:tblInd w:w="0" w:type="dxa"/>
+    </w:tblPr>
+    <w:tblStylePr w:type="firstRow">
+      <w:tblPr/>
+    </w:tblStylePr>
+    <w:tblStylePr w:type="lastRow">
+      <w:tblPr/>
+    </w:tblStylePr>
+    <w:tblStylePr w:type="firstCol">
+      <w:tblPr/>
+    </w:tblStylePr>
+    <w:tblStylePr w:type="lastCol">
+      <w:tblPr/>
+    </w:tblStylePr>
+    <w:tblStylePr w:type="band1Vert">
+      <w:tblPr/>
+    </w:tblStylePr>
+    <w:tblStylePr w:type="band2Vert">
+      <w:tblPr/>
+    </w:tblStylePr>
+    <w:tblStylePr w:type="band1Horz">
+      <w:tblPr/>
+    </w:tblStylePr>
+    <w:tblStylePr w:type="band2Horz">
+      <w:tblPr/>
+    </w:tblStylePr>
+    <w:tblStylePr w:type="neCell">
+      <w:tblPr/>
+    </w:tblStylePr>
+    <w:tblStylePr w:type="nwCell">
+      <w:tblPr/>
+    </w:tblStylePr>
+    <w:tblStylePr w:type="seCell">
+      <w:tblPr/>
+    </w:tblStylePr>
+    <w:tblStylePr w:type="swCell">
+      <w:tblPr/>
+    </w:tblStylePr>
   </w:style>
 </w:styles>
 </file>

</xml_diff>

<commit_message>
Updated project overview and Team Organization
</commit_message>
<xml_diff>
--- a/Overview/Project Plan.docx
+++ b/Overview/Project Plan.docx
@@ -6,11 +6,13 @@
     <w:p>
       <w:pPr>
         <w:pStyle w:val="Title"/>
-        <w:rPr/>
-      </w:pPr>
-      <w:r>
-        <w:rPr>
-          <w:shd w:fill="FFFF00" w:val="clear"/>
+        <w:rPr>
+          <w:highlight w:val="yellow"/>
+        </w:rPr>
+      </w:pPr>
+      <w:r>
+        <w:rPr>
+          <w:highlight w:val="yellow"/>
           <w:lang w:val="en-US"/>
         </w:rPr>
         <w:t>Project4</w:t>
@@ -31,12 +33,35 @@
         <w:pStyle w:val="Body"/>
         <w:rPr/>
       </w:pPr>
-      <w:bookmarkStart w:id="0" w:name="Team"/>
       <w:r>
         <w:rPr>
           <w:lang w:val="en-US"/>
         </w:rPr>
-        <w:t>This project aims to build an app that helps people minimize duplicate purchases of media, tools, equipment, or any other kind of resource.</w:t>
+        <w:t xml:space="preserve">This project aims to build a website that enables friends and family's to share </w:t>
+      </w:r>
+      <w:r>
+        <w:rPr>
+          <w:lang w:val="en-US"/>
+        </w:rPr>
+        <w:t>physical</w:t>
+      </w:r>
+      <w:r>
+        <w:rPr>
+          <w:lang w:val="en-US"/>
+        </w:rPr>
+        <w:t xml:space="preserve"> games. </w:t>
+      </w:r>
+      <w:r>
+        <w:rPr>
+          <w:lang w:val="en-US"/>
+        </w:rPr>
+        <w:t>The games can consist of cards, boardgames, dice games, or any other game that can be purchased online or at a store</w:t>
+      </w:r>
+      <w:r>
+        <w:rPr>
+          <w:lang w:val="en-US"/>
+        </w:rPr>
+        <w:t xml:space="preserve">. </w:t>
       </w:r>
     </w:p>
     <w:p>
@@ -44,31 +69,25 @@
         <w:pStyle w:val="Body"/>
         <w:rPr/>
       </w:pPr>
+      <w:bookmarkStart w:id="0" w:name="__DdeLink__116_793964117"/>
       <w:r>
         <w:rPr>
           <w:lang w:val="en-US"/>
         </w:rPr>
-        <w:t xml:space="preserve">Have you ever purchased a movie online then discovered that a family member or close friend just brought the same thing?  To reduce redundant purchases, it would be nice to have a simple app (mobile or web-based) that allows you, family members, and close friends with whom you often watch movies to be able to browse each other lists of titles.  The app would allow you to add, update, and delete the titles in your own list, allow others to see your list, invite them to share their lists, and seamless browse or search all lists to which you have access.  The app would not allow you share the actual media but could allow you to request a </w:t>
-      </w:r>
-      <w:r>
-        <w:rPr/>
-        <w:t>“</w:t>
-      </w:r>
-      <w:r>
-        <w:rPr>
-          <w:lang w:val="it-IT"/>
-        </w:rPr>
-        <w:t>movie date</w:t>
-      </w:r>
-      <w:r>
-        <w:rPr/>
-        <w:t xml:space="preserve">” </w:t>
-      </w:r>
+        <w:t>H</w:t>
+      </w:r>
+      <w:bookmarkEnd w:id="0"/>
       <w:r>
         <w:rPr>
           <w:lang w:val="en-US"/>
         </w:rPr>
-        <w:t>with someone to watch one of their movies.  To maintain confidentially and secure, the app would need to authenticate users and allow them to manage access rights they have granted to others.</w:t>
+        <w:t xml:space="preserve">ave you ever been with a group of your friends and wanted to play some sort of game? You take a trip over to the place where the games are stored and realize that all the games have been overplayed? To reduce this problem, It would be nice if there was a way that one could have the ability to look through a library of games, and use that given game without have to run to the store and spend twenty to eighty dollars. Not only are some games rather expensive but, the newly purchased game will soon become overplayed. </w:t>
+      </w:r>
+      <w:r>
+        <w:rPr>
+          <w:lang w:val="en-US"/>
+        </w:rPr>
+        <w:t xml:space="preserve">Later that week you end up talking to your friend that lives two doors down about the awesome game your just purchased to find that he has the exact game in his collect of dust collectors. This is where the game sharing website will came into play. </w:t>
       </w:r>
     </w:p>
     <w:p>
@@ -80,62 +99,176 @@
         <w:rPr>
           <w:lang w:val="en-US"/>
         </w:rPr>
-        <w:t xml:space="preserve">The envisioned app could be expanded or repurposed to handle other kinds of things besides movie.  For example, it could be specialized to manage music, audiobooks, tools, camping equipment, board games, etc.  </w:t>
+        <w:t xml:space="preserve">From the website users would be able to browse the assortment of games per category to find the right game for the night. The categories would enable the users to find the type of game they were looking for, depending if they wanted a specific number of players or wanted to find a game that could be completed quickly.  Users could have the ability to upload not there own game to the database or remove games depending if they no longer wanted to loan it out. The typical user would have the ability to send invited to their friends and family via e-mail. </w:t>
+      </w:r>
+      <w:r>
+        <w:rPr>
+          <w:lang w:val="en-US"/>
+        </w:rPr>
+        <w:t>When a game has been “checked out” the owner of the game could mark it that way on the website. If the owner would like they could even enable a list that keep track of the next person that would like to check the game out. The website would have features that allow the user to check and out as fast as they could as we all know how precious time is.</w:t>
       </w:r>
     </w:p>
     <w:p>
       <w:pPr>
         <w:pStyle w:val="Body"/>
-        <w:rPr>
-          <w:rFonts w:ascii="Calibri" w:hAnsi="Calibri" w:eastAsia="Calibri" w:cs="Calibri"/>
-          <w:i/>
-          <w:i/>
-          <w:iCs/>
-        </w:rPr>
-      </w:pPr>
-      <w:r>
-        <w:rPr>
-          <w:rFonts w:eastAsia="Calibri" w:cs="Calibri"/>
-          <w:i/>
-          <w:iCs/>
-          <w:shd w:fill="FFFF00" w:val="clear"/>
+        <w:rPr/>
+      </w:pPr>
+      <w:r>
+        <w:rPr>
           <w:lang w:val="en-US"/>
         </w:rPr>
-        <w:t>(Before being the project, decide what kind of resource you want your app to management and then rewrite the above project overview accordingly.)</w:t>
-      </w:r>
+        <w:t>A</w:t>
+      </w:r>
+      <w:r>
+        <w:rPr>
+          <w:lang w:val="en-US"/>
+        </w:rPr>
+        <w:t xml:space="preserve">s we want this database for this site to continually grow between family and friends we will have a feature the enables uses to request for new or updated features. This way everybody loves the product and it can spread like wild fire. </w:t>
+      </w:r>
+    </w:p>
+    <w:p>
+      <w:pPr>
+        <w:pStyle w:val="Body"/>
+        <w:rPr>
+          <w:lang w:val="en-US"/>
+        </w:rPr>
+      </w:pPr>
+      <w:r>
+        <w:rPr/>
+      </w:r>
+      <w:r>
+        <w:br w:type="page"/>
+      </w:r>
+    </w:p>
+    <w:p>
+      <w:pPr>
+        <w:pStyle w:val="Body"/>
+        <w:rPr>
+          <w:lang w:val="en-US"/>
+        </w:rPr>
+      </w:pPr>
+      <w:r>
+        <w:rPr/>
+      </w:r>
+      <w:bookmarkStart w:id="1" w:name="Team"/>
+      <w:bookmarkStart w:id="2" w:name="Team"/>
     </w:p>
     <w:p>
       <w:pPr>
         <w:pStyle w:val="Heading"/>
         <w:rPr/>
       </w:pPr>
-      <w:bookmarkStart w:id="1" w:name="Team"/>
+      <w:bookmarkStart w:id="3" w:name="Team"/>
+      <w:bookmarkStart w:id="4" w:name="__DdeLink__124_793964117"/>
       <w:r>
         <w:rPr/>
         <w:t>Team Organization</w:t>
       </w:r>
-      <w:bookmarkEnd w:id="1"/>
+      <w:bookmarkEnd w:id="3"/>
+      <w:bookmarkEnd w:id="4"/>
     </w:p>
     <w:p>
       <w:pPr>
         <w:pStyle w:val="Body"/>
-        <w:rPr>
-          <w:rFonts w:ascii="Calibri" w:hAnsi="Calibri" w:eastAsia="Calibri" w:cs="Calibri"/>
-          <w:i/>
-          <w:i/>
-          <w:iCs/>
-          <w:highlight w:val="yellow"/>
-        </w:rPr>
-      </w:pPr>
-      <w:r>
-        <w:rPr>
-          <w:rFonts w:eastAsia="Calibri" w:cs="Calibri"/>
-          <w:i/>
-          <w:iCs/>
-          <w:shd w:fill="FFFF00" w:val="clear"/>
-          <w:lang w:val="en-US"/>
-        </w:rPr>
-        <w:t>(The team description should be complete and accurate, yet concise. You may refer to the text book or other authors for standard team organizations. Be sure to describe any team philosophies that you intend to adapt (e.g. egoless programming). You may use a figure to describe your team organization.  Also, you may anticipate shifts in responsibilities as the project progresses)</w:t>
+        <w:rPr/>
+      </w:pPr>
+      <w:r>
+        <w:rPr/>
+        <w:t xml:space="preserve">The organization that will be used in our program is the formation of the democratic team, this is also known as the egoless team. Below is a diagram representing the organization that will be used. </w:t>
+      </w:r>
+    </w:p>
+    <w:p>
+      <w:pPr>
+        <w:pStyle w:val="Body"/>
+        <w:rPr/>
+      </w:pPr>
+      <w:r>
+        <w:rPr/>
+        <w:drawing>
+          <wp:anchor behindDoc="0" distT="0" distB="0" distL="0" distR="0" simplePos="0" locked="0" layoutInCell="1" allowOverlap="1" relativeHeight="2">
+            <wp:simplePos x="0" y="0"/>
+            <wp:positionH relativeFrom="column">
+              <wp:align>center</wp:align>
+            </wp:positionH>
+            <wp:positionV relativeFrom="paragraph">
+              <wp:posOffset>635</wp:posOffset>
+            </wp:positionV>
+            <wp:extent cx="3886835" cy="4253865"/>
+            <wp:effectExtent l="0" t="0" r="0" b="0"/>
+            <wp:wrapTopAndBottom/>
+            <wp:docPr id="1" name="Image1" descr=""/>
+            <wp:cNvGraphicFramePr>
+              <a:graphicFrameLocks xmlns:a="http://schemas.openxmlformats.org/drawingml/2006/main" noChangeAspect="1"/>
+            </wp:cNvGraphicFramePr>
+            <a:graphic xmlns:a="http://schemas.openxmlformats.org/drawingml/2006/main">
+              <a:graphicData uri="http://schemas.openxmlformats.org/drawingml/2006/picture">
+                <pic:pic xmlns:pic="http://schemas.openxmlformats.org/drawingml/2006/picture">
+                  <pic:nvPicPr>
+                    <pic:cNvPr id="1" name="Image1" descr=""/>
+                    <pic:cNvPicPr>
+                      <a:picLocks noChangeAspect="1" noChangeArrowheads="1"/>
+                    </pic:cNvPicPr>
+                  </pic:nvPicPr>
+                  <pic:blipFill>
+                    <a:blip r:embed="rId2"/>
+                    <a:stretch>
+                      <a:fillRect/>
+                    </a:stretch>
+                  </pic:blipFill>
+                  <pic:spPr bwMode="auto">
+                    <a:xfrm>
+                      <a:off x="0" y="0"/>
+                      <a:ext cx="3886835" cy="4253865"/>
+                    </a:xfrm>
+                    <a:prstGeom prst="rect">
+                      <a:avLst/>
+                    </a:prstGeom>
+                  </pic:spPr>
+                </pic:pic>
+              </a:graphicData>
+            </a:graphic>
+          </wp:anchor>
+        </w:drawing>
+      </w:r>
+    </w:p>
+    <w:p>
+      <w:pPr>
+        <w:pStyle w:val="Body"/>
+        <w:rPr/>
+      </w:pPr>
+      <w:r>
+        <w:rPr/>
+        <w:t xml:space="preserve">With the formation of the Democratic Team we will be able to work on the project together. The communication in our team will be transparent and allow everybody to work on task together. The majority of the work will be assigned to individuals, but will be completed as a team effort.   This way everybody will be able to work on the task they have the most experience and assist others where needed. </w:t>
+      </w:r>
+    </w:p>
+    <w:p>
+      <w:pPr>
+        <w:pStyle w:val="Body"/>
+        <w:rPr/>
+      </w:pPr>
+      <w:r>
+        <w:rPr/>
+      </w:r>
+      <w:r>
+        <w:br w:type="page"/>
+      </w:r>
+    </w:p>
+    <w:p>
+      <w:pPr>
+        <w:pStyle w:val="Body"/>
+        <w:rPr/>
+      </w:pPr>
+      <w:r>
+        <w:rPr/>
+      </w:r>
+    </w:p>
+    <w:p>
+      <w:pPr>
+        <w:pStyle w:val="Body"/>
+        <w:rPr/>
+      </w:pPr>
+      <w:r>
+        <w:rPr/>
       </w:r>
     </w:p>
     <w:p>
@@ -143,12 +276,12 @@
         <w:pStyle w:val="Heading"/>
         <w:rPr/>
       </w:pPr>
-      <w:bookmarkStart w:id="2" w:name="Process"/>
+      <w:bookmarkStart w:id="5" w:name="Process"/>
       <w:r>
         <w:rPr/>
         <w:t>Software Development Process</w:t>
       </w:r>
-      <w:bookmarkEnd w:id="2"/>
+      <w:bookmarkEnd w:id="5"/>
     </w:p>
     <w:p>
       <w:pPr>
@@ -647,17 +780,37 @@
         <w:rPr>
           <w:lang w:val="en-US"/>
         </w:rPr>
-        <w:t>We will use Unified Modeling Language (UML) to document user goals, structural concepts, component interactions, and behaviors.</w:t>
-      </w:r>
+        <w:t xml:space="preserve">We will use Unified Modeling Language (UML) to document user goals, structural concepts, component </w:t>
+      </w:r>
+      <w:bookmarkStart w:id="6" w:name="__DdeLink__120_793964117"/>
+      <w:r>
+        <w:rPr>
+          <w:lang w:val="en-US"/>
+        </w:rPr>
+        <w:t>interactions, and behaviors.</w:t>
+      </w:r>
+      <w:bookmarkEnd w:id="6"/>
     </w:p>
     <w:p>
       <w:pPr>
         <w:pStyle w:val="Heading"/>
         <w:rPr/>
       </w:pPr>
+      <w:bookmarkStart w:id="7" w:name="__DdeLink__122_793964117"/>
       <w:r>
         <w:rPr/>
         <w:t>Communication policies, procedures, and tools</w:t>
+      </w:r>
+      <w:bookmarkEnd w:id="7"/>
+    </w:p>
+    <w:p>
+      <w:pPr>
+        <w:pStyle w:val="Body"/>
+        <w:rPr/>
+      </w:pPr>
+      <w:r>
+        <w:rPr/>
+        <w:t xml:space="preserve">The main communication method </w:t>
       </w:r>
     </w:p>
     <w:p>
@@ -687,12 +840,12 @@
         <w:pStyle w:val="Heading"/>
         <w:rPr/>
       </w:pPr>
-      <w:bookmarkStart w:id="3" w:name="Risk"/>
+      <w:bookmarkStart w:id="8" w:name="Risk"/>
       <w:r>
         <w:rPr/>
         <w:t>Risk Analysis</w:t>
       </w:r>
-      <w:bookmarkEnd w:id="3"/>
+      <w:bookmarkEnd w:id="8"/>
     </w:p>
     <w:p>
       <w:pPr>
@@ -746,8 +899,8 @@
       </w:r>
     </w:p>
     <w:sectPr>
-      <w:headerReference w:type="default" r:id="rId2"/>
-      <w:footerReference w:type="default" r:id="rId3"/>
+      <w:headerReference w:type="default" r:id="rId3"/>
+      <w:footerReference w:type="default" r:id="rId4"/>
       <w:type w:val="nextPage"/>
       <w:pgSz w:w="12240" w:h="15840"/>
       <w:pgMar w:left="1440" w:right="1440" w:header="720" w:top="1440" w:footer="720" w:bottom="1440" w:gutter="0"/>

</xml_diff>

<commit_message>
Adding updates project plan
</commit_message>
<xml_diff>
--- a/Overview/Project Plan.docx
+++ b/Overview/Project Plan.docx
@@ -1,19 +1,18 @@
 
 <file path=word/document.xml><?xml version="1.0" encoding="utf-8"?>
-<w:document xmlns:o="urn:schemas-microsoft-com:office:office" xmlns:r="http://schemas.openxmlformats.org/officeDocument/2006/relationships" xmlns:v="urn:schemas-microsoft-com:vml" xmlns:w="http://schemas.openxmlformats.org/wordprocessingml/2006/main" xmlns:w10="urn:schemas-microsoft-com:office:word" xmlns:wp="http://schemas.openxmlformats.org/drawingml/2006/wordprocessingDrawing" xmlns:wps="http://schemas.microsoft.com/office/word/2010/wordprocessingShape" xmlns:wpg="http://schemas.microsoft.com/office/word/2010/wordprocessingGroup" xmlns:mc="http://schemas.openxmlformats.org/markup-compatibility/2006" xmlns:wp14="http://schemas.microsoft.com/office/word/2010/wordprocessingDrawing" xmlns:w14="http://schemas.microsoft.com/office/word/2010/wordml" mc:Ignorable="w14 wp14">
+<w:document xmlns:r="http://schemas.openxmlformats.org/officeDocument/2006/relationships" xmlns:wp="http://schemas.openxmlformats.org/drawingml/2006/wordprocessingDrawing" xmlns:w="http://schemas.openxmlformats.org/wordprocessingml/2006/main" xmlns:w10="urn:schemas-microsoft-com:office:word" xmlns:w14="http://schemas.microsoft.com/office/word/2010/wordml" xmlns:wps="http://schemas.microsoft.com/office/word/2010/wordprocessingShape" xmlns:wpg="http://schemas.microsoft.com/office/word/2010/wordprocessingGroup" xmlns:mc="http://schemas.openxmlformats.org/markup-compatibility/2006" xmlns:v="urn:schemas-microsoft-com:vml" xmlns:o="urn:schemas-microsoft-com:office:office" xmlns:m="http://schemas.openxmlformats.org/officeDocument/2006/math" mc:Ignorable="w14">
   <w:background w:color="FFFFFF"/>
   <w:body>
     <w:p>
       <w:pPr>
         <w:pStyle w:val="Title"/>
         <w:rPr>
-          <w:highlight w:val="yellow"/>
-        </w:rPr>
-      </w:pPr>
-      <w:r>
-        <w:rPr>
-          <w:highlight w:val="yellow"/>
-          <w:lang w:val="en-US"/>
+          <w:shd w:val="clear" w:color="auto" w:fill="ffff00"/>
+        </w:rPr>
+      </w:pPr>
+      <w:r>
+        <w:rPr>
+          <w:rtl w:val="0"/>
         </w:rPr>
         <w:t>Project4</w:t>
       </w:r>
@@ -21,201 +20,178 @@
     <w:p>
       <w:pPr>
         <w:pStyle w:val="Heading"/>
-        <w:rPr/>
-      </w:pPr>
-      <w:r>
-        <w:rPr/>
+      </w:pPr>
+      <w:r>
+        <w:rPr>
+          <w:rtl w:val="0"/>
+        </w:rPr>
         <w:t>Project Overview</w:t>
       </w:r>
     </w:p>
     <w:p>
       <w:pPr>
-        <w:pStyle w:val="Body"/>
-        <w:rPr/>
-      </w:pPr>
-      <w:r>
-        <w:rPr>
-          <w:lang w:val="en-US"/>
-        </w:rPr>
-        <w:t xml:space="preserve">This project aims to build a website that enables friends and family's to share </w:t>
-      </w:r>
-      <w:r>
-        <w:rPr>
-          <w:lang w:val="en-US"/>
-        </w:rPr>
-        <w:t>physical</w:t>
-      </w:r>
-      <w:r>
-        <w:rPr>
-          <w:lang w:val="en-US"/>
-        </w:rPr>
-        <w:t xml:space="preserve"> games. </w:t>
-      </w:r>
-      <w:r>
-        <w:rPr>
-          <w:lang w:val="en-US"/>
-        </w:rPr>
-        <w:t>The games can consist of cards, boardgames, dice games, or any other game that can be purchased online or at a store</w:t>
-      </w:r>
-      <w:r>
-        <w:rPr>
-          <w:lang w:val="en-US"/>
-        </w:rPr>
-        <w:t xml:space="preserve">. </w:t>
-      </w:r>
-    </w:p>
-    <w:p>
-      <w:pPr>
-        <w:pStyle w:val="Body"/>
-        <w:rPr/>
-      </w:pPr>
-      <w:bookmarkStart w:id="0" w:name="__DdeLink__116_793964117"/>
-      <w:r>
-        <w:rPr>
-          <w:lang w:val="en-US"/>
+        <w:pStyle w:val="Body A"/>
+      </w:pPr>
+      <w:r>
+        <w:rPr>
+          <w:rtl w:val="0"/>
+        </w:rPr>
+        <w:t xml:space="preserve">This project aims to build a website that enables friends and family's to share physical games. The games can consist of cards, boardgames, dice games, or any other game that can be purchased online or at a store. </w:t>
+      </w:r>
+    </w:p>
+    <w:p>
+      <w:pPr>
+        <w:pStyle w:val="Body A"/>
+      </w:pPr>
+      <w:bookmarkStart w:name="_DdeLink__116_793964117" w:id="0"/>
+      <w:r>
+        <w:rPr>
+          <w:rtl w:val="0"/>
         </w:rPr>
         <w:t>H</w:t>
       </w:r>
       <w:bookmarkEnd w:id="0"/>
       <w:r>
         <w:rPr>
-          <w:lang w:val="en-US"/>
-        </w:rPr>
-        <w:t xml:space="preserve">ave you ever been with a group of your friends and wanted to play some sort of game? You take a trip over to the place where the games are stored and realize that all the games have been overplayed? To reduce this problem, It would be nice if there was a way that one could have the ability to look through a library of games, and use that given game without have to run to the store and spend twenty to eighty dollars. Not only are some games rather expensive but, the newly purchased game will soon become overplayed. </w:t>
-      </w:r>
-      <w:r>
-        <w:rPr>
-          <w:lang w:val="en-US"/>
-        </w:rPr>
-        <w:t xml:space="preserve">Later that week you end up talking to your friend that lives two doors down about the awesome game your just purchased to find that he has the exact game in his collect of dust collectors. This is where the game sharing website will came into play. </w:t>
-      </w:r>
-    </w:p>
-    <w:p>
-      <w:pPr>
-        <w:pStyle w:val="Body"/>
-        <w:rPr/>
-      </w:pPr>
-      <w:r>
-        <w:rPr>
-          <w:lang w:val="en-US"/>
-        </w:rPr>
-        <w:t xml:space="preserve">From the website users would be able to browse the assortment of games per category to find the right game for the night. The categories would enable the users to find the type of game they were looking for, depending if they wanted a specific number of players or wanted to find a game that could be completed quickly.  Users could have the ability to upload not there own game to the database or remove games depending if they no longer wanted to loan it out. The typical user would have the ability to send invited to their friends and family via e-mail. </w:t>
-      </w:r>
-      <w:r>
-        <w:rPr>
-          <w:lang w:val="en-US"/>
-        </w:rPr>
-        <w:t>When a game has been “checked out” the owner of the game could mark it that way on the website. If the owner would like they could even enable a list that keep track of the next person that would like to check the game out. The website would have features that allow the user to check and out as fast as they could as we all know how precious time is.</w:t>
-      </w:r>
-    </w:p>
-    <w:p>
-      <w:pPr>
-        <w:pStyle w:val="Body"/>
-        <w:rPr/>
-      </w:pPr>
-      <w:r>
-        <w:rPr>
-          <w:lang w:val="en-US"/>
-        </w:rPr>
-        <w:t>A</w:t>
-      </w:r>
-      <w:r>
-        <w:rPr>
-          <w:lang w:val="en-US"/>
-        </w:rPr>
-        <w:t xml:space="preserve">s we want this database for this site to continually grow between family and friends we will have a feature the enables uses to request for new or updated features. This way everybody loves the product and it can spread like wild fire. </w:t>
-      </w:r>
-    </w:p>
-    <w:p>
-      <w:pPr>
-        <w:pStyle w:val="Body"/>
-        <w:rPr>
-          <w:lang w:val="en-US"/>
-        </w:rPr>
-      </w:pPr>
-      <w:r>
-        <w:rPr/>
-      </w:r>
+          <w:rtl w:val="0"/>
+        </w:rPr>
+        <w:t xml:space="preserve">ave you ever been with a group of your friends and wanted to play some sort of game? You take a trip over to the place where the games are stored and realize that all the games have been overplayed? To reduce this problem, It would be nice if there was a way that one could have the ability to look through a library of games, and use that given game without have to run to the store and spend twenty to eighty dollars. Not only are some games rather expensive but, the newly purchased game will soon become overplayed. Later that week you end up talking to your friend that lives two doors down about the awesome game your just purchased to find that he has the exact game in his collect of dust collectors. This is where the game sharing website will came into play. </w:t>
+      </w:r>
+    </w:p>
+    <w:p>
+      <w:pPr>
+        <w:pStyle w:val="Body A"/>
+      </w:pPr>
+      <w:r>
+        <w:rPr>
+          <w:rtl w:val="0"/>
+        </w:rPr>
+        <w:t xml:space="preserve">From the website users would be able to browse the assortment of games per category to find the right game for the night. The categories would enable the users to find the type of game they were looking for, depending if they wanted a specific number of players or wanted to find a game that could be completed quickly.  Users could have the ability to upload not there own game to the database or remove games depending if they no longer wanted to loan it out. The typical user would have the ability to send invited to their friends and family via e-mail. When a game has been </w:t>
+      </w:r>
+      <w:r>
+        <w:rPr>
+          <w:rtl w:val="0"/>
+        </w:rPr>
+        <w:t>“</w:t>
+      </w:r>
+      <w:r>
+        <w:rPr>
+          <w:rtl w:val="0"/>
+        </w:rPr>
+        <w:t>checked out</w:t>
+      </w:r>
+      <w:r>
+        <w:rPr>
+          <w:rtl w:val="0"/>
+        </w:rPr>
+        <w:t xml:space="preserve">” </w:t>
+      </w:r>
+      <w:r>
+        <w:rPr>
+          <w:rtl w:val="0"/>
+        </w:rPr>
+        <w:t>the owner of the game could mark it that way on the website. If the owner would like they could even enable a list that keep track of the next person that would like to check the game out. The website would have features that allow the user to check and out as fast as they could as we all know how precious time is.</w:t>
+      </w:r>
+    </w:p>
+    <w:p>
+      <w:pPr>
+        <w:pStyle w:val="Body A"/>
+      </w:pPr>
+      <w:r>
+        <w:rPr>
+          <w:rtl w:val="0"/>
+        </w:rPr>
+        <w:t xml:space="preserve">As we want this database for this site to continually grow between family and friends we will have a feature the enables uses to request for new or updated features. This way everybody loves the product and it can spread like wild fire. </w:t>
+      </w:r>
+    </w:p>
+    <w:p>
+      <w:pPr>
+        <w:pStyle w:val="Body A"/>
+      </w:pPr>
       <w:r>
         <w:br w:type="page"/>
       </w:r>
     </w:p>
     <w:p>
       <w:pPr>
-        <w:pStyle w:val="Body"/>
-        <w:rPr>
-          <w:lang w:val="en-US"/>
-        </w:rPr>
-      </w:pPr>
-      <w:r>
-        <w:rPr/>
-      </w:r>
-      <w:bookmarkStart w:id="1" w:name="Team"/>
-      <w:bookmarkStart w:id="2" w:name="Team"/>
+        <w:pStyle w:val="Body A"/>
+      </w:pPr>
     </w:p>
     <w:p>
       <w:pPr>
         <w:pStyle w:val="Heading"/>
-        <w:rPr/>
-      </w:pPr>
-      <w:bookmarkStart w:id="3" w:name="Team"/>
-      <w:bookmarkStart w:id="4" w:name="__DdeLink__124_793964117"/>
-      <w:r>
-        <w:rPr/>
-        <w:t>Team Organization</w:t>
-      </w:r>
-      <w:bookmarkEnd w:id="3"/>
-      <w:bookmarkEnd w:id="4"/>
-    </w:p>
-    <w:p>
-      <w:pPr>
-        <w:pStyle w:val="Body"/>
-        <w:rPr/>
-      </w:pPr>
-      <w:r>
-        <w:rPr/>
+      </w:pPr>
+      <w:bookmarkStart w:name="Team" w:id="1"/>
+      <w:r>
+        <w:rPr>
+          <w:rtl w:val="0"/>
+        </w:rPr>
+        <w:t>T</w:t>
+      </w:r>
+      <w:bookmarkEnd w:id="1"/>
+      <w:bookmarkStart w:name="_DdeLink__124_793964117" w:id="2"/>
+      <w:r>
+        <w:rPr>
+          <w:rtl w:val="0"/>
+        </w:rPr>
+        <w:t>eam Organizatio</w:t>
+      </w:r>
+      <w:bookmarkEnd w:id="2"/>
+      <w:r>
+        <w:rPr>
+          <w:rtl w:val="0"/>
+        </w:rPr>
+        <w:t>n</w:t>
+      </w:r>
+    </w:p>
+    <w:p>
+      <w:pPr>
+        <w:pStyle w:val="Body A"/>
+      </w:pPr>
+      <w:r>
+        <w:rPr>
+          <w:rtl w:val="0"/>
+        </w:rPr>
         <w:t xml:space="preserve">The organization that will be used in our program is the formation of the democratic team, this is also known as the egoless team. Below is a diagram representing the organization that will be used. </w:t>
       </w:r>
     </w:p>
     <w:p>
       <w:pPr>
-        <w:pStyle w:val="Body"/>
-        <w:rPr/>
-      </w:pPr>
-      <w:r>
-        <w:rPr/>
+        <w:pStyle w:val="Body A"/>
+      </w:pPr>
+      <w:r>
         <w:drawing>
-          <wp:anchor behindDoc="0" distT="0" distB="0" distL="0" distR="0" simplePos="0" locked="0" layoutInCell="1" allowOverlap="1" relativeHeight="2">
+          <wp:anchor distT="0" distB="0" distL="0" distR="0" simplePos="0" relativeHeight="251659264" behindDoc="0" locked="0" layoutInCell="1" allowOverlap="1">
             <wp:simplePos x="0" y="0"/>
             <wp:positionH relativeFrom="column">
-              <wp:align>center</wp:align>
+              <wp:posOffset>1028382</wp:posOffset>
             </wp:positionH>
-            <wp:positionV relativeFrom="paragraph">
+            <wp:positionV relativeFrom="line">
               <wp:posOffset>635</wp:posOffset>
             </wp:positionV>
             <wp:extent cx="3886835" cy="4253865"/>
             <wp:effectExtent l="0" t="0" r="0" b="0"/>
-            <wp:wrapTopAndBottom/>
-            <wp:docPr id="1" name="Image1" descr=""/>
-            <wp:cNvGraphicFramePr>
-              <a:graphicFrameLocks xmlns:a="http://schemas.openxmlformats.org/drawingml/2006/main" noChangeAspect="1"/>
-            </wp:cNvGraphicFramePr>
+            <wp:wrapTopAndBottom distT="0" distB="0"/>
+            <wp:docPr id="1073741825" name="officeArt object"/>
+            <wp:cNvGraphicFramePr/>
             <a:graphic xmlns:a="http://schemas.openxmlformats.org/drawingml/2006/main">
               <a:graphicData uri="http://schemas.openxmlformats.org/drawingml/2006/picture">
                 <pic:pic xmlns:pic="http://schemas.openxmlformats.org/drawingml/2006/picture">
                   <pic:nvPicPr>
-                    <pic:cNvPr id="1" name="Image1" descr=""/>
+                    <pic:cNvPr id="1073741825" name="image1.png"/>
                     <pic:cNvPicPr>
-                      <a:picLocks noChangeAspect="1" noChangeArrowheads="1"/>
+                      <a:picLocks noChangeAspect="1"/>
                     </pic:cNvPicPr>
                   </pic:nvPicPr>
                   <pic:blipFill>
-                    <a:blip r:embed="rId2"/>
+                    <a:blip r:embed="rId4">
+                      <a:extLst/>
+                    </a:blip>
                     <a:stretch>
                       <a:fillRect/>
                     </a:stretch>
                   </pic:blipFill>
-                  <pic:spPr bwMode="auto">
+                  <pic:spPr>
                     <a:xfrm>
                       <a:off x="0" y="0"/>
                       <a:ext cx="3886835" cy="4253865"/>
@@ -223,6 +199,11 @@
                     <a:prstGeom prst="rect">
                       <a:avLst/>
                     </a:prstGeom>
+                    <a:ln w="12700" cap="flat">
+                      <a:noFill/>
+                      <a:miter lim="400000"/>
+                    </a:ln>
+                    <a:effectLst/>
                   </pic:spPr>
                 </pic:pic>
               </a:graphicData>
@@ -233,83 +214,81 @@
     </w:p>
     <w:p>
       <w:pPr>
-        <w:pStyle w:val="Body"/>
-        <w:rPr/>
-      </w:pPr>
-      <w:r>
-        <w:rPr/>
+        <w:pStyle w:val="Body A"/>
+      </w:pPr>
+      <w:r>
+        <w:rPr>
+          <w:rtl w:val="0"/>
+        </w:rPr>
         <w:t xml:space="preserve">With the formation of the Democratic Team we will be able to work on the project together. The communication in our team will be transparent and allow everybody to work on task together. The majority of the work will be assigned to individuals, but will be completed as a team effort.   This way everybody will be able to work on the task they have the most experience and assist others where needed. </w:t>
       </w:r>
     </w:p>
     <w:p>
       <w:pPr>
-        <w:pStyle w:val="Body"/>
-        <w:rPr/>
-      </w:pPr>
-      <w:r>
-        <w:rPr/>
-      </w:r>
+        <w:pStyle w:val="Body A"/>
+      </w:pPr>
       <w:r>
         <w:br w:type="page"/>
       </w:r>
     </w:p>
     <w:p>
       <w:pPr>
-        <w:pStyle w:val="Body"/>
-        <w:rPr/>
-      </w:pPr>
-      <w:r>
-        <w:rPr/>
-      </w:r>
-    </w:p>
-    <w:p>
-      <w:pPr>
-        <w:pStyle w:val="Body"/>
-        <w:rPr/>
-      </w:pPr>
-      <w:r>
-        <w:rPr/>
-      </w:r>
+        <w:pStyle w:val="Body A"/>
+      </w:pPr>
+    </w:p>
+    <w:p>
+      <w:pPr>
+        <w:pStyle w:val="Body A"/>
+      </w:pPr>
     </w:p>
     <w:p>
       <w:pPr>
         <w:pStyle w:val="Heading"/>
-        <w:rPr/>
-      </w:pPr>
-      <w:bookmarkStart w:id="5" w:name="Process"/>
-      <w:r>
-        <w:rPr/>
+      </w:pPr>
+      <w:bookmarkStart w:name="Process" w:id="3"/>
+      <w:r>
+        <w:rPr>
+          <w:rtl w:val="0"/>
+        </w:rPr>
         <w:t>Software Development Process</w:t>
       </w:r>
-      <w:bookmarkEnd w:id="5"/>
-    </w:p>
-    <w:p>
-      <w:pPr>
-        <w:pStyle w:val="Body"/>
-        <w:rPr/>
-      </w:pPr>
-      <w:r>
-        <w:rPr>
+      <w:bookmarkEnd w:id="3"/>
+    </w:p>
+    <w:p>
+      <w:pPr>
+        <w:pStyle w:val="Body A"/>
+      </w:pPr>
+      <w:r>
+        <w:rPr>
+          <w:rtl w:val="0"/>
           <w:lang w:val="en-US"/>
         </w:rPr>
         <w:t xml:space="preserve">The development will be broken up into five phases.  Each phase will be a little like a Sprint in an Agile method and a little like an iteration in a Spiral process.  Specifically, each phase will be like a Sprint, in that work to be done will be organized into small tasks, placed into a </w:t>
       </w:r>
       <w:r>
-        <w:rPr/>
+        <w:rPr>
+          <w:rtl w:val="0"/>
+          <w:lang w:val="en-US"/>
+        </w:rPr>
         <w:t>“</w:t>
       </w:r>
       <w:r>
         <w:rPr>
+          <w:rtl w:val="0"/>
           <w:lang w:val="de-DE"/>
         </w:rPr>
         <w:t>backlog</w:t>
       </w:r>
       <w:r>
-        <w:rPr/>
+        <w:rPr>
+          <w:rtl w:val="0"/>
+          <w:lang w:val="en-US"/>
+        </w:rPr>
         <w:t>”</w:t>
       </w:r>
       <w:r>
         <w:rPr>
+          <w:rtl w:val="0"/>
           <w:lang w:val="en-US"/>
         </w:rPr>
         <w:t>, and prioritized.   Then, using on time-box scheduling, the team will decide which tasks the phase (Sprint) will address.  The team will use a Scrum Board to keep track of tasks in the backlog, those that will be part of the current Sprint, those in progress, and those that are done.</w:t>
@@ -317,72 +296,74 @@
     </w:p>
     <w:p>
       <w:pPr>
-        <w:pStyle w:val="Body"/>
-        <w:rPr/>
-      </w:pPr>
-      <w:r>
-        <w:rPr>
-          <w:lang w:val="en-US"/>
+        <w:pStyle w:val="Body A"/>
+      </w:pPr>
+      <w:r>
+        <w:rPr>
+          <w:rtl w:val="0"/>
         </w:rPr>
         <w:t>Each phase will also be a little like an iteration in a Spiral process, in that each phase will include some risk analysis and that any development activity (requirements capture, analysis, design, implementation, etc.) can be done during any phase.  Early phases will focus on understanding (requirements capture and analysis) and subsequent phases will focus on design and implementation.  Each phase will include a retrospective.</w:t>
       </w:r>
     </w:p>
     <w:tbl>
       <w:tblPr>
-        <w:tblW w:w="7710" w:type="dxa"/>
+        <w:tblW w:w="7709" w:type="dxa"/>
         <w:jc w:val="left"/>
-        <w:tblInd w:w="969" w:type="dxa"/>
+        <w:tblInd w:w="127" w:type="dxa"/>
         <w:tblBorders>
-          <w:top w:val="single" w:sz="6" w:space="0" w:color="000001"/>
-          <w:left w:val="single" w:sz="6" w:space="0" w:color="000001"/>
-          <w:bottom w:val="single" w:sz="6" w:space="0" w:color="000001"/>
-          <w:right w:val="single" w:sz="6" w:space="0" w:color="000001"/>
-          <w:insideH w:val="single" w:sz="6" w:space="0" w:color="000001"/>
-          <w:insideV w:val="single" w:sz="6" w:space="0" w:color="000001"/>
+          <w:top w:val="single" w:color="ffffff" w:sz="8" w:space="0" w:shadow="0" w:frame="0"/>
+          <w:left w:val="single" w:color="ffffff" w:sz="8" w:space="0" w:shadow="0" w:frame="0"/>
+          <w:bottom w:val="single" w:color="ffffff" w:sz="8" w:space="0" w:shadow="0" w:frame="0"/>
+          <w:right w:val="single" w:color="ffffff" w:sz="8" w:space="0" w:shadow="0" w:frame="0"/>
+          <w:insideH w:val="single" w:color="ffffff" w:sz="8" w:space="0" w:shadow="0" w:frame="0"/>
+          <w:insideV w:val="single" w:color="ffffff" w:sz="8" w:space="0" w:shadow="0" w:frame="0"/>
         </w:tblBorders>
-        <w:tblCellMar>
-          <w:top w:w="80" w:type="dxa"/>
-          <w:left w:w="72" w:type="dxa"/>
-          <w:bottom w:w="80" w:type="dxa"/>
-          <w:right w:w="80" w:type="dxa"/>
-        </w:tblCellMar>
+        <w:shd w:val="clear" w:color="auto" w:fill="ced7e7"/>
+        <w:tblLayout w:type="fixed"/>
       </w:tblPr>
       <w:tblGrid>
         <w:gridCol w:w="705"/>
         <w:gridCol w:w="7004"/>
       </w:tblGrid>
       <w:tr>
+        <w:tblPrEx>
+          <w:shd w:val="clear" w:color="auto" w:fill="ced7e7"/>
+        </w:tblPrEx>
         <w:trPr>
           <w:trHeight w:val="605" w:hRule="atLeast"/>
         </w:trPr>
         <w:tc>
           <w:tcPr>
-            <w:tcW w:w="705" w:type="dxa"/>
+            <w:tcW w:type="dxa" w:w="705"/>
             <w:tcBorders>
-              <w:top w:val="single" w:sz="6" w:space="0" w:color="000001"/>
-              <w:left w:val="single" w:sz="6" w:space="0" w:color="000001"/>
-              <w:bottom w:val="single" w:sz="6" w:space="0" w:color="000001"/>
-              <w:right w:val="single" w:sz="6" w:space="0" w:color="000001"/>
-              <w:insideH w:val="single" w:sz="6" w:space="0" w:color="000001"/>
-              <w:insideV w:val="single" w:sz="6" w:space="0" w:color="000001"/>
+              <w:top w:val="single" w:color="000001" w:sz="6" w:space="0" w:shadow="0" w:frame="0"/>
+              <w:left w:val="single" w:color="000001" w:sz="6" w:space="0" w:shadow="0" w:frame="0"/>
+              <w:bottom w:val="single" w:color="000001" w:sz="6" w:space="0" w:shadow="0" w:frame="0"/>
+              <w:right w:val="single" w:color="000001" w:sz="6" w:space="0" w:shadow="0" w:frame="0"/>
             </w:tcBorders>
-            <w:shd w:fill="CED7E7" w:val="clear"/>
+            <w:shd w:val="clear" w:color="auto" w:fill="ced7e7"/>
+            <w:tcMar>
+              <w:top w:type="dxa" w:w="80"/>
+              <w:left w:type="dxa" w:w="80"/>
+              <w:bottom w:type="dxa" w:w="80"/>
+              <w:right w:type="dxa" w:w="80"/>
+            </w:tcMar>
             <w:vAlign w:val="center"/>
           </w:tcPr>
           <w:p>
             <w:pPr>
-              <w:pStyle w:val="Body"/>
-              <w:spacing w:lineRule="auto" w:line="240" w:before="0" w:after="0"/>
+              <w:pStyle w:val="Body A"/>
+              <w:spacing w:after="0" w:line="240" w:lineRule="auto"/>
               <w:jc w:val="center"/>
-              <w:rPr/>
             </w:pPr>
             <w:r>
               <w:rPr>
                 <w:rFonts w:ascii="Times New Roman" w:hAnsi="Times New Roman"/>
-                <w:b/>
-                <w:bCs/>
+                <w:b w:val="1"/>
+                <w:bCs w:val="1"/>
                 <w:sz w:val="24"/>
                 <w:szCs w:val="24"/>
+                <w:rtl w:val="0"/>
                 <w:lang w:val="en-US"/>
               </w:rPr>
               <w:t>Phase</w:t>
@@ -391,32 +372,36 @@
         </w:tc>
         <w:tc>
           <w:tcPr>
-            <w:tcW w:w="7004" w:type="dxa"/>
+            <w:tcW w:type="dxa" w:w="7004"/>
             <w:tcBorders>
-              <w:top w:val="single" w:sz="6" w:space="0" w:color="000001"/>
-              <w:left w:val="single" w:sz="6" w:space="0" w:color="000001"/>
-              <w:bottom w:val="single" w:sz="6" w:space="0" w:color="000001"/>
-              <w:right w:val="single" w:sz="6" w:space="0" w:color="000001"/>
-              <w:insideH w:val="single" w:sz="6" w:space="0" w:color="000001"/>
-              <w:insideV w:val="single" w:sz="6" w:space="0" w:color="000001"/>
+              <w:top w:val="single" w:color="000001" w:sz="6" w:space="0" w:shadow="0" w:frame="0"/>
+              <w:left w:val="single" w:color="000001" w:sz="6" w:space="0" w:shadow="0" w:frame="0"/>
+              <w:bottom w:val="single" w:color="000001" w:sz="6" w:space="0" w:shadow="0" w:frame="0"/>
+              <w:right w:val="single" w:color="000001" w:sz="6" w:space="0" w:shadow="0" w:frame="0"/>
             </w:tcBorders>
-            <w:shd w:fill="CED7E7" w:val="clear"/>
+            <w:shd w:val="clear" w:color="auto" w:fill="ced7e7"/>
+            <w:tcMar>
+              <w:top w:type="dxa" w:w="80"/>
+              <w:left w:type="dxa" w:w="80"/>
+              <w:bottom w:type="dxa" w:w="80"/>
+              <w:right w:type="dxa" w:w="80"/>
+            </w:tcMar>
             <w:vAlign w:val="center"/>
           </w:tcPr>
           <w:p>
             <w:pPr>
-              <w:pStyle w:val="Body"/>
-              <w:spacing w:lineRule="auto" w:line="240" w:before="0" w:after="0"/>
+              <w:pStyle w:val="Body A"/>
+              <w:spacing w:after="0" w:line="240" w:lineRule="auto"/>
               <w:jc w:val="center"/>
-              <w:rPr/>
             </w:pPr>
             <w:r>
               <w:rPr>
                 <w:rFonts w:ascii="Times New Roman" w:hAnsi="Times New Roman"/>
-                <w:b/>
-                <w:bCs/>
+                <w:b w:val="1"/>
+                <w:bCs w:val="1"/>
                 <w:sz w:val="24"/>
                 <w:szCs w:val="24"/>
+                <w:rtl w:val="0"/>
                 <w:lang w:val="en-US"/>
               </w:rPr>
               <w:t>Iteration</w:t>
@@ -425,33 +410,41 @@
         </w:tc>
       </w:tr>
       <w:tr>
+        <w:tblPrEx>
+          <w:shd w:val="clear" w:color="auto" w:fill="ced7e7"/>
+        </w:tblPrEx>
         <w:trPr>
           <w:trHeight w:val="305" w:hRule="atLeast"/>
         </w:trPr>
         <w:tc>
           <w:tcPr>
-            <w:tcW w:w="705" w:type="dxa"/>
+            <w:tcW w:type="dxa" w:w="705"/>
             <w:tcBorders>
-              <w:top w:val="single" w:sz="6" w:space="0" w:color="000001"/>
-              <w:left w:val="single" w:sz="6" w:space="0" w:color="000001"/>
-              <w:bottom w:val="single" w:sz="6" w:space="0" w:color="000001"/>
-              <w:right w:val="single" w:sz="6" w:space="0" w:color="000001"/>
-              <w:insideH w:val="single" w:sz="6" w:space="0" w:color="000001"/>
-              <w:insideV w:val="single" w:sz="6" w:space="0" w:color="000001"/>
+              <w:top w:val="single" w:color="000001" w:sz="6" w:space="0" w:shadow="0" w:frame="0"/>
+              <w:left w:val="single" w:color="000001" w:sz="6" w:space="0" w:shadow="0" w:frame="0"/>
+              <w:bottom w:val="single" w:color="000001" w:sz="6" w:space="0" w:shadow="0" w:frame="0"/>
+              <w:right w:val="single" w:color="000001" w:sz="6" w:space="0" w:shadow="0" w:frame="0"/>
             </w:tcBorders>
-            <w:shd w:fill="CED7E7" w:val="clear"/>
+            <w:shd w:val="clear" w:color="auto" w:fill="ced7e7"/>
+            <w:tcMar>
+              <w:top w:type="dxa" w:w="80"/>
+              <w:left w:type="dxa" w:w="80"/>
+              <w:bottom w:type="dxa" w:w="80"/>
+              <w:right w:type="dxa" w:w="80"/>
+            </w:tcMar>
+            <w:vAlign w:val="top"/>
           </w:tcPr>
           <w:p>
             <w:pPr>
-              <w:pStyle w:val="Body"/>
-              <w:spacing w:lineRule="auto" w:line="240" w:before="0" w:after="0"/>
-              <w:rPr/>
+              <w:pStyle w:val="Body A"/>
+              <w:spacing w:after="0" w:line="240" w:lineRule="auto"/>
             </w:pPr>
             <w:r>
               <w:rPr>
                 <w:rFonts w:ascii="Times New Roman" w:hAnsi="Times New Roman"/>
                 <w:sz w:val="24"/>
                 <w:szCs w:val="24"/>
+                <w:rtl w:val="0"/>
                 <w:lang w:val="en-US"/>
               </w:rPr>
               <w:t>1.</w:t>
@@ -460,28 +453,33 @@
         </w:tc>
         <w:tc>
           <w:tcPr>
-            <w:tcW w:w="7004" w:type="dxa"/>
+            <w:tcW w:type="dxa" w:w="7004"/>
             <w:tcBorders>
-              <w:top w:val="single" w:sz="6" w:space="0" w:color="000001"/>
-              <w:left w:val="single" w:sz="6" w:space="0" w:color="000001"/>
-              <w:bottom w:val="single" w:sz="6" w:space="0" w:color="000001"/>
-              <w:right w:val="single" w:sz="6" w:space="0" w:color="000001"/>
-              <w:insideH w:val="single" w:sz="6" w:space="0" w:color="000001"/>
-              <w:insideV w:val="single" w:sz="6" w:space="0" w:color="000001"/>
+              <w:top w:val="single" w:color="000001" w:sz="6" w:space="0" w:shadow="0" w:frame="0"/>
+              <w:left w:val="single" w:color="000001" w:sz="6" w:space="0" w:shadow="0" w:frame="0"/>
+              <w:bottom w:val="single" w:color="000001" w:sz="6" w:space="0" w:shadow="0" w:frame="0"/>
+              <w:right w:val="single" w:color="000001" w:sz="6" w:space="0" w:shadow="0" w:frame="0"/>
             </w:tcBorders>
-            <w:shd w:fill="CED7E7" w:val="clear"/>
+            <w:shd w:val="clear" w:color="auto" w:fill="ced7e7"/>
+            <w:tcMar>
+              <w:top w:type="dxa" w:w="80"/>
+              <w:left w:type="dxa" w:w="80"/>
+              <w:bottom w:type="dxa" w:w="80"/>
+              <w:right w:type="dxa" w:w="80"/>
+            </w:tcMar>
+            <w:vAlign w:val="top"/>
           </w:tcPr>
           <w:p>
             <w:pPr>
-              <w:pStyle w:val="Body"/>
-              <w:spacing w:lineRule="auto" w:line="240" w:before="0" w:after="0"/>
-              <w:rPr/>
+              <w:pStyle w:val="Body A"/>
+              <w:spacing w:after="0" w:line="240" w:lineRule="auto"/>
             </w:pPr>
             <w:r>
               <w:rPr>
                 <w:rFonts w:ascii="Times New Roman" w:hAnsi="Times New Roman"/>
                 <w:sz w:val="24"/>
                 <w:szCs w:val="24"/>
+                <w:rtl w:val="0"/>
                 <w:lang w:val="en-US"/>
               </w:rPr>
               <w:t>Phase 1 - Requirements Capture</w:t>
@@ -490,33 +488,41 @@
         </w:tc>
       </w:tr>
       <w:tr>
+        <w:tblPrEx>
+          <w:shd w:val="clear" w:color="auto" w:fill="ced7e7"/>
+        </w:tblPrEx>
         <w:trPr>
           <w:trHeight w:val="305" w:hRule="atLeast"/>
         </w:trPr>
         <w:tc>
           <w:tcPr>
-            <w:tcW w:w="705" w:type="dxa"/>
+            <w:tcW w:type="dxa" w:w="705"/>
             <w:tcBorders>
-              <w:top w:val="single" w:sz="6" w:space="0" w:color="000001"/>
-              <w:left w:val="single" w:sz="6" w:space="0" w:color="000001"/>
-              <w:bottom w:val="single" w:sz="6" w:space="0" w:color="000001"/>
-              <w:right w:val="single" w:sz="6" w:space="0" w:color="000001"/>
-              <w:insideH w:val="single" w:sz="6" w:space="0" w:color="000001"/>
-              <w:insideV w:val="single" w:sz="6" w:space="0" w:color="000001"/>
+              <w:top w:val="single" w:color="000001" w:sz="6" w:space="0" w:shadow="0" w:frame="0"/>
+              <w:left w:val="single" w:color="000001" w:sz="6" w:space="0" w:shadow="0" w:frame="0"/>
+              <w:bottom w:val="single" w:color="000001" w:sz="6" w:space="0" w:shadow="0" w:frame="0"/>
+              <w:right w:val="single" w:color="000001" w:sz="6" w:space="0" w:shadow="0" w:frame="0"/>
             </w:tcBorders>
-            <w:shd w:fill="CED7E7" w:val="clear"/>
+            <w:shd w:val="clear" w:color="auto" w:fill="ced7e7"/>
+            <w:tcMar>
+              <w:top w:type="dxa" w:w="80"/>
+              <w:left w:type="dxa" w:w="80"/>
+              <w:bottom w:type="dxa" w:w="80"/>
+              <w:right w:type="dxa" w:w="80"/>
+            </w:tcMar>
+            <w:vAlign w:val="top"/>
           </w:tcPr>
           <w:p>
             <w:pPr>
-              <w:pStyle w:val="Body"/>
-              <w:spacing w:lineRule="auto" w:line="240" w:before="0" w:after="0"/>
-              <w:rPr/>
+              <w:pStyle w:val="Body A"/>
+              <w:spacing w:after="0" w:line="240" w:lineRule="auto"/>
             </w:pPr>
             <w:r>
               <w:rPr>
                 <w:rFonts w:ascii="Times New Roman" w:hAnsi="Times New Roman"/>
                 <w:sz w:val="24"/>
                 <w:szCs w:val="24"/>
+                <w:rtl w:val="0"/>
                 <w:lang w:val="en-US"/>
               </w:rPr>
               <w:t>2.</w:t>
@@ -525,28 +531,33 @@
         </w:tc>
         <w:tc>
           <w:tcPr>
-            <w:tcW w:w="7004" w:type="dxa"/>
+            <w:tcW w:type="dxa" w:w="7004"/>
             <w:tcBorders>
-              <w:top w:val="single" w:sz="6" w:space="0" w:color="000001"/>
-              <w:left w:val="single" w:sz="6" w:space="0" w:color="000001"/>
-              <w:bottom w:val="single" w:sz="6" w:space="0" w:color="000001"/>
-              <w:right w:val="single" w:sz="6" w:space="0" w:color="000001"/>
-              <w:insideH w:val="single" w:sz="6" w:space="0" w:color="000001"/>
-              <w:insideV w:val="single" w:sz="6" w:space="0" w:color="000001"/>
+              <w:top w:val="single" w:color="000001" w:sz="6" w:space="0" w:shadow="0" w:frame="0"/>
+              <w:left w:val="single" w:color="000001" w:sz="6" w:space="0" w:shadow="0" w:frame="0"/>
+              <w:bottom w:val="single" w:color="000001" w:sz="6" w:space="0" w:shadow="0" w:frame="0"/>
+              <w:right w:val="single" w:color="000001" w:sz="6" w:space="0" w:shadow="0" w:frame="0"/>
             </w:tcBorders>
-            <w:shd w:fill="CED7E7" w:val="clear"/>
+            <w:shd w:val="clear" w:color="auto" w:fill="ced7e7"/>
+            <w:tcMar>
+              <w:top w:type="dxa" w:w="80"/>
+              <w:left w:type="dxa" w:w="80"/>
+              <w:bottom w:type="dxa" w:w="80"/>
+              <w:right w:type="dxa" w:w="80"/>
+            </w:tcMar>
+            <w:vAlign w:val="top"/>
           </w:tcPr>
           <w:p>
             <w:pPr>
-              <w:pStyle w:val="Body"/>
-              <w:spacing w:lineRule="auto" w:line="240" w:before="0" w:after="0"/>
-              <w:rPr/>
+              <w:pStyle w:val="Body A"/>
+              <w:spacing w:after="0" w:line="240" w:lineRule="auto"/>
             </w:pPr>
             <w:r>
               <w:rPr>
                 <w:rFonts w:ascii="Times New Roman" w:hAnsi="Times New Roman"/>
                 <w:sz w:val="24"/>
                 <w:szCs w:val="24"/>
+                <w:rtl w:val="0"/>
                 <w:lang w:val="en-US"/>
               </w:rPr>
               <w:t>Phase 2 - Analysis</w:t>
@@ -555,33 +566,41 @@
         </w:tc>
       </w:tr>
       <w:tr>
+        <w:tblPrEx>
+          <w:shd w:val="clear" w:color="auto" w:fill="ced7e7"/>
+        </w:tblPrEx>
         <w:trPr>
           <w:trHeight w:val="305" w:hRule="atLeast"/>
         </w:trPr>
         <w:tc>
           <w:tcPr>
-            <w:tcW w:w="705" w:type="dxa"/>
+            <w:tcW w:type="dxa" w:w="705"/>
             <w:tcBorders>
-              <w:top w:val="single" w:sz="6" w:space="0" w:color="000001"/>
-              <w:left w:val="single" w:sz="6" w:space="0" w:color="000001"/>
-              <w:bottom w:val="single" w:sz="6" w:space="0" w:color="000001"/>
-              <w:right w:val="single" w:sz="6" w:space="0" w:color="000001"/>
-              <w:insideH w:val="single" w:sz="6" w:space="0" w:color="000001"/>
-              <w:insideV w:val="single" w:sz="6" w:space="0" w:color="000001"/>
+              <w:top w:val="single" w:color="000001" w:sz="6" w:space="0" w:shadow="0" w:frame="0"/>
+              <w:left w:val="single" w:color="000001" w:sz="6" w:space="0" w:shadow="0" w:frame="0"/>
+              <w:bottom w:val="single" w:color="000001" w:sz="6" w:space="0" w:shadow="0" w:frame="0"/>
+              <w:right w:val="single" w:color="000001" w:sz="6" w:space="0" w:shadow="0" w:frame="0"/>
             </w:tcBorders>
-            <w:shd w:fill="CED7E7" w:val="clear"/>
+            <w:shd w:val="clear" w:color="auto" w:fill="ced7e7"/>
+            <w:tcMar>
+              <w:top w:type="dxa" w:w="80"/>
+              <w:left w:type="dxa" w:w="80"/>
+              <w:bottom w:type="dxa" w:w="80"/>
+              <w:right w:type="dxa" w:w="80"/>
+            </w:tcMar>
+            <w:vAlign w:val="top"/>
           </w:tcPr>
           <w:p>
             <w:pPr>
-              <w:pStyle w:val="Body"/>
-              <w:spacing w:lineRule="auto" w:line="240" w:before="0" w:after="0"/>
-              <w:rPr/>
+              <w:pStyle w:val="Body A"/>
+              <w:spacing w:after="0" w:line="240" w:lineRule="auto"/>
             </w:pPr>
             <w:r>
               <w:rPr>
                 <w:rFonts w:ascii="Times New Roman" w:hAnsi="Times New Roman"/>
                 <w:sz w:val="24"/>
                 <w:szCs w:val="24"/>
+                <w:rtl w:val="0"/>
                 <w:lang w:val="en-US"/>
               </w:rPr>
               <w:t>3</w:t>
@@ -590,28 +609,33 @@
         </w:tc>
         <w:tc>
           <w:tcPr>
-            <w:tcW w:w="7004" w:type="dxa"/>
+            <w:tcW w:type="dxa" w:w="7004"/>
             <w:tcBorders>
-              <w:top w:val="single" w:sz="6" w:space="0" w:color="000001"/>
-              <w:left w:val="single" w:sz="6" w:space="0" w:color="000001"/>
-              <w:bottom w:val="single" w:sz="6" w:space="0" w:color="000001"/>
-              <w:right w:val="single" w:sz="6" w:space="0" w:color="000001"/>
-              <w:insideH w:val="single" w:sz="6" w:space="0" w:color="000001"/>
-              <w:insideV w:val="single" w:sz="6" w:space="0" w:color="000001"/>
+              <w:top w:val="single" w:color="000001" w:sz="6" w:space="0" w:shadow="0" w:frame="0"/>
+              <w:left w:val="single" w:color="000001" w:sz="6" w:space="0" w:shadow="0" w:frame="0"/>
+              <w:bottom w:val="single" w:color="000001" w:sz="6" w:space="0" w:shadow="0" w:frame="0"/>
+              <w:right w:val="single" w:color="000001" w:sz="6" w:space="0" w:shadow="0" w:frame="0"/>
             </w:tcBorders>
-            <w:shd w:fill="CED7E7" w:val="clear"/>
+            <w:shd w:val="clear" w:color="auto" w:fill="ced7e7"/>
+            <w:tcMar>
+              <w:top w:type="dxa" w:w="80"/>
+              <w:left w:type="dxa" w:w="80"/>
+              <w:bottom w:type="dxa" w:w="80"/>
+              <w:right w:type="dxa" w:w="80"/>
+            </w:tcMar>
+            <w:vAlign w:val="top"/>
           </w:tcPr>
           <w:p>
             <w:pPr>
-              <w:pStyle w:val="Body"/>
-              <w:spacing w:lineRule="auto" w:line="240" w:before="0" w:after="0"/>
-              <w:rPr/>
+              <w:pStyle w:val="Body A"/>
+              <w:spacing w:after="0" w:line="240" w:lineRule="auto"/>
             </w:pPr>
             <w:r>
               <w:rPr>
                 <w:rFonts w:ascii="Times New Roman" w:hAnsi="Times New Roman"/>
                 <w:sz w:val="24"/>
                 <w:szCs w:val="24"/>
+                <w:rtl w:val="0"/>
                 <w:lang w:val="en-US"/>
               </w:rPr>
               <w:t>Phase 3 - Architectural, UI, and DB Design</w:t>
@@ -620,33 +644,41 @@
         </w:tc>
       </w:tr>
       <w:tr>
+        <w:tblPrEx>
+          <w:shd w:val="clear" w:color="auto" w:fill="ced7e7"/>
+        </w:tblPrEx>
         <w:trPr>
           <w:trHeight w:val="305" w:hRule="atLeast"/>
         </w:trPr>
         <w:tc>
           <w:tcPr>
-            <w:tcW w:w="705" w:type="dxa"/>
+            <w:tcW w:type="dxa" w:w="705"/>
             <w:tcBorders>
-              <w:top w:val="single" w:sz="6" w:space="0" w:color="000001"/>
-              <w:left w:val="single" w:sz="6" w:space="0" w:color="000001"/>
-              <w:bottom w:val="single" w:sz="6" w:space="0" w:color="000001"/>
-              <w:right w:val="single" w:sz="6" w:space="0" w:color="000001"/>
-              <w:insideH w:val="single" w:sz="6" w:space="0" w:color="000001"/>
-              <w:insideV w:val="single" w:sz="6" w:space="0" w:color="000001"/>
+              <w:top w:val="single" w:color="000001" w:sz="6" w:space="0" w:shadow="0" w:frame="0"/>
+              <w:left w:val="single" w:color="000001" w:sz="6" w:space="0" w:shadow="0" w:frame="0"/>
+              <w:bottom w:val="single" w:color="000001" w:sz="6" w:space="0" w:shadow="0" w:frame="0"/>
+              <w:right w:val="single" w:color="000001" w:sz="6" w:space="0" w:shadow="0" w:frame="0"/>
             </w:tcBorders>
-            <w:shd w:fill="CED7E7" w:val="clear"/>
+            <w:shd w:val="clear" w:color="auto" w:fill="ced7e7"/>
+            <w:tcMar>
+              <w:top w:type="dxa" w:w="80"/>
+              <w:left w:type="dxa" w:w="80"/>
+              <w:bottom w:type="dxa" w:w="80"/>
+              <w:right w:type="dxa" w:w="80"/>
+            </w:tcMar>
+            <w:vAlign w:val="top"/>
           </w:tcPr>
           <w:p>
             <w:pPr>
-              <w:pStyle w:val="Body"/>
-              <w:spacing w:lineRule="auto" w:line="240" w:before="0" w:after="0"/>
-              <w:rPr/>
+              <w:pStyle w:val="Body A"/>
+              <w:spacing w:after="0" w:line="240" w:lineRule="auto"/>
             </w:pPr>
             <w:r>
               <w:rPr>
                 <w:rFonts w:ascii="Times New Roman" w:hAnsi="Times New Roman"/>
                 <w:sz w:val="24"/>
                 <w:szCs w:val="24"/>
+                <w:rtl w:val="0"/>
                 <w:lang w:val="en-US"/>
               </w:rPr>
               <w:t>4</w:t>
@@ -655,28 +687,33 @@
         </w:tc>
         <w:tc>
           <w:tcPr>
-            <w:tcW w:w="7004" w:type="dxa"/>
+            <w:tcW w:type="dxa" w:w="7004"/>
             <w:tcBorders>
-              <w:top w:val="single" w:sz="6" w:space="0" w:color="000001"/>
-              <w:left w:val="single" w:sz="6" w:space="0" w:color="000001"/>
-              <w:bottom w:val="single" w:sz="6" w:space="0" w:color="000001"/>
-              <w:right w:val="single" w:sz="6" w:space="0" w:color="000001"/>
-              <w:insideH w:val="single" w:sz="6" w:space="0" w:color="000001"/>
-              <w:insideV w:val="single" w:sz="6" w:space="0" w:color="000001"/>
+              <w:top w:val="single" w:color="000001" w:sz="6" w:space="0" w:shadow="0" w:frame="0"/>
+              <w:left w:val="single" w:color="000001" w:sz="6" w:space="0" w:shadow="0" w:frame="0"/>
+              <w:bottom w:val="single" w:color="000001" w:sz="6" w:space="0" w:shadow="0" w:frame="0"/>
+              <w:right w:val="single" w:color="000001" w:sz="6" w:space="0" w:shadow="0" w:frame="0"/>
             </w:tcBorders>
-            <w:shd w:fill="CED7E7" w:val="clear"/>
+            <w:shd w:val="clear" w:color="auto" w:fill="ced7e7"/>
+            <w:tcMar>
+              <w:top w:type="dxa" w:w="80"/>
+              <w:left w:type="dxa" w:w="80"/>
+              <w:bottom w:type="dxa" w:w="80"/>
+              <w:right w:type="dxa" w:w="80"/>
+            </w:tcMar>
+            <w:vAlign w:val="top"/>
           </w:tcPr>
           <w:p>
             <w:pPr>
-              <w:pStyle w:val="Body"/>
-              <w:spacing w:lineRule="auto" w:line="240" w:before="0" w:after="0"/>
-              <w:rPr/>
+              <w:pStyle w:val="Body A"/>
+              <w:spacing w:after="0" w:line="240" w:lineRule="auto"/>
             </w:pPr>
             <w:r>
               <w:rPr>
                 <w:rFonts w:ascii="Times New Roman" w:hAnsi="Times New Roman"/>
                 <w:sz w:val="24"/>
                 <w:szCs w:val="24"/>
+                <w:rtl w:val="0"/>
                 <w:lang w:val="en-US"/>
               </w:rPr>
               <w:t>Phase 4 - Detailed Design, Implementation, and Unit Testing</w:t>
@@ -685,33 +722,41 @@
         </w:tc>
       </w:tr>
       <w:tr>
+        <w:tblPrEx>
+          <w:shd w:val="clear" w:color="auto" w:fill="ced7e7"/>
+        </w:tblPrEx>
         <w:trPr>
           <w:trHeight w:val="305" w:hRule="atLeast"/>
         </w:trPr>
         <w:tc>
           <w:tcPr>
-            <w:tcW w:w="705" w:type="dxa"/>
+            <w:tcW w:type="dxa" w:w="705"/>
             <w:tcBorders>
-              <w:top w:val="single" w:sz="6" w:space="0" w:color="000001"/>
-              <w:left w:val="single" w:sz="6" w:space="0" w:color="000001"/>
-              <w:bottom w:val="single" w:sz="6" w:space="0" w:color="000001"/>
-              <w:right w:val="single" w:sz="6" w:space="0" w:color="000001"/>
-              <w:insideH w:val="single" w:sz="6" w:space="0" w:color="000001"/>
-              <w:insideV w:val="single" w:sz="6" w:space="0" w:color="000001"/>
+              <w:top w:val="single" w:color="000001" w:sz="6" w:space="0" w:shadow="0" w:frame="0"/>
+              <w:left w:val="single" w:color="000001" w:sz="6" w:space="0" w:shadow="0" w:frame="0"/>
+              <w:bottom w:val="single" w:color="000001" w:sz="6" w:space="0" w:shadow="0" w:frame="0"/>
+              <w:right w:val="single" w:color="000001" w:sz="6" w:space="0" w:shadow="0" w:frame="0"/>
             </w:tcBorders>
-            <w:shd w:fill="CED7E7" w:val="clear"/>
+            <w:shd w:val="clear" w:color="auto" w:fill="ced7e7"/>
+            <w:tcMar>
+              <w:top w:type="dxa" w:w="80"/>
+              <w:left w:type="dxa" w:w="80"/>
+              <w:bottom w:type="dxa" w:w="80"/>
+              <w:right w:type="dxa" w:w="80"/>
+            </w:tcMar>
+            <w:vAlign w:val="top"/>
           </w:tcPr>
           <w:p>
             <w:pPr>
-              <w:pStyle w:val="Body"/>
-              <w:spacing w:lineRule="auto" w:line="240" w:before="0" w:after="0"/>
-              <w:rPr/>
+              <w:pStyle w:val="Body A"/>
+              <w:spacing w:after="0" w:line="240" w:lineRule="auto"/>
             </w:pPr>
             <w:r>
               <w:rPr>
                 <w:rFonts w:ascii="Times New Roman" w:hAnsi="Times New Roman"/>
                 <w:sz w:val="24"/>
                 <w:szCs w:val="24"/>
+                <w:rtl w:val="0"/>
                 <w:lang w:val="en-US"/>
               </w:rPr>
               <w:t>5</w:t>
@@ -720,28 +765,33 @@
         </w:tc>
         <w:tc>
           <w:tcPr>
-            <w:tcW w:w="7004" w:type="dxa"/>
+            <w:tcW w:type="dxa" w:w="7004"/>
             <w:tcBorders>
-              <w:top w:val="single" w:sz="6" w:space="0" w:color="000001"/>
-              <w:left w:val="single" w:sz="6" w:space="0" w:color="000001"/>
-              <w:bottom w:val="single" w:sz="6" w:space="0" w:color="000001"/>
-              <w:right w:val="single" w:sz="6" w:space="0" w:color="000001"/>
-              <w:insideH w:val="single" w:sz="6" w:space="0" w:color="000001"/>
-              <w:insideV w:val="single" w:sz="6" w:space="0" w:color="000001"/>
+              <w:top w:val="single" w:color="000001" w:sz="6" w:space="0" w:shadow="0" w:frame="0"/>
+              <w:left w:val="single" w:color="000001" w:sz="6" w:space="0" w:shadow="0" w:frame="0"/>
+              <w:bottom w:val="single" w:color="000001" w:sz="6" w:space="0" w:shadow="0" w:frame="0"/>
+              <w:right w:val="single" w:color="000001" w:sz="6" w:space="0" w:shadow="0" w:frame="0"/>
             </w:tcBorders>
-            <w:shd w:fill="CED7E7" w:val="clear"/>
+            <w:shd w:val="clear" w:color="auto" w:fill="ced7e7"/>
+            <w:tcMar>
+              <w:top w:type="dxa" w:w="80"/>
+              <w:left w:type="dxa" w:w="80"/>
+              <w:bottom w:type="dxa" w:w="80"/>
+              <w:right w:type="dxa" w:w="80"/>
+            </w:tcMar>
+            <w:vAlign w:val="top"/>
           </w:tcPr>
           <w:p>
             <w:pPr>
-              <w:pStyle w:val="Body"/>
-              <w:spacing w:lineRule="auto" w:line="240" w:before="0" w:after="0"/>
-              <w:rPr/>
+              <w:pStyle w:val="Body A"/>
+              <w:spacing w:after="0" w:line="240" w:lineRule="auto"/>
             </w:pPr>
             <w:r>
               <w:rPr>
                 <w:rFonts w:ascii="Times New Roman" w:hAnsi="Times New Roman"/>
                 <w:sz w:val="24"/>
                 <w:szCs w:val="24"/>
+                <w:rtl w:val="0"/>
                 <w:lang w:val="en-US"/>
               </w:rPr>
               <w:t>Phase 5 - More Implementation and Testing</w:t>
@@ -752,532 +802,1074 @@
     </w:tbl>
     <w:p>
       <w:pPr>
-        <w:pStyle w:val="Body"/>
-        <w:widowControl w:val="false"/>
-        <w:spacing w:lineRule="auto" w:line="240"/>
-        <w:ind w:left="861" w:right="0" w:hanging="861"/>
+        <w:pStyle w:val="Body A"/>
+        <w:widowControl w:val="0"/>
+        <w:spacing w:line="240" w:lineRule="auto"/>
+        <w:ind w:left="19" w:hanging="19"/>
+      </w:pPr>
+    </w:p>
+    <w:p>
+      <w:pPr>
+        <w:pStyle w:val="Body A"/>
+        <w:widowControl w:val="0"/>
+        <w:spacing w:line="240" w:lineRule="auto"/>
+        <w:ind w:left="861" w:hanging="861"/>
+      </w:pPr>
+    </w:p>
+    <w:p>
+      <w:pPr>
+        <w:pStyle w:val="Body A"/>
+      </w:pPr>
+    </w:p>
+    <w:p>
+      <w:pPr>
+        <w:pStyle w:val="Body A"/>
+      </w:pPr>
+      <w:r>
+        <w:rPr>
+          <w:rtl w:val="0"/>
+        </w:rPr>
+        <w:t xml:space="preserve">We will use Unified Modeling Language (UML) to document user goals, structural concepts, component </w:t>
+      </w:r>
+      <w:bookmarkStart w:name="_DdeLink__120_793964117" w:id="4"/>
+      <w:r>
+        <w:rPr>
+          <w:rtl w:val="0"/>
+        </w:rPr>
+        <w:t>interactions, and behaviors.</w:t>
+      </w:r>
+      <w:bookmarkEnd w:id="4"/>
+    </w:p>
+    <w:p>
+      <w:pPr>
+        <w:pStyle w:val="Heading"/>
+      </w:pPr>
+      <w:bookmarkStart w:name="_DdeLink__122_793964117" w:id="5"/>
+      <w:r>
+        <w:rPr>
+          <w:rtl w:val="0"/>
+        </w:rPr>
+        <w:t>Communication policies, procedures, and tools</w:t>
+      </w:r>
+      <w:bookmarkEnd w:id="5"/>
+    </w:p>
+    <w:p>
+      <w:pPr>
+        <w:pStyle w:val="Body A"/>
+      </w:pPr>
+      <w:r>
+        <w:rPr>
+          <w:rtl w:val="0"/>
+        </w:rPr>
+        <w:t xml:space="preserve">The main communication method </w:t>
+      </w:r>
+    </w:p>
+    <w:p>
+      <w:pPr>
+        <w:pStyle w:val="Body A"/>
+      </w:pPr>
+      <w:r>
+        <w:rPr>
+          <w:rtl w:val="0"/>
+        </w:rPr>
+        <w:t xml:space="preserve">For general discussion we have a discord channel setup. Additional rooms can be made in order to have team members a way to have isolated conversations as needed if some team members are not needing to see constant chat messages. </w:t>
+      </w:r>
+    </w:p>
+    <w:p>
+      <w:pPr>
+        <w:pStyle w:val="Body A"/>
+        <w:rPr>
+          <w:u w:val="single"/>
+        </w:rPr>
+      </w:pPr>
+      <w:r>
+        <w:rPr>
+          <w:u w:val="single"/>
+          <w:rtl w:val="0"/>
+          <w:lang w:val="en-US"/>
+        </w:rPr>
+        <w:t>Procedures</w:t>
+      </w:r>
+    </w:p>
+    <w:p>
+      <w:pPr>
+        <w:pStyle w:val="Body A"/>
+        <w:numPr>
+          <w:ilvl w:val="0"/>
+          <w:numId w:val="2"/>
+        </w:numPr>
+      </w:pPr>
+      <w:r>
+        <w:rPr>
+          <w:rtl w:val="0"/>
+        </w:rPr>
+        <w:t>Sprint planning following the scrum framework</w:t>
+      </w:r>
+    </w:p>
+    <w:p>
+      <w:pPr>
+        <w:pStyle w:val="Body A"/>
+        <w:numPr>
+          <w:ilvl w:val="0"/>
+          <w:numId w:val="2"/>
+        </w:numPr>
+      </w:pPr>
+      <w:r>
+        <w:rPr>
+          <w:rtl w:val="0"/>
+        </w:rPr>
+        <w:t>Ego-less workflow where task oversight is done by everyone</w:t>
+      </w:r>
+    </w:p>
+    <w:p>
+      <w:pPr>
+        <w:pStyle w:val="Body A"/>
+        <w:numPr>
+          <w:ilvl w:val="0"/>
+          <w:numId w:val="2"/>
+        </w:numPr>
+      </w:pPr>
+      <w:r>
+        <w:rPr>
+          <w:rtl w:val="0"/>
+        </w:rPr>
+        <w:t>Documentation Stored in Overview &gt; Sub-App directories</w:t>
+      </w:r>
+    </w:p>
+    <w:p>
+      <w:pPr>
+        <w:pStyle w:val="Body A"/>
+        <w:rPr>
+          <w:u w:val="single"/>
+        </w:rPr>
+      </w:pPr>
+    </w:p>
+    <w:p>
+      <w:pPr>
+        <w:pStyle w:val="Body A"/>
+        <w:rPr>
+          <w:u w:val="single"/>
+        </w:rPr>
+      </w:pPr>
+      <w:r>
+        <w:rPr>
+          <w:u w:val="single"/>
+          <w:rtl w:val="0"/>
+          <w:lang w:val="en-US"/>
+        </w:rPr>
+        <w:t>Tools</w:t>
+      </w:r>
+    </w:p>
+    <w:p>
+      <w:pPr>
+        <w:pStyle w:val="Body A"/>
+        <w:numPr>
+          <w:ilvl w:val="0"/>
+          <w:numId w:val="2"/>
+        </w:numPr>
+      </w:pPr>
+      <w:r>
+        <w:rPr>
+          <w:rtl w:val="0"/>
+        </w:rPr>
+        <w:t xml:space="preserve">UML: </w:t>
+      </w:r>
+      <w:r>
+        <w:rPr>
+          <w:rStyle w:val="Hyperlink.0"/>
+        </w:rPr>
+        <w:fldChar w:fldCharType="begin" w:fldLock="0"/>
+      </w:r>
+      <w:r>
+        <w:rPr>
+          <w:rStyle w:val="Hyperlink.0"/>
+        </w:rPr>
+        <w:instrText xml:space="preserve"> HYPERLINK "http://draw.io"</w:instrText>
+      </w:r>
+      <w:r>
+        <w:rPr>
+          <w:rStyle w:val="Hyperlink.0"/>
+        </w:rPr>
+        <w:fldChar w:fldCharType="separate" w:fldLock="0"/>
+      </w:r>
+      <w:r>
+        <w:rPr>
+          <w:rStyle w:val="Hyperlink.0"/>
+          <w:rtl w:val="0"/>
+        </w:rPr>
+        <w:t>draw.io</w:t>
+      </w:r>
+      <w:r>
         <w:rPr/>
-      </w:pPr>
-      <w:r>
-        <w:rPr/>
-      </w:r>
-    </w:p>
-    <w:p>
-      <w:pPr>
-        <w:pStyle w:val="Body"/>
-        <w:rPr/>
-      </w:pPr>
-      <w:r>
-        <w:rPr/>
-      </w:r>
-    </w:p>
-    <w:p>
-      <w:pPr>
-        <w:pStyle w:val="Body"/>
-        <w:rPr/>
-      </w:pPr>
-      <w:r>
-        <w:rPr>
-          <w:lang w:val="en-US"/>
-        </w:rPr>
-        <w:t xml:space="preserve">We will use Unified Modeling Language (UML) to document user goals, structural concepts, component </w:t>
-      </w:r>
-      <w:bookmarkStart w:id="6" w:name="__DdeLink__120_793964117"/>
-      <w:r>
-        <w:rPr>
-          <w:lang w:val="en-US"/>
-        </w:rPr>
-        <w:t>interactions, and behaviors.</w:t>
+        <w:fldChar w:fldCharType="end" w:fldLock="0"/>
+      </w:r>
+    </w:p>
+    <w:p>
+      <w:pPr>
+        <w:pStyle w:val="Body A"/>
+        <w:numPr>
+          <w:ilvl w:val="0"/>
+          <w:numId w:val="2"/>
+        </w:numPr>
+      </w:pPr>
+      <w:r>
+        <w:rPr>
+          <w:rtl w:val="0"/>
+        </w:rPr>
+        <w:t>Database: Posegres</w:t>
+      </w:r>
+    </w:p>
+    <w:p>
+      <w:pPr>
+        <w:pStyle w:val="Body A"/>
+        <w:numPr>
+          <w:ilvl w:val="0"/>
+          <w:numId w:val="2"/>
+        </w:numPr>
+      </w:pPr>
+      <w:r>
+        <w:rPr>
+          <w:rtl w:val="0"/>
+        </w:rPr>
+        <w:t>Server: Heroku</w:t>
+      </w:r>
+    </w:p>
+    <w:p>
+      <w:pPr>
+        <w:pStyle w:val="Body A"/>
+        <w:numPr>
+          <w:ilvl w:val="0"/>
+          <w:numId w:val="2"/>
+        </w:numPr>
+      </w:pPr>
+      <w:r>
+        <w:rPr>
+          <w:rtl w:val="0"/>
+        </w:rPr>
+        <w:t xml:space="preserve">Programming Languages / Frameworks: Node.js, Jquery, HTML, CSS, PSQL, PLSQL, Vuejs or Angular? Undecided </w:t>
+      </w:r>
+    </w:p>
+    <w:p>
+      <w:pPr>
+        <w:pStyle w:val="Body A"/>
+        <w:rPr>
+          <w:rFonts w:ascii="Calibri" w:cs="Calibri" w:hAnsi="Calibri" w:eastAsia="Calibri"/>
+          <w:i w:val="1"/>
+          <w:iCs w:val="1"/>
+          <w:u w:val="single"/>
+          <w:shd w:val="clear" w:color="auto" w:fill="ffff00"/>
+        </w:rPr>
+      </w:pPr>
+    </w:p>
+    <w:p>
+      <w:pPr>
+        <w:pStyle w:val="Heading"/>
+      </w:pPr>
+      <w:bookmarkStart w:name="Risk" w:id="6"/>
+      <w:r>
+        <w:rPr>
+          <w:rtl w:val="0"/>
+        </w:rPr>
+        <w:t>Risk Analysis</w:t>
       </w:r>
       <w:bookmarkEnd w:id="6"/>
     </w:p>
     <w:p>
       <w:pPr>
+        <w:pStyle w:val="Body A"/>
+        <w:rPr>
+          <w:rFonts w:ascii="Calibri" w:cs="Calibri" w:hAnsi="Calibri" w:eastAsia="Calibri"/>
+          <w:i w:val="1"/>
+          <w:iCs w:val="1"/>
+          <w:shd w:val="clear" w:color="auto" w:fill="ffff00"/>
+        </w:rPr>
+      </w:pPr>
+      <w:r>
+        <w:rPr>
+          <w:rtl w:val="0"/>
+        </w:rPr>
+        <w:t xml:space="preserve">Initial risks are task specific with our initial goals of getting a login page and user authentication setup. The time estimates for this are in the table below. We assumed where this was something that we have not done before they are overestimated where we will likely run into hangups. </w:t>
+      </w:r>
+      <w:r>
+        <mc:AlternateContent>
+          <mc:Choice Requires="wpg">
+            <w:drawing>
+              <wp:anchor distT="152400" distB="152400" distL="152400" distR="152400" simplePos="0" relativeHeight="251660288" behindDoc="0" locked="0" layoutInCell="1" allowOverlap="1">
+                <wp:simplePos x="0" y="0"/>
+                <wp:positionH relativeFrom="margin">
+                  <wp:posOffset>-130294</wp:posOffset>
+                </wp:positionH>
+                <wp:positionV relativeFrom="line">
+                  <wp:posOffset>201792</wp:posOffset>
+                </wp:positionV>
+                <wp:extent cx="5962135" cy="3730117"/>
+                <wp:effectExtent l="0" t="0" r="0" b="0"/>
+                <wp:wrapTopAndBottom distT="152400" distB="152400"/>
+                <wp:docPr id="1073741828" name="officeArt object"/>
+                <wp:cNvGraphicFramePr/>
+                <a:graphic xmlns:a="http://schemas.openxmlformats.org/drawingml/2006/main">
+                  <a:graphicData uri="http://schemas.microsoft.com/office/word/2010/wordprocessingGroup">
+                    <wpg:wgp>
+                      <wpg:cNvGrpSpPr/>
+                      <wpg:grpSpPr>
+                        <a:xfrm>
+                          <a:off x="0" y="0"/>
+                          <a:ext cx="5962135" cy="3730117"/>
+                          <a:chOff x="0" y="0"/>
+                          <a:chExt cx="5962134" cy="3730116"/>
+                        </a:xfrm>
+                      </wpg:grpSpPr>
+                      <pic:pic xmlns:pic="http://schemas.openxmlformats.org/drawingml/2006/picture">
+                        <pic:nvPicPr>
+                          <pic:cNvPr id="1073741826" name="Screen Shot 2019-01-29 at 4.09.47 PM.png"/>
+                          <pic:cNvPicPr>
+                            <a:picLocks noChangeAspect="1"/>
+                          </pic:cNvPicPr>
+                        </pic:nvPicPr>
+                        <pic:blipFill>
+                          <a:blip r:embed="rId5">
+                            <a:extLst/>
+                          </a:blip>
+                          <a:srcRect l="1036" t="0" r="1036" b="0"/>
+                          <a:stretch>
+                            <a:fillRect/>
+                          </a:stretch>
+                        </pic:blipFill>
+                        <pic:spPr>
+                          <a:xfrm>
+                            <a:off x="0" y="0"/>
+                            <a:ext cx="5962135" cy="3352800"/>
+                          </a:xfrm>
+                          <a:prstGeom prst="rect">
+                            <a:avLst/>
+                          </a:prstGeom>
+                          <a:ln w="12700" cap="flat">
+                            <a:noFill/>
+                            <a:miter lim="400000"/>
+                          </a:ln>
+                          <a:effectLst/>
+                        </pic:spPr>
+                      </pic:pic>
+                      <wps:wsp>
+                        <wps:cNvPr id="1073741827" name="Shape 1073741827"/>
+                        <wps:cNvSpPr/>
+                        <wps:spPr>
+                          <a:xfrm>
+                            <a:off x="0" y="3429000"/>
+                            <a:ext cx="5962135" cy="301117"/>
+                          </a:xfrm>
+                          <a:prstGeom prst="rect">
+                            <a:avLst/>
+                          </a:prstGeom>
+                          <a:noFill/>
+                          <a:ln w="12700" cap="flat">
+                            <a:noFill/>
+                            <a:miter lim="400000"/>
+                          </a:ln>
+                          <a:effectLst/>
+                        </wps:spPr>
+                        <wps:txbx>
+                          <w:txbxContent>
+                            <w:p>
+                              <w:pPr>
+                                <w:pStyle w:val="Caption"/>
+                                <w:bidi w:val="0"/>
+                              </w:pPr>
+                              <w:r>
+                                <w:rPr>
+                                  <w:rtl w:val="0"/>
+                                </w:rPr>
+                                <w:t>Type to enter a caption.</w:t>
+                              </w:r>
+                            </w:p>
+                          </w:txbxContent>
+                        </wps:txbx>
+                        <wps:bodyPr wrap="square" lIns="76200" tIns="76200" rIns="76200" bIns="76200" numCol="1" anchor="t">
+                          <a:noAutofit/>
+                        </wps:bodyPr>
+                      </wps:wsp>
+                    </wpg:wgp>
+                  </a:graphicData>
+                </a:graphic>
+              </wp:anchor>
+            </w:drawing>
+          </mc:Choice>
+          <mc:Fallback>
+            <w:pict>
+              <v:group id="_x0000_s1026" style="visibility:visible;position:absolute;margin-left:-10.3pt;margin-top:15.9pt;width:469.5pt;height:293.7pt;z-index:251660288;mso-position-horizontal:absolute;mso-position-horizontal-relative:margin;mso-position-vertical:absolute;mso-position-vertical-relative:line;mso-wrap-distance-left:12.0pt;mso-wrap-distance-top:12.0pt;mso-wrap-distance-right:12.0pt;mso-wrap-distance-bottom:12.0pt;" coordorigin="0,0" coordsize="5962134,3730116">
+                <w10:wrap type="topAndBottom" side="bothSides" anchorx="margin"/>
+                <v:shape id="_x0000_s1027" type="#_x0000_t75" style="position:absolute;left:0;top:0;width:5962134;height:3352800;">
+                  <v:imagedata r:id="rId5" o:title="Screen Shot 2019-01-29 at 4.09.47 PM.png" cropleft="1.0%" cropright="1.0%"/>
+                </v:shape>
+                <v:rect id="_x0000_s1028" style="position:absolute;left:0;top:3429000;width:5962134;height:301116;">
+                  <v:fill on="f"/>
+                  <v:stroke on="f" weight="1.0pt" dashstyle="solid" endcap="flat" miterlimit="400.0%" joinstyle="miter" linestyle="single" startarrow="none" startarrowwidth="medium" startarrowlength="medium" endarrow="none" endarrowwidth="medium" endarrowlength="medium"/>
+                  <v:textbox>
+                    <w:txbxContent>
+                      <w:p>
+                        <w:pPr>
+                          <w:pStyle w:val="Caption"/>
+                          <w:bidi w:val="0"/>
+                        </w:pPr>
+                        <w:r>
+                          <w:rPr>
+                            <w:rtl w:val="0"/>
+                          </w:rPr>
+                          <w:t>Type to enter a caption.</w:t>
+                        </w:r>
+                      </w:p>
+                    </w:txbxContent>
+                  </v:textbox>
+                </v:rect>
+              </v:group>
+            </w:pict>
+          </mc:Fallback>
+        </mc:AlternateContent>
+      </w:r>
+    </w:p>
+    <w:p>
+      <w:pPr>
         <w:pStyle w:val="Heading"/>
-        <w:rPr/>
-      </w:pPr>
-      <w:bookmarkStart w:id="7" w:name="__DdeLink__122_793964117"/>
-      <w:r>
-        <w:rPr/>
-        <w:t>Communication policies, procedures, and tools</w:t>
-      </w:r>
-      <w:bookmarkEnd w:id="7"/>
-    </w:p>
-    <w:p>
-      <w:pPr>
-        <w:pStyle w:val="Body"/>
-        <w:rPr/>
-      </w:pPr>
-      <w:r>
-        <w:rPr/>
-        <w:t xml:space="preserve">The main communication method </w:t>
-      </w:r>
-    </w:p>
-    <w:p>
-      <w:pPr>
-        <w:pStyle w:val="Body"/>
-        <w:rPr>
-          <w:rFonts w:ascii="Calibri" w:hAnsi="Calibri" w:eastAsia="Calibri" w:cs="Calibri"/>
-          <w:i/>
-          <w:i/>
-          <w:iCs/>
-          <w:highlight w:val="yellow"/>
-        </w:rPr>
-      </w:pPr>
-      <w:r>
-        <w:rPr>
-          <w:rFonts w:eastAsia="Calibri" w:cs="Calibri"/>
-          <w:i/>
-          <w:iCs/>
-          <w:shd w:fill="FFFF00" w:val="clear"/>
-          <w:lang w:val="en-US"/>
-        </w:rPr>
-        <w:t>(Describe your communication policies and procedures.)</w:t>
-      </w:r>
-    </w:p>
-    <w:p>
-      <w:pPr>
-        <w:pStyle w:val="Heading"/>
-        <w:rPr/>
-      </w:pPr>
-      <w:bookmarkStart w:id="8" w:name="Risk"/>
-      <w:r>
-        <w:rPr/>
-        <w:t>Risk Analysis</w:t>
-      </w:r>
-      <w:bookmarkEnd w:id="8"/>
-    </w:p>
-    <w:p>
-      <w:pPr>
-        <w:pStyle w:val="Body"/>
-        <w:rPr>
-          <w:rFonts w:ascii="Calibri" w:hAnsi="Calibri" w:eastAsia="Calibri" w:cs="Calibri"/>
-          <w:i/>
-          <w:i/>
-          <w:iCs/>
-          <w:highlight w:val="yellow"/>
-        </w:rPr>
-      </w:pPr>
-      <w:r>
-        <w:rPr>
-          <w:rFonts w:eastAsia="Calibri" w:cs="Calibri"/>
-          <w:i/>
-          <w:iCs/>
-          <w:shd w:fill="FFFF00" w:val="clear"/>
-          <w:lang w:val="en-US"/>
-        </w:rPr>
-        <w:t>(Describe your analyze of the project-wide risks.)</w:t>
-      </w:r>
-    </w:p>
-    <w:p>
-      <w:pPr>
-        <w:pStyle w:val="Heading"/>
-        <w:rPr/>
-      </w:pPr>
-      <w:r>
         <w:rPr>
           <w:lang w:val="fr-FR"/>
         </w:rPr>
+      </w:pPr>
+      <w:r>
+        <w:rPr>
+          <w:rtl w:val="0"/>
+          <w:lang w:val="fr-FR"/>
+        </w:rPr>
         <w:t>Configuration Management</w:t>
       </w:r>
     </w:p>
     <w:p>
       <w:pPr>
-        <w:pStyle w:val="Body"/>
-        <w:spacing w:lineRule="auto" w:line="240" w:before="100" w:after="100"/>
+        <w:pStyle w:val="Body A"/>
+        <w:spacing w:before="100" w:after="100" w:line="240" w:lineRule="auto"/>
         <w:jc w:val="both"/>
-        <w:rPr/>
       </w:pPr>
       <w:r>
         <w:rPr>
           <w:rFonts w:ascii="Times New Roman" w:hAnsi="Times New Roman"/>
           <w:sz w:val="24"/>
           <w:szCs w:val="24"/>
+          <w:rtl w:val="0"/>
           <w:lang w:val="en-US"/>
         </w:rPr>
         <w:t>See the README.md in the Git repository.</w:t>
       </w:r>
     </w:p>
     <w:sectPr>
-      <w:headerReference w:type="default" r:id="rId3"/>
-      <w:footerReference w:type="default" r:id="rId4"/>
-      <w:type w:val="nextPage"/>
-      <w:pgSz w:w="12240" w:h="15840"/>
-      <w:pgMar w:left="1440" w:right="1440" w:header="720" w:top="1440" w:footer="720" w:bottom="1440" w:gutter="0"/>
-      <w:pgNumType w:fmt="decimal"/>
-      <w:formProt w:val="false"/>
-      <w:textDirection w:val="lrTb"/>
-      <w:docGrid w:type="default" w:linePitch="100" w:charSpace="0"/>
+      <w:headerReference w:type="default" r:id="rId6"/>
+      <w:footerReference w:type="default" r:id="rId7"/>
+      <w:pgSz w:w="12240" w:h="15840" w:orient="portrait"/>
+      <w:pgMar w:top="1440" w:right="1440" w:bottom="1440" w:left="1440" w:header="720" w:footer="720"/>
+      <w:bidi w:val="0"/>
     </w:sectPr>
   </w:body>
 </w:document>
 </file>
 
 <file path=word/footer1.xml><?xml version="1.0" encoding="utf-8"?>
-<w:ftr xmlns:o="urn:schemas-microsoft-com:office:office" xmlns:r="http://schemas.openxmlformats.org/officeDocument/2006/relationships" xmlns:v="urn:schemas-microsoft-com:vml" xmlns:w="http://schemas.openxmlformats.org/wordprocessingml/2006/main" xmlns:w10="urn:schemas-microsoft-com:office:word" xmlns:wp="http://schemas.openxmlformats.org/drawingml/2006/wordprocessingDrawing" xmlns:wps="http://schemas.microsoft.com/office/word/2010/wordprocessingShape" xmlns:wpg="http://schemas.microsoft.com/office/word/2010/wordprocessingGroup" xmlns:mc="http://schemas.openxmlformats.org/markup-compatibility/2006" xmlns:wp14="http://schemas.microsoft.com/office/word/2010/wordprocessingDrawing" xmlns:w14="http://schemas.microsoft.com/office/word/2010/wordml" mc:Ignorable="w14 wp14">
+<w:ftr xmlns:r="http://schemas.openxmlformats.org/officeDocument/2006/relationships" xmlns:wp="http://schemas.openxmlformats.org/drawingml/2006/wordprocessingDrawing" xmlns:w="http://schemas.openxmlformats.org/wordprocessingml/2006/main" xmlns:w10="urn:schemas-microsoft-com:office:word" xmlns:w14="http://schemas.microsoft.com/office/word/2010/wordml" xmlns:wps="http://schemas.microsoft.com/office/word/2010/wordprocessingShape" xmlns:wpg="http://schemas.microsoft.com/office/word/2010/wordprocessingGroup" xmlns:mc="http://schemas.openxmlformats.org/markup-compatibility/2006" xmlns:v="urn:schemas-microsoft-com:vml" xmlns:o="urn:schemas-microsoft-com:office:office" xmlns:m="http://schemas.openxmlformats.org/officeDocument/2006/math" mc:Ignorable="w14">
   <w:p>
     <w:pPr>
-      <w:pStyle w:val="HeaderFooter"/>
+      <w:pStyle w:val="Header &amp; Footer"/>
       <w:bidi w:val="0"/>
-      <w:jc w:val="left"/>
-      <w:rPr/>
     </w:pPr>
-    <w:r>
-      <w:rPr/>
-    </w:r>
+    <w:r/>
   </w:p>
 </w:ftr>
 </file>
 
 <file path=word/header1.xml><?xml version="1.0" encoding="utf-8"?>
-<w:hdr xmlns:o="urn:schemas-microsoft-com:office:office" xmlns:r="http://schemas.openxmlformats.org/officeDocument/2006/relationships" xmlns:v="urn:schemas-microsoft-com:vml" xmlns:w="http://schemas.openxmlformats.org/wordprocessingml/2006/main" xmlns:w10="urn:schemas-microsoft-com:office:word" xmlns:wp="http://schemas.openxmlformats.org/drawingml/2006/wordprocessingDrawing" xmlns:wps="http://schemas.microsoft.com/office/word/2010/wordprocessingShape" xmlns:wpg="http://schemas.microsoft.com/office/word/2010/wordprocessingGroup" xmlns:mc="http://schemas.openxmlformats.org/markup-compatibility/2006" xmlns:wp14="http://schemas.microsoft.com/office/word/2010/wordprocessingDrawing" xmlns:w14="http://schemas.microsoft.com/office/word/2010/wordml" mc:Ignorable="w14 wp14">
+<w:hdr xmlns:r="http://schemas.openxmlformats.org/officeDocument/2006/relationships" xmlns:wp="http://schemas.openxmlformats.org/drawingml/2006/wordprocessingDrawing" xmlns:w="http://schemas.openxmlformats.org/wordprocessingml/2006/main" xmlns:w10="urn:schemas-microsoft-com:office:word" xmlns:w14="http://schemas.microsoft.com/office/word/2010/wordml" xmlns:wps="http://schemas.microsoft.com/office/word/2010/wordprocessingShape" xmlns:wpg="http://schemas.microsoft.com/office/word/2010/wordprocessingGroup" xmlns:mc="http://schemas.openxmlformats.org/markup-compatibility/2006" xmlns:v="urn:schemas-microsoft-com:vml" xmlns:o="urn:schemas-microsoft-com:office:office" xmlns:m="http://schemas.openxmlformats.org/officeDocument/2006/math" mc:Ignorable="w14">
   <w:p>
     <w:pPr>
-      <w:pStyle w:val="HeaderFooter"/>
+      <w:pStyle w:val="Header &amp; Footer"/>
       <w:bidi w:val="0"/>
-      <w:jc w:val="left"/>
-      <w:rPr/>
     </w:pPr>
-    <w:r>
-      <w:rPr/>
-    </w:r>
+    <w:r/>
   </w:p>
 </w:hdr>
 </file>
 
+<file path=word/numbering.xml><?xml version="1.0" encoding="utf-8"?>
+<w:numbering xmlns:w="http://schemas.openxmlformats.org/wordprocessingml/2006/main" xmlns:wp="http://schemas.openxmlformats.org/drawingml/2006/wordprocessingDrawing" xmlns:w14="http://schemas.microsoft.com/office/word/2010/wordml" xmlns:r="http://schemas.openxmlformats.org/officeDocument/2006/relationships" xmlns:v="urn:schemas-microsoft-com:vml" xmlns:o="urn:schemas-microsoft-com:office:office">
+  <w:abstractNum w:abstractNumId="0">
+    <w:multiLevelType w:val="hybridMultilevel"/>
+    <w:numStyleLink w:val="Bullets"/>
+  </w:abstractNum>
+  <w:abstractNum w:abstractNumId="1">
+    <w:multiLevelType w:val="hybridMultilevel"/>
+    <w:styleLink w:val="Bullets"/>
+    <w:lvl w:ilvl="0">
+      <w:start w:val="1"/>
+      <w:numFmt w:val="bullet"/>
+      <w:suff w:val="tab"/>
+      <w:lvlText w:val="•"/>
+      <w:lvlJc w:val="left"/>
+      <w:pPr>
+        <w:ind w:left="174" w:hanging="174"/>
+      </w:pPr>
+      <w:rPr>
+        <w:rFonts w:hAnsi="Arial Unicode MS"/>
+        <w:caps w:val="0"/>
+        <w:smallCaps w:val="0"/>
+        <w:strike w:val="0"/>
+        <w:dstrike w:val="0"/>
+        <w:outline w:val="0"/>
+        <w:emboss w:val="0"/>
+        <w:imprint w:val="0"/>
+        <w:spacing w:val="0"/>
+        <w:w w:val="100"/>
+        <w:kern w:val="0"/>
+        <w:position w:val="0"/>
+        <w:highlight w:val="none"/>
+        <w:vertAlign w:val="baseline"/>
+      </w:rPr>
+    </w:lvl>
+    <w:lvl w:ilvl="1">
+      <w:start w:val="1"/>
+      <w:numFmt w:val="bullet"/>
+      <w:suff w:val="tab"/>
+      <w:lvlText w:val="•"/>
+      <w:lvlJc w:val="left"/>
+      <w:pPr>
+        <w:ind w:left="774" w:hanging="174"/>
+      </w:pPr>
+      <w:rPr>
+        <w:rFonts w:hAnsi="Arial Unicode MS"/>
+        <w:caps w:val="0"/>
+        <w:smallCaps w:val="0"/>
+        <w:strike w:val="0"/>
+        <w:dstrike w:val="0"/>
+        <w:outline w:val="0"/>
+        <w:emboss w:val="0"/>
+        <w:imprint w:val="0"/>
+        <w:spacing w:val="0"/>
+        <w:w w:val="100"/>
+        <w:kern w:val="0"/>
+        <w:position w:val="0"/>
+        <w:highlight w:val="none"/>
+        <w:vertAlign w:val="baseline"/>
+      </w:rPr>
+    </w:lvl>
+    <w:lvl w:ilvl="2">
+      <w:start w:val="1"/>
+      <w:numFmt w:val="bullet"/>
+      <w:suff w:val="tab"/>
+      <w:lvlText w:val="•"/>
+      <w:lvlJc w:val="left"/>
+      <w:pPr>
+        <w:ind w:left="1374" w:hanging="174"/>
+      </w:pPr>
+      <w:rPr>
+        <w:rFonts w:hAnsi="Arial Unicode MS"/>
+        <w:caps w:val="0"/>
+        <w:smallCaps w:val="0"/>
+        <w:strike w:val="0"/>
+        <w:dstrike w:val="0"/>
+        <w:outline w:val="0"/>
+        <w:emboss w:val="0"/>
+        <w:imprint w:val="0"/>
+        <w:spacing w:val="0"/>
+        <w:w w:val="100"/>
+        <w:kern w:val="0"/>
+        <w:position w:val="0"/>
+        <w:highlight w:val="none"/>
+        <w:vertAlign w:val="baseline"/>
+      </w:rPr>
+    </w:lvl>
+    <w:lvl w:ilvl="3">
+      <w:start w:val="1"/>
+      <w:numFmt w:val="bullet"/>
+      <w:suff w:val="tab"/>
+      <w:lvlText w:val="•"/>
+      <w:lvlJc w:val="left"/>
+      <w:pPr>
+        <w:ind w:left="1974" w:hanging="174"/>
+      </w:pPr>
+      <w:rPr>
+        <w:rFonts w:hAnsi="Arial Unicode MS"/>
+        <w:caps w:val="0"/>
+        <w:smallCaps w:val="0"/>
+        <w:strike w:val="0"/>
+        <w:dstrike w:val="0"/>
+        <w:outline w:val="0"/>
+        <w:emboss w:val="0"/>
+        <w:imprint w:val="0"/>
+        <w:spacing w:val="0"/>
+        <w:w w:val="100"/>
+        <w:kern w:val="0"/>
+        <w:position w:val="0"/>
+        <w:highlight w:val="none"/>
+        <w:vertAlign w:val="baseline"/>
+      </w:rPr>
+    </w:lvl>
+    <w:lvl w:ilvl="4">
+      <w:start w:val="1"/>
+      <w:numFmt w:val="bullet"/>
+      <w:suff w:val="tab"/>
+      <w:lvlText w:val="•"/>
+      <w:lvlJc w:val="left"/>
+      <w:pPr>
+        <w:ind w:left="2574" w:hanging="174"/>
+      </w:pPr>
+      <w:rPr>
+        <w:rFonts w:hAnsi="Arial Unicode MS"/>
+        <w:caps w:val="0"/>
+        <w:smallCaps w:val="0"/>
+        <w:strike w:val="0"/>
+        <w:dstrike w:val="0"/>
+        <w:outline w:val="0"/>
+        <w:emboss w:val="0"/>
+        <w:imprint w:val="0"/>
+        <w:spacing w:val="0"/>
+        <w:w w:val="100"/>
+        <w:kern w:val="0"/>
+        <w:position w:val="0"/>
+        <w:highlight w:val="none"/>
+        <w:vertAlign w:val="baseline"/>
+      </w:rPr>
+    </w:lvl>
+    <w:lvl w:ilvl="5">
+      <w:start w:val="1"/>
+      <w:numFmt w:val="bullet"/>
+      <w:suff w:val="tab"/>
+      <w:lvlText w:val="•"/>
+      <w:lvlJc w:val="left"/>
+      <w:pPr>
+        <w:ind w:left="3174" w:hanging="174"/>
+      </w:pPr>
+      <w:rPr>
+        <w:rFonts w:hAnsi="Arial Unicode MS"/>
+        <w:caps w:val="0"/>
+        <w:smallCaps w:val="0"/>
+        <w:strike w:val="0"/>
+        <w:dstrike w:val="0"/>
+        <w:outline w:val="0"/>
+        <w:emboss w:val="0"/>
+        <w:imprint w:val="0"/>
+        <w:spacing w:val="0"/>
+        <w:w w:val="100"/>
+        <w:kern w:val="0"/>
+        <w:position w:val="0"/>
+        <w:highlight w:val="none"/>
+        <w:vertAlign w:val="baseline"/>
+      </w:rPr>
+    </w:lvl>
+    <w:lvl w:ilvl="6">
+      <w:start w:val="1"/>
+      <w:numFmt w:val="bullet"/>
+      <w:suff w:val="tab"/>
+      <w:lvlText w:val="•"/>
+      <w:lvlJc w:val="left"/>
+      <w:pPr>
+        <w:ind w:left="3774" w:hanging="174"/>
+      </w:pPr>
+      <w:rPr>
+        <w:rFonts w:hAnsi="Arial Unicode MS"/>
+        <w:caps w:val="0"/>
+        <w:smallCaps w:val="0"/>
+        <w:strike w:val="0"/>
+        <w:dstrike w:val="0"/>
+        <w:outline w:val="0"/>
+        <w:emboss w:val="0"/>
+        <w:imprint w:val="0"/>
+        <w:spacing w:val="0"/>
+        <w:w w:val="100"/>
+        <w:kern w:val="0"/>
+        <w:position w:val="0"/>
+        <w:highlight w:val="none"/>
+        <w:vertAlign w:val="baseline"/>
+      </w:rPr>
+    </w:lvl>
+    <w:lvl w:ilvl="7">
+      <w:start w:val="1"/>
+      <w:numFmt w:val="bullet"/>
+      <w:suff w:val="tab"/>
+      <w:lvlText w:val="•"/>
+      <w:lvlJc w:val="left"/>
+      <w:pPr>
+        <w:ind w:left="4374" w:hanging="174"/>
+      </w:pPr>
+      <w:rPr>
+        <w:rFonts w:hAnsi="Arial Unicode MS"/>
+        <w:caps w:val="0"/>
+        <w:smallCaps w:val="0"/>
+        <w:strike w:val="0"/>
+        <w:dstrike w:val="0"/>
+        <w:outline w:val="0"/>
+        <w:emboss w:val="0"/>
+        <w:imprint w:val="0"/>
+        <w:spacing w:val="0"/>
+        <w:w w:val="100"/>
+        <w:kern w:val="0"/>
+        <w:position w:val="0"/>
+        <w:highlight w:val="none"/>
+        <w:vertAlign w:val="baseline"/>
+      </w:rPr>
+    </w:lvl>
+    <w:lvl w:ilvl="8">
+      <w:start w:val="1"/>
+      <w:numFmt w:val="bullet"/>
+      <w:suff w:val="tab"/>
+      <w:lvlText w:val="•"/>
+      <w:lvlJc w:val="left"/>
+      <w:pPr>
+        <w:ind w:left="4974" w:hanging="174"/>
+      </w:pPr>
+      <w:rPr>
+        <w:rFonts w:hAnsi="Arial Unicode MS"/>
+        <w:caps w:val="0"/>
+        <w:smallCaps w:val="0"/>
+        <w:strike w:val="0"/>
+        <w:dstrike w:val="0"/>
+        <w:outline w:val="0"/>
+        <w:emboss w:val="0"/>
+        <w:imprint w:val="0"/>
+        <w:spacing w:val="0"/>
+        <w:w w:val="100"/>
+        <w:kern w:val="0"/>
+        <w:position w:val="0"/>
+        <w:highlight w:val="none"/>
+        <w:vertAlign w:val="baseline"/>
+      </w:rPr>
+    </w:lvl>
+  </w:abstractNum>
+  <w:num w:numId="1">
+    <w:abstractNumId w:val="1"/>
+  </w:num>
+  <w:num w:numId="2">
+    <w:abstractNumId w:val="0"/>
+  </w:num>
+</w:numbering>
+</file>
+
 <file path=word/styles.xml><?xml version="1.0" encoding="utf-8"?>
-<w:styles xmlns:w="http://schemas.openxmlformats.org/wordprocessingml/2006/main" xmlns:w14="http://schemas.microsoft.com/office/word/2010/wordml" xmlns:mc="http://schemas.openxmlformats.org/markup-compatibility/2006" mc:Ignorable="w14">
+<w:styles xmlns:w="http://schemas.openxmlformats.org/wordprocessingml/2006/main" xmlns:mc="http://schemas.openxmlformats.org/markup-compatibility/2006" xmlns:w14="http://schemas.microsoft.com/office/word/2010/wordml" mc:Ignorable="w14">
   <w:docDefaults>
     <w:rPrDefault>
       <w:rPr>
-        <w:rFonts w:ascii="Times New Roman" w:hAnsi="Times New Roman" w:eastAsia="Arial Unicode MS" w:cs="Times New Roman"/>
-        <w:color w:val="00000A"/>
-        <w:lang w:val="en-US" w:eastAsia="zh-CN" w:bidi="hi-IN"/>
+        <w:rFonts w:ascii="Times New Roman" w:cs="Times New Roman" w:hAnsi="Times New Roman" w:eastAsia="Arial Unicode MS"/>
+        <w:b w:val="0"/>
+        <w:bCs w:val="0"/>
+        <w:i w:val="0"/>
+        <w:iCs w:val="0"/>
+        <w:caps w:val="0"/>
+        <w:smallCaps w:val="0"/>
+        <w:strike w:val="0"/>
+        <w:dstrike w:val="0"/>
+        <w:outline w:val="0"/>
+        <w:emboss w:val="0"/>
+        <w:imprint w:val="0"/>
+        <w:vanish w:val="0"/>
+        <w:color w:val="auto"/>
+        <w:spacing w:val="0"/>
+        <w:w w:val="100"/>
+        <w:kern w:val="0"/>
+        <w:position w:val="0"/>
+        <w:sz w:val="20"/>
+        <w:szCs w:val="20"/>
+        <w:u w:val="none" w:color="auto"/>
+        <w:bdr w:val="nil"/>
+        <w:vertAlign w:val="baseline"/>
+        <w:lang/>
       </w:rPr>
     </w:rPrDefault>
     <w:pPrDefault>
-      <w:pPr/>
+      <w:pPr>
+        <w:keepNext w:val="0"/>
+        <w:keepLines w:val="0"/>
+        <w:pageBreakBefore w:val="0"/>
+        <w:framePr w:anchorLock="0" w:w="0" w:h="0" w:vSpace="0" w:hSpace="0" w:xAlign="left" w:y="0" w:hRule="exact" w:vAnchor="margin"/>
+        <w:widowControl w:val="1"/>
+        <w:numPr>
+          <w:ilvl w:val="0"/>
+          <w:numId w:val="0"/>
+        </w:numPr>
+        <w:suppressLineNumbers w:val="0"/>
+        <w:pBdr>
+          <w:top w:val="nil"/>
+          <w:left w:val="nil"/>
+          <w:bottom w:val="nil"/>
+          <w:right w:val="nil"/>
+          <w:between w:val="nil"/>
+          <w:bar w:val="nil"/>
+        </w:pBdr>
+        <w:shd w:val="clear" w:color="auto" w:fill="auto"/>
+        <w:suppressAutoHyphens w:val="0"/>
+        <w:spacing w:before="0" w:beforeAutospacing="0" w:after="0" w:afterAutospacing="0" w:line="240" w:lineRule="auto"/>
+        <w:ind w:left="0" w:right="0" w:firstLine="0"/>
+        <w:jc w:val="left"/>
+        <w:outlineLvl w:val="9"/>
+      </w:pPr>
     </w:pPrDefault>
   </w:docDefaults>
-  <w:style w:type="paragraph" w:styleId="Normal" w:default="1">
+  <w:style w:type="paragraph" w:default="1" w:styleId="Normal">
     <w:name w:val="Normal"/>
-    <w:qFormat/>
+    <w:next w:val="Normal"/>
+    <w:pPr/>
+    <w:rPr>
+      <w:sz w:val="24"/>
+      <w:szCs w:val="24"/>
+      <w:lang w:val="en-US" w:eastAsia="en-US" w:bidi="ar-SA"/>
+    </w:rPr>
+  </w:style>
+  <w:style w:type="character" w:default="1" w:styleId="Default Paragraph Font">
+    <w:name w:val="Default Paragraph Font"/>
+    <w:next w:val="Default Paragraph Font"/>
+  </w:style>
+  <w:style w:type="character" w:styleId="Hyperlink">
+    <w:name w:val="Hyperlink"/>
+    <w:rPr>
+      <w:u w:val="single"/>
+    </w:rPr>
+  </w:style>
+  <w:style w:type="table" w:default="1" w:styleId="Table Normal">
+    <w:name w:val="Table Normal"/>
+    <w:next w:val="Table Normal"/>
+    <w:pPr/>
+    <w:tblPr>
+      <w:tblInd w:w="0" w:type="dxa"/>
+    </w:tblPr>
+    <w:trPr/>
+    <w:tcPr/>
+    <w:tblStylePr w:type="firstRow"/>
+    <w:tblStylePr w:type="lastRow"/>
+    <w:tblStylePr w:type="firstCol"/>
+    <w:tblStylePr w:type="lastCol"/>
+    <w:tblStylePr w:type="band1Vert"/>
+    <w:tblStylePr w:type="band2Vert"/>
+    <w:tblStylePr w:type="band1Horz"/>
+    <w:tblStylePr w:type="band2Horz"/>
+    <w:tblStylePr w:type="neCell"/>
+    <w:tblStylePr w:type="nwCell"/>
+    <w:tblStylePr w:type="seCell"/>
+    <w:tblStylePr w:type="swCell"/>
+  </w:style>
+  <w:style w:type="numbering" w:default="1" w:styleId="No List">
+    <w:name w:val="No List"/>
+    <w:next w:val="No List"/>
+    <w:pPr/>
+  </w:style>
+  <w:style w:type="paragraph" w:styleId="Header &amp; Footer">
+    <w:name w:val="Header &amp; Footer"/>
+    <w:next w:val="Header &amp; Footer"/>
     <w:pPr>
-      <w:keepNext w:val="false"/>
-      <w:keepLines w:val="false"/>
-      <w:pageBreakBefore w:val="false"/>
-      <w:widowControl/>
-      <w:pBdr/>
+      <w:keepNext w:val="0"/>
+      <w:keepLines w:val="0"/>
+      <w:pageBreakBefore w:val="0"/>
+      <w:widowControl w:val="1"/>
       <w:shd w:val="clear" w:color="auto" w:fill="auto"/>
-      <w:suppressAutoHyphens w:val="false"/>
+      <w:tabs>
+        <w:tab w:val="right" w:pos="9020"/>
+      </w:tabs>
+      <w:suppressAutoHyphens w:val="0"/>
       <w:bidi w:val="0"/>
-      <w:spacing w:lineRule="auto" w:line="240" w:beforeAutospacing="0" w:before="0" w:afterAutospacing="0" w:after="0"/>
-      <w:ind w:left="0" w:right="0" w:hanging="0"/>
+      <w:spacing w:before="0" w:after="0" w:line="240" w:lineRule="auto"/>
+      <w:ind w:left="0" w:right="0" w:firstLine="0"/>
       <w:jc w:val="left"/>
+      <w:outlineLvl w:val="9"/>
     </w:pPr>
     <w:rPr>
-      <w:rFonts w:ascii="Times New Roman" w:hAnsi="Times New Roman" w:eastAsia="Arial Unicode MS" w:cs="Times New Roman"/>
-      <w:b w:val="false"/>
-      <w:bCs w:val="false"/>
-      <w:i w:val="false"/>
-      <w:iCs w:val="false"/>
-      <w:caps w:val="false"/>
-      <w:smallCaps w:val="false"/>
-      <w:strike w:val="false"/>
-      <w:dstrike w:val="false"/>
-      <w:outline w:val="false"/>
-      <w:emboss w:val="false"/>
-      <w:imprint w:val="false"/>
-      <w:vanish w:val="false"/>
-      <w:color w:val="00000A"/>
+      <w:rFonts w:ascii="Helvetica Neue" w:cs="Arial Unicode MS" w:hAnsi="Helvetica Neue" w:eastAsia="Arial Unicode MS"/>
+      <w:b w:val="0"/>
+      <w:bCs w:val="0"/>
+      <w:i w:val="0"/>
+      <w:iCs w:val="0"/>
+      <w:caps w:val="0"/>
+      <w:smallCaps w:val="0"/>
+      <w:strike w:val="0"/>
+      <w:dstrike w:val="0"/>
+      <w:outline w:val="0"/>
+      <w:color w:val="000000"/>
       <w:spacing w:val="0"/>
-      <w:w w:val="100"/>
       <w:kern w:val="0"/>
       <w:position w:val="0"/>
       <w:sz w:val="24"/>
-      <w:sz w:val="24"/>
       <w:szCs w:val="24"/>
-      <w:u w:val="none" w:color="00000A"/>
+      <w:u w:val="none"/>
       <w:vertAlign w:val="baseline"/>
-      <w:lang w:val="en-US" w:eastAsia="en-US" w:bidi="ar-SA"/>
     </w:rPr>
   </w:style>
-  <w:style w:type="character" w:styleId="DefaultParagraphFont" w:default="1">
-    <w:name w:val="Default Paragraph Font"/>
-    <w:qFormat/>
-    <w:rPr/>
-  </w:style>
-  <w:style w:type="character" w:styleId="InternetLink">
-    <w:name w:val="Internet Link"/>
+  <w:style w:type="paragraph" w:styleId="Title">
+    <w:name w:val="Title"/>
+    <w:next w:val="Title"/>
+    <w:pPr>
+      <w:keepNext w:val="0"/>
+      <w:keepLines w:val="0"/>
+      <w:pageBreakBefore w:val="0"/>
+      <w:widowControl w:val="1"/>
+      <w:pBdr>
+        <w:top w:val="nil"/>
+        <w:left w:val="nil"/>
+        <w:bottom w:val="single" w:color="4f81bd" w:sz="8" w:space="0" w:shadow="0" w:frame="0"/>
+        <w:right w:val="nil"/>
+      </w:pBdr>
+      <w:shd w:val="clear" w:color="auto" w:fill="auto"/>
+      <w:suppressAutoHyphens w:val="0"/>
+      <w:bidi w:val="0"/>
+      <w:spacing w:before="0" w:after="300" w:line="240" w:lineRule="auto"/>
+      <w:ind w:left="0" w:right="0" w:firstLine="0"/>
+      <w:jc w:val="left"/>
+      <w:outlineLvl w:val="9"/>
+    </w:pPr>
     <w:rPr>
-      <w:u w:val="single" w:color="00000A"/>
+      <w:rFonts w:ascii="Cambria" w:cs="Cambria" w:hAnsi="Cambria" w:eastAsia="Cambria"/>
+      <w:b w:val="0"/>
+      <w:bCs w:val="0"/>
+      <w:i w:val="0"/>
+      <w:iCs w:val="0"/>
+      <w:caps w:val="0"/>
+      <w:smallCaps w:val="0"/>
+      <w:strike w:val="0"/>
+      <w:dstrike w:val="0"/>
+      <w:outline w:val="0"/>
+      <w:color w:val="17365d"/>
+      <w:spacing w:val="5"/>
+      <w:kern w:val="2"/>
+      <w:position w:val="0"/>
+      <w:sz w:val="40"/>
+      <w:szCs w:val="40"/>
+      <w:u w:val="none" w:color="17365d"/>
+      <w:vertAlign w:val="baseline"/>
+      <w:lang w:val="en-US"/>
     </w:rPr>
   </w:style>
   <w:style w:type="paragraph" w:styleId="Heading">
     <w:name w:val="Heading"/>
-    <w:basedOn w:val="Normal"/>
-    <w:next w:val="Body"/>
-    <w:qFormat/>
+    <w:next w:val="Body A"/>
     <w:pPr>
-      <w:keepNext w:val="true"/>
-      <w:keepLines/>
-      <w:pageBreakBefore w:val="false"/>
-      <w:widowControl/>
+      <w:keepNext w:val="1"/>
+      <w:keepLines w:val="1"/>
+      <w:pageBreakBefore w:val="0"/>
+      <w:widowControl w:val="1"/>
       <w:shd w:val="clear" w:color="auto" w:fill="auto"/>
-      <w:suppressAutoHyphens w:val="false"/>
+      <w:suppressAutoHyphens w:val="0"/>
       <w:bidi w:val="0"/>
-      <w:spacing w:lineRule="auto" w:line="276" w:before="480" w:after="0"/>
-      <w:ind w:left="0" w:right="0" w:hanging="0"/>
+      <w:spacing w:before="480" w:after="0" w:line="276" w:lineRule="auto"/>
+      <w:ind w:left="0" w:right="0" w:firstLine="0"/>
       <w:jc w:val="left"/>
       <w:outlineLvl w:val="0"/>
     </w:pPr>
     <w:rPr>
-      <w:rFonts w:ascii="Cambria" w:hAnsi="Cambria" w:eastAsia="Cambria" w:cs="Cambria"/>
-      <w:b/>
-      <w:bCs/>
-      <w:i w:val="false"/>
-      <w:iCs w:val="false"/>
-      <w:caps w:val="false"/>
-      <w:smallCaps w:val="false"/>
-      <w:strike w:val="false"/>
-      <w:dstrike w:val="false"/>
-      <w:outline w:val="false"/>
-      <w:color w:val="365F91"/>
+      <w:rFonts w:ascii="Cambria" w:cs="Cambria" w:hAnsi="Cambria" w:eastAsia="Cambria"/>
+      <w:b w:val="1"/>
+      <w:bCs w:val="1"/>
+      <w:i w:val="0"/>
+      <w:iCs w:val="0"/>
+      <w:caps w:val="0"/>
+      <w:smallCaps w:val="0"/>
+      <w:strike w:val="0"/>
+      <w:dstrike w:val="0"/>
+      <w:outline w:val="0"/>
+      <w:color w:val="365f91"/>
       <w:spacing w:val="0"/>
       <w:kern w:val="0"/>
       <w:position w:val="0"/>
       <w:sz w:val="28"/>
-      <w:sz w:val="28"/>
       <w:szCs w:val="28"/>
-      <w:u w:val="none" w:color="365F91"/>
+      <w:u w:val="none" w:color="365f91"/>
       <w:vertAlign w:val="baseline"/>
       <w:lang w:val="en-US"/>
     </w:rPr>
   </w:style>
-  <w:style w:type="paragraph" w:styleId="TextBody">
-    <w:name w:val="Body Text"/>
-    <w:basedOn w:val="Normal"/>
+  <w:style w:type="paragraph" w:styleId="Body A">
+    <w:name w:val="Body A"/>
+    <w:next w:val="Body A"/>
     <w:pPr>
-      <w:spacing w:lineRule="auto" w:line="276" w:before="0" w:after="140"/>
-    </w:pPr>
-    <w:rPr/>
-  </w:style>
-  <w:style w:type="paragraph" w:styleId="List">
-    <w:name w:val="List"/>
-    <w:basedOn w:val="TextBody"/>
-    <w:pPr/>
-    <w:rPr/>
-  </w:style>
-  <w:style w:type="paragraph" w:styleId="Caption">
-    <w:name w:val="Caption"/>
-    <w:basedOn w:val="Normal"/>
-    <w:qFormat/>
-    <w:pPr>
-      <w:suppressLineNumbers/>
-      <w:spacing w:before="120" w:after="120"/>
+      <w:keepNext w:val="0"/>
+      <w:keepLines w:val="0"/>
+      <w:pageBreakBefore w:val="0"/>
+      <w:widowControl w:val="1"/>
+      <w:shd w:val="clear" w:color="auto" w:fill="auto"/>
+      <w:suppressAutoHyphens w:val="0"/>
+      <w:bidi w:val="0"/>
+      <w:spacing w:before="0" w:after="200" w:line="276" w:lineRule="auto"/>
+      <w:ind w:left="0" w:right="0" w:firstLine="0"/>
+      <w:jc w:val="left"/>
+      <w:outlineLvl w:val="9"/>
     </w:pPr>
     <w:rPr>
-      <w:i/>
-      <w:iCs/>
-      <w:sz w:val="24"/>
-      <w:szCs w:val="24"/>
-    </w:rPr>
-  </w:style>
-  <w:style w:type="paragraph" w:styleId="Index">
-    <w:name w:val="Index"/>
-    <w:basedOn w:val="Normal"/>
-    <w:qFormat/>
-    <w:pPr>
-      <w:suppressLineNumbers/>
-    </w:pPr>
-    <w:rPr/>
-  </w:style>
-  <w:style w:type="paragraph" w:styleId="HeaderFooter">
-    <w:name w:val="Header &amp; Footer"/>
-    <w:qFormat/>
-    <w:pPr>
-      <w:keepNext w:val="false"/>
-      <w:keepLines w:val="false"/>
-      <w:pageBreakBefore w:val="false"/>
-      <w:widowControl/>
-      <w:shd w:val="clear" w:color="auto" w:fill="auto"/>
-      <w:tabs>
-        <w:tab w:val="right" w:pos="9020" w:leader="none"/>
-      </w:tabs>
-      <w:suppressAutoHyphens w:val="false"/>
-      <w:bidi w:val="0"/>
-      <w:spacing w:lineRule="auto" w:line="240" w:before="0" w:after="0"/>
-      <w:ind w:left="0" w:right="0" w:hanging="0"/>
-      <w:jc w:val="left"/>
-    </w:pPr>
-    <w:rPr>
-      <w:rFonts w:ascii="Helvetica Neue" w:hAnsi="Helvetica Neue" w:eastAsia="Arial Unicode MS" w:cs="Arial Unicode MS"/>
-      <w:b w:val="false"/>
-      <w:bCs w:val="false"/>
-      <w:i w:val="false"/>
-      <w:iCs w:val="false"/>
-      <w:caps w:val="false"/>
-      <w:smallCaps w:val="false"/>
-      <w:strike w:val="false"/>
-      <w:dstrike w:val="false"/>
-      <w:outline w:val="false"/>
-      <w:emboss w:val="false"/>
-      <w:imprint w:val="false"/>
-      <w:vanish w:val="false"/>
+      <w:rFonts w:ascii="Calibri" w:cs="Calibri" w:hAnsi="Calibri" w:eastAsia="Calibri"/>
+      <w:b w:val="0"/>
+      <w:bCs w:val="0"/>
+      <w:i w:val="0"/>
+      <w:iCs w:val="0"/>
+      <w:caps w:val="0"/>
+      <w:smallCaps w:val="0"/>
+      <w:strike w:val="0"/>
+      <w:dstrike w:val="0"/>
+      <w:outline w:val="0"/>
       <w:color w:val="000000"/>
       <w:spacing w:val="0"/>
-      <w:w w:val="100"/>
       <w:kern w:val="0"/>
       <w:position w:val="0"/>
-      <w:sz w:val="24"/>
-      <w:sz w:val="24"/>
-      <w:szCs w:val="24"/>
-      <w:u w:val="none" w:color="00000A"/>
-      <w:vertAlign w:val="baseline"/>
-      <w:lang w:val="en-US" w:eastAsia="zh-CN" w:bidi="hi-IN"/>
-    </w:rPr>
-  </w:style>
-  <w:style w:type="paragraph" w:styleId="Title">
-    <w:name w:val="Title"/>
-    <w:basedOn w:val="Normal"/>
-    <w:qFormat/>
-    <w:pPr>
-      <w:keepNext w:val="false"/>
-      <w:keepLines w:val="false"/>
-      <w:pageBreakBefore w:val="false"/>
-      <w:widowControl/>
-      <w:pBdr>
-        <w:bottom w:val="single" w:sz="8" w:space="0" w:color="4F81BD"/>
-      </w:pBdr>
-      <w:shd w:val="clear" w:color="auto" w:fill="auto"/>
-      <w:suppressAutoHyphens w:val="false"/>
-      <w:bidi w:val="0"/>
-      <w:spacing w:lineRule="auto" w:line="240" w:before="0" w:after="300"/>
-      <w:ind w:left="0" w:right="0" w:hanging="0"/>
-      <w:jc w:val="left"/>
-    </w:pPr>
-    <w:rPr>
-      <w:rFonts w:ascii="Cambria" w:hAnsi="Cambria" w:eastAsia="Cambria" w:cs="Cambria"/>
-      <w:b w:val="false"/>
-      <w:bCs w:val="false"/>
-      <w:i w:val="false"/>
-      <w:iCs w:val="false"/>
-      <w:caps w:val="false"/>
-      <w:smallCaps w:val="false"/>
-      <w:strike w:val="false"/>
-      <w:dstrike w:val="false"/>
-      <w:outline w:val="false"/>
-      <w:color w:val="17365D"/>
-      <w:spacing w:val="5"/>
-      <w:kern w:val="2"/>
-      <w:position w:val="0"/>
-      <w:sz w:val="40"/>
-      <w:sz w:val="40"/>
-      <w:szCs w:val="40"/>
-      <w:u w:val="none" w:color="17365D"/>
+      <w:sz w:val="22"/>
+      <w:szCs w:val="22"/>
+      <w:u w:val="none" w:color="000000"/>
       <w:vertAlign w:val="baseline"/>
       <w:lang w:val="en-US"/>
     </w:rPr>
   </w:style>
-  <w:style w:type="paragraph" w:styleId="Body">
-    <w:name w:val="Body"/>
-    <w:qFormat/>
+  <w:style w:type="numbering" w:styleId="Bullets">
+    <w:name w:val="Bullets"/>
     <w:pPr>
-      <w:keepNext w:val="false"/>
-      <w:keepLines w:val="false"/>
-      <w:pageBreakBefore w:val="false"/>
-      <w:widowControl/>
+      <w:numPr>
+        <w:numId w:val="1"/>
+      </w:numPr>
+    </w:pPr>
+  </w:style>
+  <w:style w:type="character" w:styleId="Hyperlink.0">
+    <w:name w:val="Hyperlink.0"/>
+    <w:basedOn w:val="Hyperlink"/>
+    <w:next w:val="Hyperlink.0"/>
+    <w:rPr>
+      <w:color w:val="0000ff"/>
+      <w:u w:val="single" w:color="0000ff"/>
+    </w:rPr>
+  </w:style>
+  <w:style w:type="paragraph" w:styleId="Caption">
+    <w:name w:val="Caption"/>
+    <w:next w:val="Caption"/>
+    <w:pPr>
+      <w:keepNext w:val="0"/>
+      <w:keepLines w:val="0"/>
+      <w:pageBreakBefore w:val="0"/>
+      <w:widowControl w:val="1"/>
       <w:shd w:val="clear" w:color="auto" w:fill="auto"/>
-      <w:suppressAutoHyphens w:val="false"/>
+      <w:tabs>
+        <w:tab w:val="left" w:pos="1150"/>
+      </w:tabs>
+      <w:suppressAutoHyphens w:val="0"/>
       <w:bidi w:val="0"/>
-      <w:spacing w:lineRule="auto" w:line="276" w:before="0" w:after="200"/>
-      <w:ind w:left="0" w:right="0" w:hanging="0"/>
+      <w:spacing w:before="0" w:after="0" w:line="240" w:lineRule="auto"/>
+      <w:ind w:left="0" w:right="0" w:firstLine="0"/>
       <w:jc w:val="left"/>
+      <w:outlineLvl w:val="9"/>
     </w:pPr>
     <w:rPr>
-      <w:rFonts w:ascii="Calibri" w:hAnsi="Calibri" w:eastAsia="Calibri" w:cs="Calibri"/>
-      <w:b w:val="false"/>
-      <w:bCs w:val="false"/>
-      <w:i w:val="false"/>
-      <w:iCs w:val="false"/>
-      <w:caps w:val="false"/>
-      <w:smallCaps w:val="false"/>
-      <w:strike w:val="false"/>
-      <w:dstrike w:val="false"/>
-      <w:outline w:val="false"/>
-      <w:emboss w:val="false"/>
-      <w:imprint w:val="false"/>
-      <w:vanish w:val="false"/>
+      <w:rFonts w:ascii="Helvetica Neue" w:cs="Arial Unicode MS" w:hAnsi="Helvetica Neue" w:eastAsia="Arial Unicode MS"/>
+      <w:b w:val="1"/>
+      <w:bCs w:val="1"/>
+      <w:i w:val="0"/>
+      <w:iCs w:val="0"/>
+      <w:caps w:val="1"/>
+      <w:strike w:val="0"/>
+      <w:dstrike w:val="0"/>
+      <w:outline w:val="0"/>
       <w:color w:val="000000"/>
       <w:spacing w:val="0"/>
-      <w:w w:val="100"/>
       <w:kern w:val="0"/>
       <w:position w:val="0"/>
-      <w:sz w:val="22"/>
-      <w:sz w:val="22"/>
-      <w:szCs w:val="22"/>
-      <w:u w:val="none" w:color="000000"/>
+      <w:sz w:val="20"/>
+      <w:szCs w:val="20"/>
+      <w:u w:val="none"/>
       <w:vertAlign w:val="baseline"/>
-      <w:lang w:val="en-US" w:eastAsia="zh-CN" w:bidi="hi-IN"/>
+      <w:lang w:val="en-US"/>
     </w:rPr>
-  </w:style>
-  <w:style w:type="paragraph" w:styleId="Header">
-    <w:name w:val="Header"/>
-    <w:basedOn w:val="Normal"/>
-    <w:pPr/>
-    <w:rPr/>
-  </w:style>
-  <w:style w:type="paragraph" w:styleId="Footer">
-    <w:name w:val="Footer"/>
-    <w:basedOn w:val="Normal"/>
-    <w:pPr/>
-    <w:rPr/>
-  </w:style>
-  <w:style w:type="numbering" w:styleId="NoList" w:default="1">
-    <w:name w:val="No List"/>
-    <w:qFormat/>
-  </w:style>
-  <w:style w:type="table" w:default="1" w:styleId="Table Normal">
-    <w:name w:val="Table Normal"/>
-    <w:tblPr>
-      <w:tblInd w:w="0" w:type="dxa"/>
-    </w:tblPr>
-    <w:tblStylePr w:type="firstRow">
-      <w:tblPr/>
-    </w:tblStylePr>
-    <w:tblStylePr w:type="lastRow">
-      <w:tblPr/>
-    </w:tblStylePr>
-    <w:tblStylePr w:type="firstCol">
-      <w:tblPr/>
-    </w:tblStylePr>
-    <w:tblStylePr w:type="lastCol">
-      <w:tblPr/>
-    </w:tblStylePr>
-    <w:tblStylePr w:type="band1Vert">
-      <w:tblPr/>
-    </w:tblStylePr>
-    <w:tblStylePr w:type="band2Vert">
-      <w:tblPr/>
-    </w:tblStylePr>
-    <w:tblStylePr w:type="band1Horz">
-      <w:tblPr/>
-    </w:tblStylePr>
-    <w:tblStylePr w:type="band2Horz">
-      <w:tblPr/>
-    </w:tblStylePr>
-    <w:tblStylePr w:type="neCell">
-      <w:tblPr/>
-    </w:tblStylePr>
-    <w:tblStylePr w:type="nwCell">
-      <w:tblPr/>
-    </w:tblStylePr>
-    <w:tblStylePr w:type="seCell">
-      <w:tblPr/>
-    </w:tblStylePr>
-    <w:tblStylePr w:type="swCell">
-      <w:tblPr/>
-    </w:tblStylePr>
   </w:style>
 </w:styles>
 </file>
@@ -1427,9 +2019,9 @@
         </a:effectStyle>
         <a:effectStyle>
           <a:effectLst>
-            <a:outerShdw sx="100000" sy="100000" kx="0" ky="0" algn="b" rotWithShape="0" blurRad="38100" dist="20000" dir="5400000">
+            <a:outerShdw sx="100000" sy="100000" kx="0" ky="0" algn="b" rotWithShape="0" blurRad="38100" dist="23000" dir="5400000">
               <a:srgbClr val="000000">
-                <a:alpha val="38000"/>
+                <a:alpha val="35000"/>
               </a:srgbClr>
             </a:outerShdw>
           </a:effectLst>
@@ -1509,7 +2101,7 @@
         </a:effectLst>
         <a:sp3d/>
       </a:spPr>
-      <a:bodyPr rot="0" spcFirstLastPara="1" vertOverflow="overflow" horzOverflow="overflow" vert="horz" wrap="square" lIns="45719" tIns="45719" rIns="45719" bIns="45719" numCol="1" spcCol="38100" rtlCol="0" anchor="ctr" upright="0">
+      <a:bodyPr rot="0" spcFirstLastPara="1" vertOverflow="overflow" horzOverflow="overflow" vert="horz" wrap="square" lIns="45718" tIns="45718" rIns="45718" bIns="45718" numCol="1" spcCol="38100" rtlCol="0" anchor="ctr" upright="0">
         <a:spAutoFit/>
       </a:bodyPr>
       <a:lstStyle>
@@ -1537,10 +2129,10 @@
             </a:solidFill>
             <a:effectLst/>
             <a:uFillTx/>
-            <a:latin typeface="Calibri"/>
-            <a:ea typeface="Calibri"/>
-            <a:cs typeface="Calibri"/>
-            <a:sym typeface="Calibri"/>
+            <a:latin typeface="+mn-lt"/>
+            <a:ea typeface="+mn-ea"/>
+            <a:cs typeface="+mn-cs"/>
+            <a:sym typeface="Helvetica Neue"/>
           </a:defRPr>
         </a:defPPr>
         <a:lvl1pPr marL="0" marR="0" indent="0" algn="l" defTabSz="914400" rtl="0" fontAlgn="auto" latinLnBrk="1" hangingPunct="0">
@@ -1796,9 +2388,9 @@
           <a:round/>
         </a:ln>
         <a:effectLst>
-          <a:outerShdw sx="100000" sy="100000" kx="0" ky="0" algn="b" rotWithShape="0" blurRad="38100" dist="20000" dir="5400000">
+          <a:outerShdw sx="100000" sy="100000" kx="0" ky="0" algn="b" rotWithShape="0" blurRad="38100" dist="23000" dir="5400000">
             <a:srgbClr val="000000">
-              <a:alpha val="38000"/>
+              <a:alpha val="35000"/>
             </a:srgbClr>
           </a:outerShdw>
         </a:effectLst>
@@ -2086,7 +2678,7 @@
         <a:effectLst/>
         <a:sp3d/>
       </a:spPr>
-      <a:bodyPr rot="0" spcFirstLastPara="1" vertOverflow="overflow" horzOverflow="overflow" vert="horz" wrap="square" lIns="45719" tIns="45719" rIns="45719" bIns="45719" numCol="1" spcCol="38100" rtlCol="0" anchor="t" upright="0">
+      <a:bodyPr rot="0" spcFirstLastPara="1" vertOverflow="overflow" horzOverflow="overflow" vert="horz" wrap="square" lIns="45718" tIns="45718" rIns="45718" bIns="45718" numCol="1" spcCol="38100" rtlCol="0" anchor="t" upright="0">
         <a:spAutoFit/>
       </a:bodyPr>
       <a:lstStyle>
@@ -2114,10 +2706,10 @@
             </a:solidFill>
             <a:effectLst/>
             <a:uFillTx/>
-            <a:latin typeface="Calibri"/>
-            <a:ea typeface="Calibri"/>
-            <a:cs typeface="Calibri"/>
-            <a:sym typeface="Calibri"/>
+            <a:latin typeface="+mn-lt"/>
+            <a:ea typeface="+mn-ea"/>
+            <a:cs typeface="+mn-cs"/>
+            <a:sym typeface="Helvetica Neue"/>
           </a:defRPr>
         </a:defPPr>
         <a:lvl1pPr marL="0" marR="0" indent="0" algn="l" defTabSz="914400" rtl="0" fontAlgn="auto" latinLnBrk="1" hangingPunct="0">

</xml_diff>

<commit_message>
Project Plan: Project Overview and Team Organiztion edited for content, sentence structure, grammar, spelling, clarity, and word choice.
</commit_message>
<xml_diff>
--- a/Overview/Project Plan.docx
+++ b/Overview/Project Plan.docx
@@ -1,218 +1,443 @@
 
 <file path=word/document.xml><?xml version="1.0" encoding="utf-8"?>
-<w:document xmlns:r="http://schemas.openxmlformats.org/officeDocument/2006/relationships" xmlns:wp="http://schemas.openxmlformats.org/drawingml/2006/wordprocessingDrawing" xmlns:w="http://schemas.openxmlformats.org/wordprocessingml/2006/main" xmlns:w10="urn:schemas-microsoft-com:office:word" xmlns:w14="http://schemas.microsoft.com/office/word/2010/wordml" xmlns:wps="http://schemas.microsoft.com/office/word/2010/wordprocessingShape" xmlns:wpg="http://schemas.microsoft.com/office/word/2010/wordprocessingGroup" xmlns:mc="http://schemas.openxmlformats.org/markup-compatibility/2006" xmlns:v="urn:schemas-microsoft-com:vml" xmlns:o="urn:schemas-microsoft-com:office:office" xmlns:m="http://schemas.openxmlformats.org/officeDocument/2006/math" mc:Ignorable="w14">
+<w:document xmlns:o="urn:schemas-microsoft-com:office:office" xmlns:r="http://schemas.openxmlformats.org/officeDocument/2006/relationships" xmlns:v="urn:schemas-microsoft-com:vml" xmlns:w="http://schemas.openxmlformats.org/wordprocessingml/2006/main" xmlns:w10="urn:schemas-microsoft-com:office:word" xmlns:wp="http://schemas.openxmlformats.org/drawingml/2006/wordprocessingDrawing" xmlns:wps="http://schemas.microsoft.com/office/word/2010/wordprocessingShape" xmlns:wpg="http://schemas.microsoft.com/office/word/2010/wordprocessingGroup" xmlns:mc="http://schemas.openxmlformats.org/markup-compatibility/2006" xmlns:wp14="http://schemas.microsoft.com/office/word/2010/wordprocessingDrawing" xmlns:w14="http://schemas.microsoft.com/office/word/2010/wordml" mc:Ignorable="w14 wp14">
   <w:background w:color="FFFFFF"/>
   <w:body>
     <w:p>
       <w:pPr>
         <w:pStyle w:val="Title"/>
         <w:rPr>
-          <w:shd w:val="clear" w:color="auto" w:fill="ffff00"/>
+          <w:highlight w:val="yellow"/>
         </w:rPr>
       </w:pPr>
       <w:r>
-        <w:rPr>
-          <w:rtl w:val="0"/>
-        </w:rPr>
+        <w:rPr/>
         <w:t>Project4</w:t>
       </w:r>
     </w:p>
     <w:p>
       <w:pPr>
         <w:pStyle w:val="Heading"/>
-      </w:pPr>
-      <w:r>
-        <w:rPr>
-          <w:rtl w:val="0"/>
-        </w:rPr>
+        <w:rPr/>
+      </w:pPr>
+      <w:r>
+        <w:rPr/>
         <w:t>Project Overview</w:t>
       </w:r>
     </w:p>
     <w:p>
       <w:pPr>
-        <w:pStyle w:val="Body A"/>
-      </w:pPr>
-      <w:r>
-        <w:rPr>
-          <w:rtl w:val="0"/>
-        </w:rPr>
-        <w:t>This project aims to build a website that enables friends and family's to share video games.</w:t>
-      </w:r>
-    </w:p>
-    <w:p>
-      <w:pPr>
-        <w:pStyle w:val="Body A"/>
-      </w:pPr>
-      <w:r>
-        <w:rPr>
-          <w:rtl w:val="0"/>
-        </w:rPr>
-        <w:t>We all know how fun it is to play a good video game, but the problem is once you conquer all the required quests or battles you reach the end of the game. Even though the game is now over you still do not want to get rid of the game because it was so much fun to play. Maybe you will go back to playing it in a few months or years. Here lies the dilemma, does somebody else want to use it while you are not?</w:t>
-      </w:r>
-    </w:p>
-    <w:p>
-      <w:pPr>
-        <w:pStyle w:val="Body A"/>
-      </w:pPr>
-      <w:r>
-        <w:rPr>
-          <w:rtl w:val="0"/>
-        </w:rPr>
-        <w:t xml:space="preserve">From the website users would be able to browse the assortment of games per </w:t>
-      </w:r>
-      <w:r>
-        <w:rPr>
-          <w:rtl w:val="0"/>
-        </w:rPr>
-        <w:t>console</w:t>
-      </w:r>
-      <w:r>
-        <w:rPr>
-          <w:rtl w:val="0"/>
-        </w:rPr>
-        <w:t xml:space="preserve"> to find the right game. The categories would enable the users to find the type of game they were looking for, depending if they wanted a specific number of players or wanted to find a game that could be completed quickly.  Users could have the ability to upload</w:t>
-      </w:r>
-      <w:r>
-        <w:rPr>
-          <w:rtl w:val="0"/>
-        </w:rPr>
+        <w:pStyle w:val="BodyA"/>
+        <w:rPr/>
+      </w:pPr>
+      <w:r>
+        <w:rPr/>
+        <w:t xml:space="preserve">This project aims to build a website that enables friends and family </w:t>
+      </w:r>
+      <w:r>
+        <w:rPr/>
+        <w:t>members</w:t>
+      </w:r>
+      <w:r>
+        <w:rPr/>
+        <w:t xml:space="preserve"> to share video games.</w:t>
+      </w:r>
+    </w:p>
+    <w:p>
+      <w:pPr>
+        <w:pStyle w:val="BodyA"/>
+        <w:rPr/>
+      </w:pPr>
+      <w:r>
+        <w:rPr/>
+        <w:t>Video games provide a fun and engaging experience for those that play them. Unfortunately, mos</w:t>
+      </w:r>
+      <w:r>
+        <w:rPr/>
+        <w:t xml:space="preserve">t </w:t>
+      </w:r>
+      <w:r>
+        <w:rPr/>
+        <w:t>games have an end. O</w:t>
+      </w:r>
+      <w:r>
+        <w:rPr/>
+        <w:t xml:space="preserve">nce all the </w:t>
+      </w:r>
+      <w:r>
+        <w:rPr/>
+        <w:t xml:space="preserve">game’s </w:t>
+      </w:r>
+      <w:r>
+        <w:rPr/>
+        <w:t xml:space="preserve">quests or battles </w:t>
+      </w:r>
+      <w:r>
+        <w:rPr/>
+        <w:t>have been completed, there is no more content to experience within the game.</w:t>
+      </w:r>
+      <w:r>
+        <w:rPr/>
         <w:t xml:space="preserve"> </w:t>
       </w:r>
       <w:r>
-        <w:rPr>
-          <w:rtl w:val="0"/>
-        </w:rPr>
-        <w:t>the</w:t>
-      </w:r>
-      <w:r>
-        <w:rPr>
-          <w:rtl w:val="0"/>
-        </w:rPr>
-        <w:t>ir</w:t>
-      </w:r>
-      <w:r>
-        <w:rPr>
-          <w:rtl w:val="0"/>
-        </w:rPr>
-        <w:t xml:space="preserve"> own game to the database or remove games depending if they no longer wanted to loan it out. The typical user would have the ability to send invited to their friends and family via e-mail. When a game has been </w:t>
-      </w:r>
-      <w:r>
-        <w:rPr>
-          <w:rtl w:val="0"/>
-        </w:rPr>
-        <w:t>“</w:t>
-      </w:r>
-      <w:r>
-        <w:rPr>
-          <w:rtl w:val="0"/>
-        </w:rPr>
-        <w:t>checked out</w:t>
-      </w:r>
-      <w:r>
-        <w:rPr>
-          <w:rtl w:val="0"/>
-        </w:rPr>
-        <w:t xml:space="preserve">” </w:t>
-      </w:r>
-      <w:r>
-        <w:rPr>
-          <w:rtl w:val="0"/>
-        </w:rPr>
-        <w:t>the owner of the game could mark it that way on the website. If the owner would like they could even enable a list that keep track of the next person that would like to check the game out. The website would have features that allow the user to check and out as fast as they could as we all know how precious time is.</w:t>
-      </w:r>
-    </w:p>
-    <w:p>
-      <w:pPr>
-        <w:pStyle w:val="Body A"/>
-      </w:pPr>
-      <w:r>
-        <w:rPr>
-          <w:rtl w:val="0"/>
-        </w:rPr>
-        <w:t>As we want this database for this site to continually grow between family and friends we will have a feature the enables uses to request for new or updated features.</w:t>
+        <w:rPr/>
+        <w:t xml:space="preserve">However, even after you are finished with </w:t>
+      </w:r>
+      <w:r>
+        <w:rPr/>
+        <w:t xml:space="preserve">the game, you still </w:t>
+      </w:r>
+      <w:r>
+        <w:rPr/>
+        <w:t>might want to keep</w:t>
+      </w:r>
+      <w:r>
+        <w:rPr/>
+        <w:t xml:space="preserve"> the game because it was so much fun to play. Maybe you will go back to playing it in a few months or years. </w:t>
+      </w:r>
+      <w:r>
+        <w:rPr/>
+        <w:t xml:space="preserve">In between playthroughs of your favorite games, why not let </w:t>
+      </w:r>
+      <w:r>
+        <w:rPr/>
+        <w:t>some</w:t>
+      </w:r>
+      <w:r>
+        <w:rPr/>
+        <w:t>one else borrow them from you</w:t>
+      </w:r>
+      <w:r>
+        <w:rPr/>
+        <w:t>?</w:t>
+      </w:r>
+    </w:p>
+    <w:p>
+      <w:pPr>
+        <w:pStyle w:val="BodyA"/>
+        <w:rPr/>
+      </w:pPr>
+      <w:r>
+        <w:rPr/>
+        <w:t>From the website, users w</w:t>
+      </w:r>
+      <w:r>
+        <w:rPr/>
+        <w:t>ill</w:t>
+      </w:r>
+      <w:r>
+        <w:rPr/>
+        <w:t xml:space="preserve"> be able to browse the assortment of games, </w:t>
+      </w:r>
+      <w:r>
+        <w:rPr/>
+        <w:t>filtered by</w:t>
+      </w:r>
+      <w:r>
+        <w:rPr/>
+        <w:t xml:space="preserve"> console, to find the right game. </w:t>
+      </w:r>
+      <w:r>
+        <w:rPr/>
+        <w:t xml:space="preserve">Games will be searchable by </w:t>
+      </w:r>
+      <w:r>
+        <w:rPr/>
+        <w:t xml:space="preserve">categories, </w:t>
+      </w:r>
+      <w:r>
+        <w:rPr/>
+        <w:t>so users can find a game with</w:t>
+      </w:r>
+      <w:r>
+        <w:rPr/>
+        <w:t xml:space="preserve"> a specific number of players or a game that c</w:t>
+      </w:r>
+      <w:r>
+        <w:rPr/>
+        <w:t>an</w:t>
+      </w:r>
+      <w:r>
+        <w:rPr/>
+        <w:t xml:space="preserve"> be completed quickly. Users </w:t>
+      </w:r>
+      <w:r>
+        <w:rPr/>
+        <w:t>will</w:t>
+      </w:r>
+      <w:r>
+        <w:rPr/>
+        <w:t xml:space="preserve"> have the ability to upload their own game</w:t>
+      </w:r>
+      <w:r>
+        <w:rPr/>
+        <w:t>s</w:t>
+      </w:r>
+      <w:r>
+        <w:rPr/>
+        <w:t xml:space="preserve"> to the database </w:t>
+      </w:r>
+      <w:r>
+        <w:rPr/>
+        <w:t>when they want to lend some out. The user will also be able to remove</w:t>
+      </w:r>
+      <w:r>
+        <w:rPr/>
+        <w:t xml:space="preserve"> games if they no longer want </w:t>
+      </w:r>
+      <w:r>
+        <w:rPr/>
+        <w:t>to loan it to others</w:t>
+      </w:r>
+      <w:r>
+        <w:rPr/>
+        <w:t xml:space="preserve">. The typical user </w:t>
+      </w:r>
+      <w:r>
+        <w:rPr/>
+        <w:t>should</w:t>
+      </w:r>
+      <w:r>
+        <w:rPr/>
+        <w:t xml:space="preserve"> </w:t>
+      </w:r>
+      <w:r>
+        <w:rPr/>
+        <w:t xml:space="preserve">also </w:t>
+      </w:r>
+      <w:r>
+        <w:rPr/>
+        <w:t>have the ability to send invite</w:t>
+      </w:r>
+      <w:r>
+        <w:rPr/>
+        <w:t>s</w:t>
+      </w:r>
+      <w:r>
+        <w:rPr/>
+        <w:t xml:space="preserve"> to their friends and family via e-mail. </w:t>
+      </w:r>
+    </w:p>
+    <w:p>
+      <w:pPr>
+        <w:pStyle w:val="BodyA"/>
+        <w:rPr/>
+      </w:pPr>
+      <w:r>
+        <w:rPr/>
+        <w:t xml:space="preserve">When a game has been </w:t>
+      </w:r>
+      <w:r>
+        <w:rPr/>
+        <w:t>lent</w:t>
+      </w:r>
+      <w:r>
+        <w:rPr/>
+        <w:t xml:space="preserve"> out, the owner of the game </w:t>
+      </w:r>
+      <w:r>
+        <w:rPr/>
+        <w:t xml:space="preserve">will update its status </w:t>
+      </w:r>
+      <w:r>
+        <w:rPr/>
+        <w:t xml:space="preserve">on the website. </w:t>
+      </w:r>
+      <w:r>
+        <w:rPr/>
+        <w:t>T</w:t>
+      </w:r>
+      <w:r>
+        <w:rPr/>
+        <w:t xml:space="preserve">he owner could even </w:t>
+      </w:r>
+      <w:r>
+        <w:rPr/>
+        <w:t xml:space="preserve">have the option to </w:t>
+      </w:r>
+      <w:r>
+        <w:rPr/>
+        <w:t xml:space="preserve">enable a </w:t>
+      </w:r>
+      <w:r>
+        <w:rPr/>
+        <w:t>waiting list for his/her game</w:t>
+      </w:r>
+      <w:r>
+        <w:rPr/>
+        <w:t xml:space="preserve">. </w:t>
+      </w:r>
+      <w:r>
+        <w:rPr/>
+        <w:t>This would help owners keep track of the people waiting to borrow their games.</w:t>
+      </w:r>
+      <w:r>
+        <w:rPr/>
+        <w:t xml:space="preserve"> The website would have features that allow the user to check </w:t>
+      </w:r>
+      <w:r>
+        <w:rPr/>
+        <w:t>games in</w:t>
+      </w:r>
+      <w:r>
+        <w:rPr/>
+        <w:t xml:space="preserve"> and out </w:t>
+      </w:r>
+      <w:r>
+        <w:rPr/>
+        <w:t>quickly, a</w:t>
+      </w:r>
+      <w:r>
+        <w:rPr/>
+        <w:t>s we all know how precious time is.</w:t>
+      </w:r>
+    </w:p>
+    <w:p>
+      <w:pPr>
+        <w:pStyle w:val="BodyA"/>
+        <w:rPr/>
+      </w:pPr>
+      <w:r>
+        <w:rPr/>
+        <w:t>As we want th</w:t>
+      </w:r>
+      <w:r>
+        <w:rPr/>
+        <w:t xml:space="preserve">e </w:t>
+      </w:r>
+      <w:r>
+        <w:rPr/>
+        <w:t xml:space="preserve">database for this site to continually grow </w:t>
+      </w:r>
+      <w:r>
+        <w:rPr/>
+        <w:t>among</w:t>
+      </w:r>
+      <w:r>
+        <w:rPr/>
+        <w:t xml:space="preserve"> friends </w:t>
+      </w:r>
+      <w:r>
+        <w:rPr/>
+        <w:t xml:space="preserve">and relatives, </w:t>
+      </w:r>
+      <w:r>
+        <w:rPr/>
+        <w:t>we will have a feature th</w:t>
+      </w:r>
+      <w:r>
+        <w:rPr/>
+        <w:t>at</w:t>
+      </w:r>
+      <w:r>
+        <w:rPr/>
+        <w:t xml:space="preserve"> enables use</w:t>
+      </w:r>
+      <w:r>
+        <w:rPr/>
+        <w:t>r</w:t>
+      </w:r>
+      <w:r>
+        <w:rPr/>
+        <w:t>s to request new or updated features.</w:t>
+      </w:r>
+      <w:r>
         <w:br w:type="page"/>
       </w:r>
     </w:p>
     <w:p>
       <w:pPr>
-        <w:pStyle w:val="Body A"/>
-      </w:pPr>
+        <w:pStyle w:val="BodyA"/>
+        <w:rPr/>
+      </w:pPr>
+      <w:r>
+        <w:rPr/>
+      </w:r>
     </w:p>
     <w:p>
       <w:pPr>
         <w:pStyle w:val="Heading"/>
-      </w:pPr>
-      <w:bookmarkStart w:name="Team" w:id="0"/>
-      <w:r>
-        <w:rPr>
-          <w:rtl w:val="0"/>
-        </w:rPr>
+        <w:rPr/>
+      </w:pPr>
+      <w:bookmarkStart w:id="0" w:name="Team"/>
+      <w:r>
+        <w:rPr/>
         <w:t>T</w:t>
       </w:r>
+      <w:bookmarkStart w:id="1" w:name="_DdeLink__124_793964117"/>
       <w:bookmarkEnd w:id="0"/>
-      <w:bookmarkStart w:name="_DdeLink__124_793964117" w:id="1"/>
-      <w:r>
-        <w:rPr>
-          <w:rtl w:val="0"/>
-        </w:rPr>
+      <w:r>
+        <w:rPr/>
         <w:t>eam Organizatio</w:t>
       </w:r>
       <w:bookmarkEnd w:id="1"/>
       <w:r>
-        <w:rPr>
-          <w:rtl w:val="0"/>
-        </w:rPr>
+        <w:rPr/>
         <w:t>n</w:t>
       </w:r>
     </w:p>
     <w:p>
       <w:pPr>
-        <w:pStyle w:val="Body A"/>
-      </w:pPr>
-      <w:r>
-        <w:rPr>
-          <w:rtl w:val="0"/>
-        </w:rPr>
-        <w:t xml:space="preserve">The organization that will be used in our program is the formation of the democratic team, this is also known as the egoless team. Below is a diagram representing the organization that will be used. </w:t>
-      </w:r>
-    </w:p>
-    <w:p>
-      <w:pPr>
-        <w:pStyle w:val="Body A"/>
-      </w:pPr>
-      <w:r>
+        <w:pStyle w:val="BodyA"/>
+        <w:rPr/>
+      </w:pPr>
+      <w:r>
+        <w:rPr/>
+        <w:t>O</w:t>
+      </w:r>
+      <w:r>
+        <w:rPr/>
+        <w:t xml:space="preserve">ur </w:t>
+      </w:r>
+      <w:r>
+        <w:rPr/>
+        <w:t>group will be organized democratically. This form of organization is a</w:t>
+      </w:r>
+      <w:r>
+        <w:rPr/>
+        <w:t xml:space="preserve">lso known as the ego-less team. Below is a diagram representing the organization that will be used. </w:t>
+      </w:r>
+    </w:p>
+    <w:p>
+      <w:pPr>
+        <w:pStyle w:val="BodyA"/>
+        <w:rPr/>
+      </w:pPr>
+      <w:r>
+        <w:rPr/>
         <w:drawing>
-          <wp:anchor distT="0" distB="0" distL="0" distR="0" simplePos="0" relativeHeight="251659264" behindDoc="0" locked="0" layoutInCell="1" allowOverlap="1">
+          <wp:anchor behindDoc="0" distT="0" distB="0" distL="0" distR="0" simplePos="0" locked="0" layoutInCell="1" allowOverlap="1" relativeHeight="2">
             <wp:simplePos x="0" y="0"/>
             <wp:positionH relativeFrom="column">
-              <wp:posOffset>1028382</wp:posOffset>
+              <wp:posOffset>1028700</wp:posOffset>
             </wp:positionH>
             <wp:positionV relativeFrom="line">
               <wp:posOffset>635</wp:posOffset>
             </wp:positionV>
             <wp:extent cx="3886835" cy="4253865"/>
             <wp:effectExtent l="0" t="0" r="0" b="0"/>
-            <wp:wrapTopAndBottom distT="0" distB="0"/>
-            <wp:docPr id="1073741825" name="officeArt object" descr="image1.png"/>
-            <wp:cNvGraphicFramePr/>
+            <wp:wrapTopAndBottom/>
+            <wp:docPr id="1" name="officeArt object" descr="image1.png"/>
+            <wp:cNvGraphicFramePr>
+              <a:graphicFrameLocks xmlns:a="http://schemas.openxmlformats.org/drawingml/2006/main" noChangeAspect="1"/>
+            </wp:cNvGraphicFramePr>
             <a:graphic xmlns:a="http://schemas.openxmlformats.org/drawingml/2006/main">
               <a:graphicData uri="http://schemas.openxmlformats.org/drawingml/2006/picture">
                 <pic:pic xmlns:pic="http://schemas.openxmlformats.org/drawingml/2006/picture">
                   <pic:nvPicPr>
-                    <pic:cNvPr id="1073741825" name="image1.png" descr="image1.png"/>
+                    <pic:cNvPr id="1" name="officeArt object" descr="image1.png"/>
                     <pic:cNvPicPr>
-                      <a:picLocks noChangeAspect="1"/>
+                      <a:picLocks noChangeAspect="1" noChangeArrowheads="1"/>
                     </pic:cNvPicPr>
                   </pic:nvPicPr>
                   <pic:blipFill>
-                    <a:blip r:embed="rId4">
-                      <a:extLst/>
-                    </a:blip>
+                    <a:blip r:embed="rId2"/>
                     <a:stretch>
                       <a:fillRect/>
                     </a:stretch>
                   </pic:blipFill>
-                  <pic:spPr>
+                  <pic:spPr bwMode="auto">
                     <a:xfrm>
                       <a:off x="0" y="0"/>
                       <a:ext cx="3886835" cy="4253865"/>
@@ -220,11 +445,6 @@
                     <a:prstGeom prst="rect">
                       <a:avLst/>
                     </a:prstGeom>
-                    <a:ln w="12700" cap="flat">
-                      <a:noFill/>
-                      <a:miter lim="400000"/>
-                    </a:ln>
-                    <a:effectLst/>
                   </pic:spPr>
                 </pic:pic>
               </a:graphicData>
@@ -235,94 +455,87 @@
     </w:p>
     <w:p>
       <w:pPr>
-        <w:pStyle w:val="Body A"/>
+        <w:pStyle w:val="BodyA"/>
+        <w:rPr/>
+      </w:pPr>
+      <w:r>
+        <w:rPr/>
+        <w:t xml:space="preserve">With the formation of the Democratic Team we will be able to work on the project together. The communication in our team will be transparent and allow everybody to work on task together. The majority of the work will be assigned to individuals, but will be completed as a team effort. This way everybody will be able to work on the task they have the most experience and assist others where needed. </w:t>
+      </w:r>
+    </w:p>
+    <w:p>
+      <w:pPr>
+        <w:pStyle w:val="BodyA"/>
+        <w:rPr/>
+      </w:pPr>
+      <w:r>
+        <w:rPr/>
+      </w:r>
+      <w:r>
+        <w:br w:type="page"/>
+      </w:r>
+    </w:p>
+    <w:p>
+      <w:pPr>
+        <w:pStyle w:val="BodyA"/>
+        <w:rPr/>
+      </w:pPr>
+      <w:r>
+        <w:rPr/>
+      </w:r>
+    </w:p>
+    <w:p>
+      <w:pPr>
+        <w:pStyle w:val="BodyA"/>
+        <w:rPr/>
+      </w:pPr>
+      <w:r>
+        <w:rPr/>
+      </w:r>
+    </w:p>
+    <w:p>
+      <w:pPr>
+        <w:pStyle w:val="Heading"/>
+        <w:rPr/>
+      </w:pPr>
+      <w:bookmarkStart w:id="2" w:name="Process"/>
+      <w:r>
+        <w:rPr/>
+        <w:t>Software Development Process</w:t>
+      </w:r>
+      <w:bookmarkEnd w:id="2"/>
+    </w:p>
+    <w:p>
+      <w:pPr>
+        <w:pStyle w:val="BodyA"/>
+        <w:rPr/>
       </w:pPr>
       <w:r>
         <w:rPr>
-          <w:rtl w:val="0"/>
-        </w:rPr>
-        <w:t xml:space="preserve">With the formation of the Democratic Team we will be able to work on the project together. The communication in our team will be transparent and allow everybody to work on task together. The majority of the work will be assigned to individuals, but will be completed as a team effort.   This way everybody will be able to work on the task they have the most experience and assist others where needed. </w:t>
-      </w:r>
-    </w:p>
-    <w:p>
-      <w:pPr>
-        <w:pStyle w:val="Body A"/>
-      </w:pPr>
-      <w:r>
-        <w:br w:type="page"/>
-      </w:r>
-    </w:p>
-    <w:p>
-      <w:pPr>
-        <w:pStyle w:val="Body A"/>
-      </w:pPr>
-    </w:p>
-    <w:p>
-      <w:pPr>
-        <w:pStyle w:val="Body A"/>
-      </w:pPr>
-    </w:p>
-    <w:p>
-      <w:pPr>
-        <w:pStyle w:val="Heading"/>
-      </w:pPr>
-      <w:bookmarkStart w:name="Process" w:id="2"/>
-      <w:r>
-        <w:rPr>
-          <w:rtl w:val="0"/>
-        </w:rPr>
-        <w:t>Software Development Process</w:t>
-      </w:r>
-      <w:bookmarkEnd w:id="2"/>
-    </w:p>
-    <w:p>
-      <w:pPr>
-        <w:pStyle w:val="Body A"/>
-      </w:pPr>
-      <w:r>
-        <w:rPr>
-          <w:rtl w:val="0"/>
           <w:lang w:val="en-US"/>
         </w:rPr>
-        <w:t xml:space="preserve">The development will be broken up into five phases.  Each phase will be a little like a Sprint in an Agile method and a little like an iteration in a Spiral process.  Specifically, each phase will be like a Sprint, in that work to be done will be organized into small tasks, placed into a </w:t>
+        <w:t>The development will be broken up into five phases.  Each phase will be a little like a Sprint in an Agile method and a little like an iteration in a Spiral process.  Specifically, each phase will be like a Sprint, in that work to be done will be organized into small tasks, placed into a “</w:t>
       </w:r>
       <w:r>
         <w:rPr>
-          <w:rtl w:val="0"/>
-          <w:lang w:val="en-US"/>
-        </w:rPr>
-        <w:t>“</w:t>
-      </w:r>
-      <w:r>
-        <w:rPr>
-          <w:rtl w:val="0"/>
           <w:lang w:val="de-DE"/>
         </w:rPr>
         <w:t>backlog</w:t>
       </w:r>
       <w:r>
         <w:rPr>
-          <w:rtl w:val="0"/>
           <w:lang w:val="en-US"/>
         </w:rPr>
-        <w:t>”</w:t>
-      </w:r>
-      <w:r>
-        <w:rPr>
-          <w:rtl w:val="0"/>
-          <w:lang w:val="en-US"/>
-        </w:rPr>
-        <w:t>, and prioritized.   Then, using on time-box scheduling, the team will decide which tasks the phase (Sprint) will address.  The team will use a Scrum Board to keep track of tasks in the backlog, those that will be part of the current Sprint, those in progress, and those that are done.</w:t>
-      </w:r>
-    </w:p>
-    <w:p>
-      <w:pPr>
-        <w:pStyle w:val="Body A"/>
-      </w:pPr>
-      <w:r>
-        <w:rPr>
-          <w:rtl w:val="0"/>
-        </w:rPr>
+        <w:t>”, and prioritized.   Then, using on time-box scheduling, the team will decide which tasks the phase (Sprint) will address.  The team will use a Scrum Board to keep track of tasks in the backlog, those that will be part of the current Sprint, those in progress, and those that are done.</w:t>
+      </w:r>
+    </w:p>
+    <w:p>
+      <w:pPr>
+        <w:pStyle w:val="BodyA"/>
+        <w:rPr/>
+      </w:pPr>
+      <w:r>
+        <w:rPr/>
         <w:t>Each phase will also be a little like an iteration in a Spiral process, in that each phase will include some risk analysis and that any development activity (requirements capture, analysis, design, implementation, etc.) can be done during any phase.  Early phases will focus on understanding (requirements capture and analysis) and subsequent phases will focus on design and implementation.  Each phase will include a retrospective.</w:t>
       </w:r>
     </w:p>
@@ -332,59 +545,57 @@
         <w:jc w:val="left"/>
         <w:tblInd w:w="343" w:type="dxa"/>
         <w:tblBorders>
-          <w:top w:val="single" w:color="ffffff" w:sz="8" w:space="0" w:shadow="0" w:frame="0"/>
-          <w:left w:val="single" w:color="ffffff" w:sz="8" w:space="0" w:shadow="0" w:frame="0"/>
-          <w:bottom w:val="single" w:color="ffffff" w:sz="8" w:space="0" w:shadow="0" w:frame="0"/>
-          <w:right w:val="single" w:color="ffffff" w:sz="8" w:space="0" w:shadow="0" w:frame="0"/>
-          <w:insideH w:val="single" w:color="ffffff" w:sz="8" w:space="0" w:shadow="0" w:frame="0"/>
-          <w:insideV w:val="single" w:color="ffffff" w:sz="8" w:space="0" w:shadow="0" w:frame="0"/>
+          <w:top w:val="single" w:sz="6" w:space="0" w:color="000001"/>
+          <w:left w:val="single" w:sz="6" w:space="0" w:color="000001"/>
+          <w:bottom w:val="single" w:sz="6" w:space="0" w:color="000001"/>
+          <w:right w:val="single" w:sz="6" w:space="0" w:color="000001"/>
+          <w:insideH w:val="single" w:sz="6" w:space="0" w:color="000001"/>
+          <w:insideV w:val="single" w:sz="6" w:space="0" w:color="000001"/>
         </w:tblBorders>
-        <w:shd w:val="clear" w:color="auto" w:fill="ced7e7"/>
-        <w:tblLayout w:type="fixed"/>
+        <w:shd w:fill="CED7E7" w:val="clear"/>
+        <w:tblCellMar>
+          <w:top w:w="80" w:type="dxa"/>
+          <w:left w:w="80" w:type="dxa"/>
+          <w:bottom w:w="80" w:type="dxa"/>
+          <w:right w:w="80" w:type="dxa"/>
+        </w:tblCellMar>
       </w:tblPr>
       <w:tblGrid>
         <w:gridCol w:w="705"/>
-        <w:gridCol w:w="7004"/>
+        <w:gridCol w:w="7003"/>
       </w:tblGrid>
       <w:tr>
-        <w:tblPrEx>
-          <w:shd w:val="clear" w:color="auto" w:fill="ced7e7"/>
-        </w:tblPrEx>
         <w:trPr>
           <w:trHeight w:val="635" w:hRule="atLeast"/>
         </w:trPr>
         <w:tc>
           <w:tcPr>
-            <w:tcW w:type="dxa" w:w="705"/>
+            <w:tcW w:w="705" w:type="dxa"/>
             <w:tcBorders>
-              <w:top w:val="single" w:color="000001" w:sz="6" w:space="0" w:shadow="0" w:frame="0"/>
-              <w:left w:val="single" w:color="000001" w:sz="6" w:space="0" w:shadow="0" w:frame="0"/>
-              <w:bottom w:val="single" w:color="000001" w:sz="6" w:space="0" w:shadow="0" w:frame="0"/>
-              <w:right w:val="single" w:color="000001" w:sz="6" w:space="0" w:shadow="0" w:frame="0"/>
+              <w:top w:val="single" w:sz="6" w:space="0" w:color="000001"/>
+              <w:left w:val="single" w:sz="6" w:space="0" w:color="000001"/>
+              <w:bottom w:val="single" w:sz="6" w:space="0" w:color="000001"/>
+              <w:right w:val="single" w:sz="6" w:space="0" w:color="000001"/>
+              <w:insideH w:val="single" w:sz="6" w:space="0" w:color="000001"/>
+              <w:insideV w:val="single" w:sz="6" w:space="0" w:color="000001"/>
             </w:tcBorders>
-            <w:shd w:val="clear" w:color="auto" w:fill="ced7e7"/>
-            <w:tcMar>
-              <w:top w:type="dxa" w:w="80"/>
-              <w:left w:type="dxa" w:w="80"/>
-              <w:bottom w:type="dxa" w:w="80"/>
-              <w:right w:type="dxa" w:w="80"/>
-            </w:tcMar>
+            <w:shd w:color="auto" w:fill="CED7E7" w:val="clear"/>
             <w:vAlign w:val="center"/>
           </w:tcPr>
           <w:p>
             <w:pPr>
-              <w:pStyle w:val="Body A"/>
-              <w:spacing w:after="0" w:line="240" w:lineRule="auto"/>
+              <w:pStyle w:val="BodyA"/>
+              <w:spacing w:lineRule="auto" w:line="240" w:before="0" w:after="0"/>
               <w:jc w:val="center"/>
+              <w:rPr/>
             </w:pPr>
             <w:r>
               <w:rPr>
                 <w:rFonts w:ascii="Times New Roman" w:hAnsi="Times New Roman"/>
-                <w:b w:val="1"/>
-                <w:bCs w:val="1"/>
+                <w:b/>
+                <w:bCs/>
                 <w:sz w:val="24"/>
                 <w:szCs w:val="24"/>
-                <w:rtl w:val="0"/>
                 <w:lang w:val="en-US"/>
               </w:rPr>
               <w:t>Phase</w:t>
@@ -393,36 +604,32 @@
         </w:tc>
         <w:tc>
           <w:tcPr>
-            <w:tcW w:type="dxa" w:w="7004"/>
+            <w:tcW w:w="7003" w:type="dxa"/>
             <w:tcBorders>
-              <w:top w:val="single" w:color="000001" w:sz="6" w:space="0" w:shadow="0" w:frame="0"/>
-              <w:left w:val="single" w:color="000001" w:sz="6" w:space="0" w:shadow="0" w:frame="0"/>
-              <w:bottom w:val="single" w:color="000001" w:sz="6" w:space="0" w:shadow="0" w:frame="0"/>
-              <w:right w:val="single" w:color="000001" w:sz="6" w:space="0" w:shadow="0" w:frame="0"/>
+              <w:top w:val="single" w:sz="6" w:space="0" w:color="000001"/>
+              <w:left w:val="single" w:sz="6" w:space="0" w:color="000001"/>
+              <w:bottom w:val="single" w:sz="6" w:space="0" w:color="000001"/>
+              <w:right w:val="single" w:sz="6" w:space="0" w:color="000001"/>
+              <w:insideH w:val="single" w:sz="6" w:space="0" w:color="000001"/>
+              <w:insideV w:val="single" w:sz="6" w:space="0" w:color="000001"/>
             </w:tcBorders>
-            <w:shd w:val="clear" w:color="auto" w:fill="ced7e7"/>
-            <w:tcMar>
-              <w:top w:type="dxa" w:w="80"/>
-              <w:left w:type="dxa" w:w="80"/>
-              <w:bottom w:type="dxa" w:w="80"/>
-              <w:right w:type="dxa" w:w="80"/>
-            </w:tcMar>
+            <w:shd w:color="auto" w:fill="CED7E7" w:val="clear"/>
             <w:vAlign w:val="center"/>
           </w:tcPr>
           <w:p>
             <w:pPr>
-              <w:pStyle w:val="Body A"/>
-              <w:spacing w:after="0" w:line="240" w:lineRule="auto"/>
+              <w:pStyle w:val="BodyA"/>
+              <w:spacing w:lineRule="auto" w:line="240" w:before="0" w:after="0"/>
               <w:jc w:val="center"/>
+              <w:rPr/>
             </w:pPr>
             <w:r>
               <w:rPr>
                 <w:rFonts w:ascii="Times New Roman" w:hAnsi="Times New Roman"/>
-                <w:b w:val="1"/>
-                <w:bCs w:val="1"/>
+                <w:b/>
+                <w:bCs/>
                 <w:sz w:val="24"/>
                 <w:szCs w:val="24"/>
-                <w:rtl w:val="0"/>
                 <w:lang w:val="en-US"/>
               </w:rPr>
               <w:t>Iteration</w:t>
@@ -431,41 +638,33 @@
         </w:tc>
       </w:tr>
       <w:tr>
-        <w:tblPrEx>
-          <w:shd w:val="clear" w:color="auto" w:fill="ced7e7"/>
-        </w:tblPrEx>
         <w:trPr>
           <w:trHeight w:val="335" w:hRule="atLeast"/>
         </w:trPr>
         <w:tc>
           <w:tcPr>
-            <w:tcW w:type="dxa" w:w="705"/>
+            <w:tcW w:w="705" w:type="dxa"/>
             <w:tcBorders>
-              <w:top w:val="single" w:color="000001" w:sz="6" w:space="0" w:shadow="0" w:frame="0"/>
-              <w:left w:val="single" w:color="000001" w:sz="6" w:space="0" w:shadow="0" w:frame="0"/>
-              <w:bottom w:val="single" w:color="000001" w:sz="6" w:space="0" w:shadow="0" w:frame="0"/>
-              <w:right w:val="single" w:color="000001" w:sz="6" w:space="0" w:shadow="0" w:frame="0"/>
+              <w:top w:val="single" w:sz="6" w:space="0" w:color="000001"/>
+              <w:left w:val="single" w:sz="6" w:space="0" w:color="000001"/>
+              <w:bottom w:val="single" w:sz="6" w:space="0" w:color="000001"/>
+              <w:right w:val="single" w:sz="6" w:space="0" w:color="000001"/>
+              <w:insideH w:val="single" w:sz="6" w:space="0" w:color="000001"/>
+              <w:insideV w:val="single" w:sz="6" w:space="0" w:color="000001"/>
             </w:tcBorders>
-            <w:shd w:val="clear" w:color="auto" w:fill="ced7e7"/>
-            <w:tcMar>
-              <w:top w:type="dxa" w:w="80"/>
-              <w:left w:type="dxa" w:w="80"/>
-              <w:bottom w:type="dxa" w:w="80"/>
-              <w:right w:type="dxa" w:w="80"/>
-            </w:tcMar>
-            <w:vAlign w:val="top"/>
+            <w:shd w:color="auto" w:fill="CED7E7" w:val="clear"/>
           </w:tcPr>
           <w:p>
             <w:pPr>
-              <w:pStyle w:val="Body A"/>
-              <w:spacing w:after="0" w:line="240" w:lineRule="auto"/>
+              <w:pStyle w:val="BodyA"/>
+              <w:spacing w:lineRule="auto" w:line="240" w:before="0" w:after="0"/>
+              <w:rPr/>
             </w:pPr>
             <w:r>
               <w:rPr>
                 <w:rFonts w:ascii="Times New Roman" w:hAnsi="Times New Roman"/>
                 <w:sz w:val="24"/>
                 <w:szCs w:val="24"/>
-                <w:rtl w:val="0"/>
                 <w:lang w:val="en-US"/>
               </w:rPr>
               <w:t>1.</w:t>
@@ -474,33 +673,28 @@
         </w:tc>
         <w:tc>
           <w:tcPr>
-            <w:tcW w:type="dxa" w:w="7004"/>
+            <w:tcW w:w="7003" w:type="dxa"/>
             <w:tcBorders>
-              <w:top w:val="single" w:color="000001" w:sz="6" w:space="0" w:shadow="0" w:frame="0"/>
-              <w:left w:val="single" w:color="000001" w:sz="6" w:space="0" w:shadow="0" w:frame="0"/>
-              <w:bottom w:val="single" w:color="000001" w:sz="6" w:space="0" w:shadow="0" w:frame="0"/>
-              <w:right w:val="single" w:color="000001" w:sz="6" w:space="0" w:shadow="0" w:frame="0"/>
+              <w:top w:val="single" w:sz="6" w:space="0" w:color="000001"/>
+              <w:left w:val="single" w:sz="6" w:space="0" w:color="000001"/>
+              <w:bottom w:val="single" w:sz="6" w:space="0" w:color="000001"/>
+              <w:right w:val="single" w:sz="6" w:space="0" w:color="000001"/>
+              <w:insideH w:val="single" w:sz="6" w:space="0" w:color="000001"/>
+              <w:insideV w:val="single" w:sz="6" w:space="0" w:color="000001"/>
             </w:tcBorders>
-            <w:shd w:val="clear" w:color="auto" w:fill="ced7e7"/>
-            <w:tcMar>
-              <w:top w:type="dxa" w:w="80"/>
-              <w:left w:type="dxa" w:w="80"/>
-              <w:bottom w:type="dxa" w:w="80"/>
-              <w:right w:type="dxa" w:w="80"/>
-            </w:tcMar>
-            <w:vAlign w:val="top"/>
+            <w:shd w:color="auto" w:fill="CED7E7" w:val="clear"/>
           </w:tcPr>
           <w:p>
             <w:pPr>
-              <w:pStyle w:val="Body A"/>
-              <w:spacing w:after="0" w:line="240" w:lineRule="auto"/>
+              <w:pStyle w:val="BodyA"/>
+              <w:spacing w:lineRule="auto" w:line="240" w:before="0" w:after="0"/>
+              <w:rPr/>
             </w:pPr>
             <w:r>
               <w:rPr>
                 <w:rFonts w:ascii="Times New Roman" w:hAnsi="Times New Roman"/>
                 <w:sz w:val="24"/>
                 <w:szCs w:val="24"/>
-                <w:rtl w:val="0"/>
                 <w:lang w:val="en-US"/>
               </w:rPr>
               <w:t>Phase 1 - Requirements Capture</w:t>
@@ -509,41 +703,33 @@
         </w:tc>
       </w:tr>
       <w:tr>
-        <w:tblPrEx>
-          <w:shd w:val="clear" w:color="auto" w:fill="ced7e7"/>
-        </w:tblPrEx>
         <w:trPr>
           <w:trHeight w:val="335" w:hRule="atLeast"/>
         </w:trPr>
         <w:tc>
           <w:tcPr>
-            <w:tcW w:type="dxa" w:w="705"/>
+            <w:tcW w:w="705" w:type="dxa"/>
             <w:tcBorders>
-              <w:top w:val="single" w:color="000001" w:sz="6" w:space="0" w:shadow="0" w:frame="0"/>
-              <w:left w:val="single" w:color="000001" w:sz="6" w:space="0" w:shadow="0" w:frame="0"/>
-              <w:bottom w:val="single" w:color="000001" w:sz="6" w:space="0" w:shadow="0" w:frame="0"/>
-              <w:right w:val="single" w:color="000001" w:sz="6" w:space="0" w:shadow="0" w:frame="0"/>
+              <w:top w:val="single" w:sz="6" w:space="0" w:color="000001"/>
+              <w:left w:val="single" w:sz="6" w:space="0" w:color="000001"/>
+              <w:bottom w:val="single" w:sz="6" w:space="0" w:color="000001"/>
+              <w:right w:val="single" w:sz="6" w:space="0" w:color="000001"/>
+              <w:insideH w:val="single" w:sz="6" w:space="0" w:color="000001"/>
+              <w:insideV w:val="single" w:sz="6" w:space="0" w:color="000001"/>
             </w:tcBorders>
-            <w:shd w:val="clear" w:color="auto" w:fill="ced7e7"/>
-            <w:tcMar>
-              <w:top w:type="dxa" w:w="80"/>
-              <w:left w:type="dxa" w:w="80"/>
-              <w:bottom w:type="dxa" w:w="80"/>
-              <w:right w:type="dxa" w:w="80"/>
-            </w:tcMar>
-            <w:vAlign w:val="top"/>
+            <w:shd w:color="auto" w:fill="CED7E7" w:val="clear"/>
           </w:tcPr>
           <w:p>
             <w:pPr>
-              <w:pStyle w:val="Body A"/>
-              <w:spacing w:after="0" w:line="240" w:lineRule="auto"/>
+              <w:pStyle w:val="BodyA"/>
+              <w:spacing w:lineRule="auto" w:line="240" w:before="0" w:after="0"/>
+              <w:rPr/>
             </w:pPr>
             <w:r>
               <w:rPr>
                 <w:rFonts w:ascii="Times New Roman" w:hAnsi="Times New Roman"/>
                 <w:sz w:val="24"/>
                 <w:szCs w:val="24"/>
-                <w:rtl w:val="0"/>
                 <w:lang w:val="en-US"/>
               </w:rPr>
               <w:t>2.</w:t>
@@ -552,33 +738,28 @@
         </w:tc>
         <w:tc>
           <w:tcPr>
-            <w:tcW w:type="dxa" w:w="7004"/>
+            <w:tcW w:w="7003" w:type="dxa"/>
             <w:tcBorders>
-              <w:top w:val="single" w:color="000001" w:sz="6" w:space="0" w:shadow="0" w:frame="0"/>
-              <w:left w:val="single" w:color="000001" w:sz="6" w:space="0" w:shadow="0" w:frame="0"/>
-              <w:bottom w:val="single" w:color="000001" w:sz="6" w:space="0" w:shadow="0" w:frame="0"/>
-              <w:right w:val="single" w:color="000001" w:sz="6" w:space="0" w:shadow="0" w:frame="0"/>
+              <w:top w:val="single" w:sz="6" w:space="0" w:color="000001"/>
+              <w:left w:val="single" w:sz="6" w:space="0" w:color="000001"/>
+              <w:bottom w:val="single" w:sz="6" w:space="0" w:color="000001"/>
+              <w:right w:val="single" w:sz="6" w:space="0" w:color="000001"/>
+              <w:insideH w:val="single" w:sz="6" w:space="0" w:color="000001"/>
+              <w:insideV w:val="single" w:sz="6" w:space="0" w:color="000001"/>
             </w:tcBorders>
-            <w:shd w:val="clear" w:color="auto" w:fill="ced7e7"/>
-            <w:tcMar>
-              <w:top w:type="dxa" w:w="80"/>
-              <w:left w:type="dxa" w:w="80"/>
-              <w:bottom w:type="dxa" w:w="80"/>
-              <w:right w:type="dxa" w:w="80"/>
-            </w:tcMar>
-            <w:vAlign w:val="top"/>
+            <w:shd w:color="auto" w:fill="CED7E7" w:val="clear"/>
           </w:tcPr>
           <w:p>
             <w:pPr>
-              <w:pStyle w:val="Body A"/>
-              <w:spacing w:after="0" w:line="240" w:lineRule="auto"/>
+              <w:pStyle w:val="BodyA"/>
+              <w:spacing w:lineRule="auto" w:line="240" w:before="0" w:after="0"/>
+              <w:rPr/>
             </w:pPr>
             <w:r>
               <w:rPr>
                 <w:rFonts w:ascii="Times New Roman" w:hAnsi="Times New Roman"/>
                 <w:sz w:val="24"/>
                 <w:szCs w:val="24"/>
-                <w:rtl w:val="0"/>
                 <w:lang w:val="en-US"/>
               </w:rPr>
               <w:t>Phase 2 - Analysis</w:t>
@@ -587,41 +768,33 @@
         </w:tc>
       </w:tr>
       <w:tr>
-        <w:tblPrEx>
-          <w:shd w:val="clear" w:color="auto" w:fill="ced7e7"/>
-        </w:tblPrEx>
         <w:trPr>
           <w:trHeight w:val="335" w:hRule="atLeast"/>
         </w:trPr>
         <w:tc>
           <w:tcPr>
-            <w:tcW w:type="dxa" w:w="705"/>
+            <w:tcW w:w="705" w:type="dxa"/>
             <w:tcBorders>
-              <w:top w:val="single" w:color="000001" w:sz="6" w:space="0" w:shadow="0" w:frame="0"/>
-              <w:left w:val="single" w:color="000001" w:sz="6" w:space="0" w:shadow="0" w:frame="0"/>
-              <w:bottom w:val="single" w:color="000001" w:sz="6" w:space="0" w:shadow="0" w:frame="0"/>
-              <w:right w:val="single" w:color="000001" w:sz="6" w:space="0" w:shadow="0" w:frame="0"/>
+              <w:top w:val="single" w:sz="6" w:space="0" w:color="000001"/>
+              <w:left w:val="single" w:sz="6" w:space="0" w:color="000001"/>
+              <w:bottom w:val="single" w:sz="6" w:space="0" w:color="000001"/>
+              <w:right w:val="single" w:sz="6" w:space="0" w:color="000001"/>
+              <w:insideH w:val="single" w:sz="6" w:space="0" w:color="000001"/>
+              <w:insideV w:val="single" w:sz="6" w:space="0" w:color="000001"/>
             </w:tcBorders>
-            <w:shd w:val="clear" w:color="auto" w:fill="ced7e7"/>
-            <w:tcMar>
-              <w:top w:type="dxa" w:w="80"/>
-              <w:left w:type="dxa" w:w="80"/>
-              <w:bottom w:type="dxa" w:w="80"/>
-              <w:right w:type="dxa" w:w="80"/>
-            </w:tcMar>
-            <w:vAlign w:val="top"/>
+            <w:shd w:color="auto" w:fill="CED7E7" w:val="clear"/>
           </w:tcPr>
           <w:p>
             <w:pPr>
-              <w:pStyle w:val="Body A"/>
-              <w:spacing w:after="0" w:line="240" w:lineRule="auto"/>
+              <w:pStyle w:val="BodyA"/>
+              <w:spacing w:lineRule="auto" w:line="240" w:before="0" w:after="0"/>
+              <w:rPr/>
             </w:pPr>
             <w:r>
               <w:rPr>
                 <w:rFonts w:ascii="Times New Roman" w:hAnsi="Times New Roman"/>
                 <w:sz w:val="24"/>
                 <w:szCs w:val="24"/>
-                <w:rtl w:val="0"/>
                 <w:lang w:val="en-US"/>
               </w:rPr>
               <w:t>3</w:t>
@@ -630,33 +803,28 @@
         </w:tc>
         <w:tc>
           <w:tcPr>
-            <w:tcW w:type="dxa" w:w="7004"/>
+            <w:tcW w:w="7003" w:type="dxa"/>
             <w:tcBorders>
-              <w:top w:val="single" w:color="000001" w:sz="6" w:space="0" w:shadow="0" w:frame="0"/>
-              <w:left w:val="single" w:color="000001" w:sz="6" w:space="0" w:shadow="0" w:frame="0"/>
-              <w:bottom w:val="single" w:color="000001" w:sz="6" w:space="0" w:shadow="0" w:frame="0"/>
-              <w:right w:val="single" w:color="000001" w:sz="6" w:space="0" w:shadow="0" w:frame="0"/>
+              <w:top w:val="single" w:sz="6" w:space="0" w:color="000001"/>
+              <w:left w:val="single" w:sz="6" w:space="0" w:color="000001"/>
+              <w:bottom w:val="single" w:sz="6" w:space="0" w:color="000001"/>
+              <w:right w:val="single" w:sz="6" w:space="0" w:color="000001"/>
+              <w:insideH w:val="single" w:sz="6" w:space="0" w:color="000001"/>
+              <w:insideV w:val="single" w:sz="6" w:space="0" w:color="000001"/>
             </w:tcBorders>
-            <w:shd w:val="clear" w:color="auto" w:fill="ced7e7"/>
-            <w:tcMar>
-              <w:top w:type="dxa" w:w="80"/>
-              <w:left w:type="dxa" w:w="80"/>
-              <w:bottom w:type="dxa" w:w="80"/>
-              <w:right w:type="dxa" w:w="80"/>
-            </w:tcMar>
-            <w:vAlign w:val="top"/>
+            <w:shd w:color="auto" w:fill="CED7E7" w:val="clear"/>
           </w:tcPr>
           <w:p>
             <w:pPr>
-              <w:pStyle w:val="Body A"/>
-              <w:spacing w:after="0" w:line="240" w:lineRule="auto"/>
+              <w:pStyle w:val="BodyA"/>
+              <w:spacing w:lineRule="auto" w:line="240" w:before="0" w:after="0"/>
+              <w:rPr/>
             </w:pPr>
             <w:r>
               <w:rPr>
                 <w:rFonts w:ascii="Times New Roman" w:hAnsi="Times New Roman"/>
                 <w:sz w:val="24"/>
                 <w:szCs w:val="24"/>
-                <w:rtl w:val="0"/>
                 <w:lang w:val="en-US"/>
               </w:rPr>
               <w:t>Phase 3 - Architectural, UI, and DB Design</w:t>
@@ -665,41 +833,33 @@
         </w:tc>
       </w:tr>
       <w:tr>
-        <w:tblPrEx>
-          <w:shd w:val="clear" w:color="auto" w:fill="ced7e7"/>
-        </w:tblPrEx>
         <w:trPr>
           <w:trHeight w:val="335" w:hRule="atLeast"/>
         </w:trPr>
         <w:tc>
           <w:tcPr>
-            <w:tcW w:type="dxa" w:w="705"/>
+            <w:tcW w:w="705" w:type="dxa"/>
             <w:tcBorders>
-              <w:top w:val="single" w:color="000001" w:sz="6" w:space="0" w:shadow="0" w:frame="0"/>
-              <w:left w:val="single" w:color="000001" w:sz="6" w:space="0" w:shadow="0" w:frame="0"/>
-              <w:bottom w:val="single" w:color="000001" w:sz="6" w:space="0" w:shadow="0" w:frame="0"/>
-              <w:right w:val="single" w:color="000001" w:sz="6" w:space="0" w:shadow="0" w:frame="0"/>
+              <w:top w:val="single" w:sz="6" w:space="0" w:color="000001"/>
+              <w:left w:val="single" w:sz="6" w:space="0" w:color="000001"/>
+              <w:bottom w:val="single" w:sz="6" w:space="0" w:color="000001"/>
+              <w:right w:val="single" w:sz="6" w:space="0" w:color="000001"/>
+              <w:insideH w:val="single" w:sz="6" w:space="0" w:color="000001"/>
+              <w:insideV w:val="single" w:sz="6" w:space="0" w:color="000001"/>
             </w:tcBorders>
-            <w:shd w:val="clear" w:color="auto" w:fill="ced7e7"/>
-            <w:tcMar>
-              <w:top w:type="dxa" w:w="80"/>
-              <w:left w:type="dxa" w:w="80"/>
-              <w:bottom w:type="dxa" w:w="80"/>
-              <w:right w:type="dxa" w:w="80"/>
-            </w:tcMar>
-            <w:vAlign w:val="top"/>
+            <w:shd w:color="auto" w:fill="CED7E7" w:val="clear"/>
           </w:tcPr>
           <w:p>
             <w:pPr>
-              <w:pStyle w:val="Body A"/>
-              <w:spacing w:after="0" w:line="240" w:lineRule="auto"/>
+              <w:pStyle w:val="BodyA"/>
+              <w:spacing w:lineRule="auto" w:line="240" w:before="0" w:after="0"/>
+              <w:rPr/>
             </w:pPr>
             <w:r>
               <w:rPr>
                 <w:rFonts w:ascii="Times New Roman" w:hAnsi="Times New Roman"/>
                 <w:sz w:val="24"/>
                 <w:szCs w:val="24"/>
-                <w:rtl w:val="0"/>
                 <w:lang w:val="en-US"/>
               </w:rPr>
               <w:t>4</w:t>
@@ -708,33 +868,28 @@
         </w:tc>
         <w:tc>
           <w:tcPr>
-            <w:tcW w:type="dxa" w:w="7004"/>
+            <w:tcW w:w="7003" w:type="dxa"/>
             <w:tcBorders>
-              <w:top w:val="single" w:color="000001" w:sz="6" w:space="0" w:shadow="0" w:frame="0"/>
-              <w:left w:val="single" w:color="000001" w:sz="6" w:space="0" w:shadow="0" w:frame="0"/>
-              <w:bottom w:val="single" w:color="000001" w:sz="6" w:space="0" w:shadow="0" w:frame="0"/>
-              <w:right w:val="single" w:color="000001" w:sz="6" w:space="0" w:shadow="0" w:frame="0"/>
+              <w:top w:val="single" w:sz="6" w:space="0" w:color="000001"/>
+              <w:left w:val="single" w:sz="6" w:space="0" w:color="000001"/>
+              <w:bottom w:val="single" w:sz="6" w:space="0" w:color="000001"/>
+              <w:right w:val="single" w:sz="6" w:space="0" w:color="000001"/>
+              <w:insideH w:val="single" w:sz="6" w:space="0" w:color="000001"/>
+              <w:insideV w:val="single" w:sz="6" w:space="0" w:color="000001"/>
             </w:tcBorders>
-            <w:shd w:val="clear" w:color="auto" w:fill="ced7e7"/>
-            <w:tcMar>
-              <w:top w:type="dxa" w:w="80"/>
-              <w:left w:type="dxa" w:w="80"/>
-              <w:bottom w:type="dxa" w:w="80"/>
-              <w:right w:type="dxa" w:w="80"/>
-            </w:tcMar>
-            <w:vAlign w:val="top"/>
+            <w:shd w:color="auto" w:fill="CED7E7" w:val="clear"/>
           </w:tcPr>
           <w:p>
             <w:pPr>
-              <w:pStyle w:val="Body A"/>
-              <w:spacing w:after="0" w:line="240" w:lineRule="auto"/>
+              <w:pStyle w:val="BodyA"/>
+              <w:spacing w:lineRule="auto" w:line="240" w:before="0" w:after="0"/>
+              <w:rPr/>
             </w:pPr>
             <w:r>
               <w:rPr>
                 <w:rFonts w:ascii="Times New Roman" w:hAnsi="Times New Roman"/>
                 <w:sz w:val="24"/>
                 <w:szCs w:val="24"/>
-                <w:rtl w:val="0"/>
                 <w:lang w:val="en-US"/>
               </w:rPr>
               <w:t>Phase 4 - Detailed Design, Implementation, and Unit Testing</w:t>
@@ -743,41 +898,33 @@
         </w:tc>
       </w:tr>
       <w:tr>
-        <w:tblPrEx>
-          <w:shd w:val="clear" w:color="auto" w:fill="ced7e7"/>
-        </w:tblPrEx>
         <w:trPr>
           <w:trHeight w:val="335" w:hRule="atLeast"/>
         </w:trPr>
         <w:tc>
           <w:tcPr>
-            <w:tcW w:type="dxa" w:w="705"/>
+            <w:tcW w:w="705" w:type="dxa"/>
             <w:tcBorders>
-              <w:top w:val="single" w:color="000001" w:sz="6" w:space="0" w:shadow="0" w:frame="0"/>
-              <w:left w:val="single" w:color="000001" w:sz="6" w:space="0" w:shadow="0" w:frame="0"/>
-              <w:bottom w:val="single" w:color="000001" w:sz="6" w:space="0" w:shadow="0" w:frame="0"/>
-              <w:right w:val="single" w:color="000001" w:sz="6" w:space="0" w:shadow="0" w:frame="0"/>
+              <w:top w:val="single" w:sz="6" w:space="0" w:color="000001"/>
+              <w:left w:val="single" w:sz="6" w:space="0" w:color="000001"/>
+              <w:bottom w:val="single" w:sz="6" w:space="0" w:color="000001"/>
+              <w:right w:val="single" w:sz="6" w:space="0" w:color="000001"/>
+              <w:insideH w:val="single" w:sz="6" w:space="0" w:color="000001"/>
+              <w:insideV w:val="single" w:sz="6" w:space="0" w:color="000001"/>
             </w:tcBorders>
-            <w:shd w:val="clear" w:color="auto" w:fill="ced7e7"/>
-            <w:tcMar>
-              <w:top w:type="dxa" w:w="80"/>
-              <w:left w:type="dxa" w:w="80"/>
-              <w:bottom w:type="dxa" w:w="80"/>
-              <w:right w:type="dxa" w:w="80"/>
-            </w:tcMar>
-            <w:vAlign w:val="top"/>
+            <w:shd w:color="auto" w:fill="CED7E7" w:val="clear"/>
           </w:tcPr>
           <w:p>
             <w:pPr>
-              <w:pStyle w:val="Body A"/>
-              <w:spacing w:after="0" w:line="240" w:lineRule="auto"/>
+              <w:pStyle w:val="BodyA"/>
+              <w:spacing w:lineRule="auto" w:line="240" w:before="0" w:after="0"/>
+              <w:rPr/>
             </w:pPr>
             <w:r>
               <w:rPr>
                 <w:rFonts w:ascii="Times New Roman" w:hAnsi="Times New Roman"/>
                 <w:sz w:val="24"/>
                 <w:szCs w:val="24"/>
-                <w:rtl w:val="0"/>
                 <w:lang w:val="en-US"/>
               </w:rPr>
               <w:t>5</w:t>
@@ -786,33 +933,28 @@
         </w:tc>
         <w:tc>
           <w:tcPr>
-            <w:tcW w:type="dxa" w:w="7004"/>
+            <w:tcW w:w="7003" w:type="dxa"/>
             <w:tcBorders>
-              <w:top w:val="single" w:color="000001" w:sz="6" w:space="0" w:shadow="0" w:frame="0"/>
-              <w:left w:val="single" w:color="000001" w:sz="6" w:space="0" w:shadow="0" w:frame="0"/>
-              <w:bottom w:val="single" w:color="000001" w:sz="6" w:space="0" w:shadow="0" w:frame="0"/>
-              <w:right w:val="single" w:color="000001" w:sz="6" w:space="0" w:shadow="0" w:frame="0"/>
+              <w:top w:val="single" w:sz="6" w:space="0" w:color="000001"/>
+              <w:left w:val="single" w:sz="6" w:space="0" w:color="000001"/>
+              <w:bottom w:val="single" w:sz="6" w:space="0" w:color="000001"/>
+              <w:right w:val="single" w:sz="6" w:space="0" w:color="000001"/>
+              <w:insideH w:val="single" w:sz="6" w:space="0" w:color="000001"/>
+              <w:insideV w:val="single" w:sz="6" w:space="0" w:color="000001"/>
             </w:tcBorders>
-            <w:shd w:val="clear" w:color="auto" w:fill="ced7e7"/>
-            <w:tcMar>
-              <w:top w:type="dxa" w:w="80"/>
-              <w:left w:type="dxa" w:w="80"/>
-              <w:bottom w:type="dxa" w:w="80"/>
-              <w:right w:type="dxa" w:w="80"/>
-            </w:tcMar>
-            <w:vAlign w:val="top"/>
+            <w:shd w:color="auto" w:fill="CED7E7" w:val="clear"/>
           </w:tcPr>
           <w:p>
             <w:pPr>
-              <w:pStyle w:val="Body A"/>
-              <w:spacing w:after="0" w:line="240" w:lineRule="auto"/>
+              <w:pStyle w:val="BodyA"/>
+              <w:spacing w:lineRule="auto" w:line="240" w:before="0" w:after="0"/>
+              <w:rPr/>
             </w:pPr>
             <w:r>
               <w:rPr>
                 <w:rFonts w:ascii="Times New Roman" w:hAnsi="Times New Roman"/>
                 <w:sz w:val="24"/>
                 <w:szCs w:val="24"/>
-                <w:rtl w:val="0"/>
                 <w:lang w:val="en-US"/>
               </w:rPr>
               <w:t>Phase 5 - More Implementation and Testing</w:t>
@@ -823,106 +965,119 @@
     </w:tbl>
     <w:p>
       <w:pPr>
-        <w:pStyle w:val="Body A"/>
-        <w:widowControl w:val="0"/>
-        <w:spacing w:line="240" w:lineRule="auto"/>
-        <w:ind w:left="235" w:hanging="235"/>
-      </w:pPr>
-    </w:p>
-    <w:p>
-      <w:pPr>
-        <w:pStyle w:val="Body A"/>
-        <w:widowControl w:val="0"/>
-        <w:spacing w:line="240" w:lineRule="auto"/>
-        <w:ind w:left="127" w:hanging="127"/>
-      </w:pPr>
-    </w:p>
-    <w:p>
-      <w:pPr>
-        <w:pStyle w:val="Body A"/>
-        <w:widowControl w:val="0"/>
-        <w:spacing w:line="240" w:lineRule="auto"/>
-        <w:ind w:left="19" w:hanging="19"/>
-      </w:pPr>
-    </w:p>
-    <w:p>
-      <w:pPr>
-        <w:pStyle w:val="Body A"/>
-        <w:widowControl w:val="0"/>
-        <w:spacing w:line="240" w:lineRule="auto"/>
-        <w:ind w:left="861" w:hanging="861"/>
-      </w:pPr>
-    </w:p>
-    <w:p>
-      <w:pPr>
-        <w:pStyle w:val="Body A"/>
-      </w:pPr>
-    </w:p>
-    <w:p>
-      <w:pPr>
-        <w:pStyle w:val="Body A"/>
-      </w:pPr>
-      <w:r>
+        <w:pStyle w:val="BodyA"/>
+        <w:widowControl w:val="false"/>
+        <w:spacing w:lineRule="auto" w:line="240"/>
+        <w:ind w:left="235" w:right="0" w:hanging="235"/>
+        <w:rPr/>
+      </w:pPr>
+      <w:r>
+        <w:rPr/>
+      </w:r>
+    </w:p>
+    <w:p>
+      <w:pPr>
+        <w:pStyle w:val="BodyA"/>
+        <w:widowControl w:val="false"/>
+        <w:spacing w:lineRule="auto" w:line="240"/>
+        <w:ind w:left="127" w:right="0" w:hanging="127"/>
+        <w:rPr/>
+      </w:pPr>
+      <w:r>
+        <w:rPr/>
+      </w:r>
+    </w:p>
+    <w:p>
+      <w:pPr>
+        <w:pStyle w:val="BodyA"/>
+        <w:widowControl w:val="false"/>
+        <w:spacing w:lineRule="auto" w:line="240"/>
+        <w:ind w:left="19" w:right="0" w:hanging="19"/>
+        <w:rPr/>
+      </w:pPr>
+      <w:r>
+        <w:rPr/>
+      </w:r>
+    </w:p>
+    <w:p>
+      <w:pPr>
+        <w:pStyle w:val="BodyA"/>
+        <w:widowControl w:val="false"/>
+        <w:spacing w:lineRule="auto" w:line="240"/>
+        <w:ind w:left="861" w:right="0" w:hanging="861"/>
+        <w:rPr/>
+      </w:pPr>
+      <w:r>
+        <w:rPr/>
+      </w:r>
+    </w:p>
+    <w:p>
+      <w:pPr>
+        <w:pStyle w:val="BodyA"/>
+        <w:rPr/>
+      </w:pPr>
+      <w:r>
+        <w:rPr/>
+      </w:r>
+    </w:p>
+    <w:p>
+      <w:pPr>
+        <w:pStyle w:val="BodyA"/>
+        <w:rPr/>
+      </w:pPr>
+      <w:r>
+        <w:rPr/>
+        <w:t xml:space="preserve">We will use Unified Modeling Language (UML) to document user goals, structural concepts, component </w:t>
+      </w:r>
+      <w:bookmarkStart w:id="3" w:name="_DdeLink__120_793964117"/>
+      <w:r>
+        <w:rPr/>
+        <w:t>interactions, and behaviors.</w:t>
+      </w:r>
+      <w:bookmarkEnd w:id="3"/>
+    </w:p>
+    <w:p>
+      <w:pPr>
+        <w:pStyle w:val="Heading"/>
+        <w:rPr/>
+      </w:pPr>
+      <w:bookmarkStart w:id="4" w:name="_DdeLink__122_793964117"/>
+      <w:r>
+        <w:rPr/>
+        <w:t>Communication policies, procedures, and tools</w:t>
+      </w:r>
+      <w:bookmarkEnd w:id="4"/>
+    </w:p>
+    <w:p>
+      <w:pPr>
+        <w:pStyle w:val="BodyA"/>
+        <w:rPr/>
+      </w:pPr>
+      <w:r>
+        <w:rPr/>
+        <w:t xml:space="preserve">The main communication method </w:t>
+      </w:r>
+    </w:p>
+    <w:p>
+      <w:pPr>
+        <w:pStyle w:val="BodyA"/>
+        <w:rPr/>
+      </w:pPr>
+      <w:r>
+        <w:rPr/>
+        <w:t xml:space="preserve">For general discussion we have a discord channel setup. Additional rooms can be made in order to have team members a way to have isolated conversations as needed if some team members are not needing to see constant chat messages. </w:t>
+      </w:r>
+    </w:p>
+    <w:p>
+      <w:pPr>
+        <w:pStyle w:val="BodyA"/>
         <w:rPr>
-          <w:rtl w:val="0"/>
+          <w:u w:val="single" w:color="FFFFFF"/>
         </w:rPr>
-        <w:t xml:space="preserve">We will use Unified Modeling Language (UML) to document user goals, structural concepts, component </w:t>
-      </w:r>
-      <w:bookmarkStart w:name="_DdeLink__120_793964117" w:id="3"/>
+      </w:pPr>
       <w:r>
         <w:rPr>
-          <w:rtl w:val="0"/>
-        </w:rPr>
-        <w:t>interactions, and behaviors.</w:t>
-      </w:r>
-      <w:bookmarkEnd w:id="3"/>
-    </w:p>
-    <w:p>
-      <w:pPr>
-        <w:pStyle w:val="Heading"/>
-      </w:pPr>
-      <w:bookmarkStart w:name="_DdeLink__122_793964117" w:id="4"/>
-      <w:r>
-        <w:rPr>
-          <w:rtl w:val="0"/>
-        </w:rPr>
-        <w:t>Communication policies, procedures, and tools</w:t>
-      </w:r>
-      <w:bookmarkEnd w:id="4"/>
-    </w:p>
-    <w:p>
-      <w:pPr>
-        <w:pStyle w:val="Body A"/>
-      </w:pPr>
-      <w:r>
-        <w:rPr>
-          <w:rtl w:val="0"/>
-        </w:rPr>
-        <w:t xml:space="preserve">The main communication method </w:t>
-      </w:r>
-    </w:p>
-    <w:p>
-      <w:pPr>
-        <w:pStyle w:val="Body A"/>
-      </w:pPr>
-      <w:r>
-        <w:rPr>
-          <w:rtl w:val="0"/>
-        </w:rPr>
-        <w:t xml:space="preserve">For general discussion we have a discord channel setup. Additional rooms can be made in order to have team members a way to have isolated conversations as needed if some team members are not needing to see constant chat messages. </w:t>
-      </w:r>
-    </w:p>
-    <w:p>
-      <w:pPr>
-        <w:pStyle w:val="Body A"/>
-        <w:rPr>
-          <w:u w:val="single"/>
-        </w:rPr>
-      </w:pPr>
-      <w:r>
-        <w:rPr>
-          <w:u w:val="single"/>
-          <w:rtl w:val="0"/>
+          <w:u w:val="single" w:color="FFFFFF"/>
           <w:lang w:val="en-US"/>
         </w:rPr>
         <w:t>Procedures</w:t>
@@ -930,10 +1085,10 @@
     </w:p>
     <w:p>
       <w:pPr>
-        <w:pStyle w:val="Body A"/>
+        <w:pStyle w:val="BodyA"/>
         <w:numPr>
           <w:ilvl w:val="0"/>
-          <w:numId w:val="2"/>
+          <w:numId w:val="1"/>
         </w:numPr>
         <w:rPr>
           <w:lang w:val="en-US"/>
@@ -941,7 +1096,6 @@
       </w:pPr>
       <w:r>
         <w:rPr>
-          <w:rtl w:val="0"/>
           <w:lang w:val="en-US"/>
         </w:rPr>
         <w:t>Sprint planning following the scrum framework</w:t>
@@ -949,10 +1103,10 @@
     </w:p>
     <w:p>
       <w:pPr>
-        <w:pStyle w:val="Body A"/>
+        <w:pStyle w:val="BodyA"/>
         <w:numPr>
           <w:ilvl w:val="0"/>
-          <w:numId w:val="2"/>
+          <w:numId w:val="1"/>
         </w:numPr>
         <w:rPr>
           <w:lang w:val="en-US"/>
@@ -960,7 +1114,6 @@
       </w:pPr>
       <w:r>
         <w:rPr>
-          <w:rtl w:val="0"/>
           <w:lang w:val="en-US"/>
         </w:rPr>
         <w:t>Ego-less workflow where task oversight is done by everyone</w:t>
@@ -968,10 +1121,10 @@
     </w:p>
     <w:p>
       <w:pPr>
-        <w:pStyle w:val="Body A"/>
+        <w:pStyle w:val="BodyA"/>
         <w:numPr>
           <w:ilvl w:val="0"/>
-          <w:numId w:val="2"/>
+          <w:numId w:val="1"/>
         </w:numPr>
         <w:rPr>
           <w:lang w:val="en-US"/>
@@ -979,7 +1132,6 @@
       </w:pPr>
       <w:r>
         <w:rPr>
-          <w:rtl w:val="0"/>
           <w:lang w:val="en-US"/>
         </w:rPr>
         <w:t>Documentation Stored in Overview &gt; Sub-App directories</w:t>
@@ -987,23 +1139,27 @@
     </w:p>
     <w:p>
       <w:pPr>
-        <w:pStyle w:val="Body A"/>
+        <w:pStyle w:val="BodyA"/>
         <w:rPr>
-          <w:u w:val="single"/>
+          <w:u w:val="single" w:color="000000"/>
         </w:rPr>
       </w:pPr>
-    </w:p>
-    <w:p>
-      <w:pPr>
-        <w:pStyle w:val="Body A"/>
+      <w:r>
         <w:rPr>
-          <w:u w:val="single"/>
+          <w:u w:val="single" w:color="000000"/>
         </w:rPr>
-      </w:pPr>
-      <w:r>
+      </w:r>
+    </w:p>
+    <w:p>
+      <w:pPr>
+        <w:pStyle w:val="BodyA"/>
         <w:rPr>
-          <w:u w:val="single"/>
-          <w:rtl w:val="0"/>
+          <w:u w:val="single" w:color="FFFFFF"/>
+        </w:rPr>
+      </w:pPr>
+      <w:r>
+        <w:rPr>
+          <w:u w:val="single" w:color="FFFFFF"/>
           <w:lang w:val="en-US"/>
         </w:rPr>
         <w:t>Tools</w:t>
@@ -1011,10 +1167,35 @@
     </w:p>
     <w:p>
       <w:pPr>
-        <w:pStyle w:val="Body A"/>
+        <w:pStyle w:val="BodyA"/>
         <w:numPr>
           <w:ilvl w:val="0"/>
-          <w:numId w:val="2"/>
+          <w:numId w:val="1"/>
+        </w:numPr>
+        <w:rPr/>
+      </w:pPr>
+      <w:r>
+        <w:rPr>
+          <w:lang w:val="en-US"/>
+        </w:rPr>
+        <w:t xml:space="preserve">UML: </w:t>
+      </w:r>
+      <w:hyperlink r:id="rId3">
+        <w:r>
+          <w:rPr>
+            <w:rStyle w:val="Hyperlink0"/>
+            <w:lang w:val="en-US"/>
+          </w:rPr>
+          <w:t>draw.io</w:t>
+        </w:r>
+      </w:hyperlink>
+    </w:p>
+    <w:p>
+      <w:pPr>
+        <w:pStyle w:val="BodyA"/>
+        <w:numPr>
+          <w:ilvl w:val="0"/>
+          <w:numId w:val="1"/>
         </w:numPr>
         <w:rPr>
           <w:lang w:val="en-US"/>
@@ -1022,48 +1203,17 @@
       </w:pPr>
       <w:r>
         <w:rPr>
-          <w:rtl w:val="0"/>
           <w:lang w:val="en-US"/>
         </w:rPr>
-        <w:t xml:space="preserve">UML: </w:t>
-      </w:r>
-      <w:r>
-        <w:rPr>
-          <w:rStyle w:val="Hyperlink.0"/>
-        </w:rPr>
-        <w:fldChar w:fldCharType="begin" w:fldLock="0"/>
-      </w:r>
-      <w:r>
-        <w:rPr>
-          <w:rStyle w:val="Hyperlink.0"/>
-        </w:rPr>
-        <w:instrText xml:space="preserve"> HYPERLINK "http://draw.io"</w:instrText>
-      </w:r>
-      <w:r>
-        <w:rPr>
-          <w:rStyle w:val="Hyperlink.0"/>
-        </w:rPr>
-        <w:fldChar w:fldCharType="separate" w:fldLock="0"/>
-      </w:r>
-      <w:r>
-        <w:rPr>
-          <w:rStyle w:val="Hyperlink.0"/>
-          <w:rtl w:val="0"/>
-          <w:lang w:val="en-US"/>
-        </w:rPr>
-        <w:t>draw.io</w:t>
-      </w:r>
-      <w:r>
-        <w:rPr/>
-        <w:fldChar w:fldCharType="end" w:fldLock="0"/>
-      </w:r>
-    </w:p>
-    <w:p>
-      <w:pPr>
-        <w:pStyle w:val="Body A"/>
+        <w:t>Database: Posegres</w:t>
+      </w:r>
+    </w:p>
+    <w:p>
+      <w:pPr>
+        <w:pStyle w:val="BodyA"/>
         <w:numPr>
           <w:ilvl w:val="0"/>
-          <w:numId w:val="2"/>
+          <w:numId w:val="1"/>
         </w:numPr>
         <w:rPr>
           <w:lang w:val="en-US"/>
@@ -1071,18 +1221,17 @@
       </w:pPr>
       <w:r>
         <w:rPr>
-          <w:rtl w:val="0"/>
           <w:lang w:val="en-US"/>
         </w:rPr>
-        <w:t>Database: Posegres</w:t>
-      </w:r>
-    </w:p>
-    <w:p>
-      <w:pPr>
-        <w:pStyle w:val="Body A"/>
+        <w:t>Server: Heroku</w:t>
+      </w:r>
+    </w:p>
+    <w:p>
+      <w:pPr>
+        <w:pStyle w:val="BodyA"/>
         <w:numPr>
           <w:ilvl w:val="0"/>
-          <w:numId w:val="2"/>
+          <w:numId w:val="1"/>
         </w:numPr>
         <w:rPr>
           <w:lang w:val="en-US"/>
@@ -1090,26 +1239,6 @@
       </w:pPr>
       <w:r>
         <w:rPr>
-          <w:rtl w:val="0"/>
-          <w:lang w:val="en-US"/>
-        </w:rPr>
-        <w:t>Server: Heroku</w:t>
-      </w:r>
-    </w:p>
-    <w:p>
-      <w:pPr>
-        <w:pStyle w:val="Body A"/>
-        <w:numPr>
-          <w:ilvl w:val="0"/>
-          <w:numId w:val="2"/>
-        </w:numPr>
-        <w:rPr>
-          <w:lang w:val="en-US"/>
-        </w:rPr>
-      </w:pPr>
-      <w:r>
-        <w:rPr>
-          <w:rtl w:val="0"/>
           <w:lang w:val="en-US"/>
         </w:rPr>
         <w:t xml:space="preserve">Programming Languages / Frameworks: Node.js, Jquery, HTML, CSS, PSQL, PLSQL, Vuejs or Angular? Undecided </w:t>
@@ -1117,63 +1246,66 @@
     </w:p>
     <w:p>
       <w:pPr>
-        <w:pStyle w:val="Body A"/>
+        <w:pStyle w:val="BodyA"/>
         <w:rPr>
           <w:rStyle w:val="None"/>
-          <w:i w:val="1"/>
-          <w:iCs w:val="1"/>
-          <w:u w:val="single"/>
-          <w:shd w:val="clear" w:color="auto" w:fill="ffff00"/>
+          <w:i/>
+          <w:i/>
+          <w:iCs/>
+          <w:highlight w:val="yellow"/>
+          <w:u w:val="single" w:color="000000"/>
         </w:rPr>
       </w:pPr>
+      <w:r>
+        <w:rPr>
+          <w:i/>
+          <w:iCs/>
+          <w:highlight w:val="yellow"/>
+          <w:u w:val="single" w:color="000000"/>
+        </w:rPr>
+      </w:r>
     </w:p>
     <w:p>
       <w:pPr>
         <w:pStyle w:val="Heading"/>
-      </w:pPr>
-      <w:bookmarkStart w:name="Risk" w:id="5"/>
-      <w:r>
-        <w:rPr>
-          <w:rtl w:val="0"/>
-        </w:rPr>
+        <w:rPr/>
+      </w:pPr>
+      <w:bookmarkStart w:id="5" w:name="Risk"/>
+      <w:r>
+        <w:rPr/>
         <w:t>Risk Analysis</w:t>
       </w:r>
       <w:bookmarkEnd w:id="5"/>
     </w:p>
     <w:p>
       <w:pPr>
-        <w:pStyle w:val="Body A"/>
+        <w:pStyle w:val="BodyA"/>
         <w:rPr>
           <w:rStyle w:val="None"/>
-          <w:rFonts w:ascii="Calibri" w:cs="Calibri" w:hAnsi="Calibri" w:eastAsia="Calibri"/>
-          <w:i w:val="1"/>
-          <w:iCs w:val="1"/>
-          <w:shd w:val="clear" w:color="auto" w:fill="ffff00"/>
+          <w:rFonts w:ascii="Calibri" w:hAnsi="Calibri" w:eastAsia="Calibri" w:cs="Calibri"/>
+          <w:i/>
+          <w:i/>
+          <w:iCs/>
+          <w:highlight w:val="yellow"/>
         </w:rPr>
       </w:pPr>
       <w:r>
-        <w:rPr>
-          <w:rtl w:val="0"/>
-        </w:rPr>
-        <w:t xml:space="preserve">Initial risks are task specific with our initial goals of getting a login page and user authentication setup. The time estimates for this are in the table below. We assumed where this was something that we have not done before they are overestimated where we will likely run into hangups. </w:t>
-      </w:r>
-      <w:r>
+        <w:rPr/>
         <mc:AlternateContent>
           <mc:Choice Requires="wpg">
             <w:drawing>
-              <wp:anchor distT="152400" distB="152400" distL="152400" distR="152400" simplePos="0" relativeHeight="251660288" behindDoc="0" locked="0" layoutInCell="1" allowOverlap="1">
+              <wp:anchor behindDoc="0" distT="152400" distB="152400" distL="152400" distR="152400" simplePos="0" locked="0" layoutInCell="1" allowOverlap="1" relativeHeight="3">
                 <wp:simplePos x="0" y="0"/>
                 <wp:positionH relativeFrom="page">
-                  <wp:posOffset>784105</wp:posOffset>
+                  <wp:posOffset>784225</wp:posOffset>
                 </wp:positionH>
                 <wp:positionV relativeFrom="line">
-                  <wp:posOffset>201791</wp:posOffset>
+                  <wp:posOffset>201930</wp:posOffset>
                 </wp:positionV>
-                <wp:extent cx="5962139" cy="3730119"/>
+                <wp:extent cx="5962650" cy="3730625"/>
                 <wp:effectExtent l="0" t="0" r="0" b="0"/>
-                <wp:wrapTopAndBottom distT="152400" distB="152400"/>
-                <wp:docPr id="1073741828" name="officeArt object" descr="officeArt object"/>
-                <wp:cNvGraphicFramePr/>
+                <wp:wrapTopAndBottom/>
+                <wp:docPr id="2" name="officeArt object" descr="officeArt object"/>
                 <a:graphic xmlns:a="http://schemas.openxmlformats.org/drawingml/2006/main">
                   <a:graphicData uri="http://schemas.microsoft.com/office/word/2010/wordprocessingGroup">
                     <wpg:wgp>
@@ -1181,76 +1313,87 @@
                       <wpg:grpSpPr>
                         <a:xfrm>
                           <a:off x="0" y="0"/>
-                          <a:ext cx="5962139" cy="3730119"/>
-                          <a:chOff x="-1" y="0"/>
-                          <a:chExt cx="5962138" cy="3730118"/>
+                          <a:ext cx="5961960" cy="3729960"/>
                         </a:xfrm>
                       </wpg:grpSpPr>
                       <pic:pic xmlns:pic="http://schemas.openxmlformats.org/drawingml/2006/picture">
                         <pic:nvPicPr>
-                          <pic:cNvPr id="1073741826" name="Screen Shot 2019-01-29 at 4.09.47 PM.png" descr="Screen Shot 2019-01-29 at 4.09.47 PM.png"/>
-                          <pic:cNvPicPr>
-                            <a:picLocks noChangeAspect="1"/>
-                          </pic:cNvPicPr>
+                          <pic:cNvPr id="0" name="Screen Shot 2019-01-29 at 4.09.47 PM.png" descr=""/>
+                          <pic:cNvPicPr/>
                         </pic:nvPicPr>
                         <pic:blipFill>
-                          <a:blip r:embed="rId5">
-                            <a:extLst/>
-                          </a:blip>
-                          <a:srcRect l="1036" t="0" r="1036" b="0"/>
-                          <a:stretch>
-                            <a:fillRect/>
-                          </a:stretch>
+                          <a:blip r:embed="rId4"/>
+                          <a:srcRect l="1035" t="0" r="1035" b="0"/>
+                          <a:stretch/>
                         </pic:blipFill>
                         <pic:spPr>
                           <a:xfrm>
-                            <a:off x="-1" y="0"/>
-                            <a:ext cx="5962139" cy="3352802"/>
+                            <a:off x="0" y="0"/>
+                            <a:ext cx="5961960" cy="3352680"/>
                           </a:xfrm>
                           <a:prstGeom prst="rect">
                             <a:avLst/>
                           </a:prstGeom>
-                          <a:ln w="12700" cap="flat">
+                          <a:ln w="12600">
                             <a:noFill/>
-                            <a:miter lim="400000"/>
                           </a:ln>
-                          <a:effectLst/>
                         </pic:spPr>
                       </pic:pic>
                       <wps:wsp>
-                        <wps:cNvPr id="1073741827" name="Shape 1073741827"/>
-                        <wps:cNvSpPr txBox="1"/>
+                        <wps:cNvSpPr/>
                         <wps:spPr>
                           <a:xfrm>
-                            <a:off x="-2" y="3429000"/>
-                            <a:ext cx="5962139" cy="301119"/>
+                            <a:off x="0" y="3429720"/>
+                            <a:ext cx="5961960" cy="300240"/>
                           </a:xfrm>
                           <a:prstGeom prst="rect">
                             <a:avLst/>
                           </a:prstGeom>
                           <a:noFill/>
-                          <a:ln w="12700" cap="flat">
+                          <a:ln w="12600">
                             <a:noFill/>
-                            <a:miter lim="400000"/>
                           </a:ln>
-                          <a:effectLst/>
                         </wps:spPr>
+                        <wps:style>
+                          <a:lnRef idx="0"/>
+                          <a:fillRef idx="0"/>
+                          <a:effectRef idx="0"/>
+                          <a:fontRef idx="minor"/>
+                        </wps:style>
                         <wps:txbx>
                           <w:txbxContent>
                             <w:p>
                               <w:pPr>
-                                <w:pStyle w:val="Caption A"/>
+                                <w:overflowPunct w:val="false"/>
+                                <w:spacing w:before="0" w:after="0" w:lineRule="auto" w:line="240"/>
+                                <w:ind w:hanging="0"/>
+                                <w:jc w:val="left"/>
+                                <w:rPr/>
                               </w:pPr>
                               <w:r>
                                 <w:rPr>
-                                  <w:rtl w:val="0"/>
+                                  <w:sz w:val="24"/>
+                                  <w:b w:val="false"/>
+                                  <w:u w:val="none" w:color="FFFFFF"/>
+                                  <w:dstrike w:val="false"/>
+                                  <w:strike w:val="false"/>
+                                  <w:i w:val="false"/>
+                                  <w:vertAlign w:val="baseline"/>
+                                  <w:position w:val="0"/>
+                                  <w:spacing w:val="0"/>
+                                  <w:szCs w:val="24"/>
+                                  <w:bCs w:val="false"/>
+                                  <w:iCs w:val="false"/>
+                                  <w:smallCaps w:val="false"/>
+                                  <w:caps w:val="false"/>
+                                  <w:lang w:eastAsia="zh-CN" w:bidi="hi-IN"/>
                                 </w:rPr>
                                 <w:t>Type to enter a caption.</w:t>
                               </w:r>
                             </w:p>
                           </w:txbxContent>
                         </wps:txbx>
-                        <wps:bodyPr wrap="square" lIns="76200" tIns="76200" rIns="76200" bIns="76200" numCol="1" anchor="t">
+                        <wps:bodyPr lIns="76320" rIns="76320" tIns="76320" bIns="76320">
                           <a:noAutofit/>
                         </wps:bodyPr>
                       </wps:wsp>
@@ -1262,34 +1405,77 @@
           </mc:Choice>
           <mc:Fallback>
             <w:pict>
-              <v:group id="_x0000_s1026" style="visibility:visible;position:absolute;margin-left:61.7pt;margin-top:15.9pt;width:469.5pt;height:293.7pt;z-index:251660288;mso-position-horizontal:absolute;mso-position-horizontal-relative:page;mso-position-vertical:absolute;mso-position-vertical-relative:line;mso-wrap-distance-left:12.0pt;mso-wrap-distance-top:12.0pt;mso-wrap-distance-right:12.0pt;mso-wrap-distance-bottom:12.0pt;" coordorigin="-1,0" coordsize="5962139,3730119">
-                <w10:wrap type="topAndBottom" side="bothSides" anchorx="page"/>
-                <v:shape id="_x0000_s1027" type="#_x0000_t75" style="position:absolute;left:-1;top:0;width:5962139;height:3352802;">
-                  <v:imagedata r:id="rId5" o:title="image2.png" cropleft="1.0%" cropright="1.0%"/>
+              <v:group id="shape_0" alt="officeArt object" style="position:absolute;margin-left:61.75pt;margin-top:15.9pt;width:469.45pt;height:293.7pt" coordorigin="1235,318" coordsize="9389,5874">
+                <v:shapetype id="shapetype_75" coordsize="21600,21600" o:spt="75" o:preferrelative="t" path="m@4@5l@4@11@9@11@9@5xe" filled="f" stroked="f">
+                  <v:stroke joinstyle="miter"/>
+                  <v:formulas>
+                    <v:f eqn="if lineDrawn pixelLineWidth 0"/>
+                    <v:f eqn="sum @0 1 0"/>
+                    <v:f eqn="sum 0 0 @1"/>
+                    <v:f eqn="prod @2 1 2"/>
+                    <v:f eqn="prod @3 21600 pixelWidth"/>
+                    <v:f eqn="prod @3 21600 pixelHeight"/>
+                    <v:f eqn="sum @0 0 1"/>
+                    <v:f eqn="prod @6 1 2"/>
+                    <v:f eqn="prod @7 21600 pixelWidth"/>
+                    <v:f eqn="sum @8 21600 0"/>
+                    <v:f eqn="prod @7 21600 pixelHeight"/>
+                    <v:f eqn="sum @10 21600 0"/>
+                  </v:formulas>
+                  <v:path o:extrusionok="f" gradientshapeok="t" o:connecttype="rect"/>
+                  <o:lock v:ext="edit" aspectratio="t"/>
+                </v:shapetype>
+                <v:shape id="shape_0" ID="Screen Shot 2019-01-29 at 4.09.47 PM.png" stroked="f" style="position:absolute;left:1235;top:318;width:9388;height:5279;mso-position-horizontal-relative:page" type="shapetype_75">
+                  <v:imagedata r:id="rId4" o:detectmouseclick="t"/>
+                  <w10:wrap type="none"/>
+                  <v:stroke color="#3465a4" weight="12600" joinstyle="miter" endcap="flat"/>
                 </v:shape>
-                <v:shape id="_x0000_s1028" type="#_x0000_t202" style="position:absolute;left:-1;top:3429001;width:5962137;height:301118;">
-                  <v:fill on="f"/>
-                  <v:stroke on="f" weight="1.0pt" dashstyle="solid" endcap="flat" miterlimit="400.0%" joinstyle="miter" linestyle="single" startarrow="none" startarrowwidth="medium" startarrowlength="medium" endarrow="none" endarrowwidth="medium" endarrowlength="medium"/>
+                <v:rect id="shape_0" ID="Shape 1073741827" stroked="f" style="position:absolute;left:1235;top:5719;width:9388;height:472;mso-position-horizontal-relative:page">
                   <v:textbox>
                     <w:txbxContent>
                       <w:p>
                         <w:pPr>
-                          <w:pStyle w:val="Caption A"/>
+                          <w:overflowPunct w:val="false"/>
+                          <w:spacing w:before="0" w:after="0" w:lineRule="auto" w:line="240"/>
+                          <w:ind w:hanging="0"/>
+                          <w:jc w:val="left"/>
+                          <w:rPr/>
                         </w:pPr>
                         <w:r>
                           <w:rPr>
-                            <w:rtl w:val="0"/>
+                            <w:sz w:val="24"/>
+                            <w:b w:val="false"/>
+                            <w:u w:val="none" w:color="FFFFFF"/>
+                            <w:dstrike w:val="false"/>
+                            <w:strike w:val="false"/>
+                            <w:i w:val="false"/>
+                            <w:vertAlign w:val="baseline"/>
+                            <w:position w:val="0"/>
+                            <w:spacing w:val="0"/>
+                            <w:szCs w:val="24"/>
+                            <w:bCs w:val="false"/>
+                            <w:iCs w:val="false"/>
+                            <w:smallCaps w:val="false"/>
+                            <w:caps w:val="false"/>
+                            <w:lang w:eastAsia="zh-CN" w:bidi="hi-IN"/>
                           </w:rPr>
                           <w:t>Type to enter a caption.</w:t>
                         </w:r>
                       </w:p>
                     </w:txbxContent>
                   </v:textbox>
-                </v:shape>
+                  <w10:wrap type="square"/>
+                  <v:fill o:detectmouseclick="t" on="false"/>
+                  <v:stroke color="#3465a4" weight="12600" joinstyle="miter" endcap="flat"/>
+                </v:rect>
               </v:group>
             </w:pict>
           </mc:Fallback>
         </mc:AlternateContent>
+      </w:r>
+      <w:r>
+        <w:rPr/>
+        <w:t xml:space="preserve">Initial risks are task specific with our initial goals of getting a login page and user authentication setup. The time estimates for this are in the table below. We assumed where this was something that we have not done before they are overestimated where we will likely run into hangups. </w:t>
       </w:r>
     </w:p>
     <w:p>
@@ -1303,7 +1489,6 @@
       <w:r>
         <w:rPr>
           <w:rStyle w:val="None"/>
-          <w:rtl w:val="0"/>
           <w:lang w:val="fr-FR"/>
         </w:rPr>
         <w:t>Configuration Management</w:t>
@@ -1311,9 +1496,10 @@
     </w:p>
     <w:p>
       <w:pPr>
-        <w:pStyle w:val="Body A"/>
-        <w:spacing w:before="100" w:after="100" w:line="240" w:lineRule="auto"/>
+        <w:pStyle w:val="BodyA"/>
+        <w:spacing w:lineRule="auto" w:line="240" w:before="100" w:after="100"/>
         <w:jc w:val="both"/>
+        <w:rPr/>
       </w:pPr>
       <w:r>
         <w:rPr>
@@ -1321,662 +1507,1273 @@
           <w:rFonts w:ascii="Times New Roman" w:hAnsi="Times New Roman"/>
           <w:sz w:val="24"/>
           <w:szCs w:val="24"/>
-          <w:rtl w:val="0"/>
           <w:lang w:val="en-US"/>
         </w:rPr>
         <w:t>See the README.md in the Git repository.</w:t>
       </w:r>
     </w:p>
     <w:sectPr>
-      <w:headerReference w:type="default" r:id="rId6"/>
-      <w:footerReference w:type="default" r:id="rId7"/>
-      <w:pgSz w:w="12240" w:h="15840" w:orient="portrait"/>
-      <w:pgMar w:top="1440" w:right="1440" w:bottom="1440" w:left="1440" w:header="720" w:footer="720"/>
-      <w:bidi w:val="0"/>
+      <w:headerReference w:type="default" r:id="rId5"/>
+      <w:footerReference w:type="default" r:id="rId6"/>
+      <w:type w:val="nextPage"/>
+      <w:pgSz w:w="12240" w:h="15840"/>
+      <w:pgMar w:left="1440" w:right="1440" w:header="720" w:top="1440" w:footer="720" w:bottom="1440" w:gutter="0"/>
+      <w:pgNumType w:fmt="decimal"/>
+      <w:formProt w:val="false"/>
+      <w:textDirection w:val="lrTb"/>
+      <w:docGrid w:type="default" w:linePitch="100" w:charSpace="0"/>
     </w:sectPr>
   </w:body>
 </w:document>
 </file>
 
 <file path=word/footer1.xml><?xml version="1.0" encoding="utf-8"?>
-<w:ftr xmlns:r="http://schemas.openxmlformats.org/officeDocument/2006/relationships" xmlns:wp="http://schemas.openxmlformats.org/drawingml/2006/wordprocessingDrawing" xmlns:w="http://schemas.openxmlformats.org/wordprocessingml/2006/main" xmlns:w10="urn:schemas-microsoft-com:office:word" xmlns:w14="http://schemas.microsoft.com/office/word/2010/wordml" xmlns:wps="http://schemas.microsoft.com/office/word/2010/wordprocessingShape" xmlns:wpg="http://schemas.microsoft.com/office/word/2010/wordprocessingGroup" xmlns:mc="http://schemas.openxmlformats.org/markup-compatibility/2006" xmlns:v="urn:schemas-microsoft-com:vml" xmlns:o="urn:schemas-microsoft-com:office:office" xmlns:m="http://schemas.openxmlformats.org/officeDocument/2006/math" mc:Ignorable="w14">
+<w:ftr xmlns:o="urn:schemas-microsoft-com:office:office" xmlns:r="http://schemas.openxmlformats.org/officeDocument/2006/relationships" xmlns:v="urn:schemas-microsoft-com:vml" xmlns:w="http://schemas.openxmlformats.org/wordprocessingml/2006/main" xmlns:w10="urn:schemas-microsoft-com:office:word" xmlns:wp="http://schemas.openxmlformats.org/drawingml/2006/wordprocessingDrawing" xmlns:wps="http://schemas.microsoft.com/office/word/2010/wordprocessingShape" xmlns:wpg="http://schemas.microsoft.com/office/word/2010/wordprocessingGroup" xmlns:mc="http://schemas.openxmlformats.org/markup-compatibility/2006" xmlns:wp14="http://schemas.microsoft.com/office/word/2010/wordprocessingDrawing" xmlns:w14="http://schemas.microsoft.com/office/word/2010/wordml" mc:Ignorable="w14 wp14">
   <w:p>
     <w:pPr>
-      <w:pStyle w:val="Header &amp; Footer"/>
+      <w:pStyle w:val="HeaderFooter"/>
       <w:bidi w:val="0"/>
+      <w:jc w:val="left"/>
+      <w:rPr/>
     </w:pPr>
-    <w:r/>
+    <w:r>
+      <w:rPr/>
+    </w:r>
   </w:p>
 </w:ftr>
 </file>
 
 <file path=word/header1.xml><?xml version="1.0" encoding="utf-8"?>
-<w:hdr xmlns:r="http://schemas.openxmlformats.org/officeDocument/2006/relationships" xmlns:wp="http://schemas.openxmlformats.org/drawingml/2006/wordprocessingDrawing" xmlns:w="http://schemas.openxmlformats.org/wordprocessingml/2006/main" xmlns:w10="urn:schemas-microsoft-com:office:word" xmlns:w14="http://schemas.microsoft.com/office/word/2010/wordml" xmlns:wps="http://schemas.microsoft.com/office/word/2010/wordprocessingShape" xmlns:wpg="http://schemas.microsoft.com/office/word/2010/wordprocessingGroup" xmlns:mc="http://schemas.openxmlformats.org/markup-compatibility/2006" xmlns:v="urn:schemas-microsoft-com:vml" xmlns:o="urn:schemas-microsoft-com:office:office" xmlns:m="http://schemas.openxmlformats.org/officeDocument/2006/math" mc:Ignorable="w14">
+<w:hdr xmlns:o="urn:schemas-microsoft-com:office:office" xmlns:r="http://schemas.openxmlformats.org/officeDocument/2006/relationships" xmlns:v="urn:schemas-microsoft-com:vml" xmlns:w="http://schemas.openxmlformats.org/wordprocessingml/2006/main" xmlns:w10="urn:schemas-microsoft-com:office:word" xmlns:wp="http://schemas.openxmlformats.org/drawingml/2006/wordprocessingDrawing" xmlns:wps="http://schemas.microsoft.com/office/word/2010/wordprocessingShape" xmlns:wpg="http://schemas.microsoft.com/office/word/2010/wordprocessingGroup" xmlns:mc="http://schemas.openxmlformats.org/markup-compatibility/2006" xmlns:wp14="http://schemas.microsoft.com/office/word/2010/wordprocessingDrawing" xmlns:w14="http://schemas.microsoft.com/office/word/2010/wordml" mc:Ignorable="w14 wp14">
   <w:p>
     <w:pPr>
-      <w:pStyle w:val="Header &amp; Footer"/>
+      <w:pStyle w:val="HeaderFooter"/>
       <w:bidi w:val="0"/>
+      <w:jc w:val="left"/>
+      <w:rPr/>
     </w:pPr>
-    <w:r/>
+    <w:r>
+      <w:rPr/>
+    </w:r>
   </w:p>
 </w:hdr>
 </file>
 
 <file path=word/numbering.xml><?xml version="1.0" encoding="utf-8"?>
-<w:numbering xmlns:w="http://schemas.openxmlformats.org/wordprocessingml/2006/main" xmlns:wp="http://schemas.openxmlformats.org/drawingml/2006/wordprocessingDrawing" xmlns:w14="http://schemas.microsoft.com/office/word/2010/wordml" xmlns:r="http://schemas.openxmlformats.org/officeDocument/2006/relationships" xmlns:v="urn:schemas-microsoft-com:vml" xmlns:o="urn:schemas-microsoft-com:office:office">
-  <w:abstractNum w:abstractNumId="0">
-    <w:multiLevelType w:val="hybridMultilevel"/>
-    <w:numStyleLink w:val="Bullets"/>
-  </w:abstractNum>
+<w:numbering xmlns:w="http://schemas.openxmlformats.org/wordprocessingml/2006/main" xmlns:o="urn:schemas-microsoft-com:office:office" xmlns:r="http://schemas.openxmlformats.org/officeDocument/2006/relationships" xmlns:v="urn:schemas-microsoft-com:vml">
   <w:abstractNum w:abstractNumId="1">
-    <w:multiLevelType w:val="hybridMultilevel"/>
-    <w:styleLink w:val="Bullets"/>
     <w:lvl w:ilvl="0">
       <w:start w:val="1"/>
       <w:numFmt w:val="bullet"/>
-      <w:suff w:val="tab"/>
       <w:lvlText w:val="•"/>
       <w:lvlJc w:val="left"/>
       <w:pPr>
         <w:ind w:left="174" w:hanging="174"/>
       </w:pPr>
       <w:rPr>
-        <w:rFonts w:ascii="Trebuchet MS" w:cs="Trebuchet MS" w:hAnsi="Trebuchet MS" w:eastAsia="Trebuchet MS"/>
-        <w:b w:val="0"/>
-        <w:bCs w:val="0"/>
-        <w:i w:val="0"/>
-        <w:iCs w:val="0"/>
-        <w:caps w:val="0"/>
-        <w:smallCaps w:val="0"/>
-        <w:strike w:val="0"/>
-        <w:dstrike w:val="0"/>
-        <w:outline w:val="0"/>
-        <w:emboss w:val="0"/>
-        <w:imprint w:val="0"/>
+        <w:rFonts w:ascii="Trebuchet MS" w:hAnsi="Trebuchet MS" w:cs="Trebuchet MS" w:hint="default"/>
+        <w:smallCaps w:val="false"/>
+        <w:caps w:val="false"/>
+        <w:outline w:val="false"/>
+        <w:dstrike w:val="false"/>
+        <w:strike w:val="false"/>
+        <w:vertAlign w:val="baseline"/>
+        <w:position w:val="0"/>
+        <w:sz w:val="24"/>
         <w:spacing w:val="0"/>
+        <w:i w:val="false"/>
+        <w:b w:val="false"/>
+        <w:kern w:val="0"/>
+        <w:iCs w:val="false"/>
+        <w:bCs w:val="false"/>
         <w:w w:val="100"/>
-        <w:kern w:val="0"/>
-        <w:position w:val="0"/>
-        <w:highlight w:val="none"/>
-        <w:vertAlign w:val="baseline"/>
+        <w:emboss w:val="false"/>
+        <w:imprint w:val="false"/>
+        <w:rFonts w:cs="Trebuchet MS"/>
       </w:rPr>
     </w:lvl>
     <w:lvl w:ilvl="1">
       <w:start w:val="1"/>
       <w:numFmt w:val="bullet"/>
-      <w:suff w:val="tab"/>
       <w:lvlText w:val="•"/>
       <w:lvlJc w:val="left"/>
       <w:pPr>
         <w:ind w:left="774" w:hanging="174"/>
       </w:pPr>
       <w:rPr>
-        <w:rFonts w:ascii="Trebuchet MS" w:cs="Trebuchet MS" w:hAnsi="Trebuchet MS" w:eastAsia="Trebuchet MS"/>
-        <w:b w:val="0"/>
-        <w:bCs w:val="0"/>
-        <w:i w:val="0"/>
-        <w:iCs w:val="0"/>
-        <w:caps w:val="0"/>
-        <w:smallCaps w:val="0"/>
-        <w:strike w:val="0"/>
-        <w:dstrike w:val="0"/>
-        <w:outline w:val="0"/>
-        <w:emboss w:val="0"/>
-        <w:imprint w:val="0"/>
+        <w:rFonts w:ascii="Trebuchet MS" w:hAnsi="Trebuchet MS" w:cs="Trebuchet MS" w:hint="default"/>
+        <w:smallCaps w:val="false"/>
+        <w:caps w:val="false"/>
+        <w:outline w:val="false"/>
+        <w:dstrike w:val="false"/>
+        <w:strike w:val="false"/>
+        <w:vertAlign w:val="baseline"/>
+        <w:position w:val="0"/>
+        <w:sz w:val="24"/>
         <w:spacing w:val="0"/>
+        <w:i w:val="false"/>
+        <w:b w:val="false"/>
+        <w:kern w:val="0"/>
+        <w:iCs w:val="false"/>
+        <w:bCs w:val="false"/>
         <w:w w:val="100"/>
-        <w:kern w:val="0"/>
-        <w:position w:val="0"/>
-        <w:highlight w:val="none"/>
-        <w:vertAlign w:val="baseline"/>
+        <w:emboss w:val="false"/>
+        <w:imprint w:val="false"/>
+        <w:rFonts w:cs="Trebuchet MS"/>
       </w:rPr>
     </w:lvl>
     <w:lvl w:ilvl="2">
       <w:start w:val="1"/>
       <w:numFmt w:val="bullet"/>
-      <w:suff w:val="tab"/>
       <w:lvlText w:val="•"/>
       <w:lvlJc w:val="left"/>
       <w:pPr>
         <w:ind w:left="1374" w:hanging="174"/>
       </w:pPr>
       <w:rPr>
-        <w:rFonts w:ascii="Trebuchet MS" w:cs="Trebuchet MS" w:hAnsi="Trebuchet MS" w:eastAsia="Trebuchet MS"/>
-        <w:b w:val="0"/>
-        <w:bCs w:val="0"/>
-        <w:i w:val="0"/>
-        <w:iCs w:val="0"/>
-        <w:caps w:val="0"/>
-        <w:smallCaps w:val="0"/>
-        <w:strike w:val="0"/>
-        <w:dstrike w:val="0"/>
-        <w:outline w:val="0"/>
-        <w:emboss w:val="0"/>
-        <w:imprint w:val="0"/>
+        <w:rFonts w:ascii="Trebuchet MS" w:hAnsi="Trebuchet MS" w:cs="Trebuchet MS" w:hint="default"/>
+        <w:smallCaps w:val="false"/>
+        <w:caps w:val="false"/>
+        <w:outline w:val="false"/>
+        <w:dstrike w:val="false"/>
+        <w:strike w:val="false"/>
+        <w:vertAlign w:val="baseline"/>
+        <w:position w:val="0"/>
+        <w:sz w:val="24"/>
         <w:spacing w:val="0"/>
+        <w:i w:val="false"/>
+        <w:b w:val="false"/>
+        <w:kern w:val="0"/>
+        <w:iCs w:val="false"/>
+        <w:bCs w:val="false"/>
         <w:w w:val="100"/>
-        <w:kern w:val="0"/>
-        <w:position w:val="0"/>
-        <w:highlight w:val="none"/>
-        <w:vertAlign w:val="baseline"/>
+        <w:emboss w:val="false"/>
+        <w:imprint w:val="false"/>
+        <w:rFonts w:cs="Trebuchet MS"/>
       </w:rPr>
     </w:lvl>
     <w:lvl w:ilvl="3">
       <w:start w:val="1"/>
       <w:numFmt w:val="bullet"/>
-      <w:suff w:val="tab"/>
       <w:lvlText w:val="•"/>
       <w:lvlJc w:val="left"/>
       <w:pPr>
         <w:ind w:left="1974" w:hanging="174"/>
       </w:pPr>
       <w:rPr>
-        <w:rFonts w:ascii="Trebuchet MS" w:cs="Trebuchet MS" w:hAnsi="Trebuchet MS" w:eastAsia="Trebuchet MS"/>
-        <w:b w:val="0"/>
-        <w:bCs w:val="0"/>
-        <w:i w:val="0"/>
-        <w:iCs w:val="0"/>
-        <w:caps w:val="0"/>
-        <w:smallCaps w:val="0"/>
-        <w:strike w:val="0"/>
-        <w:dstrike w:val="0"/>
-        <w:outline w:val="0"/>
-        <w:emboss w:val="0"/>
-        <w:imprint w:val="0"/>
+        <w:rFonts w:ascii="Trebuchet MS" w:hAnsi="Trebuchet MS" w:cs="Trebuchet MS" w:hint="default"/>
+        <w:smallCaps w:val="false"/>
+        <w:caps w:val="false"/>
+        <w:outline w:val="false"/>
+        <w:dstrike w:val="false"/>
+        <w:strike w:val="false"/>
+        <w:vertAlign w:val="baseline"/>
+        <w:position w:val="0"/>
+        <w:sz w:val="24"/>
         <w:spacing w:val="0"/>
+        <w:i w:val="false"/>
+        <w:b w:val="false"/>
+        <w:kern w:val="0"/>
+        <w:iCs w:val="false"/>
+        <w:bCs w:val="false"/>
         <w:w w:val="100"/>
-        <w:kern w:val="0"/>
-        <w:position w:val="0"/>
-        <w:highlight w:val="none"/>
-        <w:vertAlign w:val="baseline"/>
+        <w:emboss w:val="false"/>
+        <w:imprint w:val="false"/>
+        <w:rFonts w:cs="Trebuchet MS"/>
       </w:rPr>
     </w:lvl>
     <w:lvl w:ilvl="4">
       <w:start w:val="1"/>
       <w:numFmt w:val="bullet"/>
-      <w:suff w:val="tab"/>
       <w:lvlText w:val="•"/>
       <w:lvlJc w:val="left"/>
       <w:pPr>
         <w:ind w:left="2574" w:hanging="174"/>
       </w:pPr>
       <w:rPr>
-        <w:rFonts w:ascii="Trebuchet MS" w:cs="Trebuchet MS" w:hAnsi="Trebuchet MS" w:eastAsia="Trebuchet MS"/>
-        <w:b w:val="0"/>
-        <w:bCs w:val="0"/>
-        <w:i w:val="0"/>
-        <w:iCs w:val="0"/>
-        <w:caps w:val="0"/>
-        <w:smallCaps w:val="0"/>
-        <w:strike w:val="0"/>
-        <w:dstrike w:val="0"/>
-        <w:outline w:val="0"/>
-        <w:emboss w:val="0"/>
-        <w:imprint w:val="0"/>
+        <w:rFonts w:ascii="Trebuchet MS" w:hAnsi="Trebuchet MS" w:cs="Trebuchet MS" w:hint="default"/>
+        <w:smallCaps w:val="false"/>
+        <w:caps w:val="false"/>
+        <w:outline w:val="false"/>
+        <w:dstrike w:val="false"/>
+        <w:strike w:val="false"/>
+        <w:vertAlign w:val="baseline"/>
+        <w:position w:val="0"/>
+        <w:sz w:val="24"/>
         <w:spacing w:val="0"/>
+        <w:i w:val="false"/>
+        <w:b w:val="false"/>
+        <w:kern w:val="0"/>
+        <w:iCs w:val="false"/>
+        <w:bCs w:val="false"/>
         <w:w w:val="100"/>
-        <w:kern w:val="0"/>
-        <w:position w:val="0"/>
-        <w:highlight w:val="none"/>
-        <w:vertAlign w:val="baseline"/>
+        <w:emboss w:val="false"/>
+        <w:imprint w:val="false"/>
+        <w:rFonts w:cs="Trebuchet MS"/>
       </w:rPr>
     </w:lvl>
     <w:lvl w:ilvl="5">
       <w:start w:val="1"/>
       <w:numFmt w:val="bullet"/>
-      <w:suff w:val="tab"/>
       <w:lvlText w:val="•"/>
       <w:lvlJc w:val="left"/>
       <w:pPr>
         <w:ind w:left="3174" w:hanging="174"/>
       </w:pPr>
       <w:rPr>
-        <w:rFonts w:ascii="Trebuchet MS" w:cs="Trebuchet MS" w:hAnsi="Trebuchet MS" w:eastAsia="Trebuchet MS"/>
-        <w:b w:val="0"/>
-        <w:bCs w:val="0"/>
-        <w:i w:val="0"/>
-        <w:iCs w:val="0"/>
-        <w:caps w:val="0"/>
-        <w:smallCaps w:val="0"/>
-        <w:strike w:val="0"/>
-        <w:dstrike w:val="0"/>
-        <w:outline w:val="0"/>
-        <w:emboss w:val="0"/>
-        <w:imprint w:val="0"/>
+        <w:rFonts w:ascii="Trebuchet MS" w:hAnsi="Trebuchet MS" w:cs="Trebuchet MS" w:hint="default"/>
+        <w:smallCaps w:val="false"/>
+        <w:caps w:val="false"/>
+        <w:outline w:val="false"/>
+        <w:dstrike w:val="false"/>
+        <w:strike w:val="false"/>
+        <w:vertAlign w:val="baseline"/>
+        <w:position w:val="0"/>
+        <w:sz w:val="24"/>
         <w:spacing w:val="0"/>
+        <w:i w:val="false"/>
+        <w:b w:val="false"/>
+        <w:kern w:val="0"/>
+        <w:iCs w:val="false"/>
+        <w:bCs w:val="false"/>
         <w:w w:val="100"/>
-        <w:kern w:val="0"/>
-        <w:position w:val="0"/>
-        <w:highlight w:val="none"/>
-        <w:vertAlign w:val="baseline"/>
+        <w:emboss w:val="false"/>
+        <w:imprint w:val="false"/>
+        <w:rFonts w:cs="Trebuchet MS"/>
       </w:rPr>
     </w:lvl>
     <w:lvl w:ilvl="6">
       <w:start w:val="1"/>
       <w:numFmt w:val="bullet"/>
-      <w:suff w:val="tab"/>
       <w:lvlText w:val="•"/>
       <w:lvlJc w:val="left"/>
       <w:pPr>
         <w:ind w:left="3774" w:hanging="174"/>
       </w:pPr>
       <w:rPr>
-        <w:rFonts w:ascii="Trebuchet MS" w:cs="Trebuchet MS" w:hAnsi="Trebuchet MS" w:eastAsia="Trebuchet MS"/>
-        <w:b w:val="0"/>
-        <w:bCs w:val="0"/>
-        <w:i w:val="0"/>
-        <w:iCs w:val="0"/>
-        <w:caps w:val="0"/>
-        <w:smallCaps w:val="0"/>
-        <w:strike w:val="0"/>
-        <w:dstrike w:val="0"/>
-        <w:outline w:val="0"/>
-        <w:emboss w:val="0"/>
-        <w:imprint w:val="0"/>
+        <w:rFonts w:ascii="Trebuchet MS" w:hAnsi="Trebuchet MS" w:cs="Trebuchet MS" w:hint="default"/>
+        <w:smallCaps w:val="false"/>
+        <w:caps w:val="false"/>
+        <w:outline w:val="false"/>
+        <w:dstrike w:val="false"/>
+        <w:strike w:val="false"/>
+        <w:vertAlign w:val="baseline"/>
+        <w:position w:val="0"/>
+        <w:sz w:val="24"/>
         <w:spacing w:val="0"/>
+        <w:i w:val="false"/>
+        <w:b w:val="false"/>
+        <w:kern w:val="0"/>
+        <w:iCs w:val="false"/>
+        <w:bCs w:val="false"/>
         <w:w w:val="100"/>
-        <w:kern w:val="0"/>
-        <w:position w:val="0"/>
-        <w:highlight w:val="none"/>
-        <w:vertAlign w:val="baseline"/>
+        <w:emboss w:val="false"/>
+        <w:imprint w:val="false"/>
+        <w:rFonts w:cs="Trebuchet MS"/>
       </w:rPr>
     </w:lvl>
     <w:lvl w:ilvl="7">
       <w:start w:val="1"/>
       <w:numFmt w:val="bullet"/>
-      <w:suff w:val="tab"/>
       <w:lvlText w:val="•"/>
       <w:lvlJc w:val="left"/>
       <w:pPr>
         <w:ind w:left="4374" w:hanging="174"/>
       </w:pPr>
       <w:rPr>
-        <w:rFonts w:ascii="Trebuchet MS" w:cs="Trebuchet MS" w:hAnsi="Trebuchet MS" w:eastAsia="Trebuchet MS"/>
-        <w:b w:val="0"/>
-        <w:bCs w:val="0"/>
-        <w:i w:val="0"/>
-        <w:iCs w:val="0"/>
-        <w:caps w:val="0"/>
-        <w:smallCaps w:val="0"/>
-        <w:strike w:val="0"/>
-        <w:dstrike w:val="0"/>
-        <w:outline w:val="0"/>
-        <w:emboss w:val="0"/>
-        <w:imprint w:val="0"/>
+        <w:rFonts w:ascii="Trebuchet MS" w:hAnsi="Trebuchet MS" w:cs="Trebuchet MS" w:hint="default"/>
+        <w:smallCaps w:val="false"/>
+        <w:caps w:val="false"/>
+        <w:outline w:val="false"/>
+        <w:dstrike w:val="false"/>
+        <w:strike w:val="false"/>
+        <w:vertAlign w:val="baseline"/>
+        <w:position w:val="0"/>
+        <w:sz w:val="24"/>
         <w:spacing w:val="0"/>
+        <w:i w:val="false"/>
+        <w:b w:val="false"/>
+        <w:kern w:val="0"/>
+        <w:iCs w:val="false"/>
+        <w:bCs w:val="false"/>
         <w:w w:val="100"/>
-        <w:kern w:val="0"/>
-        <w:position w:val="0"/>
-        <w:highlight w:val="none"/>
-        <w:vertAlign w:val="baseline"/>
+        <w:emboss w:val="false"/>
+        <w:imprint w:val="false"/>
+        <w:rFonts w:cs="Trebuchet MS"/>
       </w:rPr>
     </w:lvl>
     <w:lvl w:ilvl="8">
       <w:start w:val="1"/>
       <w:numFmt w:val="bullet"/>
-      <w:suff w:val="tab"/>
       <w:lvlText w:val="•"/>
       <w:lvlJc w:val="left"/>
       <w:pPr>
         <w:ind w:left="4974" w:hanging="174"/>
       </w:pPr>
       <w:rPr>
-        <w:rFonts w:ascii="Trebuchet MS" w:cs="Trebuchet MS" w:hAnsi="Trebuchet MS" w:eastAsia="Trebuchet MS"/>
-        <w:b w:val="0"/>
-        <w:bCs w:val="0"/>
-        <w:i w:val="0"/>
-        <w:iCs w:val="0"/>
-        <w:caps w:val="0"/>
-        <w:smallCaps w:val="0"/>
-        <w:strike w:val="0"/>
-        <w:dstrike w:val="0"/>
-        <w:outline w:val="0"/>
-        <w:emboss w:val="0"/>
-        <w:imprint w:val="0"/>
+        <w:rFonts w:ascii="Trebuchet MS" w:hAnsi="Trebuchet MS" w:cs="Trebuchet MS" w:hint="default"/>
+        <w:smallCaps w:val="false"/>
+        <w:caps w:val="false"/>
+        <w:outline w:val="false"/>
+        <w:dstrike w:val="false"/>
+        <w:strike w:val="false"/>
+        <w:vertAlign w:val="baseline"/>
+        <w:position w:val="0"/>
+        <w:sz w:val="24"/>
         <w:spacing w:val="0"/>
+        <w:i w:val="false"/>
+        <w:b w:val="false"/>
+        <w:kern w:val="0"/>
+        <w:iCs w:val="false"/>
+        <w:bCs w:val="false"/>
         <w:w w:val="100"/>
-        <w:kern w:val="0"/>
-        <w:position w:val="0"/>
-        <w:highlight w:val="none"/>
-        <w:vertAlign w:val="baseline"/>
+        <w:emboss w:val="false"/>
+        <w:imprint w:val="false"/>
+        <w:rFonts w:cs="Trebuchet MS"/>
       </w:rPr>
+    </w:lvl>
+  </w:abstractNum>
+  <w:abstractNum w:abstractNumId="2">
+    <w:lvl w:ilvl="0">
+      <w:start w:val="1"/>
+      <w:numFmt w:val="none"/>
+      <w:suff w:val="nothing"/>
+      <w:lvlText w:val=""/>
+      <w:lvlJc w:val="left"/>
+      <w:pPr>
+        <w:ind w:left="0" w:hanging="0"/>
+      </w:pPr>
+    </w:lvl>
+    <w:lvl w:ilvl="1">
+      <w:start w:val="1"/>
+      <w:numFmt w:val="none"/>
+      <w:suff w:val="nothing"/>
+      <w:lvlText w:val=""/>
+      <w:lvlJc w:val="left"/>
+      <w:pPr>
+        <w:ind w:left="0" w:hanging="0"/>
+      </w:pPr>
+    </w:lvl>
+    <w:lvl w:ilvl="2">
+      <w:start w:val="1"/>
+      <w:numFmt w:val="none"/>
+      <w:suff w:val="nothing"/>
+      <w:lvlText w:val=""/>
+      <w:lvlJc w:val="left"/>
+      <w:pPr>
+        <w:ind w:left="0" w:hanging="0"/>
+      </w:pPr>
+    </w:lvl>
+    <w:lvl w:ilvl="3">
+      <w:start w:val="1"/>
+      <w:numFmt w:val="none"/>
+      <w:suff w:val="nothing"/>
+      <w:lvlText w:val=""/>
+      <w:lvlJc w:val="left"/>
+      <w:pPr>
+        <w:ind w:left="0" w:hanging="0"/>
+      </w:pPr>
+    </w:lvl>
+    <w:lvl w:ilvl="4">
+      <w:start w:val="1"/>
+      <w:numFmt w:val="none"/>
+      <w:suff w:val="nothing"/>
+      <w:lvlText w:val=""/>
+      <w:lvlJc w:val="left"/>
+      <w:pPr>
+        <w:ind w:left="0" w:hanging="0"/>
+      </w:pPr>
+    </w:lvl>
+    <w:lvl w:ilvl="5">
+      <w:start w:val="1"/>
+      <w:numFmt w:val="none"/>
+      <w:suff w:val="nothing"/>
+      <w:lvlText w:val=""/>
+      <w:lvlJc w:val="left"/>
+      <w:pPr>
+        <w:ind w:left="0" w:hanging="0"/>
+      </w:pPr>
+    </w:lvl>
+    <w:lvl w:ilvl="6">
+      <w:start w:val="1"/>
+      <w:numFmt w:val="none"/>
+      <w:suff w:val="nothing"/>
+      <w:lvlText w:val=""/>
+      <w:lvlJc w:val="left"/>
+      <w:pPr>
+        <w:ind w:left="0" w:hanging="0"/>
+      </w:pPr>
+    </w:lvl>
+    <w:lvl w:ilvl="7">
+      <w:start w:val="1"/>
+      <w:numFmt w:val="none"/>
+      <w:suff w:val="nothing"/>
+      <w:lvlText w:val=""/>
+      <w:lvlJc w:val="left"/>
+      <w:pPr>
+        <w:ind w:left="0" w:hanging="0"/>
+      </w:pPr>
+    </w:lvl>
+    <w:lvl w:ilvl="8">
+      <w:start w:val="1"/>
+      <w:numFmt w:val="none"/>
+      <w:suff w:val="nothing"/>
+      <w:lvlText w:val=""/>
+      <w:lvlJc w:val="left"/>
+      <w:pPr>
+        <w:ind w:left="0" w:hanging="0"/>
+      </w:pPr>
     </w:lvl>
   </w:abstractNum>
   <w:num w:numId="1">
     <w:abstractNumId w:val="1"/>
   </w:num>
   <w:num w:numId="2">
-    <w:abstractNumId w:val="0"/>
+    <w:abstractNumId w:val="2"/>
   </w:num>
 </w:numbering>
 </file>
 
 <file path=word/styles.xml><?xml version="1.0" encoding="utf-8"?>
-<w:styles xmlns:w="http://schemas.openxmlformats.org/wordprocessingml/2006/main" xmlns:mc="http://schemas.openxmlformats.org/markup-compatibility/2006" xmlns:w14="http://schemas.microsoft.com/office/word/2010/wordml" mc:Ignorable="w14">
+<w:styles xmlns:w="http://schemas.openxmlformats.org/wordprocessingml/2006/main" xmlns:w14="http://schemas.microsoft.com/office/word/2010/wordml" xmlns:mc="http://schemas.openxmlformats.org/markup-compatibility/2006" mc:Ignorable="w14">
   <w:docDefaults>
     <w:rPrDefault>
       <w:rPr>
-        <w:rFonts w:ascii="Times New Roman" w:cs="Times New Roman" w:hAnsi="Times New Roman" w:eastAsia="Arial Unicode MS"/>
-        <w:b w:val="0"/>
-        <w:bCs w:val="0"/>
-        <w:i w:val="0"/>
-        <w:iCs w:val="0"/>
-        <w:caps w:val="0"/>
-        <w:smallCaps w:val="0"/>
-        <w:strike w:val="0"/>
-        <w:dstrike w:val="0"/>
-        <w:outline w:val="0"/>
-        <w:emboss w:val="0"/>
-        <w:imprint w:val="0"/>
-        <w:vanish w:val="0"/>
-        <w:color w:val="auto"/>
-        <w:spacing w:val="0"/>
-        <w:w w:val="100"/>
-        <w:kern w:val="0"/>
-        <w:position w:val="0"/>
-        <w:sz w:val="20"/>
-        <w:szCs w:val="20"/>
-        <w:u w:val="none" w:color="auto"/>
-        <w:bdr w:val="nil"/>
-        <w:vertAlign w:val="baseline"/>
-        <w:lang/>
+        <w:rFonts w:ascii="Times New Roman" w:hAnsi="Times New Roman" w:eastAsia="Arial Unicode MS" w:cs="Times New Roman"/>
+        <w:lang w:val="en-US" w:eastAsia="zh-CN" w:bidi="hi-IN"/>
       </w:rPr>
     </w:rPrDefault>
     <w:pPrDefault>
-      <w:pPr>
-        <w:keepNext w:val="0"/>
-        <w:keepLines w:val="0"/>
-        <w:pageBreakBefore w:val="0"/>
-        <w:framePr w:anchorLock="0" w:w="0" w:h="0" w:vSpace="0" w:hSpace="0" w:xAlign="left" w:y="0" w:hRule="exact" w:vAnchor="margin"/>
-        <w:widowControl w:val="1"/>
-        <w:numPr>
-          <w:ilvl w:val="0"/>
-          <w:numId w:val="0"/>
-        </w:numPr>
-        <w:suppressLineNumbers w:val="0"/>
-        <w:pBdr>
-          <w:top w:val="nil"/>
-          <w:left w:val="nil"/>
-          <w:bottom w:val="nil"/>
-          <w:right w:val="nil"/>
-          <w:between w:val="nil"/>
-          <w:bar w:val="nil"/>
-        </w:pBdr>
-        <w:shd w:val="clear" w:color="auto" w:fill="auto"/>
-        <w:suppressAutoHyphens w:val="0"/>
-        <w:spacing w:before="0" w:beforeAutospacing="0" w:after="0" w:afterAutospacing="0" w:line="240" w:lineRule="auto"/>
-        <w:ind w:left="0" w:right="0" w:firstLine="0"/>
-        <w:jc w:val="left"/>
-        <w:outlineLvl w:val="9"/>
-      </w:pPr>
+      <w:pPr/>
     </w:pPrDefault>
   </w:docDefaults>
-  <w:style w:type="paragraph" w:default="1" w:styleId="Normal">
+  <w:style w:type="paragraph" w:styleId="Normal" w:default="1">
     <w:name w:val="Normal"/>
-    <w:next w:val="Normal"/>
-    <w:pPr/>
+    <w:qFormat/>
+    <w:pPr>
+      <w:keepNext w:val="false"/>
+      <w:keepLines w:val="false"/>
+      <w:pageBreakBefore w:val="false"/>
+      <w:widowControl/>
+      <w:pBdr/>
+      <w:shd w:val="clear" w:color="auto" w:fill="auto"/>
+      <w:suppressAutoHyphens w:val="false"/>
+      <w:bidi w:val="0"/>
+      <w:spacing w:lineRule="auto" w:line="240" w:beforeAutospacing="0" w:before="0" w:afterAutospacing="0" w:after="0"/>
+      <w:ind w:left="0" w:right="0" w:hanging="0"/>
+      <w:jc w:val="left"/>
+    </w:pPr>
     <w:rPr>
+      <w:rFonts w:ascii="Times New Roman" w:hAnsi="Times New Roman" w:eastAsia="Arial Unicode MS" w:cs="Times New Roman"/>
+      <w:b w:val="false"/>
+      <w:bCs w:val="false"/>
+      <w:i w:val="false"/>
+      <w:iCs w:val="false"/>
+      <w:caps w:val="false"/>
+      <w:smallCaps w:val="false"/>
+      <w:strike w:val="false"/>
+      <w:dstrike w:val="false"/>
+      <w:outline w:val="false"/>
+      <w:emboss w:val="false"/>
+      <w:imprint w:val="false"/>
+      <w:vanish w:val="false"/>
+      <w:color w:val="auto"/>
+      <w:spacing w:val="0"/>
+      <w:w w:val="100"/>
+      <w:kern w:val="0"/>
+      <w:position w:val="0"/>
+      <w:sz w:val="24"/>
       <w:sz w:val="24"/>
       <w:szCs w:val="24"/>
+      <w:u w:val="none" w:color="FFFFFF"/>
+      <w:vertAlign w:val="baseline"/>
       <w:lang w:val="en-US" w:eastAsia="en-US" w:bidi="ar-SA"/>
     </w:rPr>
   </w:style>
-  <w:style w:type="character" w:default="1" w:styleId="Default Paragraph Font">
+  <w:style w:type="character" w:styleId="DefaultParagraphFont" w:default="1">
     <w:name w:val="Default Paragraph Font"/>
-    <w:next w:val="Default Paragraph Font"/>
+    <w:qFormat/>
+    <w:rPr/>
   </w:style>
-  <w:style w:type="character" w:styleId="Hyperlink">
-    <w:name w:val="Hyperlink"/>
+  <w:style w:type="character" w:styleId="InternetLink">
+    <w:name w:val="Internet Link"/>
     <w:rPr>
-      <w:u w:val="single"/>
+      <w:u w:val="single" w:color="FFFFFF"/>
     </w:rPr>
   </w:style>
-  <w:style w:type="table" w:default="1" w:styleId="Table Normal">
-    <w:name w:val="Table Normal"/>
-    <w:next w:val="Table Normal"/>
-    <w:pPr/>
-    <w:tblPr>
-      <w:tblInd w:w="0" w:type="dxa"/>
-    </w:tblPr>
-    <w:trPr/>
-    <w:tcPr/>
-    <w:tblStylePr w:type="firstRow"/>
-    <w:tblStylePr w:type="lastRow"/>
-    <w:tblStylePr w:type="firstCol"/>
-    <w:tblStylePr w:type="lastCol"/>
-    <w:tblStylePr w:type="band1Vert"/>
-    <w:tblStylePr w:type="band2Vert"/>
-    <w:tblStylePr w:type="band1Horz"/>
-    <w:tblStylePr w:type="band2Horz"/>
-    <w:tblStylePr w:type="neCell"/>
-    <w:tblStylePr w:type="nwCell"/>
-    <w:tblStylePr w:type="seCell"/>
-    <w:tblStylePr w:type="swCell"/>
+  <w:style w:type="character" w:styleId="None">
+    <w:name w:val="None"/>
+    <w:qFormat/>
+    <w:rPr/>
   </w:style>
-  <w:style w:type="numbering" w:default="1" w:styleId="No List">
-    <w:name w:val="No List"/>
-    <w:next w:val="No List"/>
-    <w:pPr/>
+  <w:style w:type="character" w:styleId="Hyperlink0">
+    <w:name w:val="Hyperlink.0"/>
+    <w:basedOn w:val="None"/>
+    <w:qFormat/>
+    <w:rPr>
+      <w:color w:val="0000FF"/>
+      <w:u w:val="single" w:color="0000FF"/>
+    </w:rPr>
   </w:style>
-  <w:style w:type="paragraph" w:styleId="Header &amp; Footer">
-    <w:name w:val="Header &amp; Footer"/>
-    <w:next w:val="Header &amp; Footer"/>
-    <w:pPr>
-      <w:keepNext w:val="0"/>
-      <w:keepLines w:val="0"/>
-      <w:pageBreakBefore w:val="0"/>
-      <w:widowControl w:val="1"/>
-      <w:shd w:val="clear" w:color="auto" w:fill="auto"/>
-      <w:tabs>
-        <w:tab w:val="right" w:pos="9020"/>
-      </w:tabs>
-      <w:suppressAutoHyphens w:val="0"/>
-      <w:bidi w:val="0"/>
-      <w:spacing w:before="0" w:after="0" w:line="240" w:lineRule="auto"/>
-      <w:ind w:left="0" w:right="0" w:firstLine="0"/>
-      <w:jc w:val="left"/>
-      <w:outlineLvl w:val="9"/>
-    </w:pPr>
+  <w:style w:type="character" w:styleId="ListLabel1">
+    <w:name w:val="ListLabel 1"/>
+    <w:qFormat/>
     <w:rPr>
-      <w:rFonts w:ascii="Helvetica Neue" w:cs="Arial Unicode MS" w:hAnsi="Helvetica Neue" w:eastAsia="Arial Unicode MS"/>
-      <w:b w:val="0"/>
-      <w:bCs w:val="0"/>
-      <w:i w:val="0"/>
-      <w:iCs w:val="0"/>
-      <w:caps w:val="0"/>
-      <w:smallCaps w:val="0"/>
-      <w:strike w:val="0"/>
-      <w:dstrike w:val="0"/>
-      <w:outline w:val="0"/>
-      <w:color w:val="000000"/>
+      <w:rFonts w:eastAsia="Trebuchet MS" w:cs="Trebuchet MS"/>
+      <w:b w:val="false"/>
+      <w:bCs w:val="false"/>
+      <w:i w:val="false"/>
+      <w:iCs w:val="false"/>
+      <w:caps w:val="false"/>
+      <w:smallCaps w:val="false"/>
+      <w:strike w:val="false"/>
+      <w:dstrike w:val="false"/>
+      <w:outline w:val="false"/>
+      <w:emboss w:val="false"/>
+      <w:imprint w:val="false"/>
       <w:spacing w:val="0"/>
+      <w:w w:val="100"/>
       <w:kern w:val="0"/>
       <w:position w:val="0"/>
       <w:sz w:val="24"/>
-      <w:szCs w:val="24"/>
-      <w:u w:val="none"/>
       <w:vertAlign w:val="baseline"/>
     </w:rPr>
   </w:style>
-  <w:style w:type="paragraph" w:styleId="Title">
-    <w:name w:val="Title"/>
-    <w:next w:val="Title"/>
-    <w:pPr>
-      <w:keepNext w:val="0"/>
-      <w:keepLines w:val="0"/>
-      <w:pageBreakBefore w:val="0"/>
-      <w:widowControl w:val="1"/>
-      <w:pBdr>
-        <w:top w:val="nil"/>
-        <w:left w:val="nil"/>
-        <w:bottom w:val="single" w:color="4f81bd" w:sz="8" w:space="0" w:shadow="0" w:frame="0"/>
-        <w:right w:val="nil"/>
-      </w:pBdr>
-      <w:shd w:val="clear" w:color="auto" w:fill="auto"/>
-      <w:suppressAutoHyphens w:val="0"/>
-      <w:bidi w:val="0"/>
-      <w:spacing w:before="0" w:after="300" w:line="240" w:lineRule="auto"/>
-      <w:ind w:left="0" w:right="0" w:firstLine="0"/>
-      <w:jc w:val="left"/>
-      <w:outlineLvl w:val="9"/>
-    </w:pPr>
+  <w:style w:type="character" w:styleId="ListLabel2">
+    <w:name w:val="ListLabel 2"/>
+    <w:qFormat/>
     <w:rPr>
-      <w:rFonts w:ascii="Cambria" w:cs="Cambria" w:hAnsi="Cambria" w:eastAsia="Cambria"/>
-      <w:b w:val="0"/>
-      <w:bCs w:val="0"/>
-      <w:i w:val="0"/>
-      <w:iCs w:val="0"/>
-      <w:caps w:val="0"/>
-      <w:smallCaps w:val="0"/>
-      <w:strike w:val="0"/>
-      <w:dstrike w:val="0"/>
-      <w:outline w:val="0"/>
-      <w:color w:val="17365d"/>
-      <w:spacing w:val="5"/>
-      <w:kern w:val="2"/>
+      <w:rFonts w:eastAsia="Trebuchet MS" w:cs="Trebuchet MS"/>
+      <w:b w:val="false"/>
+      <w:bCs w:val="false"/>
+      <w:i w:val="false"/>
+      <w:iCs w:val="false"/>
+      <w:caps w:val="false"/>
+      <w:smallCaps w:val="false"/>
+      <w:strike w:val="false"/>
+      <w:dstrike w:val="false"/>
+      <w:outline w:val="false"/>
+      <w:emboss w:val="false"/>
+      <w:imprint w:val="false"/>
+      <w:spacing w:val="0"/>
+      <w:w w:val="100"/>
+      <w:kern w:val="0"/>
       <w:position w:val="0"/>
-      <w:sz w:val="40"/>
-      <w:szCs w:val="40"/>
-      <w:u w:val="none" w:color="17365d"/>
+      <w:sz w:val="24"/>
       <w:vertAlign w:val="baseline"/>
+    </w:rPr>
+  </w:style>
+  <w:style w:type="character" w:styleId="ListLabel3">
+    <w:name w:val="ListLabel 3"/>
+    <w:qFormat/>
+    <w:rPr>
+      <w:rFonts w:eastAsia="Trebuchet MS" w:cs="Trebuchet MS"/>
+      <w:b w:val="false"/>
+      <w:bCs w:val="false"/>
+      <w:i w:val="false"/>
+      <w:iCs w:val="false"/>
+      <w:caps w:val="false"/>
+      <w:smallCaps w:val="false"/>
+      <w:strike w:val="false"/>
+      <w:dstrike w:val="false"/>
+      <w:outline w:val="false"/>
+      <w:emboss w:val="false"/>
+      <w:imprint w:val="false"/>
+      <w:spacing w:val="0"/>
+      <w:w w:val="100"/>
+      <w:kern w:val="0"/>
+      <w:position w:val="0"/>
+      <w:sz w:val="24"/>
+      <w:vertAlign w:val="baseline"/>
+    </w:rPr>
+  </w:style>
+  <w:style w:type="character" w:styleId="ListLabel4">
+    <w:name w:val="ListLabel 4"/>
+    <w:qFormat/>
+    <w:rPr>
+      <w:rFonts w:eastAsia="Trebuchet MS" w:cs="Trebuchet MS"/>
+      <w:b w:val="false"/>
+      <w:bCs w:val="false"/>
+      <w:i w:val="false"/>
+      <w:iCs w:val="false"/>
+      <w:caps w:val="false"/>
+      <w:smallCaps w:val="false"/>
+      <w:strike w:val="false"/>
+      <w:dstrike w:val="false"/>
+      <w:outline w:val="false"/>
+      <w:emboss w:val="false"/>
+      <w:imprint w:val="false"/>
+      <w:spacing w:val="0"/>
+      <w:w w:val="100"/>
+      <w:kern w:val="0"/>
+      <w:position w:val="0"/>
+      <w:sz w:val="24"/>
+      <w:vertAlign w:val="baseline"/>
+    </w:rPr>
+  </w:style>
+  <w:style w:type="character" w:styleId="ListLabel5">
+    <w:name w:val="ListLabel 5"/>
+    <w:qFormat/>
+    <w:rPr>
+      <w:rFonts w:eastAsia="Trebuchet MS" w:cs="Trebuchet MS"/>
+      <w:b w:val="false"/>
+      <w:bCs w:val="false"/>
+      <w:i w:val="false"/>
+      <w:iCs w:val="false"/>
+      <w:caps w:val="false"/>
+      <w:smallCaps w:val="false"/>
+      <w:strike w:val="false"/>
+      <w:dstrike w:val="false"/>
+      <w:outline w:val="false"/>
+      <w:emboss w:val="false"/>
+      <w:imprint w:val="false"/>
+      <w:spacing w:val="0"/>
+      <w:w w:val="100"/>
+      <w:kern w:val="0"/>
+      <w:position w:val="0"/>
+      <w:sz w:val="24"/>
+      <w:vertAlign w:val="baseline"/>
+    </w:rPr>
+  </w:style>
+  <w:style w:type="character" w:styleId="ListLabel6">
+    <w:name w:val="ListLabel 6"/>
+    <w:qFormat/>
+    <w:rPr>
+      <w:rFonts w:eastAsia="Trebuchet MS" w:cs="Trebuchet MS"/>
+      <w:b w:val="false"/>
+      <w:bCs w:val="false"/>
+      <w:i w:val="false"/>
+      <w:iCs w:val="false"/>
+      <w:caps w:val="false"/>
+      <w:smallCaps w:val="false"/>
+      <w:strike w:val="false"/>
+      <w:dstrike w:val="false"/>
+      <w:outline w:val="false"/>
+      <w:emboss w:val="false"/>
+      <w:imprint w:val="false"/>
+      <w:spacing w:val="0"/>
+      <w:w w:val="100"/>
+      <w:kern w:val="0"/>
+      <w:position w:val="0"/>
+      <w:sz w:val="24"/>
+      <w:vertAlign w:val="baseline"/>
+    </w:rPr>
+  </w:style>
+  <w:style w:type="character" w:styleId="ListLabel7">
+    <w:name w:val="ListLabel 7"/>
+    <w:qFormat/>
+    <w:rPr>
+      <w:rFonts w:eastAsia="Trebuchet MS" w:cs="Trebuchet MS"/>
+      <w:b w:val="false"/>
+      <w:bCs w:val="false"/>
+      <w:i w:val="false"/>
+      <w:iCs w:val="false"/>
+      <w:caps w:val="false"/>
+      <w:smallCaps w:val="false"/>
+      <w:strike w:val="false"/>
+      <w:dstrike w:val="false"/>
+      <w:outline w:val="false"/>
+      <w:emboss w:val="false"/>
+      <w:imprint w:val="false"/>
+      <w:spacing w:val="0"/>
+      <w:w w:val="100"/>
+      <w:kern w:val="0"/>
+      <w:position w:val="0"/>
+      <w:sz w:val="24"/>
+      <w:vertAlign w:val="baseline"/>
+    </w:rPr>
+  </w:style>
+  <w:style w:type="character" w:styleId="ListLabel8">
+    <w:name w:val="ListLabel 8"/>
+    <w:qFormat/>
+    <w:rPr>
+      <w:rFonts w:eastAsia="Trebuchet MS" w:cs="Trebuchet MS"/>
+      <w:b w:val="false"/>
+      <w:bCs w:val="false"/>
+      <w:i w:val="false"/>
+      <w:iCs w:val="false"/>
+      <w:caps w:val="false"/>
+      <w:smallCaps w:val="false"/>
+      <w:strike w:val="false"/>
+      <w:dstrike w:val="false"/>
+      <w:outline w:val="false"/>
+      <w:emboss w:val="false"/>
+      <w:imprint w:val="false"/>
+      <w:spacing w:val="0"/>
+      <w:w w:val="100"/>
+      <w:kern w:val="0"/>
+      <w:position w:val="0"/>
+      <w:sz w:val="24"/>
+      <w:vertAlign w:val="baseline"/>
+    </w:rPr>
+  </w:style>
+  <w:style w:type="character" w:styleId="ListLabel9">
+    <w:name w:val="ListLabel 9"/>
+    <w:qFormat/>
+    <w:rPr>
+      <w:rFonts w:eastAsia="Trebuchet MS" w:cs="Trebuchet MS"/>
+      <w:b w:val="false"/>
+      <w:bCs w:val="false"/>
+      <w:i w:val="false"/>
+      <w:iCs w:val="false"/>
+      <w:caps w:val="false"/>
+      <w:smallCaps w:val="false"/>
+      <w:strike w:val="false"/>
+      <w:dstrike w:val="false"/>
+      <w:outline w:val="false"/>
+      <w:emboss w:val="false"/>
+      <w:imprint w:val="false"/>
+      <w:spacing w:val="0"/>
+      <w:w w:val="100"/>
+      <w:kern w:val="0"/>
+      <w:position w:val="0"/>
+      <w:sz w:val="24"/>
+      <w:vertAlign w:val="baseline"/>
+    </w:rPr>
+  </w:style>
+  <w:style w:type="character" w:styleId="ListLabel10">
+    <w:name w:val="ListLabel 10"/>
+    <w:qFormat/>
+    <w:rPr>
+      <w:rFonts w:eastAsia="Trebuchet MS" w:cs="Trebuchet MS"/>
+      <w:b w:val="false"/>
+      <w:bCs w:val="false"/>
+      <w:i w:val="false"/>
+      <w:iCs w:val="false"/>
+      <w:caps w:val="false"/>
+      <w:smallCaps w:val="false"/>
+      <w:strike w:val="false"/>
+      <w:dstrike w:val="false"/>
+      <w:outline w:val="false"/>
+      <w:emboss w:val="false"/>
+      <w:imprint w:val="false"/>
+      <w:spacing w:val="0"/>
+      <w:w w:val="100"/>
+      <w:kern w:val="0"/>
+      <w:position w:val="0"/>
+      <w:sz w:val="24"/>
+      <w:vertAlign w:val="baseline"/>
+    </w:rPr>
+  </w:style>
+  <w:style w:type="character" w:styleId="ListLabel11">
+    <w:name w:val="ListLabel 11"/>
+    <w:qFormat/>
+    <w:rPr>
+      <w:rFonts w:eastAsia="Trebuchet MS" w:cs="Trebuchet MS"/>
+      <w:b w:val="false"/>
+      <w:bCs w:val="false"/>
+      <w:i w:val="false"/>
+      <w:iCs w:val="false"/>
+      <w:caps w:val="false"/>
+      <w:smallCaps w:val="false"/>
+      <w:strike w:val="false"/>
+      <w:dstrike w:val="false"/>
+      <w:outline w:val="false"/>
+      <w:emboss w:val="false"/>
+      <w:imprint w:val="false"/>
+      <w:spacing w:val="0"/>
+      <w:w w:val="100"/>
+      <w:kern w:val="0"/>
+      <w:position w:val="0"/>
+      <w:sz w:val="24"/>
+      <w:vertAlign w:val="baseline"/>
+    </w:rPr>
+  </w:style>
+  <w:style w:type="character" w:styleId="ListLabel12">
+    <w:name w:val="ListLabel 12"/>
+    <w:qFormat/>
+    <w:rPr>
+      <w:rFonts w:eastAsia="Trebuchet MS" w:cs="Trebuchet MS"/>
+      <w:b w:val="false"/>
+      <w:bCs w:val="false"/>
+      <w:i w:val="false"/>
+      <w:iCs w:val="false"/>
+      <w:caps w:val="false"/>
+      <w:smallCaps w:val="false"/>
+      <w:strike w:val="false"/>
+      <w:dstrike w:val="false"/>
+      <w:outline w:val="false"/>
+      <w:emboss w:val="false"/>
+      <w:imprint w:val="false"/>
+      <w:spacing w:val="0"/>
+      <w:w w:val="100"/>
+      <w:kern w:val="0"/>
+      <w:position w:val="0"/>
+      <w:sz w:val="24"/>
+      <w:vertAlign w:val="baseline"/>
+    </w:rPr>
+  </w:style>
+  <w:style w:type="character" w:styleId="ListLabel13">
+    <w:name w:val="ListLabel 13"/>
+    <w:qFormat/>
+    <w:rPr>
+      <w:rFonts w:eastAsia="Trebuchet MS" w:cs="Trebuchet MS"/>
+      <w:b w:val="false"/>
+      <w:bCs w:val="false"/>
+      <w:i w:val="false"/>
+      <w:iCs w:val="false"/>
+      <w:caps w:val="false"/>
+      <w:smallCaps w:val="false"/>
+      <w:strike w:val="false"/>
+      <w:dstrike w:val="false"/>
+      <w:outline w:val="false"/>
+      <w:emboss w:val="false"/>
+      <w:imprint w:val="false"/>
+      <w:spacing w:val="0"/>
+      <w:w w:val="100"/>
+      <w:kern w:val="0"/>
+      <w:position w:val="0"/>
+      <w:sz w:val="24"/>
+      <w:vertAlign w:val="baseline"/>
+    </w:rPr>
+  </w:style>
+  <w:style w:type="character" w:styleId="ListLabel14">
+    <w:name w:val="ListLabel 14"/>
+    <w:qFormat/>
+    <w:rPr>
+      <w:rFonts w:eastAsia="Trebuchet MS" w:cs="Trebuchet MS"/>
+      <w:b w:val="false"/>
+      <w:bCs w:val="false"/>
+      <w:i w:val="false"/>
+      <w:iCs w:val="false"/>
+      <w:caps w:val="false"/>
+      <w:smallCaps w:val="false"/>
+      <w:strike w:val="false"/>
+      <w:dstrike w:val="false"/>
+      <w:outline w:val="false"/>
+      <w:emboss w:val="false"/>
+      <w:imprint w:val="false"/>
+      <w:spacing w:val="0"/>
+      <w:w w:val="100"/>
+      <w:kern w:val="0"/>
+      <w:position w:val="0"/>
+      <w:sz w:val="24"/>
+      <w:vertAlign w:val="baseline"/>
+    </w:rPr>
+  </w:style>
+  <w:style w:type="character" w:styleId="ListLabel15">
+    <w:name w:val="ListLabel 15"/>
+    <w:qFormat/>
+    <w:rPr>
+      <w:rFonts w:eastAsia="Trebuchet MS" w:cs="Trebuchet MS"/>
+      <w:b w:val="false"/>
+      <w:bCs w:val="false"/>
+      <w:i w:val="false"/>
+      <w:iCs w:val="false"/>
+      <w:caps w:val="false"/>
+      <w:smallCaps w:val="false"/>
+      <w:strike w:val="false"/>
+      <w:dstrike w:val="false"/>
+      <w:outline w:val="false"/>
+      <w:emboss w:val="false"/>
+      <w:imprint w:val="false"/>
+      <w:spacing w:val="0"/>
+      <w:w w:val="100"/>
+      <w:kern w:val="0"/>
+      <w:position w:val="0"/>
+      <w:sz w:val="24"/>
+      <w:vertAlign w:val="baseline"/>
+    </w:rPr>
+  </w:style>
+  <w:style w:type="character" w:styleId="ListLabel16">
+    <w:name w:val="ListLabel 16"/>
+    <w:qFormat/>
+    <w:rPr>
+      <w:rFonts w:eastAsia="Trebuchet MS" w:cs="Trebuchet MS"/>
+      <w:b w:val="false"/>
+      <w:bCs w:val="false"/>
+      <w:i w:val="false"/>
+      <w:iCs w:val="false"/>
+      <w:caps w:val="false"/>
+      <w:smallCaps w:val="false"/>
+      <w:strike w:val="false"/>
+      <w:dstrike w:val="false"/>
+      <w:outline w:val="false"/>
+      <w:emboss w:val="false"/>
+      <w:imprint w:val="false"/>
+      <w:spacing w:val="0"/>
+      <w:w w:val="100"/>
+      <w:kern w:val="0"/>
+      <w:position w:val="0"/>
+      <w:sz w:val="24"/>
+      <w:vertAlign w:val="baseline"/>
+    </w:rPr>
+  </w:style>
+  <w:style w:type="character" w:styleId="ListLabel17">
+    <w:name w:val="ListLabel 17"/>
+    <w:qFormat/>
+    <w:rPr>
+      <w:rFonts w:eastAsia="Trebuchet MS" w:cs="Trebuchet MS"/>
+      <w:b w:val="false"/>
+      <w:bCs w:val="false"/>
+      <w:i w:val="false"/>
+      <w:iCs w:val="false"/>
+      <w:caps w:val="false"/>
+      <w:smallCaps w:val="false"/>
+      <w:strike w:val="false"/>
+      <w:dstrike w:val="false"/>
+      <w:outline w:val="false"/>
+      <w:emboss w:val="false"/>
+      <w:imprint w:val="false"/>
+      <w:spacing w:val="0"/>
+      <w:w w:val="100"/>
+      <w:kern w:val="0"/>
+      <w:position w:val="0"/>
+      <w:sz w:val="24"/>
+      <w:vertAlign w:val="baseline"/>
+    </w:rPr>
+  </w:style>
+  <w:style w:type="character" w:styleId="ListLabel18">
+    <w:name w:val="ListLabel 18"/>
+    <w:qFormat/>
+    <w:rPr>
+      <w:rFonts w:eastAsia="Trebuchet MS" w:cs="Trebuchet MS"/>
+      <w:b w:val="false"/>
+      <w:bCs w:val="false"/>
+      <w:i w:val="false"/>
+      <w:iCs w:val="false"/>
+      <w:caps w:val="false"/>
+      <w:smallCaps w:val="false"/>
+      <w:strike w:val="false"/>
+      <w:dstrike w:val="false"/>
+      <w:outline w:val="false"/>
+      <w:emboss w:val="false"/>
+      <w:imprint w:val="false"/>
+      <w:spacing w:val="0"/>
+      <w:w w:val="100"/>
+      <w:kern w:val="0"/>
+      <w:position w:val="0"/>
+      <w:sz w:val="24"/>
+      <w:vertAlign w:val="baseline"/>
+    </w:rPr>
+  </w:style>
+  <w:style w:type="character" w:styleId="ListLabel19">
+    <w:name w:val="ListLabel 19"/>
+    <w:qFormat/>
+    <w:rPr>
       <w:lang w:val="en-US"/>
     </w:rPr>
   </w:style>
   <w:style w:type="paragraph" w:styleId="Heading">
     <w:name w:val="Heading"/>
-    <w:next w:val="Body A"/>
+    <w:basedOn w:val="Normal"/>
+    <w:next w:val="BodyA"/>
+    <w:qFormat/>
     <w:pPr>
-      <w:keepNext w:val="1"/>
-      <w:keepLines w:val="1"/>
-      <w:pageBreakBefore w:val="0"/>
-      <w:widowControl w:val="1"/>
+      <w:keepNext w:val="true"/>
+      <w:keepLines/>
+      <w:pageBreakBefore w:val="false"/>
+      <w:widowControl/>
       <w:shd w:val="clear" w:color="auto" w:fill="auto"/>
-      <w:suppressAutoHyphens w:val="0"/>
+      <w:suppressAutoHyphens w:val="false"/>
       <w:bidi w:val="0"/>
-      <w:spacing w:before="480" w:after="0" w:line="276" w:lineRule="auto"/>
-      <w:ind w:left="0" w:right="0" w:firstLine="0"/>
+      <w:spacing w:lineRule="auto" w:line="276" w:before="480" w:after="0"/>
+      <w:ind w:left="0" w:right="0" w:hanging="0"/>
       <w:jc w:val="left"/>
       <w:outlineLvl w:val="0"/>
     </w:pPr>
     <w:rPr>
-      <w:rFonts w:ascii="Cambria" w:cs="Cambria" w:hAnsi="Cambria" w:eastAsia="Cambria"/>
-      <w:b w:val="1"/>
-      <w:bCs w:val="1"/>
-      <w:i w:val="0"/>
-      <w:iCs w:val="0"/>
-      <w:caps w:val="0"/>
-      <w:smallCaps w:val="0"/>
-      <w:strike w:val="0"/>
-      <w:dstrike w:val="0"/>
-      <w:outline w:val="0"/>
-      <w:color w:val="365f91"/>
+      <w:rFonts w:ascii="Cambria" w:hAnsi="Cambria" w:eastAsia="Cambria" w:cs="Cambria"/>
+      <w:b/>
+      <w:bCs/>
+      <w:i w:val="false"/>
+      <w:iCs w:val="false"/>
+      <w:caps w:val="false"/>
+      <w:smallCaps w:val="false"/>
+      <w:strike w:val="false"/>
+      <w:dstrike w:val="false"/>
+      <w:outline w:val="false"/>
+      <w:color w:val="365F91"/>
       <w:spacing w:val="0"/>
       <w:kern w:val="0"/>
       <w:position w:val="0"/>
       <w:sz w:val="28"/>
+      <w:sz w:val="28"/>
       <w:szCs w:val="28"/>
-      <w:u w:val="none" w:color="365f91"/>
+      <w:u w:val="none" w:color="365F91"/>
       <w:vertAlign w:val="baseline"/>
       <w:lang w:val="en-US"/>
     </w:rPr>
   </w:style>
-  <w:style w:type="paragraph" w:styleId="Body A">
-    <w:name w:val="Body A"/>
-    <w:next w:val="Body A"/>
+  <w:style w:type="paragraph" w:styleId="TextBody">
+    <w:name w:val="Body Text"/>
+    <w:basedOn w:val="Normal"/>
     <w:pPr>
-      <w:keepNext w:val="0"/>
-      <w:keepLines w:val="0"/>
-      <w:pageBreakBefore w:val="0"/>
-      <w:widowControl w:val="1"/>
-      <w:shd w:val="clear" w:color="auto" w:fill="auto"/>
-      <w:suppressAutoHyphens w:val="0"/>
-      <w:bidi w:val="0"/>
-      <w:spacing w:before="0" w:after="200" w:line="276" w:lineRule="auto"/>
-      <w:ind w:left="0" w:right="0" w:firstLine="0"/>
-      <w:jc w:val="left"/>
-      <w:outlineLvl w:val="9"/>
+      <w:spacing w:lineRule="auto" w:line="276" w:before="0" w:after="140"/>
+    </w:pPr>
+    <w:rPr/>
+  </w:style>
+  <w:style w:type="paragraph" w:styleId="List">
+    <w:name w:val="List"/>
+    <w:basedOn w:val="TextBody"/>
+    <w:pPr/>
+    <w:rPr>
+      <w:rFonts w:cs="FreeSans"/>
+    </w:rPr>
+  </w:style>
+  <w:style w:type="paragraph" w:styleId="Caption">
+    <w:name w:val="Caption"/>
+    <w:basedOn w:val="Normal"/>
+    <w:qFormat/>
+    <w:pPr>
+      <w:suppressLineNumbers/>
+      <w:spacing w:before="120" w:after="120"/>
     </w:pPr>
     <w:rPr>
-      <w:rFonts w:ascii="Calibri" w:cs="Calibri" w:hAnsi="Calibri" w:eastAsia="Calibri"/>
-      <w:b w:val="0"/>
-      <w:bCs w:val="0"/>
-      <w:i w:val="0"/>
-      <w:iCs w:val="0"/>
-      <w:caps w:val="0"/>
-      <w:smallCaps w:val="0"/>
-      <w:strike w:val="0"/>
-      <w:dstrike w:val="0"/>
-      <w:outline w:val="0"/>
+      <w:rFonts w:cs="FreeSans"/>
+      <w:i/>
+      <w:iCs/>
+      <w:sz w:val="24"/>
+      <w:szCs w:val="24"/>
+    </w:rPr>
+  </w:style>
+  <w:style w:type="paragraph" w:styleId="Index">
+    <w:name w:val="Index"/>
+    <w:basedOn w:val="Normal"/>
+    <w:qFormat/>
+    <w:pPr>
+      <w:suppressLineNumbers/>
+    </w:pPr>
+    <w:rPr>
+      <w:rFonts w:cs="FreeSans"/>
+    </w:rPr>
+  </w:style>
+  <w:style w:type="paragraph" w:styleId="HeaderFooter">
+    <w:name w:val="Header &amp; Footer"/>
+    <w:qFormat/>
+    <w:pPr>
+      <w:keepNext w:val="false"/>
+      <w:keepLines w:val="false"/>
+      <w:pageBreakBefore w:val="false"/>
+      <w:widowControl/>
+      <w:shd w:val="clear" w:color="auto" w:fill="auto"/>
+      <w:tabs>
+        <w:tab w:val="clear" w:pos="720"/>
+        <w:tab w:val="right" w:pos="9020" w:leader="none"/>
+      </w:tabs>
+      <w:suppressAutoHyphens w:val="false"/>
+      <w:bidi w:val="0"/>
+      <w:spacing w:lineRule="auto" w:line="240" w:before="0" w:after="0"/>
+      <w:ind w:left="0" w:right="0" w:hanging="0"/>
+      <w:jc w:val="left"/>
+    </w:pPr>
+    <w:rPr>
+      <w:rFonts w:ascii="Helvetica Neue" w:hAnsi="Helvetica Neue" w:eastAsia="Arial Unicode MS" w:cs="Arial Unicode MS"/>
+      <w:b w:val="false"/>
+      <w:bCs w:val="false"/>
+      <w:i w:val="false"/>
+      <w:iCs w:val="false"/>
+      <w:caps w:val="false"/>
+      <w:smallCaps w:val="false"/>
+      <w:strike w:val="false"/>
+      <w:dstrike w:val="false"/>
+      <w:outline w:val="false"/>
+      <w:emboss w:val="false"/>
+      <w:imprint w:val="false"/>
+      <w:vanish w:val="false"/>
       <w:color w:val="000000"/>
       <w:spacing w:val="0"/>
+      <w:w w:val="100"/>
       <w:kern w:val="0"/>
       <w:position w:val="0"/>
+      <w:sz w:val="24"/>
+      <w:sz w:val="24"/>
+      <w:szCs w:val="24"/>
+      <w:u w:val="none" w:color="FFFFFF"/>
+      <w:vertAlign w:val="baseline"/>
+      <w:lang w:val="en-US" w:eastAsia="zh-CN" w:bidi="hi-IN"/>
+    </w:rPr>
+  </w:style>
+  <w:style w:type="paragraph" w:styleId="Title">
+    <w:name w:val="Title"/>
+    <w:basedOn w:val="Normal"/>
+    <w:qFormat/>
+    <w:pPr>
+      <w:keepNext w:val="false"/>
+      <w:keepLines w:val="false"/>
+      <w:pageBreakBefore w:val="false"/>
+      <w:widowControl/>
+      <w:pBdr>
+        <w:bottom w:val="single" w:sz="8" w:space="0" w:color="4F81BD"/>
+      </w:pBdr>
+      <w:shd w:val="clear" w:color="auto" w:fill="auto"/>
+      <w:suppressAutoHyphens w:val="false"/>
+      <w:bidi w:val="0"/>
+      <w:spacing w:lineRule="auto" w:line="240" w:before="0" w:after="300"/>
+      <w:ind w:left="0" w:right="0" w:hanging="0"/>
+      <w:jc w:val="left"/>
+    </w:pPr>
+    <w:rPr>
+      <w:rFonts w:ascii="Cambria" w:hAnsi="Cambria" w:eastAsia="Cambria" w:cs="Cambria"/>
+      <w:b w:val="false"/>
+      <w:bCs w:val="false"/>
+      <w:i w:val="false"/>
+      <w:iCs w:val="false"/>
+      <w:caps w:val="false"/>
+      <w:smallCaps w:val="false"/>
+      <w:strike w:val="false"/>
+      <w:dstrike w:val="false"/>
+      <w:outline w:val="false"/>
+      <w:color w:val="17365D"/>
+      <w:spacing w:val="5"/>
+      <w:kern w:val="2"/>
+      <w:position w:val="0"/>
+      <w:sz w:val="40"/>
+      <w:sz w:val="40"/>
+      <w:szCs w:val="40"/>
+      <w:u w:val="none" w:color="17365D"/>
+      <w:vertAlign w:val="baseline"/>
+      <w:lang w:val="en-US"/>
+    </w:rPr>
+  </w:style>
+  <w:style w:type="paragraph" w:styleId="BodyA">
+    <w:name w:val="Body A"/>
+    <w:qFormat/>
+    <w:pPr>
+      <w:keepNext w:val="false"/>
+      <w:keepLines w:val="false"/>
+      <w:pageBreakBefore w:val="false"/>
+      <w:widowControl/>
+      <w:shd w:val="clear" w:color="auto" w:fill="auto"/>
+      <w:suppressAutoHyphens w:val="false"/>
+      <w:bidi w:val="0"/>
+      <w:spacing w:lineRule="auto" w:line="276" w:before="0" w:after="200"/>
+      <w:ind w:left="0" w:right="0" w:hanging="0"/>
+      <w:jc w:val="left"/>
+    </w:pPr>
+    <w:rPr>
+      <w:rFonts w:ascii="Calibri" w:hAnsi="Calibri" w:eastAsia="Calibri" w:cs="Calibri"/>
+      <w:b w:val="false"/>
+      <w:bCs w:val="false"/>
+      <w:i w:val="false"/>
+      <w:iCs w:val="false"/>
+      <w:caps w:val="false"/>
+      <w:smallCaps w:val="false"/>
+      <w:strike w:val="false"/>
+      <w:dstrike w:val="false"/>
+      <w:outline w:val="false"/>
+      <w:emboss w:val="false"/>
+      <w:imprint w:val="false"/>
+      <w:vanish w:val="false"/>
+      <w:color w:val="000000"/>
+      <w:spacing w:val="0"/>
+      <w:w w:val="100"/>
+      <w:kern w:val="0"/>
+      <w:position w:val="0"/>
+      <w:sz w:val="22"/>
       <w:sz w:val="22"/>
       <w:szCs w:val="22"/>
       <w:u w:val="none" w:color="000000"/>
       <w:vertAlign w:val="baseline"/>
-      <w:lang w:val="en-US"/>
+      <w:lang w:val="en-US" w:eastAsia="zh-CN" w:bidi="hi-IN"/>
     </w:rPr>
   </w:style>
-  <w:style w:type="numbering" w:styleId="Bullets">
-    <w:name w:val="Bullets"/>
+  <w:style w:type="paragraph" w:styleId="CaptionA">
+    <w:name w:val="Caption A"/>
+    <w:qFormat/>
     <w:pPr>
-      <w:numPr>
-        <w:numId w:val="1"/>
-      </w:numPr>
-    </w:pPr>
-  </w:style>
-  <w:style w:type="character" w:styleId="None">
-    <w:name w:val="None"/>
-  </w:style>
-  <w:style w:type="character" w:styleId="Hyperlink.0">
-    <w:name w:val="Hyperlink.0"/>
-    <w:basedOn w:val="None"/>
-    <w:next w:val="Hyperlink.0"/>
-    <w:rPr>
-      <w:color w:val="0000ff"/>
-      <w:u w:val="single" w:color="0000ff"/>
-    </w:rPr>
-  </w:style>
-  <w:style w:type="paragraph" w:styleId="Caption A">
-    <w:name w:val="Caption A"/>
-    <w:next w:val="Caption A"/>
-    <w:pPr>
-      <w:keepNext w:val="0"/>
-      <w:keepLines w:val="0"/>
-      <w:pageBreakBefore w:val="0"/>
-      <w:widowControl w:val="1"/>
+      <w:keepNext w:val="false"/>
+      <w:keepLines w:val="false"/>
+      <w:pageBreakBefore w:val="false"/>
+      <w:widowControl/>
       <w:shd w:val="clear" w:color="auto" w:fill="auto"/>
       <w:tabs>
-        <w:tab w:val="left" w:pos="1150"/>
+        <w:tab w:val="clear" w:pos="720"/>
+        <w:tab w:val="left" w:pos="1150" w:leader="none"/>
       </w:tabs>
-      <w:suppressAutoHyphens w:val="0"/>
+      <w:suppressAutoHyphens w:val="false"/>
       <w:bidi w:val="0"/>
-      <w:spacing w:before="0" w:after="0" w:line="240" w:lineRule="auto"/>
-      <w:ind w:left="0" w:right="0" w:firstLine="0"/>
+      <w:spacing w:lineRule="auto" w:line="240" w:before="0" w:after="0"/>
+      <w:ind w:left="0" w:right="0" w:hanging="0"/>
       <w:jc w:val="left"/>
-      <w:outlineLvl w:val="9"/>
     </w:pPr>
     <w:rPr>
-      <w:rFonts w:ascii="Helvetica Neue" w:cs="Arial Unicode MS" w:hAnsi="Helvetica Neue" w:eastAsia="Arial Unicode MS"/>
-      <w:b w:val="1"/>
-      <w:bCs w:val="1"/>
-      <w:i w:val="0"/>
-      <w:iCs w:val="0"/>
-      <w:caps w:val="1"/>
-      <w:strike w:val="0"/>
-      <w:dstrike w:val="0"/>
-      <w:outline w:val="0"/>
+      <w:rFonts w:ascii="Helvetica Neue" w:hAnsi="Helvetica Neue" w:eastAsia="Arial Unicode MS" w:cs="Arial Unicode MS"/>
+      <w:b/>
+      <w:bCs/>
+      <w:i w:val="false"/>
+      <w:iCs w:val="false"/>
+      <w:caps/>
+      <w:strike w:val="false"/>
+      <w:dstrike w:val="false"/>
+      <w:outline w:val="false"/>
+      <w:emboss w:val="false"/>
+      <w:imprint w:val="false"/>
+      <w:vanish w:val="false"/>
       <w:color w:val="000000"/>
       <w:spacing w:val="0"/>
+      <w:w w:val="100"/>
       <w:kern w:val="0"/>
       <w:position w:val="0"/>
+      <w:sz w:val="20"/>
       <w:sz w:val="20"/>
       <w:szCs w:val="20"/>
       <w:u w:val="none" w:color="000000"/>
       <w:vertAlign w:val="baseline"/>
-      <w:lang w:val="en-US"/>
+      <w:lang w:val="en-US" w:eastAsia="zh-CN" w:bidi="hi-IN"/>
     </w:rPr>
+  </w:style>
+  <w:style w:type="paragraph" w:styleId="Header">
+    <w:name w:val="Header"/>
+    <w:basedOn w:val="Normal"/>
+    <w:pPr/>
+    <w:rPr/>
+  </w:style>
+  <w:style w:type="paragraph" w:styleId="Footer">
+    <w:name w:val="Footer"/>
+    <w:basedOn w:val="Normal"/>
+    <w:pPr/>
+    <w:rPr/>
+  </w:style>
+  <w:style w:type="numbering" w:styleId="NoList" w:default="1">
+    <w:name w:val="No List"/>
+    <w:qFormat/>
+  </w:style>
+  <w:style w:type="numbering" w:styleId="Bullets">
+    <w:name w:val="Bullets"/>
+    <w:qFormat/>
+  </w:style>
+  <w:style w:type="table" w:default="1" w:styleId="Table Normal">
+    <w:name w:val="Table Normal"/>
+    <w:tblPr>
+      <w:tblInd w:w="0" w:type="dxa"/>
+    </w:tblPr>
+    <w:tblStylePr w:type="firstRow">
+      <w:tblPr/>
+    </w:tblStylePr>
+    <w:tblStylePr w:type="lastRow">
+      <w:tblPr/>
+    </w:tblStylePr>
+    <w:tblStylePr w:type="firstCol">
+      <w:tblPr/>
+    </w:tblStylePr>
+    <w:tblStylePr w:type="lastCol">
+      <w:tblPr/>
+    </w:tblStylePr>
+    <w:tblStylePr w:type="band1Vert">
+      <w:tblPr/>
+    </w:tblStylePr>
+    <w:tblStylePr w:type="band2Vert">
+      <w:tblPr/>
+    </w:tblStylePr>
+    <w:tblStylePr w:type="band1Horz">
+      <w:tblPr/>
+    </w:tblStylePr>
+    <w:tblStylePr w:type="band2Horz">
+      <w:tblPr/>
+    </w:tblStylePr>
+    <w:tblStylePr w:type="neCell">
+      <w:tblPr/>
+    </w:tblStylePr>
+    <w:tblStylePr w:type="nwCell">
+      <w:tblPr/>
+    </w:tblStylePr>
+    <w:tblStylePr w:type="seCell">
+      <w:tblPr/>
+    </w:tblStylePr>
+    <w:tblStylePr w:type="swCell">
+      <w:tblPr/>
+    </w:tblStylePr>
   </w:style>
 </w:styles>
 </file>

</xml_diff>

<commit_message>
Finished editing Project Plan, fixed some additional issues.
</commit_message>
<xml_diff>
--- a/Overview/Project Plan.docx
+++ b/Overview/Project Plan.docx
@@ -460,28 +460,7 @@
       </w:pPr>
       <w:r>
         <w:rPr/>
-        <w:t xml:space="preserve">With the formation of the Democratic Team we will be able to work on the project together. The communication in our team will be transparent and allow everybody to work on task together. The majority of the work will be assigned to individuals, but will be completed as a team effort. This way everybody will be able to work on the task they have the most experience and assist others where needed. </w:t>
-      </w:r>
-    </w:p>
-    <w:p>
-      <w:pPr>
-        <w:pStyle w:val="BodyA"/>
-        <w:rPr/>
-      </w:pPr>
-      <w:r>
-        <w:rPr/>
-      </w:r>
-      <w:r>
-        <w:br w:type="page"/>
-      </w:r>
-    </w:p>
-    <w:p>
-      <w:pPr>
-        <w:pStyle w:val="BodyA"/>
-        <w:rPr/>
-      </w:pPr>
-      <w:r>
-        <w:rPr/>
+        <w:t>With the formation of the Democratic Team we will be able to work on the project together. The communication in our team will be transparent and allow everybody to work on task together. The majority of the work will be assigned to individuals, but will be completed as a team effort. This way everybody will be able to work on the task they have the most experience and assist others where needed.</w:t>
       </w:r>
     </w:p>
     <w:p>
@@ -514,7 +493,79 @@
         <w:rPr>
           <w:lang w:val="en-US"/>
         </w:rPr>
-        <w:t>The development will be broken up into five phases.  Each phase will be a little like a Sprint in an Agile method and a little like an iteration in a Spiral process.  Specifically, each phase will be like a Sprint, in that work to be done will be organized into small tasks, placed into a “</w:t>
+        <w:t xml:space="preserve">The development </w:t>
+      </w:r>
+      <w:r>
+        <w:rPr>
+          <w:lang w:val="en-US"/>
+        </w:rPr>
+        <w:t xml:space="preserve">process </w:t>
+      </w:r>
+      <w:r>
+        <w:rPr>
+          <w:lang w:val="en-US"/>
+        </w:rPr>
+        <w:t xml:space="preserve">will be broken up into five phases.  Each phase will </w:t>
+      </w:r>
+      <w:r>
+        <w:rPr>
+          <w:lang w:val="en-US"/>
+        </w:rPr>
+        <w:t>resemble and take features from</w:t>
+      </w:r>
+      <w:r>
+        <w:rPr>
+          <w:lang w:val="en-US"/>
+        </w:rPr>
+        <w:t xml:space="preserve"> Sprint</w:t>
+      </w:r>
+      <w:r>
+        <w:rPr>
+          <w:lang w:val="en-US"/>
+        </w:rPr>
+        <w:t>s</w:t>
+      </w:r>
+      <w:r>
+        <w:rPr>
+          <w:lang w:val="en-US"/>
+        </w:rPr>
+        <w:t xml:space="preserve"> in </w:t>
+      </w:r>
+      <w:r>
+        <w:rPr>
+          <w:lang w:val="en-US"/>
+        </w:rPr>
+        <w:t>the</w:t>
+      </w:r>
+      <w:r>
+        <w:rPr>
+          <w:lang w:val="en-US"/>
+        </w:rPr>
+        <w:t xml:space="preserve"> Agile method and iteration</w:t>
+      </w:r>
+      <w:r>
+        <w:rPr>
+          <w:lang w:val="en-US"/>
+        </w:rPr>
+        <w:t>s</w:t>
+      </w:r>
+      <w:r>
+        <w:rPr>
+          <w:lang w:val="en-US"/>
+        </w:rPr>
+        <w:t xml:space="preserve"> in </w:t>
+      </w:r>
+      <w:r>
+        <w:rPr>
+          <w:lang w:val="en-US"/>
+        </w:rPr>
+        <w:t>the</w:t>
+      </w:r>
+      <w:r>
+        <w:rPr>
+          <w:lang w:val="en-US"/>
+        </w:rPr>
+        <w:t xml:space="preserve"> Spiral process. Specifically, each phase will be like a Sprint in that work to be done will be organized into small tasks, placed into a “</w:t>
       </w:r>
       <w:r>
         <w:rPr>
@@ -526,7 +577,67 @@
         <w:rPr>
           <w:lang w:val="en-US"/>
         </w:rPr>
-        <w:t>”, and prioritized.   Then, using on time-box scheduling, the team will decide which tasks the phase (Sprint) will address.  The team will use a Scrum Board to keep track of tasks in the backlog, those that will be part of the current Sprint, those in progress, and those that are done.</w:t>
+        <w:t xml:space="preserve">”, and prioritized. Then, using on time-box scheduling, the team will decide which tasks the phase (Sprint) will address. The team will use a Scrum Board to keep track of </w:t>
+      </w:r>
+      <w:r>
+        <w:rPr>
+          <w:lang w:val="en-US"/>
+        </w:rPr>
+        <w:t>which</w:t>
+      </w:r>
+      <w:r>
+        <w:rPr>
+          <w:lang w:val="en-US"/>
+        </w:rPr>
+        <w:t xml:space="preserve"> tasks </w:t>
+      </w:r>
+      <w:r>
+        <w:rPr>
+          <w:lang w:val="en-US"/>
+        </w:rPr>
+        <w:t xml:space="preserve">are </w:t>
+      </w:r>
+      <w:r>
+        <w:rPr>
+          <w:lang w:val="en-US"/>
+        </w:rPr>
+        <w:t xml:space="preserve">in the backlog, </w:t>
+      </w:r>
+      <w:r>
+        <w:rPr>
+          <w:lang w:val="en-US"/>
+        </w:rPr>
+        <w:t xml:space="preserve">added to the </w:t>
+      </w:r>
+      <w:r>
+        <w:rPr>
+          <w:lang w:val="en-US"/>
+        </w:rPr>
+        <w:t xml:space="preserve">current Sprint, </w:t>
+      </w:r>
+      <w:r>
+        <w:rPr>
+          <w:lang w:val="en-US"/>
+        </w:rPr>
+        <w:t xml:space="preserve">in </w:t>
+      </w:r>
+      <w:r>
+        <w:rPr>
+          <w:lang w:val="en-US"/>
+        </w:rPr>
+        <w:t xml:space="preserve">progress, </w:t>
+      </w:r>
+      <w:r>
+        <w:rPr>
+          <w:lang w:val="en-US"/>
+        </w:rPr>
+        <w:t xml:space="preserve">and </w:t>
+      </w:r>
+      <w:r>
+        <w:rPr>
+          <w:lang w:val="en-US"/>
+        </w:rPr>
+        <w:t>done.</w:t>
       </w:r>
     </w:p>
     <w:p>
@@ -536,7 +647,7 @@
       </w:pPr>
       <w:r>
         <w:rPr/>
-        <w:t>Each phase will also be a little like an iteration in a Spiral process, in that each phase will include some risk analysis and that any development activity (requirements capture, analysis, design, implementation, etc.) can be done during any phase.  Early phases will focus on understanding (requirements capture and analysis) and subsequent phases will focus on design and implementation.  Each phase will include a retrospective.</w:t>
+        <w:t>Each phase will also be a little like an iteration in a Spiral process, in that each phase will include some risk analysis and that any development activity (requirements capture, analysis, design, implementation, etc.) can be done during any phase. Early phases will focus on understanding (requirements capture and analysis) and subsequent phases will focus on design and implementation.  Each phase will include a retrospective.</w:t>
       </w:r>
     </w:p>
     <w:tbl>
@@ -980,40 +1091,7 @@
         <w:pStyle w:val="BodyA"/>
         <w:widowControl w:val="false"/>
         <w:spacing w:lineRule="auto" w:line="240"/>
-        <w:ind w:left="127" w:right="0" w:hanging="127"/>
-        <w:rPr/>
-      </w:pPr>
-      <w:r>
-        <w:rPr/>
-      </w:r>
-    </w:p>
-    <w:p>
-      <w:pPr>
-        <w:pStyle w:val="BodyA"/>
-        <w:widowControl w:val="false"/>
-        <w:spacing w:lineRule="auto" w:line="240"/>
-        <w:ind w:left="19" w:right="0" w:hanging="19"/>
-        <w:rPr/>
-      </w:pPr>
-      <w:r>
-        <w:rPr/>
-      </w:r>
-    </w:p>
-    <w:p>
-      <w:pPr>
-        <w:pStyle w:val="BodyA"/>
-        <w:widowControl w:val="false"/>
-        <w:spacing w:lineRule="auto" w:line="240"/>
-        <w:ind w:left="861" w:right="0" w:hanging="861"/>
-        <w:rPr/>
-      </w:pPr>
-      <w:r>
-        <w:rPr/>
-      </w:r>
-    </w:p>
-    <w:p>
-      <w:pPr>
-        <w:pStyle w:val="BodyA"/>
+        <w:ind w:left="0" w:right="0" w:hanging="0"/>
         <w:rPr/>
       </w:pPr>
       <w:r>
@@ -1038,6 +1116,15 @@
     </w:p>
     <w:p>
       <w:pPr>
+        <w:pStyle w:val="BodyA"/>
+        <w:rPr/>
+      </w:pPr>
+      <w:r>
+        <w:rPr/>
+      </w:r>
+    </w:p>
+    <w:p>
+      <w:pPr>
         <w:pStyle w:val="Heading"/>
         <w:rPr/>
       </w:pPr>
@@ -1057,15 +1144,13 @@
         <w:rPr/>
         <w:t xml:space="preserve">The main communication method </w:t>
       </w:r>
-    </w:p>
-    <w:p>
-      <w:pPr>
-        <w:pStyle w:val="BodyA"/>
-        <w:rPr/>
-      </w:pPr>
-      <w:r>
-        <w:rPr/>
-        <w:t xml:space="preserve">For general discussion we have a discord channel setup. Additional rooms can be made in order to have team members a way to have isolated conversations as needed if some team members are not needing to see constant chat messages. </w:t>
+      <w:r>
+        <w:rPr/>
+        <w:t>among members will take place in the group’s Discord server. The server can be expanded to accommodate one-on-one communication as well as group discussions. Private messages can also be sent over Discord in order to keep the general channel for the project free of off-topic clutter</w:t>
+      </w:r>
+      <w:r>
+        <w:rPr/>
+        <w:t xml:space="preserve">. </w:t>
       </w:r>
     </w:p>
     <w:p>
@@ -1233,15 +1318,13 @@
           <w:ilvl w:val="0"/>
           <w:numId w:val="1"/>
         </w:numPr>
+        <w:rPr/>
+      </w:pPr>
+      <w:r>
         <w:rPr>
           <w:lang w:val="en-US"/>
         </w:rPr>
-      </w:pPr>
-      <w:r>
-        <w:rPr>
-          <w:lang w:val="en-US"/>
-        </w:rPr>
-        <w:t xml:space="preserve">Programming Languages / Frameworks: Node.js, Jquery, HTML, CSS, PSQL, PLSQL, Vuejs or Angular? Undecided </w:t>
+        <w:t>Programming Languages / Frameworks: Node.js, Jquery, HTML, CSS, PSQL, PLSQL, Vue.js or Angular</w:t>
       </w:r>
     </w:p>
     <w:p>
@@ -1280,17 +1363,25 @@
     <w:p>
       <w:pPr>
         <w:pStyle w:val="BodyA"/>
-        <w:rPr>
-          <w:rStyle w:val="None"/>
-          <w:rFonts w:ascii="Calibri" w:hAnsi="Calibri" w:eastAsia="Calibri" w:cs="Calibri"/>
-          <w:i/>
-          <w:i/>
-          <w:iCs/>
-          <w:highlight w:val="yellow"/>
-        </w:rPr>
-      </w:pPr>
-      <w:r>
-        <w:rPr/>
+        <w:rPr/>
+      </w:pPr>
+      <w:r>
+        <w:rPr/>
+        <w:t xml:space="preserve">Initial risks are task specific with our initial goals of getting a login page and user authentication setup. The time estimates for this are in the table below. We </w:t>
+      </w:r>
+      <w:r>
+        <w:rPr/>
+        <w:t>overestimated the time required, as well as the number of expected problems</w:t>
+      </w:r>
+      <w:r>
+        <w:rPr/>
+        <w:t xml:space="preserve">, </w:t>
+      </w:r>
+      <w:r>
+        <w:rPr/>
+        <w:t>as none of us are experienced in this area</w:t>
+      </w:r>
+      <w:r>
         <mc:AlternateContent>
           <mc:Choice Requires="wpg">
             <w:drawing>
@@ -1475,16 +1566,17 @@
       </w:r>
       <w:r>
         <w:rPr/>
-        <w:t xml:space="preserve">Initial risks are task specific with our initial goals of getting a login page and user authentication setup. The time estimates for this are in the table below. We assumed where this was something that we have not done before they are overestimated where we will likely run into hangups. </w:t>
+        <w:t>.</w:t>
+      </w:r>
+      <w:r>
+        <w:rPr/>
+        <w:t xml:space="preserve"> </w:t>
       </w:r>
     </w:p>
     <w:p>
       <w:pPr>
         <w:pStyle w:val="Heading"/>
-        <w:rPr>
-          <w:rStyle w:val="None"/>
-          <w:lang w:val="fr-FR"/>
-        </w:rPr>
+        <w:rPr/>
       </w:pPr>
       <w:r>
         <w:rPr>

</xml_diff>

<commit_message>
built framework for login query, test login successful
</commit_message>
<xml_diff>
--- a/Overview/Project Plan.docx
+++ b/Overview/Project Plan.docx
@@ -1,6 +1,6 @@
 
 <file path=word/document.xml><?xml version="1.0" encoding="utf-8"?>
-<w:document xmlns:o="urn:schemas-microsoft-com:office:office" xmlns:r="http://schemas.openxmlformats.org/officeDocument/2006/relationships" xmlns:v="urn:schemas-microsoft-com:vml" xmlns:w="http://schemas.openxmlformats.org/wordprocessingml/2006/main" xmlns:w10="urn:schemas-microsoft-com:office:word" xmlns:wp="http://schemas.openxmlformats.org/drawingml/2006/wordprocessingDrawing" xmlns:wps="http://schemas.microsoft.com/office/word/2010/wordprocessingShape" xmlns:wpg="http://schemas.microsoft.com/office/word/2010/wordprocessingGroup" xmlns:mc="http://schemas.openxmlformats.org/markup-compatibility/2006" xmlns:wp14="http://schemas.microsoft.com/office/word/2010/wordprocessingDrawing" xmlns:w14="http://schemas.microsoft.com/office/word/2010/wordml" mc:Ignorable="w14 wp14">
+<w:document xmlns:wpc="http://schemas.microsoft.com/office/word/2010/wordprocessingCanvas" xmlns:cx="http://schemas.microsoft.com/office/drawing/2014/chartex" xmlns:cx1="http://schemas.microsoft.com/office/drawing/2015/9/8/chartex" xmlns:cx2="http://schemas.microsoft.com/office/drawing/2015/10/21/chartex" xmlns:cx3="http://schemas.microsoft.com/office/drawing/2016/5/9/chartex" xmlns:cx4="http://schemas.microsoft.com/office/drawing/2016/5/10/chartex" xmlns:cx5="http://schemas.microsoft.com/office/drawing/2016/5/11/chartex" xmlns:cx6="http://schemas.microsoft.com/office/drawing/2016/5/12/chartex" xmlns:cx7="http://schemas.microsoft.com/office/drawing/2016/5/13/chartex" xmlns:cx8="http://schemas.microsoft.com/office/drawing/2016/5/14/chartex" xmlns:mc="http://schemas.openxmlformats.org/markup-compatibility/2006" xmlns:aink="http://schemas.microsoft.com/office/drawing/2016/ink" xmlns:am3d="http://schemas.microsoft.com/office/drawing/2017/model3d" xmlns:o="urn:schemas-microsoft-com:office:office" xmlns:r="http://schemas.openxmlformats.org/officeDocument/2006/relationships" xmlns:m="http://schemas.openxmlformats.org/officeDocument/2006/math" xmlns:v="urn:schemas-microsoft-com:vml" xmlns:wp14="http://schemas.microsoft.com/office/word/2010/wordprocessingDrawing" xmlns:wp="http://schemas.openxmlformats.org/drawingml/2006/wordprocessingDrawing" xmlns:w10="urn:schemas-microsoft-com:office:word" xmlns:w="http://schemas.openxmlformats.org/wordprocessingml/2006/main" xmlns:w14="http://schemas.microsoft.com/office/word/2010/wordml" xmlns:w15="http://schemas.microsoft.com/office/word/2012/wordml" xmlns:w16cid="http://schemas.microsoft.com/office/word/2016/wordml/cid" xmlns:w16se="http://schemas.microsoft.com/office/word/2015/wordml/symex" xmlns:wpg="http://schemas.microsoft.com/office/word/2010/wordprocessingGroup" xmlns:wpi="http://schemas.microsoft.com/office/word/2010/wordprocessingInk" xmlns:wne="http://schemas.microsoft.com/office/word/2006/wordml" xmlns:wps="http://schemas.microsoft.com/office/word/2010/wordprocessingShape" mc:Ignorable="w14 w15 w16se w16cid wp14">
   <w:background w:color="FFFFFF"/>
   <w:body>
     <w:p>
@@ -11,336 +11,81 @@
         </w:rPr>
       </w:pPr>
       <w:r>
-        <w:rPr/>
         <w:t>Project4</w:t>
       </w:r>
     </w:p>
     <w:p>
       <w:pPr>
         <w:pStyle w:val="Heading"/>
-        <w:rPr/>
-      </w:pPr>
-      <w:r>
-        <w:rPr/>
+      </w:pPr>
+      <w:r>
         <w:t>Project Overview</w:t>
       </w:r>
     </w:p>
     <w:p>
       <w:pPr>
         <w:pStyle w:val="BodyA"/>
-        <w:rPr/>
-      </w:pPr>
-      <w:r>
-        <w:rPr/>
-        <w:t xml:space="preserve">This project aims to build a website that enables friends and family </w:t>
-      </w:r>
-      <w:r>
-        <w:rPr/>
-        <w:t>members</w:t>
-      </w:r>
-      <w:r>
-        <w:rPr/>
-        <w:t xml:space="preserve"> to share video games.</w:t>
+      </w:pPr>
+      <w:r>
+        <w:t>This project aims to build a website that enables friends and family members to share video games.</w:t>
       </w:r>
     </w:p>
     <w:p>
       <w:pPr>
         <w:pStyle w:val="BodyA"/>
-        <w:rPr/>
-      </w:pPr>
-      <w:r>
-        <w:rPr/>
-        <w:t>Video games provide a fun and engaging experience for those that play them. Unfortunately, mos</w:t>
-      </w:r>
-      <w:r>
-        <w:rPr/>
-        <w:t xml:space="preserve">t </w:t>
-      </w:r>
-      <w:r>
-        <w:rPr/>
-        <w:t>games have an end. O</w:t>
-      </w:r>
-      <w:r>
-        <w:rPr/>
-        <w:t xml:space="preserve">nce all the </w:t>
-      </w:r>
-      <w:r>
-        <w:rPr/>
-        <w:t xml:space="preserve">game’s </w:t>
-      </w:r>
-      <w:r>
-        <w:rPr/>
-        <w:t xml:space="preserve">quests or battles </w:t>
-      </w:r>
-      <w:r>
-        <w:rPr/>
-        <w:t>have been completed, there is no more content to experience within the game.</w:t>
-      </w:r>
-      <w:r>
-        <w:rPr/>
-        <w:t xml:space="preserve"> </w:t>
-      </w:r>
-      <w:r>
-        <w:rPr/>
-        <w:t xml:space="preserve">However, even after you are finished with </w:t>
-      </w:r>
-      <w:r>
-        <w:rPr/>
-        <w:t xml:space="preserve">the game, you still </w:t>
-      </w:r>
-      <w:r>
-        <w:rPr/>
-        <w:t>might want to keep</w:t>
-      </w:r>
-      <w:r>
-        <w:rPr/>
-        <w:t xml:space="preserve"> the game because it was so much fun to play. Maybe you will go back to playing it in a few months or years. </w:t>
-      </w:r>
-      <w:r>
-        <w:rPr/>
-        <w:t xml:space="preserve">In between playthroughs of your favorite games, why not let </w:t>
-      </w:r>
-      <w:r>
-        <w:rPr/>
-        <w:t>some</w:t>
-      </w:r>
-      <w:r>
-        <w:rPr/>
-        <w:t>one else borrow them from you</w:t>
-      </w:r>
-      <w:r>
-        <w:rPr/>
-        <w:t>?</w:t>
+      </w:pPr>
+      <w:r>
+        <w:t xml:space="preserve">Video games provide a fun and engaging experience for those that play them. Unfortunately, most games have an end. Once all the </w:t>
+      </w:r>
+      <w:r>
+        <w:t>game’s quests or battles have been completed, there is no more content to experience within the game. However, even after you are finished with the game, you still might want to keep the game because it was so much fun to play. Maybe you will go back to pl</w:t>
+      </w:r>
+      <w:r>
+        <w:t>aying it in a few months or years. In between playthroughs of your favorite games, why not let someone else borrow them from you?</w:t>
       </w:r>
     </w:p>
     <w:p>
       <w:pPr>
         <w:pStyle w:val="BodyA"/>
-        <w:rPr/>
-      </w:pPr>
-      <w:r>
-        <w:rPr/>
-        <w:t>From the website, users w</w:t>
-      </w:r>
-      <w:r>
-        <w:rPr/>
-        <w:t>ill</w:t>
-      </w:r>
-      <w:r>
-        <w:rPr/>
-        <w:t xml:space="preserve"> be able to browse the assortment of games, </w:t>
-      </w:r>
-      <w:r>
-        <w:rPr/>
-        <w:t>filtered by</w:t>
-      </w:r>
-      <w:r>
-        <w:rPr/>
-        <w:t xml:space="preserve"> console, to find the right game. </w:t>
-      </w:r>
-      <w:r>
-        <w:rPr/>
-        <w:t xml:space="preserve">Games will be searchable by </w:t>
-      </w:r>
-      <w:r>
-        <w:rPr/>
-        <w:t xml:space="preserve">categories, </w:t>
-      </w:r>
-      <w:r>
-        <w:rPr/>
-        <w:t>so users can find a game with</w:t>
-      </w:r>
-      <w:r>
-        <w:rPr/>
-        <w:t xml:space="preserve"> a specific number of players or a game that c</w:t>
-      </w:r>
-      <w:r>
-        <w:rPr/>
-        <w:t>an</w:t>
-      </w:r>
-      <w:r>
-        <w:rPr/>
-        <w:t xml:space="preserve"> be completed quickly. Users </w:t>
-      </w:r>
-      <w:r>
-        <w:rPr/>
-        <w:t>will</w:t>
-      </w:r>
-      <w:r>
-        <w:rPr/>
-        <w:t xml:space="preserve"> have the ability to upload their own game</w:t>
-      </w:r>
-      <w:r>
-        <w:rPr/>
-        <w:t>s</w:t>
-      </w:r>
-      <w:r>
-        <w:rPr/>
-        <w:t xml:space="preserve"> to the database </w:t>
-      </w:r>
-      <w:r>
-        <w:rPr/>
-        <w:t>when they want to lend some out. The user will also be able to remove</w:t>
-      </w:r>
-      <w:r>
-        <w:rPr/>
-        <w:t xml:space="preserve"> games if they no longer want </w:t>
-      </w:r>
-      <w:r>
-        <w:rPr/>
-        <w:t>to loan it to others</w:t>
-      </w:r>
-      <w:r>
-        <w:rPr/>
-        <w:t xml:space="preserve">. The typical user </w:t>
-      </w:r>
-      <w:r>
-        <w:rPr/>
-        <w:t>should</w:t>
-      </w:r>
-      <w:r>
-        <w:rPr/>
-        <w:t xml:space="preserve"> </w:t>
-      </w:r>
-      <w:r>
-        <w:rPr/>
-        <w:t xml:space="preserve">also </w:t>
-      </w:r>
-      <w:r>
-        <w:rPr/>
-        <w:t>have the ability to send invite</w:t>
-      </w:r>
-      <w:r>
-        <w:rPr/>
-        <w:t>s</w:t>
-      </w:r>
-      <w:r>
-        <w:rPr/>
-        <w:t xml:space="preserve"> to their friends and family via e-mail. </w:t>
+      </w:pPr>
+      <w:r>
+        <w:t>From the website, users will be able to browse the assortment of games, filtered by console, to find the right game. Games wil</w:t>
+      </w:r>
+      <w:r>
+        <w:t xml:space="preserve">l be searchable by categories, so users can find a game with a specific number of players or a game that can be completed quickly. Users will have the ability to upload their own games to the database when they want to lend some out. The user will also be </w:t>
+      </w:r>
+      <w:r>
+        <w:t xml:space="preserve">able to remove games if they no longer want to loan it to others. The typical user should also </w:t>
+      </w:r>
+      <w:proofErr w:type="gramStart"/>
+      <w:r>
+        <w:t>have the ability to</w:t>
+      </w:r>
+      <w:proofErr w:type="gramEnd"/>
+      <w:r>
+        <w:t xml:space="preserve"> send invites to their friends and family via e-mail. </w:t>
       </w:r>
     </w:p>
     <w:p>
       <w:pPr>
         <w:pStyle w:val="BodyA"/>
-        <w:rPr/>
-      </w:pPr>
-      <w:r>
-        <w:rPr/>
-        <w:t xml:space="preserve">When a game has been </w:t>
-      </w:r>
-      <w:r>
-        <w:rPr/>
-        <w:t>lent</w:t>
-      </w:r>
-      <w:r>
-        <w:rPr/>
-        <w:t xml:space="preserve"> out, the owner of the game </w:t>
-      </w:r>
-      <w:r>
-        <w:rPr/>
-        <w:t xml:space="preserve">will update its status </w:t>
-      </w:r>
-      <w:r>
-        <w:rPr/>
-        <w:t xml:space="preserve">on the website. </w:t>
-      </w:r>
-      <w:r>
-        <w:rPr/>
-        <w:t>T</w:t>
-      </w:r>
-      <w:r>
-        <w:rPr/>
-        <w:t xml:space="preserve">he owner could even </w:t>
-      </w:r>
-      <w:r>
-        <w:rPr/>
-        <w:t xml:space="preserve">have the option to </w:t>
-      </w:r>
-      <w:r>
-        <w:rPr/>
-        <w:t xml:space="preserve">enable a </w:t>
-      </w:r>
-      <w:r>
-        <w:rPr/>
-        <w:t>waiting list for his/her game</w:t>
-      </w:r>
-      <w:r>
-        <w:rPr/>
-        <w:t xml:space="preserve">. </w:t>
-      </w:r>
-      <w:r>
-        <w:rPr/>
-        <w:t>This would help owners keep track of the people waiting to borrow their games.</w:t>
-      </w:r>
-      <w:r>
-        <w:rPr/>
-        <w:t xml:space="preserve"> The website would have features that allow the user to check </w:t>
-      </w:r>
-      <w:r>
-        <w:rPr/>
-        <w:t>games in</w:t>
-      </w:r>
-      <w:r>
-        <w:rPr/>
-        <w:t xml:space="preserve"> and out </w:t>
-      </w:r>
-      <w:r>
-        <w:rPr/>
-        <w:t>quickly, a</w:t>
-      </w:r>
-      <w:r>
-        <w:rPr/>
-        <w:t>s we all know how precious time is.</w:t>
+      </w:pPr>
+      <w:r>
+        <w:t>When a game has been lent out, the owner of the game will update its status on the webs</w:t>
+      </w:r>
+      <w:r>
+        <w:t>ite. The owner could even have the option to enable a waiting list for his/her game. This would help owners keep track of the people waiting to borrow their games. The website would have features that allow the user to check games in and out quickly, as we</w:t>
+      </w:r>
+      <w:r>
+        <w:t xml:space="preserve"> all know how precious time is.</w:t>
       </w:r>
     </w:p>
     <w:p>
       <w:pPr>
         <w:pStyle w:val="BodyA"/>
-        <w:rPr/>
-      </w:pPr>
-      <w:r>
-        <w:rPr/>
-        <w:t>As we want th</w:t>
-      </w:r>
-      <w:r>
-        <w:rPr/>
-        <w:t xml:space="preserve">e </w:t>
-      </w:r>
-      <w:r>
-        <w:rPr/>
-        <w:t xml:space="preserve">database for this site to continually grow </w:t>
-      </w:r>
-      <w:r>
-        <w:rPr/>
-        <w:t>among</w:t>
-      </w:r>
-      <w:r>
-        <w:rPr/>
-        <w:t xml:space="preserve"> friends </w:t>
-      </w:r>
-      <w:r>
-        <w:rPr/>
-        <w:t xml:space="preserve">and relatives, </w:t>
-      </w:r>
-      <w:r>
-        <w:rPr/>
-        <w:t>we will have a feature th</w:t>
-      </w:r>
-      <w:r>
-        <w:rPr/>
-        <w:t>at</w:t>
-      </w:r>
-      <w:r>
-        <w:rPr/>
-        <w:t xml:space="preserve"> enables use</w:t>
-      </w:r>
-      <w:r>
-        <w:rPr/>
-        <w:t>r</w:t>
-      </w:r>
-      <w:r>
-        <w:rPr/>
-        <w:t>s to request new or updated features.</w:t>
+      </w:pPr>
+      <w:r>
+        <w:t>As we want the database for this site to continually grow among friends and relatives, we will have a feature that enables users to request new or updated features.</w:t>
       </w:r>
       <w:r>
         <w:br w:type="page"/>
@@ -349,65 +94,47 @@
     <w:p>
       <w:pPr>
         <w:pStyle w:val="BodyA"/>
-        <w:rPr/>
-      </w:pPr>
-      <w:r>
-        <w:rPr/>
-      </w:r>
+      </w:pPr>
     </w:p>
     <w:p>
       <w:pPr>
         <w:pStyle w:val="Heading"/>
-        <w:rPr/>
       </w:pPr>
       <w:bookmarkStart w:id="0" w:name="Team"/>
       <w:r>
-        <w:rPr/>
         <w:t>T</w:t>
       </w:r>
       <w:bookmarkStart w:id="1" w:name="_DdeLink__124_793964117"/>
       <w:bookmarkEnd w:id="0"/>
       <w:r>
-        <w:rPr/>
         <w:t>eam Organizatio</w:t>
       </w:r>
       <w:bookmarkEnd w:id="1"/>
       <w:r>
-        <w:rPr/>
         <w:t>n</w:t>
       </w:r>
     </w:p>
     <w:p>
       <w:pPr>
         <w:pStyle w:val="BodyA"/>
-        <w:rPr/>
-      </w:pPr>
-      <w:r>
-        <w:rPr/>
-        <w:t>O</w:t>
-      </w:r>
-      <w:r>
-        <w:rPr/>
-        <w:t xml:space="preserve">ur </w:t>
-      </w:r>
-      <w:r>
-        <w:rPr/>
-        <w:t>group will be organized democratically. This form of organization is a</w:t>
-      </w:r>
-      <w:r>
-        <w:rPr/>
-        <w:t xml:space="preserve">lso known as the ego-less team. Below is a diagram representing the organization that will be used. </w:t>
+      </w:pPr>
+      <w:r>
+        <w:t>Our group will be organized democratica</w:t>
+      </w:r>
+      <w:r>
+        <w:t xml:space="preserve">lly. This form of organization is also known as the ego-less team. Below is a diagram representing the organization that will be used. </w:t>
       </w:r>
     </w:p>
     <w:p>
       <w:pPr>
         <w:pStyle w:val="BodyA"/>
-        <w:rPr/>
-      </w:pPr>
-      <w:r>
-        <w:rPr/>
+      </w:pPr>
+      <w:r>
+        <w:rPr>
+          <w:noProof/>
+        </w:rPr>
         <w:drawing>
-          <wp:anchor behindDoc="0" distT="0" distB="0" distL="0" distR="0" simplePos="0" locked="0" layoutInCell="1" allowOverlap="1" relativeHeight="2">
+          <wp:anchor distT="0" distB="0" distL="0" distR="0" simplePos="0" relativeHeight="2" behindDoc="0" locked="0" layoutInCell="1" allowOverlap="1">
             <wp:simplePos x="0" y="0"/>
             <wp:positionH relativeFrom="column">
               <wp:posOffset>1028700</wp:posOffset>
@@ -432,7 +159,7 @@
                     </pic:cNvPicPr>
                   </pic:nvPicPr>
                   <pic:blipFill>
-                    <a:blip r:embed="rId2"/>
+                    <a:blip r:embed="rId7"/>
                     <a:stretch>
                       <a:fillRect/>
                     </a:stretch>
@@ -456,30 +183,36 @@
     <w:p>
       <w:pPr>
         <w:pStyle w:val="BodyA"/>
-        <w:rPr/>
-      </w:pPr>
-      <w:r>
-        <w:rPr/>
-        <w:t>With the formation of the Democratic Team we will be able to work on the project together. The communication in our team will be transparent and allow everybody to work on task together. The majority of the work will be assigned to individuals, but will be completed as a team effort. This way everybody will be able to work on the task they have the most experience and assist others where needed.</w:t>
+      </w:pPr>
+      <w:r>
+        <w:t>With the formation of the Democratic Team we will be able to work on the project together. The communication in our te</w:t>
+      </w:r>
+      <w:r>
+        <w:t xml:space="preserve">am will be transparent and allow everybody to work on task together. The majority of the work will be assigned to </w:t>
+      </w:r>
+      <w:proofErr w:type="gramStart"/>
+      <w:r>
+        <w:t>individuals, but</w:t>
+      </w:r>
+      <w:proofErr w:type="gramEnd"/>
+      <w:r>
+        <w:t xml:space="preserve"> will be completed as a team effort. This way everybody will be able to work on the task they have the most experience and ass</w:t>
+      </w:r>
+      <w:r>
+        <w:t>ist others where needed.</w:t>
       </w:r>
     </w:p>
     <w:p>
       <w:pPr>
         <w:pStyle w:val="BodyA"/>
-        <w:rPr/>
-      </w:pPr>
-      <w:r>
-        <w:rPr/>
-      </w:r>
+      </w:pPr>
     </w:p>
     <w:p>
       <w:pPr>
         <w:pStyle w:val="Heading"/>
-        <w:rPr/>
       </w:pPr>
       <w:bookmarkStart w:id="2" w:name="Process"/>
       <w:r>
-        <w:rPr/>
         <w:t>Software Development Process</w:t>
       </w:r>
       <w:bookmarkEnd w:id="2"/>
@@ -487,85 +220,12 @@
     <w:p>
       <w:pPr>
         <w:pStyle w:val="BodyA"/>
-        <w:rPr/>
-      </w:pPr>
-      <w:r>
-        <w:rPr>
-          <w:lang w:val="en-US"/>
-        </w:rPr>
-        <w:t xml:space="preserve">The development </w:t>
-      </w:r>
-      <w:r>
-        <w:rPr>
-          <w:lang w:val="en-US"/>
-        </w:rPr>
-        <w:t xml:space="preserve">process </w:t>
-      </w:r>
-      <w:r>
-        <w:rPr>
-          <w:lang w:val="en-US"/>
-        </w:rPr>
-        <w:t xml:space="preserve">will be broken up into five phases.  Each phase will </w:t>
-      </w:r>
-      <w:r>
-        <w:rPr>
-          <w:lang w:val="en-US"/>
-        </w:rPr>
-        <w:t>resemble and take features from</w:t>
-      </w:r>
-      <w:r>
-        <w:rPr>
-          <w:lang w:val="en-US"/>
-        </w:rPr>
-        <w:t xml:space="preserve"> Sprint</w:t>
-      </w:r>
-      <w:r>
-        <w:rPr>
-          <w:lang w:val="en-US"/>
-        </w:rPr>
-        <w:t>s</w:t>
-      </w:r>
-      <w:r>
-        <w:rPr>
-          <w:lang w:val="en-US"/>
-        </w:rPr>
-        <w:t xml:space="preserve"> in </w:t>
-      </w:r>
-      <w:r>
-        <w:rPr>
-          <w:lang w:val="en-US"/>
-        </w:rPr>
-        <w:t>the</w:t>
-      </w:r>
-      <w:r>
-        <w:rPr>
-          <w:lang w:val="en-US"/>
-        </w:rPr>
-        <w:t xml:space="preserve"> Agile method and iteration</w:t>
-      </w:r>
-      <w:r>
-        <w:rPr>
-          <w:lang w:val="en-US"/>
-        </w:rPr>
-        <w:t>s</w:t>
-      </w:r>
-      <w:r>
-        <w:rPr>
-          <w:lang w:val="en-US"/>
-        </w:rPr>
-        <w:t xml:space="preserve"> in </w:t>
-      </w:r>
-      <w:r>
-        <w:rPr>
-          <w:lang w:val="en-US"/>
-        </w:rPr>
-        <w:t>the</w:t>
-      </w:r>
-      <w:r>
-        <w:rPr>
-          <w:lang w:val="en-US"/>
-        </w:rPr>
-        <w:t xml:space="preserve"> Spiral process. Specifically, each phase will be like a Sprint in that work to be done will be organized into small tasks, placed into a “</w:t>
+      </w:pPr>
+      <w:r>
+        <w:t>The development process will be broken up into five phases.  Each phase will resemble and take features from Sprints in the Agile method and iterations in the Spiral process. Specifically, each phase w</w:t>
+      </w:r>
+      <w:r>
+        <w:t>ill be like a Sprint in that work to be done will be organized into small tasks, placed into a “</w:t>
       </w:r>
       <w:r>
         <w:rPr>
@@ -574,86 +234,33 @@
         <w:t>backlog</w:t>
       </w:r>
       <w:r>
-        <w:rPr>
-          <w:lang w:val="en-US"/>
-        </w:rPr>
-        <w:t xml:space="preserve">”, and prioritized. Then, using on time-box scheduling, the team will decide which tasks the phase (Sprint) will address. The team will use a Scrum Board to keep track of </w:t>
-      </w:r>
-      <w:r>
-        <w:rPr>
-          <w:lang w:val="en-US"/>
-        </w:rPr>
-        <w:t>which</w:t>
-      </w:r>
-      <w:r>
-        <w:rPr>
-          <w:lang w:val="en-US"/>
-        </w:rPr>
-        <w:t xml:space="preserve"> tasks </w:t>
-      </w:r>
-      <w:r>
-        <w:rPr>
-          <w:lang w:val="en-US"/>
-        </w:rPr>
-        <w:t xml:space="preserve">are </w:t>
-      </w:r>
-      <w:r>
-        <w:rPr>
-          <w:lang w:val="en-US"/>
-        </w:rPr>
-        <w:t xml:space="preserve">in the backlog, </w:t>
-      </w:r>
-      <w:r>
-        <w:rPr>
-          <w:lang w:val="en-US"/>
-        </w:rPr>
-        <w:t xml:space="preserve">added to the </w:t>
-      </w:r>
-      <w:r>
-        <w:rPr>
-          <w:lang w:val="en-US"/>
-        </w:rPr>
-        <w:t xml:space="preserve">current Sprint, </w:t>
-      </w:r>
-      <w:r>
-        <w:rPr>
-          <w:lang w:val="en-US"/>
-        </w:rPr>
-        <w:t xml:space="preserve">in </w:t>
-      </w:r>
-      <w:r>
-        <w:rPr>
-          <w:lang w:val="en-US"/>
-        </w:rPr>
-        <w:t xml:space="preserve">progress, </w:t>
-      </w:r>
-      <w:r>
-        <w:rPr>
-          <w:lang w:val="en-US"/>
-        </w:rPr>
-        <w:t xml:space="preserve">and </w:t>
-      </w:r>
-      <w:r>
-        <w:rPr>
-          <w:lang w:val="en-US"/>
-        </w:rPr>
-        <w:t>done.</w:t>
+        <w:t xml:space="preserve">”, and </w:t>
+      </w:r>
+      <w:r>
+        <w:lastRenderedPageBreak/>
+        <w:t>prioritized. Then, using on time-box scheduling, the team will decide which tasks the phase (Sprint) will address. The team will use a Scrum Board</w:t>
+      </w:r>
+      <w:r>
+        <w:t xml:space="preserve"> to keep track of which tasks are in the backlog, added to the current Sprint, in progress, and done.</w:t>
       </w:r>
     </w:p>
     <w:p>
       <w:pPr>
         <w:pStyle w:val="BodyA"/>
-        <w:rPr/>
-      </w:pPr>
-      <w:r>
-        <w:rPr/>
-        <w:t>Each phase will also be a little like an iteration in a Spiral process, in that each phase will include some risk analysis and that any development activity (requirements capture, analysis, design, implementation, etc.) can be done during any phase. Early phases will focus on understanding (requirements capture and analysis) and subsequent phases will focus on design and implementation.  Each phase will include a retrospective.</w:t>
+      </w:pPr>
+      <w:r>
+        <w:t>Each phase will also be a little like an iteration in a Spiral process, in that each phase will include some risk analysis and that any development activi</w:t>
+      </w:r>
+      <w:r>
+        <w:t>ty (requirements capture, analysis, design, implementation, etc.) can be done during any phase. Early phases will focus on understanding (requirements capture and analysis) and subsequent phases will focus on design and implementation.  Each phase will inc</w:t>
+      </w:r>
+      <w:r>
+        <w:t>lude a retrospective.</w:t>
       </w:r>
     </w:p>
     <w:tbl>
       <w:tblPr>
         <w:tblW w:w="7709" w:type="dxa"/>
-        <w:jc w:val="left"/>
         <w:tblInd w:w="343" w:type="dxa"/>
         <w:tblBorders>
           <w:top w:val="single" w:sz="6" w:space="0" w:color="000001"/>
@@ -663,21 +270,22 @@
           <w:insideH w:val="single" w:sz="6" w:space="0" w:color="000001"/>
           <w:insideV w:val="single" w:sz="6" w:space="0" w:color="000001"/>
         </w:tblBorders>
-        <w:shd w:fill="CED7E7" w:val="clear"/>
+        <w:shd w:val="clear" w:color="auto" w:fill="CED7E7"/>
         <w:tblCellMar>
           <w:top w:w="80" w:type="dxa"/>
           <w:left w:w="80" w:type="dxa"/>
           <w:bottom w:w="80" w:type="dxa"/>
           <w:right w:w="80" w:type="dxa"/>
         </w:tblCellMar>
+        <w:tblLook w:val="04A0" w:firstRow="1" w:lastRow="0" w:firstColumn="1" w:lastColumn="0" w:noHBand="0" w:noVBand="1"/>
       </w:tblPr>
       <w:tblGrid>
-        <w:gridCol w:w="705"/>
-        <w:gridCol w:w="7003"/>
+        <w:gridCol w:w="760"/>
+        <w:gridCol w:w="6949"/>
       </w:tblGrid>
       <w:tr>
         <w:trPr>
-          <w:trHeight w:val="635" w:hRule="atLeast"/>
+          <w:trHeight w:val="635"/>
         </w:trPr>
         <w:tc>
           <w:tcPr>
@@ -687,18 +295,15 @@
               <w:left w:val="single" w:sz="6" w:space="0" w:color="000001"/>
               <w:bottom w:val="single" w:sz="6" w:space="0" w:color="000001"/>
               <w:right w:val="single" w:sz="6" w:space="0" w:color="000001"/>
-              <w:insideH w:val="single" w:sz="6" w:space="0" w:color="000001"/>
-              <w:insideV w:val="single" w:sz="6" w:space="0" w:color="000001"/>
             </w:tcBorders>
-            <w:shd w:color="auto" w:fill="CED7E7" w:val="clear"/>
+            <w:shd w:val="clear" w:color="auto" w:fill="CED7E7"/>
             <w:vAlign w:val="center"/>
           </w:tcPr>
           <w:p>
             <w:pPr>
               <w:pStyle w:val="BodyA"/>
-              <w:spacing w:lineRule="auto" w:line="240" w:before="0" w:after="0"/>
+              <w:spacing w:after="0" w:line="240" w:lineRule="auto"/>
               <w:jc w:val="center"/>
-              <w:rPr/>
             </w:pPr>
             <w:r>
               <w:rPr>
@@ -707,7 +312,6 @@
                 <w:bCs/>
                 <w:sz w:val="24"/>
                 <w:szCs w:val="24"/>
-                <w:lang w:val="en-US"/>
               </w:rPr>
               <w:t>Phase</w:t>
             </w:r>
@@ -721,18 +325,15 @@
               <w:left w:val="single" w:sz="6" w:space="0" w:color="000001"/>
               <w:bottom w:val="single" w:sz="6" w:space="0" w:color="000001"/>
               <w:right w:val="single" w:sz="6" w:space="0" w:color="000001"/>
-              <w:insideH w:val="single" w:sz="6" w:space="0" w:color="000001"/>
-              <w:insideV w:val="single" w:sz="6" w:space="0" w:color="000001"/>
             </w:tcBorders>
-            <w:shd w:color="auto" w:fill="CED7E7" w:val="clear"/>
+            <w:shd w:val="clear" w:color="auto" w:fill="CED7E7"/>
             <w:vAlign w:val="center"/>
           </w:tcPr>
           <w:p>
             <w:pPr>
               <w:pStyle w:val="BodyA"/>
-              <w:spacing w:lineRule="auto" w:line="240" w:before="0" w:after="0"/>
+              <w:spacing w:after="0" w:line="240" w:lineRule="auto"/>
               <w:jc w:val="center"/>
-              <w:rPr/>
             </w:pPr>
             <w:r>
               <w:rPr>
@@ -741,7 +342,6 @@
                 <w:bCs/>
                 <w:sz w:val="24"/>
                 <w:szCs w:val="24"/>
-                <w:lang w:val="en-US"/>
               </w:rPr>
               <w:t>Iteration</w:t>
             </w:r>
@@ -750,7 +350,7 @@
       </w:tr>
       <w:tr>
         <w:trPr>
-          <w:trHeight w:val="335" w:hRule="atLeast"/>
+          <w:trHeight w:val="335"/>
         </w:trPr>
         <w:tc>
           <w:tcPr>
@@ -760,23 +360,19 @@
               <w:left w:val="single" w:sz="6" w:space="0" w:color="000001"/>
               <w:bottom w:val="single" w:sz="6" w:space="0" w:color="000001"/>
               <w:right w:val="single" w:sz="6" w:space="0" w:color="000001"/>
-              <w:insideH w:val="single" w:sz="6" w:space="0" w:color="000001"/>
-              <w:insideV w:val="single" w:sz="6" w:space="0" w:color="000001"/>
             </w:tcBorders>
-            <w:shd w:color="auto" w:fill="CED7E7" w:val="clear"/>
+            <w:shd w:val="clear" w:color="auto" w:fill="CED7E7"/>
           </w:tcPr>
           <w:p>
             <w:pPr>
               <w:pStyle w:val="BodyA"/>
-              <w:spacing w:lineRule="auto" w:line="240" w:before="0" w:after="0"/>
-              <w:rPr/>
+              <w:spacing w:after="0" w:line="240" w:lineRule="auto"/>
             </w:pPr>
             <w:r>
               <w:rPr>
                 <w:rFonts w:ascii="Times New Roman" w:hAnsi="Times New Roman"/>
                 <w:sz w:val="24"/>
                 <w:szCs w:val="24"/>
-                <w:lang w:val="en-US"/>
               </w:rPr>
               <w:t>1.</w:t>
             </w:r>
@@ -790,23 +386,19 @@
               <w:left w:val="single" w:sz="6" w:space="0" w:color="000001"/>
               <w:bottom w:val="single" w:sz="6" w:space="0" w:color="000001"/>
               <w:right w:val="single" w:sz="6" w:space="0" w:color="000001"/>
-              <w:insideH w:val="single" w:sz="6" w:space="0" w:color="000001"/>
-              <w:insideV w:val="single" w:sz="6" w:space="0" w:color="000001"/>
             </w:tcBorders>
-            <w:shd w:color="auto" w:fill="CED7E7" w:val="clear"/>
+            <w:shd w:val="clear" w:color="auto" w:fill="CED7E7"/>
           </w:tcPr>
           <w:p>
             <w:pPr>
               <w:pStyle w:val="BodyA"/>
-              <w:spacing w:lineRule="auto" w:line="240" w:before="0" w:after="0"/>
-              <w:rPr/>
+              <w:spacing w:after="0" w:line="240" w:lineRule="auto"/>
             </w:pPr>
             <w:r>
               <w:rPr>
                 <w:rFonts w:ascii="Times New Roman" w:hAnsi="Times New Roman"/>
                 <w:sz w:val="24"/>
                 <w:szCs w:val="24"/>
-                <w:lang w:val="en-US"/>
               </w:rPr>
               <w:t>Phase 1 - Requirements Capture</w:t>
             </w:r>
@@ -815,7 +407,7 @@
       </w:tr>
       <w:tr>
         <w:trPr>
-          <w:trHeight w:val="335" w:hRule="atLeast"/>
+          <w:trHeight w:val="335"/>
         </w:trPr>
         <w:tc>
           <w:tcPr>
@@ -825,23 +417,19 @@
               <w:left w:val="single" w:sz="6" w:space="0" w:color="000001"/>
               <w:bottom w:val="single" w:sz="6" w:space="0" w:color="000001"/>
               <w:right w:val="single" w:sz="6" w:space="0" w:color="000001"/>
-              <w:insideH w:val="single" w:sz="6" w:space="0" w:color="000001"/>
-              <w:insideV w:val="single" w:sz="6" w:space="0" w:color="000001"/>
             </w:tcBorders>
-            <w:shd w:color="auto" w:fill="CED7E7" w:val="clear"/>
+            <w:shd w:val="clear" w:color="auto" w:fill="CED7E7"/>
           </w:tcPr>
           <w:p>
             <w:pPr>
               <w:pStyle w:val="BodyA"/>
-              <w:spacing w:lineRule="auto" w:line="240" w:before="0" w:after="0"/>
-              <w:rPr/>
+              <w:spacing w:after="0" w:line="240" w:lineRule="auto"/>
             </w:pPr>
             <w:r>
               <w:rPr>
                 <w:rFonts w:ascii="Times New Roman" w:hAnsi="Times New Roman"/>
                 <w:sz w:val="24"/>
                 <w:szCs w:val="24"/>
-                <w:lang w:val="en-US"/>
               </w:rPr>
               <w:t>2.</w:t>
             </w:r>
@@ -855,23 +443,19 @@
               <w:left w:val="single" w:sz="6" w:space="0" w:color="000001"/>
               <w:bottom w:val="single" w:sz="6" w:space="0" w:color="000001"/>
               <w:right w:val="single" w:sz="6" w:space="0" w:color="000001"/>
-              <w:insideH w:val="single" w:sz="6" w:space="0" w:color="000001"/>
-              <w:insideV w:val="single" w:sz="6" w:space="0" w:color="000001"/>
             </w:tcBorders>
-            <w:shd w:color="auto" w:fill="CED7E7" w:val="clear"/>
+            <w:shd w:val="clear" w:color="auto" w:fill="CED7E7"/>
           </w:tcPr>
           <w:p>
             <w:pPr>
               <w:pStyle w:val="BodyA"/>
-              <w:spacing w:lineRule="auto" w:line="240" w:before="0" w:after="0"/>
-              <w:rPr/>
+              <w:spacing w:after="0" w:line="240" w:lineRule="auto"/>
             </w:pPr>
             <w:r>
               <w:rPr>
                 <w:rFonts w:ascii="Times New Roman" w:hAnsi="Times New Roman"/>
                 <w:sz w:val="24"/>
                 <w:szCs w:val="24"/>
-                <w:lang w:val="en-US"/>
               </w:rPr>
               <w:t>Phase 2 - Analysis</w:t>
             </w:r>
@@ -880,7 +464,7 @@
       </w:tr>
       <w:tr>
         <w:trPr>
-          <w:trHeight w:val="335" w:hRule="atLeast"/>
+          <w:trHeight w:val="335"/>
         </w:trPr>
         <w:tc>
           <w:tcPr>
@@ -890,23 +474,19 @@
               <w:left w:val="single" w:sz="6" w:space="0" w:color="000001"/>
               <w:bottom w:val="single" w:sz="6" w:space="0" w:color="000001"/>
               <w:right w:val="single" w:sz="6" w:space="0" w:color="000001"/>
-              <w:insideH w:val="single" w:sz="6" w:space="0" w:color="000001"/>
-              <w:insideV w:val="single" w:sz="6" w:space="0" w:color="000001"/>
             </w:tcBorders>
-            <w:shd w:color="auto" w:fill="CED7E7" w:val="clear"/>
+            <w:shd w:val="clear" w:color="auto" w:fill="CED7E7"/>
           </w:tcPr>
           <w:p>
             <w:pPr>
               <w:pStyle w:val="BodyA"/>
-              <w:spacing w:lineRule="auto" w:line="240" w:before="0" w:after="0"/>
-              <w:rPr/>
+              <w:spacing w:after="0" w:line="240" w:lineRule="auto"/>
             </w:pPr>
             <w:r>
               <w:rPr>
                 <w:rFonts w:ascii="Times New Roman" w:hAnsi="Times New Roman"/>
                 <w:sz w:val="24"/>
                 <w:szCs w:val="24"/>
-                <w:lang w:val="en-US"/>
               </w:rPr>
               <w:t>3</w:t>
             </w:r>
@@ -920,23 +500,19 @@
               <w:left w:val="single" w:sz="6" w:space="0" w:color="000001"/>
               <w:bottom w:val="single" w:sz="6" w:space="0" w:color="000001"/>
               <w:right w:val="single" w:sz="6" w:space="0" w:color="000001"/>
-              <w:insideH w:val="single" w:sz="6" w:space="0" w:color="000001"/>
-              <w:insideV w:val="single" w:sz="6" w:space="0" w:color="000001"/>
             </w:tcBorders>
-            <w:shd w:color="auto" w:fill="CED7E7" w:val="clear"/>
+            <w:shd w:val="clear" w:color="auto" w:fill="CED7E7"/>
           </w:tcPr>
           <w:p>
             <w:pPr>
               <w:pStyle w:val="BodyA"/>
-              <w:spacing w:lineRule="auto" w:line="240" w:before="0" w:after="0"/>
-              <w:rPr/>
+              <w:spacing w:after="0" w:line="240" w:lineRule="auto"/>
             </w:pPr>
             <w:r>
               <w:rPr>
                 <w:rFonts w:ascii="Times New Roman" w:hAnsi="Times New Roman"/>
                 <w:sz w:val="24"/>
                 <w:szCs w:val="24"/>
-                <w:lang w:val="en-US"/>
               </w:rPr>
               <w:t>Phase 3 - Architectural, UI, and DB Design</w:t>
             </w:r>
@@ -945,7 +521,7 @@
       </w:tr>
       <w:tr>
         <w:trPr>
-          <w:trHeight w:val="335" w:hRule="atLeast"/>
+          <w:trHeight w:val="335"/>
         </w:trPr>
         <w:tc>
           <w:tcPr>
@@ -955,23 +531,19 @@
               <w:left w:val="single" w:sz="6" w:space="0" w:color="000001"/>
               <w:bottom w:val="single" w:sz="6" w:space="0" w:color="000001"/>
               <w:right w:val="single" w:sz="6" w:space="0" w:color="000001"/>
-              <w:insideH w:val="single" w:sz="6" w:space="0" w:color="000001"/>
-              <w:insideV w:val="single" w:sz="6" w:space="0" w:color="000001"/>
             </w:tcBorders>
-            <w:shd w:color="auto" w:fill="CED7E7" w:val="clear"/>
+            <w:shd w:val="clear" w:color="auto" w:fill="CED7E7"/>
           </w:tcPr>
           <w:p>
             <w:pPr>
               <w:pStyle w:val="BodyA"/>
-              <w:spacing w:lineRule="auto" w:line="240" w:before="0" w:after="0"/>
-              <w:rPr/>
+              <w:spacing w:after="0" w:line="240" w:lineRule="auto"/>
             </w:pPr>
             <w:r>
               <w:rPr>
                 <w:rFonts w:ascii="Times New Roman" w:hAnsi="Times New Roman"/>
                 <w:sz w:val="24"/>
                 <w:szCs w:val="24"/>
-                <w:lang w:val="en-US"/>
               </w:rPr>
               <w:t>4</w:t>
             </w:r>
@@ -985,23 +557,19 @@
               <w:left w:val="single" w:sz="6" w:space="0" w:color="000001"/>
               <w:bottom w:val="single" w:sz="6" w:space="0" w:color="000001"/>
               <w:right w:val="single" w:sz="6" w:space="0" w:color="000001"/>
-              <w:insideH w:val="single" w:sz="6" w:space="0" w:color="000001"/>
-              <w:insideV w:val="single" w:sz="6" w:space="0" w:color="000001"/>
             </w:tcBorders>
-            <w:shd w:color="auto" w:fill="CED7E7" w:val="clear"/>
+            <w:shd w:val="clear" w:color="auto" w:fill="CED7E7"/>
           </w:tcPr>
           <w:p>
             <w:pPr>
               <w:pStyle w:val="BodyA"/>
-              <w:spacing w:lineRule="auto" w:line="240" w:before="0" w:after="0"/>
-              <w:rPr/>
+              <w:spacing w:after="0" w:line="240" w:lineRule="auto"/>
             </w:pPr>
             <w:r>
               <w:rPr>
                 <w:rFonts w:ascii="Times New Roman" w:hAnsi="Times New Roman"/>
                 <w:sz w:val="24"/>
                 <w:szCs w:val="24"/>
-                <w:lang w:val="en-US"/>
               </w:rPr>
               <w:t>Phase 4 - Detailed Design, Implementation, and Unit Testing</w:t>
             </w:r>
@@ -1010,7 +578,7 @@
       </w:tr>
       <w:tr>
         <w:trPr>
-          <w:trHeight w:val="335" w:hRule="atLeast"/>
+          <w:trHeight w:val="335"/>
         </w:trPr>
         <w:tc>
           <w:tcPr>
@@ -1020,23 +588,19 @@
               <w:left w:val="single" w:sz="6" w:space="0" w:color="000001"/>
               <w:bottom w:val="single" w:sz="6" w:space="0" w:color="000001"/>
               <w:right w:val="single" w:sz="6" w:space="0" w:color="000001"/>
-              <w:insideH w:val="single" w:sz="6" w:space="0" w:color="000001"/>
-              <w:insideV w:val="single" w:sz="6" w:space="0" w:color="000001"/>
             </w:tcBorders>
-            <w:shd w:color="auto" w:fill="CED7E7" w:val="clear"/>
+            <w:shd w:val="clear" w:color="auto" w:fill="CED7E7"/>
           </w:tcPr>
           <w:p>
             <w:pPr>
               <w:pStyle w:val="BodyA"/>
-              <w:spacing w:lineRule="auto" w:line="240" w:before="0" w:after="0"/>
-              <w:rPr/>
+              <w:spacing w:after="0" w:line="240" w:lineRule="auto"/>
             </w:pPr>
             <w:r>
               <w:rPr>
                 <w:rFonts w:ascii="Times New Roman" w:hAnsi="Times New Roman"/>
                 <w:sz w:val="24"/>
                 <w:szCs w:val="24"/>
-                <w:lang w:val="en-US"/>
               </w:rPr>
               <w:t>5</w:t>
             </w:r>
@@ -1050,23 +614,19 @@
               <w:left w:val="single" w:sz="6" w:space="0" w:color="000001"/>
               <w:bottom w:val="single" w:sz="6" w:space="0" w:color="000001"/>
               <w:right w:val="single" w:sz="6" w:space="0" w:color="000001"/>
-              <w:insideH w:val="single" w:sz="6" w:space="0" w:color="000001"/>
-              <w:insideV w:val="single" w:sz="6" w:space="0" w:color="000001"/>
             </w:tcBorders>
-            <w:shd w:color="auto" w:fill="CED7E7" w:val="clear"/>
+            <w:shd w:val="clear" w:color="auto" w:fill="CED7E7"/>
           </w:tcPr>
           <w:p>
             <w:pPr>
               <w:pStyle w:val="BodyA"/>
-              <w:spacing w:lineRule="auto" w:line="240" w:before="0" w:after="0"/>
-              <w:rPr/>
+              <w:spacing w:after="0" w:line="240" w:lineRule="auto"/>
             </w:pPr>
             <w:r>
               <w:rPr>
                 <w:rFonts w:ascii="Times New Roman" w:hAnsi="Times New Roman"/>
                 <w:sz w:val="24"/>
                 <w:szCs w:val="24"/>
-                <w:lang w:val="en-US"/>
               </w:rPr>
               <w:t>Phase 5 - More Implementation and Testing</w:t>
             </w:r>
@@ -1077,39 +637,27 @@
     <w:p>
       <w:pPr>
         <w:pStyle w:val="BodyA"/>
-        <w:widowControl w:val="false"/>
-        <w:spacing w:lineRule="auto" w:line="240"/>
-        <w:ind w:left="235" w:right="0" w:hanging="235"/>
-        <w:rPr/>
-      </w:pPr>
-      <w:r>
-        <w:rPr/>
-      </w:r>
+        <w:widowControl w:val="0"/>
+        <w:spacing w:line="240" w:lineRule="auto"/>
+        <w:ind w:left="235" w:hanging="235"/>
+      </w:pPr>
     </w:p>
     <w:p>
       <w:pPr>
         <w:pStyle w:val="BodyA"/>
-        <w:widowControl w:val="false"/>
-        <w:spacing w:lineRule="auto" w:line="240"/>
-        <w:ind w:left="0" w:right="0" w:hanging="0"/>
-        <w:rPr/>
-      </w:pPr>
-      <w:r>
-        <w:rPr/>
-      </w:r>
+        <w:widowControl w:val="0"/>
+        <w:spacing w:line="240" w:lineRule="auto"/>
+      </w:pPr>
     </w:p>
     <w:p>
       <w:pPr>
         <w:pStyle w:val="BodyA"/>
-        <w:rPr/>
-      </w:pPr>
-      <w:r>
-        <w:rPr/>
+      </w:pPr>
+      <w:r>
         <w:t xml:space="preserve">We will use Unified Modeling Language (UML) to document user goals, structural concepts, component </w:t>
       </w:r>
       <w:bookmarkStart w:id="3" w:name="_DdeLink__120_793964117"/>
       <w:r>
-        <w:rPr/>
         <w:t>interactions, and behaviors.</w:t>
       </w:r>
       <w:bookmarkEnd w:id="3"/>
@@ -1117,20 +665,14 @@
     <w:p>
       <w:pPr>
         <w:pStyle w:val="BodyA"/>
-        <w:rPr/>
-      </w:pPr>
-      <w:r>
-        <w:rPr/>
-      </w:r>
+      </w:pPr>
     </w:p>
     <w:p>
       <w:pPr>
         <w:pStyle w:val="Heading"/>
-        <w:rPr/>
       </w:pPr>
       <w:bookmarkStart w:id="4" w:name="_DdeLink__122_793964117"/>
       <w:r>
-        <w:rPr/>
         <w:t>Communication policies, procedures, and tools</w:t>
       </w:r>
       <w:bookmarkEnd w:id="4"/>
@@ -1138,19 +680,20 @@
     <w:p>
       <w:pPr>
         <w:pStyle w:val="BodyA"/>
-        <w:rPr/>
-      </w:pPr>
-      <w:r>
-        <w:rPr/>
-        <w:t xml:space="preserve">The main communication method </w:t>
-      </w:r>
-      <w:r>
-        <w:rPr/>
-        <w:t>among members will take place in the group’s Discord server. The server can be expanded to accommodate one-on-one communication as well as group discussions. Private messages can also be sent over Discord in order to keep the general channel for the project free of off-topic clutter</w:t>
-      </w:r>
-      <w:r>
-        <w:rPr/>
-        <w:t xml:space="preserve">. </w:t>
+      </w:pPr>
+      <w:r>
+        <w:t>The main communication method among members will take place in the group’s Discor</w:t>
+      </w:r>
+      <w:r>
+        <w:t xml:space="preserve">d server. The server can be expanded to accommodate one-on-one communication as well as group discussions. Private messages can also be sent over Discord </w:t>
+      </w:r>
+      <w:proofErr w:type="gramStart"/>
+      <w:r>
+        <w:t>in order to</w:t>
+      </w:r>
+      <w:proofErr w:type="gramEnd"/>
+      <w:r>
+        <w:t xml:space="preserve"> keep the general channel for the project free of off-topic clutter. </w:t>
       </w:r>
     </w:p>
     <w:p>
@@ -1163,7 +706,6 @@
       <w:r>
         <w:rPr>
           <w:u w:val="single" w:color="FFFFFF"/>
-          <w:lang w:val="en-US"/>
         </w:rPr>
         <w:t>Procedures</w:t>
       </w:r>
@@ -1175,15 +717,12 @@
           <w:ilvl w:val="0"/>
           <w:numId w:val="1"/>
         </w:numPr>
-        <w:rPr>
-          <w:lang w:val="en-US"/>
-        </w:rPr>
-      </w:pPr>
-      <w:r>
-        <w:rPr>
-          <w:lang w:val="en-US"/>
-        </w:rPr>
-        <w:t>Sprint planning following the scrum framework</w:t>
+      </w:pPr>
+      <w:r>
+        <w:t>Sprint pla</w:t>
+      </w:r>
+      <w:r>
+        <w:t>nning following the scrum framework</w:t>
       </w:r>
     </w:p>
     <w:p>
@@ -1193,14 +732,8 @@
           <w:ilvl w:val="0"/>
           <w:numId w:val="1"/>
         </w:numPr>
-        <w:rPr>
-          <w:lang w:val="en-US"/>
-        </w:rPr>
-      </w:pPr>
-      <w:r>
-        <w:rPr>
-          <w:lang w:val="en-US"/>
-        </w:rPr>
+      </w:pPr>
+      <w:r>
         <w:t>Ego-less workflow where task oversight is done by everyone</w:t>
       </w:r>
     </w:p>
@@ -1211,29 +744,23 @@
           <w:ilvl w:val="0"/>
           <w:numId w:val="1"/>
         </w:numPr>
-        <w:rPr>
-          <w:lang w:val="en-US"/>
-        </w:rPr>
-      </w:pPr>
-      <w:r>
-        <w:rPr>
-          <w:lang w:val="en-US"/>
-        </w:rPr>
-        <w:t>Documentation Stored in Overview &gt; Sub-App directories</w:t>
+      </w:pPr>
+      <w:r>
+        <w:t>Documentation Stored in Overview &gt; Sub-App direct</w:t>
+      </w:r>
+      <w:bookmarkStart w:id="5" w:name="_GoBack"/>
+      <w:bookmarkEnd w:id="5"/>
+      <w:r>
+        <w:t>ories</w:t>
       </w:r>
     </w:p>
     <w:p>
       <w:pPr>
         <w:pStyle w:val="BodyA"/>
         <w:rPr>
-          <w:u w:val="single" w:color="000000"/>
+          <w:u w:val="single"/>
         </w:rPr>
       </w:pPr>
-      <w:r>
-        <w:rPr>
-          <w:u w:val="single" w:color="000000"/>
-        </w:rPr>
-      </w:r>
     </w:p>
     <w:p>
       <w:pPr>
@@ -1245,8 +772,8 @@
       <w:r>
         <w:rPr>
           <w:u w:val="single" w:color="FFFFFF"/>
-          <w:lang w:val="en-US"/>
         </w:rPr>
+        <w:lastRenderedPageBreak/>
         <w:t>Tools</w:t>
       </w:r>
     </w:p>
@@ -1257,19 +784,14 @@
           <w:ilvl w:val="0"/>
           <w:numId w:val="1"/>
         </w:numPr>
-        <w:rPr/>
-      </w:pPr>
-      <w:r>
-        <w:rPr>
-          <w:lang w:val="en-US"/>
-        </w:rPr>
+      </w:pPr>
+      <w:r>
         <w:t xml:space="preserve">UML: </w:t>
       </w:r>
-      <w:hyperlink r:id="rId3">
+      <w:hyperlink r:id="rId8">
         <w:r>
           <w:rPr>
             <w:rStyle w:val="Hyperlink0"/>
-            <w:lang w:val="en-US"/>
           </w:rPr>
           <w:t>draw.io</w:t>
         </w:r>
@@ -1282,15 +804,18 @@
           <w:ilvl w:val="0"/>
           <w:numId w:val="1"/>
         </w:numPr>
-        <w:rPr>
-          <w:lang w:val="en-US"/>
-        </w:rPr>
-      </w:pPr>
-      <w:r>
-        <w:rPr>
-          <w:lang w:val="en-US"/>
-        </w:rPr>
-        <w:t>Database: Posegres</w:t>
+      </w:pPr>
+      <w:r>
+        <w:t>Database: Pos</w:t>
+      </w:r>
+      <w:r>
+        <w:t>t</w:t>
+      </w:r>
+      <w:r>
+        <w:t>gre</w:t>
+      </w:r>
+      <w:r>
+        <w:t>SQL</w:t>
       </w:r>
     </w:p>
     <w:p>
@@ -1300,14 +825,8 @@
           <w:ilvl w:val="0"/>
           <w:numId w:val="1"/>
         </w:numPr>
-        <w:rPr>
-          <w:lang w:val="en-US"/>
-        </w:rPr>
-      </w:pPr>
-      <w:r>
-        <w:rPr>
-          <w:lang w:val="en-US"/>
-        </w:rPr>
+      </w:pPr>
+      <w:r>
         <w:t>Server: Heroku</w:t>
       </w:r>
     </w:p>
@@ -1318,13 +837,20 @@
           <w:ilvl w:val="0"/>
           <w:numId w:val="1"/>
         </w:numPr>
-        <w:rPr/>
-      </w:pPr>
-      <w:r>
-        <w:rPr>
-          <w:lang w:val="en-US"/>
-        </w:rPr>
-        <w:t>Programming Languages / Frameworks: Node.js, Jquery, HTML, CSS, PSQL, PLSQL, Vue.js or Angular</w:t>
+      </w:pPr>
+      <w:r>
+        <w:t xml:space="preserve">Programming </w:t>
+      </w:r>
+      <w:r>
+        <w:t xml:space="preserve">Languages / Frameworks: Node.js, </w:t>
+      </w:r>
+      <w:proofErr w:type="spellStart"/>
+      <w:r>
+        <w:t>Jquery</w:t>
+      </w:r>
+      <w:proofErr w:type="spellEnd"/>
+      <w:r>
+        <w:t>, HTML, CSS, PSQL, PLSQL, Vue.js or Angular</w:t>
       </w:r>
     </w:p>
     <w:p>
@@ -1333,59 +859,40 @@
         <w:rPr>
           <w:rStyle w:val="None"/>
           <w:i/>
-          <w:i/>
           <w:iCs/>
           <w:highlight w:val="yellow"/>
-          <w:u w:val="single" w:color="000000"/>
+          <w:u w:val="single"/>
         </w:rPr>
       </w:pPr>
+    </w:p>
+    <w:p>
+      <w:pPr>
+        <w:pStyle w:val="Heading"/>
+      </w:pPr>
+      <w:bookmarkStart w:id="6" w:name="Risk"/>
+      <w:r>
+        <w:t>Risk Analysis</w:t>
+      </w:r>
+      <w:bookmarkEnd w:id="6"/>
+    </w:p>
+    <w:p>
+      <w:pPr>
+        <w:pStyle w:val="BodyA"/>
+      </w:pPr>
+      <w:r>
+        <w:t>Initial risks are task specific with our initial goals of getting a login page and user authentication setup. The time estimates for this are in the table bel</w:t>
+      </w:r>
+      <w:r>
+        <w:t>ow. We overestimated the time required, as well as the number of expected problems, as none of us are experienced in this area</w:t>
+      </w:r>
       <w:r>
         <w:rPr>
-          <w:i/>
-          <w:iCs/>
-          <w:highlight w:val="yellow"/>
-          <w:u w:val="single" w:color="000000"/>
+          <w:noProof/>
         </w:rPr>
-      </w:r>
-    </w:p>
-    <w:p>
-      <w:pPr>
-        <w:pStyle w:val="Heading"/>
-        <w:rPr/>
-      </w:pPr>
-      <w:bookmarkStart w:id="5" w:name="Risk"/>
-      <w:r>
-        <w:rPr/>
-        <w:t>Risk Analysis</w:t>
-      </w:r>
-      <w:bookmarkEnd w:id="5"/>
-    </w:p>
-    <w:p>
-      <w:pPr>
-        <w:pStyle w:val="BodyA"/>
-        <w:rPr/>
-      </w:pPr>
-      <w:r>
-        <w:rPr/>
-        <w:t xml:space="preserve">Initial risks are task specific with our initial goals of getting a login page and user authentication setup. The time estimates for this are in the table below. We </w:t>
-      </w:r>
-      <w:r>
-        <w:rPr/>
-        <w:t>overestimated the time required, as well as the number of expected problems</w:t>
-      </w:r>
-      <w:r>
-        <w:rPr/>
-        <w:t xml:space="preserve">, </w:t>
-      </w:r>
-      <w:r>
-        <w:rPr/>
-        <w:t>as none of us are experienced in this area</w:t>
-      </w:r>
-      <w:r>
         <mc:AlternateContent>
           <mc:Choice Requires="wpg">
             <w:drawing>
-              <wp:anchor behindDoc="0" distT="152400" distB="152400" distL="152400" distR="152400" simplePos="0" locked="0" layoutInCell="1" allowOverlap="1" relativeHeight="3">
+              <wp:anchor distT="152400" distB="152400" distL="152400" distR="152400" simplePos="0" relativeHeight="3" behindDoc="0" locked="0" layoutInCell="1" allowOverlap="1">
                 <wp:simplePos x="0" y="0"/>
                 <wp:positionH relativeFrom="page">
                   <wp:posOffset>784225</wp:posOffset>
@@ -1397,6 +904,7 @@
                 <wp:effectExtent l="0" t="0" r="0" b="0"/>
                 <wp:wrapTopAndBottom/>
                 <wp:docPr id="2" name="officeArt object" descr="officeArt object"/>
+                <wp:cNvGraphicFramePr/>
                 <a:graphic xmlns:a="http://schemas.openxmlformats.org/drawingml/2006/main">
                   <a:graphicData uri="http://schemas.microsoft.com/office/word/2010/wordprocessingGroup">
                     <wpg:wgp>
@@ -1405,16 +913,18 @@
                         <a:xfrm>
                           <a:off x="0" y="0"/>
                           <a:ext cx="5961960" cy="3729960"/>
+                          <a:chOff x="0" y="0"/>
+                          <a:chExt cx="0" cy="0"/>
                         </a:xfrm>
                       </wpg:grpSpPr>
                       <pic:pic xmlns:pic="http://schemas.openxmlformats.org/drawingml/2006/picture">
                         <pic:nvPicPr>
-                          <pic:cNvPr id="0" name="Screen Shot 2019-01-29 at 4.09.47 PM.png" descr=""/>
+                          <pic:cNvPr id="3" name="Screen Shot 2019-01-29 at 4.09.47 PM.png"/>
                           <pic:cNvPicPr/>
                         </pic:nvPicPr>
                         <pic:blipFill>
-                          <a:blip r:embed="rId4"/>
-                          <a:srcRect l="1035" t="0" r="1035" b="0"/>
+                          <a:blip r:embed="rId9"/>
+                          <a:srcRect l="1035" r="1035"/>
                           <a:stretch/>
                         </pic:blipFill>
                         <pic:spPr>
@@ -1431,6 +941,7 @@
                         </pic:spPr>
                       </pic:pic>
                       <wps:wsp>
+                        <wps:cNvPr id="4" name="Rectangle 4"/>
                         <wps:cNvSpPr/>
                         <wps:spPr>
                           <a:xfrm>
@@ -1446,37 +957,25 @@
                           </a:ln>
                         </wps:spPr>
                         <wps:style>
-                          <a:lnRef idx="0"/>
-                          <a:fillRef idx="0"/>
-                          <a:effectRef idx="0"/>
+                          <a:lnRef idx="0">
+                            <a:scrgbClr r="0" g="0" b="0"/>
+                          </a:lnRef>
+                          <a:fillRef idx="0">
+                            <a:scrgbClr r="0" g="0" b="0"/>
+                          </a:fillRef>
+                          <a:effectRef idx="0">
+                            <a:scrgbClr r="0" g="0" b="0"/>
+                          </a:effectRef>
                           <a:fontRef idx="minor"/>
                         </wps:style>
                         <wps:txbx>
                           <w:txbxContent>
                             <w:p>
                               <w:pPr>
-                                <w:overflowPunct w:val="false"/>
-                                <w:spacing w:before="0" w:after="0" w:lineRule="auto" w:line="240"/>
-                                <w:ind w:hanging="0"/>
-                                <w:jc w:val="left"/>
-                                <w:rPr/>
+                                <w:overflowPunct w:val="0"/>
                               </w:pPr>
                               <w:r>
                                 <w:rPr>
-                                  <w:sz w:val="24"/>
-                                  <w:b w:val="false"/>
-                                  <w:u w:val="none" w:color="FFFFFF"/>
-                                  <w:dstrike w:val="false"/>
-                                  <w:strike w:val="false"/>
-                                  <w:i w:val="false"/>
-                                  <w:vertAlign w:val="baseline"/>
-                                  <w:position w:val="0"/>
-                                  <w:spacing w:val="0"/>
-                                  <w:szCs w:val="24"/>
-                                  <w:bCs w:val="false"/>
-                                  <w:iCs w:val="false"/>
-                                  <w:smallCaps w:val="false"/>
-                                  <w:caps w:val="false"/>
                                   <w:lang w:eastAsia="zh-CN" w:bidi="hi-IN"/>
                                 </w:rPr>
                                 <w:t>Type to enter a caption.</w:t>
@@ -1484,7 +983,7 @@
                             </w:p>
                           </w:txbxContent>
                         </wps:txbx>
-                        <wps:bodyPr lIns="76320" rIns="76320" tIns="76320" bIns="76320">
+                        <wps:bodyPr lIns="76320" tIns="76320" rIns="76320" bIns="76320">
                           <a:noAutofit/>
                         </wps:bodyPr>
                       </wps:wsp>
@@ -1496,8 +995,8 @@
           </mc:Choice>
           <mc:Fallback>
             <w:pict>
-              <v:group id="shape_0" alt="officeArt object" style="position:absolute;margin-left:61.75pt;margin-top:15.9pt;width:469.45pt;height:293.7pt" coordorigin="1235,318" coordsize="9389,5874">
-                <v:shapetype id="shapetype_75" coordsize="21600,21600" o:spt="75" o:preferrelative="t" path="m@4@5l@4@11@9@11@9@5xe" filled="f" stroked="f">
+              <v:group id="officeArt object" o:spid="_x0000_s1026" alt="officeArt object" style="position:absolute;margin-left:61.75pt;margin-top:15.9pt;width:469.5pt;height:293.75pt;z-index:3;mso-wrap-distance-left:12pt;mso-wrap-distance-top:12pt;mso-wrap-distance-right:12pt;mso-wrap-distance-bottom:12pt;mso-position-horizontal-relative:page;mso-position-vertical-relative:line" coordsize="0,0" o:gfxdata="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">
+                <v:shapetype id="_x0000_t75" coordsize="21600,21600" o:spt="75" o:preferrelative="t" path="m@4@5l@4@11@9@11@9@5xe" filled="f" stroked="f">
                   <v:stroke joinstyle="miter"/>
                   <v:formulas>
                     <v:f eqn="if lineDrawn pixelLineWidth 0"/>
@@ -1516,38 +1015,18 @@
                   <v:path o:extrusionok="f" gradientshapeok="t" o:connecttype="rect"/>
                   <o:lock v:ext="edit" aspectratio="t"/>
                 </v:shapetype>
-                <v:shape id="shape_0" ID="Screen Shot 2019-01-29 at 4.09.47 PM.png" stroked="f" style="position:absolute;left:1235;top:318;width:9388;height:5279;mso-position-horizontal-relative:page" type="shapetype_75">
-                  <v:imagedata r:id="rId4" o:detectmouseclick="t"/>
-                  <w10:wrap type="none"/>
-                  <v:stroke color="#3465a4" weight="12600" joinstyle="miter" endcap="flat"/>
+                <v:shape id="Screen Shot 2019-01-29 at 4.09.47 PM.png" o:spid="_x0000_s1027" type="#_x0000_t75" style="position:absolute;width:5961960;height:3352680;visibility:visible;mso-wrap-style:square" o:gfxdata="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" strokeweight=".35mm">
+                  <v:imagedata r:id="rId10" o:title="" cropleft="678f" cropright="678f"/>
                 </v:shape>
-                <v:rect id="shape_0" ID="Shape 1073741827" stroked="f" style="position:absolute;left:1235;top:5719;width:9388;height:472;mso-position-horizontal-relative:page">
-                  <v:textbox>
+                <v:rect id="Rectangle 4" o:spid="_x0000_s1028" style="position:absolute;top:3429720;width:5961960;height:300240;visibility:visible;mso-wrap-style:square;v-text-anchor:top" o:gfxdata="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" filled="f" stroked="f" strokeweight=".35mm">
+                  <v:textbox inset="2.12mm,2.12mm,2.12mm,2.12mm">
                     <w:txbxContent>
                       <w:p>
                         <w:pPr>
-                          <w:overflowPunct w:val="false"/>
-                          <w:spacing w:before="0" w:after="0" w:lineRule="auto" w:line="240"/>
-                          <w:ind w:hanging="0"/>
-                          <w:jc w:val="left"/>
-                          <w:rPr/>
+                          <w:overflowPunct w:val="0"/>
                         </w:pPr>
                         <w:r>
                           <w:rPr>
-                            <w:sz w:val="24"/>
-                            <w:b w:val="false"/>
-                            <w:u w:val="none" w:color="FFFFFF"/>
-                            <w:dstrike w:val="false"/>
-                            <w:strike w:val="false"/>
-                            <w:i w:val="false"/>
-                            <w:vertAlign w:val="baseline"/>
-                            <w:position w:val="0"/>
-                            <w:spacing w:val="0"/>
-                            <w:szCs w:val="24"/>
-                            <w:bCs w:val="false"/>
-                            <w:iCs w:val="false"/>
-                            <w:smallCaps w:val="false"/>
-                            <w:caps w:val="false"/>
                             <w:lang w:eastAsia="zh-CN" w:bidi="hi-IN"/>
                           </w:rPr>
                           <w:t>Type to enter a caption.</w:t>
@@ -1555,28 +1034,20 @@
                       </w:p>
                     </w:txbxContent>
                   </v:textbox>
-                  <w10:wrap type="square"/>
-                  <v:fill o:detectmouseclick="t" on="false"/>
-                  <v:stroke color="#3465a4" weight="12600" joinstyle="miter" endcap="flat"/>
                 </v:rect>
+                <w10:wrap type="topAndBottom" anchorx="page" anchory="line"/>
               </v:group>
             </w:pict>
           </mc:Fallback>
         </mc:AlternateContent>
       </w:r>
       <w:r>
-        <w:rPr/>
-        <w:t>.</w:t>
-      </w:r>
-      <w:r>
-        <w:rPr/>
-        <w:t xml:space="preserve"> </w:t>
+        <w:t xml:space="preserve">. </w:t>
       </w:r>
     </w:p>
     <w:p>
       <w:pPr>
         <w:pStyle w:val="Heading"/>
-        <w:rPr/>
       </w:pPr>
       <w:r>
         <w:rPr>
@@ -1589,9 +1060,8 @@
     <w:p>
       <w:pPr>
         <w:pStyle w:val="BodyA"/>
-        <w:spacing w:lineRule="auto" w:line="240" w:before="100" w:after="100"/>
+        <w:spacing w:before="100" w:after="100" w:line="240" w:lineRule="auto"/>
         <w:jc w:val="both"/>
-        <w:rPr/>
       </w:pPr>
       <w:r>
         <w:rPr>
@@ -1599,61 +1069,87 @@
           <w:rFonts w:ascii="Times New Roman" w:hAnsi="Times New Roman"/>
           <w:sz w:val="24"/>
           <w:szCs w:val="24"/>
-          <w:lang w:val="en-US"/>
         </w:rPr>
         <w:t>See the README.md in the Git repository.</w:t>
       </w:r>
     </w:p>
     <w:sectPr>
-      <w:headerReference w:type="default" r:id="rId5"/>
-      <w:footerReference w:type="default" r:id="rId6"/>
-      <w:type w:val="nextPage"/>
+      <w:headerReference w:type="default" r:id="rId11"/>
+      <w:footerReference w:type="default" r:id="rId12"/>
       <w:pgSz w:w="12240" w:h="15840"/>
-      <w:pgMar w:left="1440" w:right="1440" w:header="720" w:top="1440" w:footer="720" w:bottom="1440" w:gutter="0"/>
-      <w:pgNumType w:fmt="decimal"/>
-      <w:formProt w:val="false"/>
-      <w:textDirection w:val="lrTb"/>
-      <w:docGrid w:type="default" w:linePitch="100" w:charSpace="0"/>
+      <w:pgMar w:top="1440" w:right="1440" w:bottom="1440" w:left="1440" w:header="720" w:footer="720" w:gutter="0"/>
+      <w:cols w:space="720"/>
+      <w:formProt w:val="0"/>
+      <w:docGrid w:linePitch="100"/>
     </w:sectPr>
   </w:body>
 </w:document>
 </file>
 
+<file path=word/endnotes.xml><?xml version="1.0" encoding="utf-8"?>
+<w:endnotes xmlns:wpc="http://schemas.microsoft.com/office/word/2010/wordprocessingCanvas" xmlns:cx="http://schemas.microsoft.com/office/drawing/2014/chartex" xmlns:cx1="http://schemas.microsoft.com/office/drawing/2015/9/8/chartex" xmlns:cx2="http://schemas.microsoft.com/office/drawing/2015/10/21/chartex" xmlns:cx3="http://schemas.microsoft.com/office/drawing/2016/5/9/chartex" xmlns:cx4="http://schemas.microsoft.com/office/drawing/2016/5/10/chartex" xmlns:cx5="http://schemas.microsoft.com/office/drawing/2016/5/11/chartex" xmlns:cx6="http://schemas.microsoft.com/office/drawing/2016/5/12/chartex" xmlns:cx7="http://schemas.microsoft.com/office/drawing/2016/5/13/chartex" xmlns:cx8="http://schemas.microsoft.com/office/drawing/2016/5/14/chartex" xmlns:mc="http://schemas.openxmlformats.org/markup-compatibility/2006" xmlns:aink="http://schemas.microsoft.com/office/drawing/2016/ink" xmlns:am3d="http://schemas.microsoft.com/office/drawing/2017/model3d" xmlns:o="urn:schemas-microsoft-com:office:office" xmlns:r="http://schemas.openxmlformats.org/officeDocument/2006/relationships" xmlns:m="http://schemas.openxmlformats.org/officeDocument/2006/math" xmlns:v="urn:schemas-microsoft-com:vml" xmlns:wp14="http://schemas.microsoft.com/office/word/2010/wordprocessingDrawing" xmlns:wp="http://schemas.openxmlformats.org/drawingml/2006/wordprocessingDrawing" xmlns:w10="urn:schemas-microsoft-com:office:word" xmlns:w="http://schemas.openxmlformats.org/wordprocessingml/2006/main" xmlns:w14="http://schemas.microsoft.com/office/word/2010/wordml" xmlns:w15="http://schemas.microsoft.com/office/word/2012/wordml" xmlns:w16cid="http://schemas.microsoft.com/office/word/2016/wordml/cid" xmlns:w16se="http://schemas.microsoft.com/office/word/2015/wordml/symex" xmlns:wpg="http://schemas.microsoft.com/office/word/2010/wordprocessingGroup" xmlns:wpi="http://schemas.microsoft.com/office/word/2010/wordprocessingInk" xmlns:wne="http://schemas.microsoft.com/office/word/2006/wordml" xmlns:wps="http://schemas.microsoft.com/office/word/2010/wordprocessingShape" mc:Ignorable="w14 w15 w16se w16cid wp14">
+  <w:endnote w:type="separator" w:id="-1">
+    <w:p>
+      <w:r>
+        <w:separator/>
+      </w:r>
+    </w:p>
+  </w:endnote>
+  <w:endnote w:type="continuationSeparator" w:id="0">
+    <w:p>
+      <w:r>
+        <w:continuationSeparator/>
+      </w:r>
+    </w:p>
+  </w:endnote>
+</w:endnotes>
+</file>
+
 <file path=word/footer1.xml><?xml version="1.0" encoding="utf-8"?>
-<w:ftr xmlns:o="urn:schemas-microsoft-com:office:office" xmlns:r="http://schemas.openxmlformats.org/officeDocument/2006/relationships" xmlns:v="urn:schemas-microsoft-com:vml" xmlns:w="http://schemas.openxmlformats.org/wordprocessingml/2006/main" xmlns:w10="urn:schemas-microsoft-com:office:word" xmlns:wp="http://schemas.openxmlformats.org/drawingml/2006/wordprocessingDrawing" xmlns:wps="http://schemas.microsoft.com/office/word/2010/wordprocessingShape" xmlns:wpg="http://schemas.microsoft.com/office/word/2010/wordprocessingGroup" xmlns:mc="http://schemas.openxmlformats.org/markup-compatibility/2006" xmlns:wp14="http://schemas.microsoft.com/office/word/2010/wordprocessingDrawing" xmlns:w14="http://schemas.microsoft.com/office/word/2010/wordml" mc:Ignorable="w14 wp14">
+<w:ftr xmlns:wpc="http://schemas.microsoft.com/office/word/2010/wordprocessingCanvas" xmlns:cx="http://schemas.microsoft.com/office/drawing/2014/chartex" xmlns:cx1="http://schemas.microsoft.com/office/drawing/2015/9/8/chartex" xmlns:cx2="http://schemas.microsoft.com/office/drawing/2015/10/21/chartex" xmlns:cx3="http://schemas.microsoft.com/office/drawing/2016/5/9/chartex" xmlns:cx4="http://schemas.microsoft.com/office/drawing/2016/5/10/chartex" xmlns:cx5="http://schemas.microsoft.com/office/drawing/2016/5/11/chartex" xmlns:cx6="http://schemas.microsoft.com/office/drawing/2016/5/12/chartex" xmlns:cx7="http://schemas.microsoft.com/office/drawing/2016/5/13/chartex" xmlns:cx8="http://schemas.microsoft.com/office/drawing/2016/5/14/chartex" xmlns:mc="http://schemas.openxmlformats.org/markup-compatibility/2006" xmlns:aink="http://schemas.microsoft.com/office/drawing/2016/ink" xmlns:am3d="http://schemas.microsoft.com/office/drawing/2017/model3d" xmlns:o="urn:schemas-microsoft-com:office:office" xmlns:r="http://schemas.openxmlformats.org/officeDocument/2006/relationships" xmlns:m="http://schemas.openxmlformats.org/officeDocument/2006/math" xmlns:v="urn:schemas-microsoft-com:vml" xmlns:wp14="http://schemas.microsoft.com/office/word/2010/wordprocessingDrawing" xmlns:wp="http://schemas.openxmlformats.org/drawingml/2006/wordprocessingDrawing" xmlns:w10="urn:schemas-microsoft-com:office:word" xmlns:w="http://schemas.openxmlformats.org/wordprocessingml/2006/main" xmlns:w14="http://schemas.microsoft.com/office/word/2010/wordml" xmlns:w15="http://schemas.microsoft.com/office/word/2012/wordml" xmlns:w16cid="http://schemas.microsoft.com/office/word/2016/wordml/cid" xmlns:w16se="http://schemas.microsoft.com/office/word/2015/wordml/symex" xmlns:wpg="http://schemas.microsoft.com/office/word/2010/wordprocessingGroup" xmlns:wpi="http://schemas.microsoft.com/office/word/2010/wordprocessingInk" xmlns:wne="http://schemas.microsoft.com/office/word/2006/wordml" xmlns:wps="http://schemas.microsoft.com/office/word/2010/wordprocessingShape" mc:Ignorable="w14 w15 w16se w16cid wp14">
   <w:p>
     <w:pPr>
       <w:pStyle w:val="HeaderFooter"/>
-      <w:bidi w:val="0"/>
-      <w:jc w:val="left"/>
-      <w:rPr/>
     </w:pPr>
-    <w:r>
-      <w:rPr/>
-    </w:r>
   </w:p>
 </w:ftr>
 </file>
 
+<file path=word/footnotes.xml><?xml version="1.0" encoding="utf-8"?>
+<w:footnotes xmlns:wpc="http://schemas.microsoft.com/office/word/2010/wordprocessingCanvas" xmlns:cx="http://schemas.microsoft.com/office/drawing/2014/chartex" xmlns:cx1="http://schemas.microsoft.com/office/drawing/2015/9/8/chartex" xmlns:cx2="http://schemas.microsoft.com/office/drawing/2015/10/21/chartex" xmlns:cx3="http://schemas.microsoft.com/office/drawing/2016/5/9/chartex" xmlns:cx4="http://schemas.microsoft.com/office/drawing/2016/5/10/chartex" xmlns:cx5="http://schemas.microsoft.com/office/drawing/2016/5/11/chartex" xmlns:cx6="http://schemas.microsoft.com/office/drawing/2016/5/12/chartex" xmlns:cx7="http://schemas.microsoft.com/office/drawing/2016/5/13/chartex" xmlns:cx8="http://schemas.microsoft.com/office/drawing/2016/5/14/chartex" xmlns:mc="http://schemas.openxmlformats.org/markup-compatibility/2006" xmlns:aink="http://schemas.microsoft.com/office/drawing/2016/ink" xmlns:am3d="http://schemas.microsoft.com/office/drawing/2017/model3d" xmlns:o="urn:schemas-microsoft-com:office:office" xmlns:r="http://schemas.openxmlformats.org/officeDocument/2006/relationships" xmlns:m="http://schemas.openxmlformats.org/officeDocument/2006/math" xmlns:v="urn:schemas-microsoft-com:vml" xmlns:wp14="http://schemas.microsoft.com/office/word/2010/wordprocessingDrawing" xmlns:wp="http://schemas.openxmlformats.org/drawingml/2006/wordprocessingDrawing" xmlns:w10="urn:schemas-microsoft-com:office:word" xmlns:w="http://schemas.openxmlformats.org/wordprocessingml/2006/main" xmlns:w14="http://schemas.microsoft.com/office/word/2010/wordml" xmlns:w15="http://schemas.microsoft.com/office/word/2012/wordml" xmlns:w16cid="http://schemas.microsoft.com/office/word/2016/wordml/cid" xmlns:w16se="http://schemas.microsoft.com/office/word/2015/wordml/symex" xmlns:wpg="http://schemas.microsoft.com/office/word/2010/wordprocessingGroup" xmlns:wpi="http://schemas.microsoft.com/office/word/2010/wordprocessingInk" xmlns:wne="http://schemas.microsoft.com/office/word/2006/wordml" xmlns:wps="http://schemas.microsoft.com/office/word/2010/wordprocessingShape" mc:Ignorable="w14 w15 w16se w16cid wp14">
+  <w:footnote w:type="separator" w:id="-1">
+    <w:p>
+      <w:r>
+        <w:separator/>
+      </w:r>
+    </w:p>
+  </w:footnote>
+  <w:footnote w:type="continuationSeparator" w:id="0">
+    <w:p>
+      <w:r>
+        <w:continuationSeparator/>
+      </w:r>
+    </w:p>
+  </w:footnote>
+</w:footnotes>
+</file>
+
 <file path=word/header1.xml><?xml version="1.0" encoding="utf-8"?>
-<w:hdr xmlns:o="urn:schemas-microsoft-com:office:office" xmlns:r="http://schemas.openxmlformats.org/officeDocument/2006/relationships" xmlns:v="urn:schemas-microsoft-com:vml" xmlns:w="http://schemas.openxmlformats.org/wordprocessingml/2006/main" xmlns:w10="urn:schemas-microsoft-com:office:word" xmlns:wp="http://schemas.openxmlformats.org/drawingml/2006/wordprocessingDrawing" xmlns:wps="http://schemas.microsoft.com/office/word/2010/wordprocessingShape" xmlns:wpg="http://schemas.microsoft.com/office/word/2010/wordprocessingGroup" xmlns:mc="http://schemas.openxmlformats.org/markup-compatibility/2006" xmlns:wp14="http://schemas.microsoft.com/office/word/2010/wordprocessingDrawing" xmlns:w14="http://schemas.microsoft.com/office/word/2010/wordml" mc:Ignorable="w14 wp14">
+<w:hdr xmlns:wpc="http://schemas.microsoft.com/office/word/2010/wordprocessingCanvas" xmlns:cx="http://schemas.microsoft.com/office/drawing/2014/chartex" xmlns:cx1="http://schemas.microsoft.com/office/drawing/2015/9/8/chartex" xmlns:cx2="http://schemas.microsoft.com/office/drawing/2015/10/21/chartex" xmlns:cx3="http://schemas.microsoft.com/office/drawing/2016/5/9/chartex" xmlns:cx4="http://schemas.microsoft.com/office/drawing/2016/5/10/chartex" xmlns:cx5="http://schemas.microsoft.com/office/drawing/2016/5/11/chartex" xmlns:cx6="http://schemas.microsoft.com/office/drawing/2016/5/12/chartex" xmlns:cx7="http://schemas.microsoft.com/office/drawing/2016/5/13/chartex" xmlns:cx8="http://schemas.microsoft.com/office/drawing/2016/5/14/chartex" xmlns:mc="http://schemas.openxmlformats.org/markup-compatibility/2006" xmlns:aink="http://schemas.microsoft.com/office/drawing/2016/ink" xmlns:am3d="http://schemas.microsoft.com/office/drawing/2017/model3d" xmlns:o="urn:schemas-microsoft-com:office:office" xmlns:r="http://schemas.openxmlformats.org/officeDocument/2006/relationships" xmlns:m="http://schemas.openxmlformats.org/officeDocument/2006/math" xmlns:v="urn:schemas-microsoft-com:vml" xmlns:wp14="http://schemas.microsoft.com/office/word/2010/wordprocessingDrawing" xmlns:wp="http://schemas.openxmlformats.org/drawingml/2006/wordprocessingDrawing" xmlns:w10="urn:schemas-microsoft-com:office:word" xmlns:w="http://schemas.openxmlformats.org/wordprocessingml/2006/main" xmlns:w14="http://schemas.microsoft.com/office/word/2010/wordml" xmlns:w15="http://schemas.microsoft.com/office/word/2012/wordml" xmlns:w16cid="http://schemas.microsoft.com/office/word/2016/wordml/cid" xmlns:w16se="http://schemas.microsoft.com/office/word/2015/wordml/symex" xmlns:wpg="http://schemas.microsoft.com/office/word/2010/wordprocessingGroup" xmlns:wpi="http://schemas.microsoft.com/office/word/2010/wordprocessingInk" xmlns:wne="http://schemas.microsoft.com/office/word/2006/wordml" xmlns:wps="http://schemas.microsoft.com/office/word/2010/wordprocessingShape" mc:Ignorable="w14 w15 w16se w16cid wp14">
   <w:p>
     <w:pPr>
       <w:pStyle w:val="HeaderFooter"/>
-      <w:bidi w:val="0"/>
-      <w:jc w:val="left"/>
-      <w:rPr/>
     </w:pPr>
-    <w:r>
-      <w:rPr/>
-    </w:r>
   </w:p>
 </w:hdr>
 </file>
 
 <file path=word/numbering.xml><?xml version="1.0" encoding="utf-8"?>
-<w:numbering xmlns:w="http://schemas.openxmlformats.org/wordprocessingml/2006/main" xmlns:o="urn:schemas-microsoft-com:office:office" xmlns:r="http://schemas.openxmlformats.org/officeDocument/2006/relationships" xmlns:v="urn:schemas-microsoft-com:vml">
-  <w:abstractNum w:abstractNumId="1">
+<w:numbering xmlns:wpc="http://schemas.microsoft.com/office/word/2010/wordprocessingCanvas" xmlns:cx="http://schemas.microsoft.com/office/drawing/2014/chartex" xmlns:cx1="http://schemas.microsoft.com/office/drawing/2015/9/8/chartex" xmlns:cx2="http://schemas.microsoft.com/office/drawing/2015/10/21/chartex" xmlns:cx3="http://schemas.microsoft.com/office/drawing/2016/5/9/chartex" xmlns:cx4="http://schemas.microsoft.com/office/drawing/2016/5/10/chartex" xmlns:cx5="http://schemas.microsoft.com/office/drawing/2016/5/11/chartex" xmlns:cx6="http://schemas.microsoft.com/office/drawing/2016/5/12/chartex" xmlns:cx7="http://schemas.microsoft.com/office/drawing/2016/5/13/chartex" xmlns:cx8="http://schemas.microsoft.com/office/drawing/2016/5/14/chartex" xmlns:mc="http://schemas.openxmlformats.org/markup-compatibility/2006" xmlns:aink="http://schemas.microsoft.com/office/drawing/2016/ink" xmlns:am3d="http://schemas.microsoft.com/office/drawing/2017/model3d" xmlns:o="urn:schemas-microsoft-com:office:office" xmlns:r="http://schemas.openxmlformats.org/officeDocument/2006/relationships" xmlns:m="http://schemas.openxmlformats.org/officeDocument/2006/math" xmlns:v="urn:schemas-microsoft-com:vml" xmlns:wp14="http://schemas.microsoft.com/office/word/2010/wordprocessingDrawing" xmlns:wp="http://schemas.openxmlformats.org/drawingml/2006/wordprocessingDrawing" xmlns:w10="urn:schemas-microsoft-com:office:word" xmlns:w="http://schemas.openxmlformats.org/wordprocessingml/2006/main" xmlns:w14="http://schemas.microsoft.com/office/word/2010/wordml" xmlns:w15="http://schemas.microsoft.com/office/word/2012/wordml" xmlns:w16cid="http://schemas.microsoft.com/office/word/2016/wordml/cid" xmlns:w16se="http://schemas.microsoft.com/office/word/2015/wordml/symex" xmlns:wpg="http://schemas.microsoft.com/office/word/2010/wordprocessingGroup" xmlns:wpi="http://schemas.microsoft.com/office/word/2010/wordprocessingInk" xmlns:wne="http://schemas.microsoft.com/office/word/2006/wordml" xmlns:wps="http://schemas.microsoft.com/office/word/2010/wordprocessingShape" mc:Ignorable="w14 w15 w16se w16cid wp14">
+  <w:abstractNum w:abstractNumId="0" w15:restartNumberingAfterBreak="0">
+    <w:nsid w:val="659A10DB"/>
+    <w:multiLevelType w:val="multilevel"/>
+    <w:tmpl w:val="9C3642B0"/>
     <w:lvl w:ilvl="0">
       <w:start w:val="1"/>
       <w:numFmt w:val="bullet"/>
@@ -1664,24 +1160,23 @@
       </w:pPr>
       <w:rPr>
         <w:rFonts w:ascii="Trebuchet MS" w:hAnsi="Trebuchet MS" w:cs="Trebuchet MS" w:hint="default"/>
-        <w:smallCaps w:val="false"/>
-        <w:caps w:val="false"/>
-        <w:outline w:val="false"/>
-        <w:dstrike w:val="false"/>
-        <w:strike w:val="false"/>
-        <w:vertAlign w:val="baseline"/>
+        <w:b w:val="0"/>
+        <w:bCs w:val="0"/>
+        <w:i w:val="0"/>
+        <w:iCs w:val="0"/>
+        <w:caps w:val="0"/>
+        <w:smallCaps w:val="0"/>
+        <w:strike w:val="0"/>
+        <w:dstrike w:val="0"/>
+        <w:outline w:val="0"/>
+        <w:emboss w:val="0"/>
+        <w:imprint w:val="0"/>
+        <w:spacing w:val="0"/>
+        <w:w w:val="100"/>
+        <w:kern w:val="0"/>
         <w:position w:val="0"/>
         <w:sz w:val="24"/>
-        <w:spacing w:val="0"/>
-        <w:i w:val="false"/>
-        <w:b w:val="false"/>
-        <w:kern w:val="0"/>
-        <w:iCs w:val="false"/>
-        <w:bCs w:val="false"/>
-        <w:w w:val="100"/>
-        <w:emboss w:val="false"/>
-        <w:imprint w:val="false"/>
-        <w:rFonts w:cs="Trebuchet MS"/>
+        <w:vertAlign w:val="baseline"/>
       </w:rPr>
     </w:lvl>
     <w:lvl w:ilvl="1">
@@ -1694,24 +1189,23 @@
       </w:pPr>
       <w:rPr>
         <w:rFonts w:ascii="Trebuchet MS" w:hAnsi="Trebuchet MS" w:cs="Trebuchet MS" w:hint="default"/>
-        <w:smallCaps w:val="false"/>
-        <w:caps w:val="false"/>
-        <w:outline w:val="false"/>
-        <w:dstrike w:val="false"/>
-        <w:strike w:val="false"/>
-        <w:vertAlign w:val="baseline"/>
+        <w:b w:val="0"/>
+        <w:bCs w:val="0"/>
+        <w:i w:val="0"/>
+        <w:iCs w:val="0"/>
+        <w:caps w:val="0"/>
+        <w:smallCaps w:val="0"/>
+        <w:strike w:val="0"/>
+        <w:dstrike w:val="0"/>
+        <w:outline w:val="0"/>
+        <w:emboss w:val="0"/>
+        <w:imprint w:val="0"/>
+        <w:spacing w:val="0"/>
+        <w:w w:val="100"/>
+        <w:kern w:val="0"/>
         <w:position w:val="0"/>
         <w:sz w:val="24"/>
-        <w:spacing w:val="0"/>
-        <w:i w:val="false"/>
-        <w:b w:val="false"/>
-        <w:kern w:val="0"/>
-        <w:iCs w:val="false"/>
-        <w:bCs w:val="false"/>
-        <w:w w:val="100"/>
-        <w:emboss w:val="false"/>
-        <w:imprint w:val="false"/>
-        <w:rFonts w:cs="Trebuchet MS"/>
+        <w:vertAlign w:val="baseline"/>
       </w:rPr>
     </w:lvl>
     <w:lvl w:ilvl="2">
@@ -1724,24 +1218,23 @@
       </w:pPr>
       <w:rPr>
         <w:rFonts w:ascii="Trebuchet MS" w:hAnsi="Trebuchet MS" w:cs="Trebuchet MS" w:hint="default"/>
-        <w:smallCaps w:val="false"/>
-        <w:caps w:val="false"/>
-        <w:outline w:val="false"/>
-        <w:dstrike w:val="false"/>
-        <w:strike w:val="false"/>
-        <w:vertAlign w:val="baseline"/>
+        <w:b w:val="0"/>
+        <w:bCs w:val="0"/>
+        <w:i w:val="0"/>
+        <w:iCs w:val="0"/>
+        <w:caps w:val="0"/>
+        <w:smallCaps w:val="0"/>
+        <w:strike w:val="0"/>
+        <w:dstrike w:val="0"/>
+        <w:outline w:val="0"/>
+        <w:emboss w:val="0"/>
+        <w:imprint w:val="0"/>
+        <w:spacing w:val="0"/>
+        <w:w w:val="100"/>
+        <w:kern w:val="0"/>
         <w:position w:val="0"/>
         <w:sz w:val="24"/>
-        <w:spacing w:val="0"/>
-        <w:i w:val="false"/>
-        <w:b w:val="false"/>
-        <w:kern w:val="0"/>
-        <w:iCs w:val="false"/>
-        <w:bCs w:val="false"/>
-        <w:w w:val="100"/>
-        <w:emboss w:val="false"/>
-        <w:imprint w:val="false"/>
-        <w:rFonts w:cs="Trebuchet MS"/>
+        <w:vertAlign w:val="baseline"/>
       </w:rPr>
     </w:lvl>
     <w:lvl w:ilvl="3">
@@ -1754,24 +1247,23 @@
       </w:pPr>
       <w:rPr>
         <w:rFonts w:ascii="Trebuchet MS" w:hAnsi="Trebuchet MS" w:cs="Trebuchet MS" w:hint="default"/>
-        <w:smallCaps w:val="false"/>
-        <w:caps w:val="false"/>
-        <w:outline w:val="false"/>
-        <w:dstrike w:val="false"/>
-        <w:strike w:val="false"/>
-        <w:vertAlign w:val="baseline"/>
+        <w:b w:val="0"/>
+        <w:bCs w:val="0"/>
+        <w:i w:val="0"/>
+        <w:iCs w:val="0"/>
+        <w:caps w:val="0"/>
+        <w:smallCaps w:val="0"/>
+        <w:strike w:val="0"/>
+        <w:dstrike w:val="0"/>
+        <w:outline w:val="0"/>
+        <w:emboss w:val="0"/>
+        <w:imprint w:val="0"/>
+        <w:spacing w:val="0"/>
+        <w:w w:val="100"/>
+        <w:kern w:val="0"/>
         <w:position w:val="0"/>
         <w:sz w:val="24"/>
-        <w:spacing w:val="0"/>
-        <w:i w:val="false"/>
-        <w:b w:val="false"/>
-        <w:kern w:val="0"/>
-        <w:iCs w:val="false"/>
-        <w:bCs w:val="false"/>
-        <w:w w:val="100"/>
-        <w:emboss w:val="false"/>
-        <w:imprint w:val="false"/>
-        <w:rFonts w:cs="Trebuchet MS"/>
+        <w:vertAlign w:val="baseline"/>
       </w:rPr>
     </w:lvl>
     <w:lvl w:ilvl="4">
@@ -1784,24 +1276,23 @@
       </w:pPr>
       <w:rPr>
         <w:rFonts w:ascii="Trebuchet MS" w:hAnsi="Trebuchet MS" w:cs="Trebuchet MS" w:hint="default"/>
-        <w:smallCaps w:val="false"/>
-        <w:caps w:val="false"/>
-        <w:outline w:val="false"/>
-        <w:dstrike w:val="false"/>
-        <w:strike w:val="false"/>
-        <w:vertAlign w:val="baseline"/>
+        <w:b w:val="0"/>
+        <w:bCs w:val="0"/>
+        <w:i w:val="0"/>
+        <w:iCs w:val="0"/>
+        <w:caps w:val="0"/>
+        <w:smallCaps w:val="0"/>
+        <w:strike w:val="0"/>
+        <w:dstrike w:val="0"/>
+        <w:outline w:val="0"/>
+        <w:emboss w:val="0"/>
+        <w:imprint w:val="0"/>
+        <w:spacing w:val="0"/>
+        <w:w w:val="100"/>
+        <w:kern w:val="0"/>
         <w:position w:val="0"/>
         <w:sz w:val="24"/>
-        <w:spacing w:val="0"/>
-        <w:i w:val="false"/>
-        <w:b w:val="false"/>
-        <w:kern w:val="0"/>
-        <w:iCs w:val="false"/>
-        <w:bCs w:val="false"/>
-        <w:w w:val="100"/>
-        <w:emboss w:val="false"/>
-        <w:imprint w:val="false"/>
-        <w:rFonts w:cs="Trebuchet MS"/>
+        <w:vertAlign w:val="baseline"/>
       </w:rPr>
     </w:lvl>
     <w:lvl w:ilvl="5">
@@ -1814,24 +1305,23 @@
       </w:pPr>
       <w:rPr>
         <w:rFonts w:ascii="Trebuchet MS" w:hAnsi="Trebuchet MS" w:cs="Trebuchet MS" w:hint="default"/>
-        <w:smallCaps w:val="false"/>
-        <w:caps w:val="false"/>
-        <w:outline w:val="false"/>
-        <w:dstrike w:val="false"/>
-        <w:strike w:val="false"/>
-        <w:vertAlign w:val="baseline"/>
+        <w:b w:val="0"/>
+        <w:bCs w:val="0"/>
+        <w:i w:val="0"/>
+        <w:iCs w:val="0"/>
+        <w:caps w:val="0"/>
+        <w:smallCaps w:val="0"/>
+        <w:strike w:val="0"/>
+        <w:dstrike w:val="0"/>
+        <w:outline w:val="0"/>
+        <w:emboss w:val="0"/>
+        <w:imprint w:val="0"/>
+        <w:spacing w:val="0"/>
+        <w:w w:val="100"/>
+        <w:kern w:val="0"/>
         <w:position w:val="0"/>
         <w:sz w:val="24"/>
-        <w:spacing w:val="0"/>
-        <w:i w:val="false"/>
-        <w:b w:val="false"/>
-        <w:kern w:val="0"/>
-        <w:iCs w:val="false"/>
-        <w:bCs w:val="false"/>
-        <w:w w:val="100"/>
-        <w:emboss w:val="false"/>
-        <w:imprint w:val="false"/>
-        <w:rFonts w:cs="Trebuchet MS"/>
+        <w:vertAlign w:val="baseline"/>
       </w:rPr>
     </w:lvl>
     <w:lvl w:ilvl="6">
@@ -1844,24 +1334,23 @@
       </w:pPr>
       <w:rPr>
         <w:rFonts w:ascii="Trebuchet MS" w:hAnsi="Trebuchet MS" w:cs="Trebuchet MS" w:hint="default"/>
-        <w:smallCaps w:val="false"/>
-        <w:caps w:val="false"/>
-        <w:outline w:val="false"/>
-        <w:dstrike w:val="false"/>
-        <w:strike w:val="false"/>
-        <w:vertAlign w:val="baseline"/>
+        <w:b w:val="0"/>
+        <w:bCs w:val="0"/>
+        <w:i w:val="0"/>
+        <w:iCs w:val="0"/>
+        <w:caps w:val="0"/>
+        <w:smallCaps w:val="0"/>
+        <w:strike w:val="0"/>
+        <w:dstrike w:val="0"/>
+        <w:outline w:val="0"/>
+        <w:emboss w:val="0"/>
+        <w:imprint w:val="0"/>
+        <w:spacing w:val="0"/>
+        <w:w w:val="100"/>
+        <w:kern w:val="0"/>
         <w:position w:val="0"/>
         <w:sz w:val="24"/>
-        <w:spacing w:val="0"/>
-        <w:i w:val="false"/>
-        <w:b w:val="false"/>
-        <w:kern w:val="0"/>
-        <w:iCs w:val="false"/>
-        <w:bCs w:val="false"/>
-        <w:w w:val="100"/>
-        <w:emboss w:val="false"/>
-        <w:imprint w:val="false"/>
-        <w:rFonts w:cs="Trebuchet MS"/>
+        <w:vertAlign w:val="baseline"/>
       </w:rPr>
     </w:lvl>
     <w:lvl w:ilvl="7">
@@ -1874,24 +1363,23 @@
       </w:pPr>
       <w:rPr>
         <w:rFonts w:ascii="Trebuchet MS" w:hAnsi="Trebuchet MS" w:cs="Trebuchet MS" w:hint="default"/>
-        <w:smallCaps w:val="false"/>
-        <w:caps w:val="false"/>
-        <w:outline w:val="false"/>
-        <w:dstrike w:val="false"/>
-        <w:strike w:val="false"/>
-        <w:vertAlign w:val="baseline"/>
+        <w:b w:val="0"/>
+        <w:bCs w:val="0"/>
+        <w:i w:val="0"/>
+        <w:iCs w:val="0"/>
+        <w:caps w:val="0"/>
+        <w:smallCaps w:val="0"/>
+        <w:strike w:val="0"/>
+        <w:dstrike w:val="0"/>
+        <w:outline w:val="0"/>
+        <w:emboss w:val="0"/>
+        <w:imprint w:val="0"/>
+        <w:spacing w:val="0"/>
+        <w:w w:val="100"/>
+        <w:kern w:val="0"/>
         <w:position w:val="0"/>
         <w:sz w:val="24"/>
-        <w:spacing w:val="0"/>
-        <w:i w:val="false"/>
-        <w:b w:val="false"/>
-        <w:kern w:val="0"/>
-        <w:iCs w:val="false"/>
-        <w:bCs w:val="false"/>
-        <w:w w:val="100"/>
-        <w:emboss w:val="false"/>
-        <w:imprint w:val="false"/>
-        <w:rFonts w:cs="Trebuchet MS"/>
+        <w:vertAlign w:val="baseline"/>
       </w:rPr>
     </w:lvl>
     <w:lvl w:ilvl="8">
@@ -1904,28 +1392,30 @@
       </w:pPr>
       <w:rPr>
         <w:rFonts w:ascii="Trebuchet MS" w:hAnsi="Trebuchet MS" w:cs="Trebuchet MS" w:hint="default"/>
-        <w:smallCaps w:val="false"/>
-        <w:caps w:val="false"/>
-        <w:outline w:val="false"/>
-        <w:dstrike w:val="false"/>
-        <w:strike w:val="false"/>
-        <w:vertAlign w:val="baseline"/>
+        <w:b w:val="0"/>
+        <w:bCs w:val="0"/>
+        <w:i w:val="0"/>
+        <w:iCs w:val="0"/>
+        <w:caps w:val="0"/>
+        <w:smallCaps w:val="0"/>
+        <w:strike w:val="0"/>
+        <w:dstrike w:val="0"/>
+        <w:outline w:val="0"/>
+        <w:emboss w:val="0"/>
+        <w:imprint w:val="0"/>
+        <w:spacing w:val="0"/>
+        <w:w w:val="100"/>
+        <w:kern w:val="0"/>
         <w:position w:val="0"/>
         <w:sz w:val="24"/>
-        <w:spacing w:val="0"/>
-        <w:i w:val="false"/>
-        <w:b w:val="false"/>
-        <w:kern w:val="0"/>
-        <w:iCs w:val="false"/>
-        <w:bCs w:val="false"/>
-        <w:w w:val="100"/>
-        <w:emboss w:val="false"/>
-        <w:imprint w:val="false"/>
-        <w:rFonts w:cs="Trebuchet MS"/>
+        <w:vertAlign w:val="baseline"/>
       </w:rPr>
     </w:lvl>
   </w:abstractNum>
-  <w:abstractNum w:abstractNumId="2">
+  <w:abstractNum w:abstractNumId="1" w15:restartNumberingAfterBreak="0">
+    <w:nsid w:val="7784500C"/>
+    <w:multiLevelType w:val="multilevel"/>
+    <w:tmpl w:val="27265F36"/>
     <w:lvl w:ilvl="0">
       <w:start w:val="1"/>
       <w:numFmt w:val="none"/>
@@ -1933,7 +1423,7 @@
       <w:lvlText w:val=""/>
       <w:lvlJc w:val="left"/>
       <w:pPr>
-        <w:ind w:left="0" w:hanging="0"/>
+        <w:ind w:left="0" w:firstLine="0"/>
       </w:pPr>
     </w:lvl>
     <w:lvl w:ilvl="1">
@@ -1943,7 +1433,7 @@
       <w:lvlText w:val=""/>
       <w:lvlJc w:val="left"/>
       <w:pPr>
-        <w:ind w:left="0" w:hanging="0"/>
+        <w:ind w:left="0" w:firstLine="0"/>
       </w:pPr>
     </w:lvl>
     <w:lvl w:ilvl="2">
@@ -1953,7 +1443,7 @@
       <w:lvlText w:val=""/>
       <w:lvlJc w:val="left"/>
       <w:pPr>
-        <w:ind w:left="0" w:hanging="0"/>
+        <w:ind w:left="0" w:firstLine="0"/>
       </w:pPr>
     </w:lvl>
     <w:lvl w:ilvl="3">
@@ -1963,7 +1453,7 @@
       <w:lvlText w:val=""/>
       <w:lvlJc w:val="left"/>
       <w:pPr>
-        <w:ind w:left="0" w:hanging="0"/>
+        <w:ind w:left="0" w:firstLine="0"/>
       </w:pPr>
     </w:lvl>
     <w:lvl w:ilvl="4">
@@ -1973,7 +1463,7 @@
       <w:lvlText w:val=""/>
       <w:lvlJc w:val="left"/>
       <w:pPr>
-        <w:ind w:left="0" w:hanging="0"/>
+        <w:ind w:left="0" w:firstLine="0"/>
       </w:pPr>
     </w:lvl>
     <w:lvl w:ilvl="5">
@@ -1983,7 +1473,7 @@
       <w:lvlText w:val=""/>
       <w:lvlJc w:val="left"/>
       <w:pPr>
-        <w:ind w:left="0" w:hanging="0"/>
+        <w:ind w:left="0" w:firstLine="0"/>
       </w:pPr>
     </w:lvl>
     <w:lvl w:ilvl="6">
@@ -1993,7 +1483,7 @@
       <w:lvlText w:val=""/>
       <w:lvlJc w:val="left"/>
       <w:pPr>
-        <w:ind w:left="0" w:hanging="0"/>
+        <w:ind w:left="0" w:firstLine="0"/>
       </w:pPr>
     </w:lvl>
     <w:lvl w:ilvl="7">
@@ -2003,7 +1493,7 @@
       <w:lvlText w:val=""/>
       <w:lvlJc w:val="left"/>
       <w:pPr>
-        <w:ind w:left="0" w:hanging="0"/>
+        <w:ind w:left="0" w:firstLine="0"/>
       </w:pPr>
     </w:lvl>
     <w:lvl w:ilvl="8">
@@ -2013,92 +1503,455 @@
       <w:lvlText w:val=""/>
       <w:lvlJc w:val="left"/>
       <w:pPr>
-        <w:ind w:left="0" w:hanging="0"/>
+        <w:ind w:left="0" w:firstLine="0"/>
       </w:pPr>
     </w:lvl>
   </w:abstractNum>
   <w:num w:numId="1">
-    <w:abstractNumId w:val="1"/>
+    <w:abstractNumId w:val="0"/>
   </w:num>
   <w:num w:numId="2">
-    <w:abstractNumId w:val="2"/>
+    <w:abstractNumId w:val="1"/>
   </w:num>
 </w:numbering>
 </file>
 
 <file path=word/styles.xml><?xml version="1.0" encoding="utf-8"?>
-<w:styles xmlns:w="http://schemas.openxmlformats.org/wordprocessingml/2006/main" xmlns:w14="http://schemas.microsoft.com/office/word/2010/wordml" xmlns:mc="http://schemas.openxmlformats.org/markup-compatibility/2006" mc:Ignorable="w14">
+<w:styles xmlns:mc="http://schemas.openxmlformats.org/markup-compatibility/2006" xmlns:r="http://schemas.openxmlformats.org/officeDocument/2006/relationships" xmlns:w="http://schemas.openxmlformats.org/wordprocessingml/2006/main" xmlns:w14="http://schemas.microsoft.com/office/word/2010/wordml" xmlns:w15="http://schemas.microsoft.com/office/word/2012/wordml" xmlns:w16cid="http://schemas.microsoft.com/office/word/2016/wordml/cid" xmlns:w16se="http://schemas.microsoft.com/office/word/2015/wordml/symex" mc:Ignorable="w14 w15 w16se w16cid">
   <w:docDefaults>
     <w:rPrDefault>
       <w:rPr>
-        <w:rFonts w:ascii="Times New Roman" w:hAnsi="Times New Roman" w:eastAsia="Arial Unicode MS" w:cs="Times New Roman"/>
+        <w:rFonts w:ascii="Times New Roman" w:eastAsia="Arial Unicode MS" w:hAnsi="Times New Roman" w:cs="Times New Roman"/>
         <w:lang w:val="en-US" w:eastAsia="zh-CN" w:bidi="hi-IN"/>
       </w:rPr>
     </w:rPrDefault>
-    <w:pPrDefault>
-      <w:pPr/>
-    </w:pPrDefault>
+    <w:pPrDefault/>
   </w:docDefaults>
-  <w:style w:type="paragraph" w:styleId="Normal" w:default="1">
+  <w:latentStyles w:defLockedState="0" w:defUIPriority="99" w:defSemiHidden="0" w:defUnhideWhenUsed="0" w:defQFormat="0" w:count="375">
+    <w:lsdException w:name="Normal" w:uiPriority="0" w:qFormat="1"/>
+    <w:lsdException w:name="heading 1" w:uiPriority="9" w:qFormat="1"/>
+    <w:lsdException w:name="heading 2" w:semiHidden="1" w:uiPriority="9" w:unhideWhenUsed="1" w:qFormat="1"/>
+    <w:lsdException w:name="heading 3" w:semiHidden="1" w:uiPriority="9" w:unhideWhenUsed="1" w:qFormat="1"/>
+    <w:lsdException w:name="heading 4" w:semiHidden="1" w:uiPriority="9" w:unhideWhenUsed="1" w:qFormat="1"/>
+    <w:lsdException w:name="heading 5" w:semiHidden="1" w:uiPriority="9" w:unhideWhenUsed="1" w:qFormat="1"/>
+    <w:lsdException w:name="heading 6" w:semiHidden="1" w:uiPriority="9" w:unhideWhenUsed="1" w:qFormat="1"/>
+    <w:lsdException w:name="heading 7" w:semiHidden="1" w:uiPriority="9" w:unhideWhenUsed="1" w:qFormat="1"/>
+    <w:lsdException w:name="heading 8" w:semiHidden="1" w:uiPriority="9" w:unhideWhenUsed="1" w:qFormat="1"/>
+    <w:lsdException w:name="heading 9" w:semiHidden="1" w:uiPriority="9" w:unhideWhenUsed="1" w:qFormat="1"/>
+    <w:lsdException w:name="index 1" w:semiHidden="1" w:unhideWhenUsed="1"/>
+    <w:lsdException w:name="index 2" w:semiHidden="1" w:unhideWhenUsed="1"/>
+    <w:lsdException w:name="index 3" w:semiHidden="1" w:unhideWhenUsed="1"/>
+    <w:lsdException w:name="index 4" w:semiHidden="1" w:unhideWhenUsed="1"/>
+    <w:lsdException w:name="index 5" w:semiHidden="1" w:unhideWhenUsed="1"/>
+    <w:lsdException w:name="index 6" w:semiHidden="1" w:unhideWhenUsed="1"/>
+    <w:lsdException w:name="index 7" w:semiHidden="1" w:unhideWhenUsed="1"/>
+    <w:lsdException w:name="index 8" w:semiHidden="1" w:unhideWhenUsed="1"/>
+    <w:lsdException w:name="index 9" w:semiHidden="1" w:unhideWhenUsed="1"/>
+    <w:lsdException w:name="toc 1" w:semiHidden="1" w:uiPriority="39" w:unhideWhenUsed="1"/>
+    <w:lsdException w:name="toc 2" w:semiHidden="1" w:uiPriority="39" w:unhideWhenUsed="1"/>
+    <w:lsdException w:name="toc 3" w:semiHidden="1" w:uiPriority="39" w:unhideWhenUsed="1"/>
+    <w:lsdException w:name="toc 4" w:semiHidden="1" w:uiPriority="39" w:unhideWhenUsed="1"/>
+    <w:lsdException w:name="toc 5" w:semiHidden="1" w:uiPriority="39" w:unhideWhenUsed="1"/>
+    <w:lsdException w:name="toc 6" w:semiHidden="1" w:uiPriority="39" w:unhideWhenUsed="1"/>
+    <w:lsdException w:name="toc 7" w:semiHidden="1" w:uiPriority="39" w:unhideWhenUsed="1"/>
+    <w:lsdException w:name="toc 8" w:semiHidden="1" w:uiPriority="39" w:unhideWhenUsed="1"/>
+    <w:lsdException w:name="toc 9" w:semiHidden="1" w:uiPriority="39" w:unhideWhenUsed="1"/>
+    <w:lsdException w:name="Normal Indent" w:semiHidden="1" w:unhideWhenUsed="1"/>
+    <w:lsdException w:name="footnote text" w:semiHidden="1" w:unhideWhenUsed="1"/>
+    <w:lsdException w:name="annotation text" w:semiHidden="1" w:unhideWhenUsed="1"/>
+    <w:lsdException w:name="header" w:semiHidden="1" w:unhideWhenUsed="1"/>
+    <w:lsdException w:name="footer" w:semiHidden="1" w:unhideWhenUsed="1"/>
+    <w:lsdException w:name="index heading" w:semiHidden="1" w:unhideWhenUsed="1"/>
+    <w:lsdException w:name="caption" w:semiHidden="1" w:uiPriority="35" w:unhideWhenUsed="1" w:qFormat="1"/>
+    <w:lsdException w:name="table of figures" w:semiHidden="1" w:unhideWhenUsed="1"/>
+    <w:lsdException w:name="envelope address" w:semiHidden="1" w:unhideWhenUsed="1"/>
+    <w:lsdException w:name="envelope return" w:semiHidden="1" w:unhideWhenUsed="1"/>
+    <w:lsdException w:name="footnote reference" w:semiHidden="1" w:unhideWhenUsed="1"/>
+    <w:lsdException w:name="annotation reference" w:semiHidden="1" w:unhideWhenUsed="1"/>
+    <w:lsdException w:name="line number" w:semiHidden="1" w:unhideWhenUsed="1"/>
+    <w:lsdException w:name="page number" w:semiHidden="1" w:unhideWhenUsed="1"/>
+    <w:lsdException w:name="endnote reference" w:semiHidden="1" w:unhideWhenUsed="1"/>
+    <w:lsdException w:name="endnote text" w:semiHidden="1" w:unhideWhenUsed="1"/>
+    <w:lsdException w:name="table of authorities" w:semiHidden="1" w:unhideWhenUsed="1"/>
+    <w:lsdException w:name="macro" w:semiHidden="1" w:unhideWhenUsed="1"/>
+    <w:lsdException w:name="toa heading" w:semiHidden="1" w:unhideWhenUsed="1"/>
+    <w:lsdException w:name="List" w:semiHidden="1" w:unhideWhenUsed="1"/>
+    <w:lsdException w:name="List Bullet" w:semiHidden="1" w:unhideWhenUsed="1"/>
+    <w:lsdException w:name="List Number" w:semiHidden="1" w:unhideWhenUsed="1"/>
+    <w:lsdException w:name="List 2" w:semiHidden="1" w:unhideWhenUsed="1"/>
+    <w:lsdException w:name="List 3" w:semiHidden="1" w:unhideWhenUsed="1"/>
+    <w:lsdException w:name="List 4" w:semiHidden="1" w:unhideWhenUsed="1"/>
+    <w:lsdException w:name="List 5" w:semiHidden="1" w:unhideWhenUsed="1"/>
+    <w:lsdException w:name="List Bullet 2" w:semiHidden="1" w:unhideWhenUsed="1"/>
+    <w:lsdException w:name="List Bullet 3" w:semiHidden="1" w:unhideWhenUsed="1"/>
+    <w:lsdException w:name="List Bullet 4" w:semiHidden="1" w:unhideWhenUsed="1"/>
+    <w:lsdException w:name="List Bullet 5" w:semiHidden="1" w:unhideWhenUsed="1"/>
+    <w:lsdException w:name="List Number 2" w:semiHidden="1" w:unhideWhenUsed="1"/>
+    <w:lsdException w:name="List Number 3" w:semiHidden="1" w:unhideWhenUsed="1"/>
+    <w:lsdException w:name="List Number 4" w:semiHidden="1" w:unhideWhenUsed="1"/>
+    <w:lsdException w:name="List Number 5" w:semiHidden="1" w:unhideWhenUsed="1"/>
+    <w:lsdException w:name="Title" w:uiPriority="10" w:qFormat="1"/>
+    <w:lsdException w:name="Closing" w:semiHidden="1" w:unhideWhenUsed="1"/>
+    <w:lsdException w:name="Signature" w:semiHidden="1" w:unhideWhenUsed="1"/>
+    <w:lsdException w:name="Default Paragraph Font" w:semiHidden="1" w:uiPriority="1" w:unhideWhenUsed="1"/>
+    <w:lsdException w:name="Body Text" w:semiHidden="1" w:unhideWhenUsed="1"/>
+    <w:lsdException w:name="Body Text Indent" w:semiHidden="1" w:unhideWhenUsed="1"/>
+    <w:lsdException w:name="List Continue" w:semiHidden="1" w:unhideWhenUsed="1"/>
+    <w:lsdException w:name="List Continue 2" w:semiHidden="1" w:unhideWhenUsed="1"/>
+    <w:lsdException w:name="List Continue 3" w:semiHidden="1" w:unhideWhenUsed="1"/>
+    <w:lsdException w:name="List Continue 4" w:semiHidden="1" w:unhideWhenUsed="1"/>
+    <w:lsdException w:name="List Continue 5" w:semiHidden="1" w:unhideWhenUsed="1"/>
+    <w:lsdException w:name="Message Header" w:semiHidden="1" w:unhideWhenUsed="1"/>
+    <w:lsdException w:name="Subtitle" w:uiPriority="11" w:qFormat="1"/>
+    <w:lsdException w:name="Salutation" w:semiHidden="1" w:unhideWhenUsed="1"/>
+    <w:lsdException w:name="Date" w:semiHidden="1" w:unhideWhenUsed="1"/>
+    <w:lsdException w:name="Body Text First Indent" w:semiHidden="1" w:unhideWhenUsed="1"/>
+    <w:lsdException w:name="Body Text First Indent 2" w:semiHidden="1" w:unhideWhenUsed="1"/>
+    <w:lsdException w:name="Note Heading" w:semiHidden="1" w:unhideWhenUsed="1"/>
+    <w:lsdException w:name="Body Text 2" w:semiHidden="1" w:unhideWhenUsed="1"/>
+    <w:lsdException w:name="Body Text 3" w:semiHidden="1" w:unhideWhenUsed="1"/>
+    <w:lsdException w:name="Body Text Indent 2" w:semiHidden="1" w:unhideWhenUsed="1"/>
+    <w:lsdException w:name="Body Text Indent 3" w:semiHidden="1" w:unhideWhenUsed="1"/>
+    <w:lsdException w:name="Block Text" w:semiHidden="1" w:unhideWhenUsed="1"/>
+    <w:lsdException w:name="Hyperlink" w:semiHidden="1" w:unhideWhenUsed="1"/>
+    <w:lsdException w:name="FollowedHyperlink" w:semiHidden="1" w:unhideWhenUsed="1"/>
+    <w:lsdException w:name="Strong" w:uiPriority="22" w:qFormat="1"/>
+    <w:lsdException w:name="Emphasis" w:uiPriority="20" w:qFormat="1"/>
+    <w:lsdException w:name="Document Map" w:semiHidden="1" w:unhideWhenUsed="1"/>
+    <w:lsdException w:name="Plain Text" w:semiHidden="1" w:unhideWhenUsed="1"/>
+    <w:lsdException w:name="E-mail Signature" w:semiHidden="1" w:unhideWhenUsed="1"/>
+    <w:lsdException w:name="HTML Top of Form" w:semiHidden="1" w:unhideWhenUsed="1"/>
+    <w:lsdException w:name="HTML Bottom of Form" w:semiHidden="1" w:unhideWhenUsed="1"/>
+    <w:lsdException w:name="Normal (Web)" w:semiHidden="1" w:unhideWhenUsed="1"/>
+    <w:lsdException w:name="HTML Acronym" w:semiHidden="1" w:unhideWhenUsed="1"/>
+    <w:lsdException w:name="HTML Address" w:semiHidden="1" w:unhideWhenUsed="1"/>
+    <w:lsdException w:name="HTML Cite" w:semiHidden="1" w:unhideWhenUsed="1"/>
+    <w:lsdException w:name="HTML Code" w:semiHidden="1" w:unhideWhenUsed="1"/>
+    <w:lsdException w:name="HTML Definition" w:semiHidden="1" w:unhideWhenUsed="1"/>
+    <w:lsdException w:name="HTML Keyboard" w:semiHidden="1" w:unhideWhenUsed="1"/>
+    <w:lsdException w:name="HTML Preformatted" w:semiHidden="1" w:unhideWhenUsed="1"/>
+    <w:lsdException w:name="HTML Sample" w:semiHidden="1" w:unhideWhenUsed="1"/>
+    <w:lsdException w:name="HTML Typewriter" w:semiHidden="1" w:unhideWhenUsed="1"/>
+    <w:lsdException w:name="HTML Variable" w:semiHidden="1" w:unhideWhenUsed="1"/>
+    <w:lsdException w:name="Normal Table" w:semiHidden="1" w:unhideWhenUsed="1"/>
+    <w:lsdException w:name="annotation subject" w:semiHidden="1" w:unhideWhenUsed="1"/>
+    <w:lsdException w:name="No List" w:semiHidden="1" w:unhideWhenUsed="1"/>
+    <w:lsdException w:name="Outline List 1" w:semiHidden="1" w:unhideWhenUsed="1"/>
+    <w:lsdException w:name="Outline List 2" w:semiHidden="1" w:unhideWhenUsed="1"/>
+    <w:lsdException w:name="Outline List 3" w:semiHidden="1" w:unhideWhenUsed="1"/>
+    <w:lsdException w:name="Table Simple 1" w:semiHidden="1" w:unhideWhenUsed="1"/>
+    <w:lsdException w:name="Table Simple 2" w:semiHidden="1" w:unhideWhenUsed="1"/>
+    <w:lsdException w:name="Table Simple 3" w:semiHidden="1" w:unhideWhenUsed="1"/>
+    <w:lsdException w:name="Table Classic 1" w:semiHidden="1" w:unhideWhenUsed="1"/>
+    <w:lsdException w:name="Table Classic 2" w:semiHidden="1" w:unhideWhenUsed="1"/>
+    <w:lsdException w:name="Table Classic 3" w:semiHidden="1" w:unhideWhenUsed="1"/>
+    <w:lsdException w:name="Table Classic 4" w:semiHidden="1" w:unhideWhenUsed="1"/>
+    <w:lsdException w:name="Table Colorful 1" w:semiHidden="1" w:unhideWhenUsed="1"/>
+    <w:lsdException w:name="Table Colorful 2" w:semiHidden="1" w:unhideWhenUsed="1"/>
+    <w:lsdException w:name="Table Colorful 3" w:semiHidden="1" w:unhideWhenUsed="1"/>
+    <w:lsdException w:name="Table Columns 1" w:semiHidden="1" w:unhideWhenUsed="1"/>
+    <w:lsdException w:name="Table Columns 2" w:semiHidden="1" w:unhideWhenUsed="1"/>
+    <w:lsdException w:name="Table Columns 3" w:semiHidden="1" w:unhideWhenUsed="1"/>
+    <w:lsdException w:name="Table Columns 4" w:semiHidden="1" w:unhideWhenUsed="1"/>
+    <w:lsdException w:name="Table Columns 5" w:semiHidden="1" w:unhideWhenUsed="1"/>
+    <w:lsdException w:name="Table Grid 1" w:semiHidden="1" w:unhideWhenUsed="1"/>
+    <w:lsdException w:name="Table Grid 2" w:semiHidden="1" w:unhideWhenUsed="1"/>
+    <w:lsdException w:name="Table Grid 3" w:semiHidden="1" w:unhideWhenUsed="1"/>
+    <w:lsdException w:name="Table Grid 4" w:semiHidden="1" w:unhideWhenUsed="1"/>
+    <w:lsdException w:name="Table Grid 5" w:semiHidden="1" w:unhideWhenUsed="1"/>
+    <w:lsdException w:name="Table Grid 6" w:semiHidden="1" w:unhideWhenUsed="1"/>
+    <w:lsdException w:name="Table Grid 7" w:semiHidden="1" w:unhideWhenUsed="1"/>
+    <w:lsdException w:name="Table Grid 8" w:semiHidden="1" w:unhideWhenUsed="1"/>
+    <w:lsdException w:name="Table List 1" w:semiHidden="1" w:unhideWhenUsed="1"/>
+    <w:lsdException w:name="Table List 2" w:semiHidden="1" w:unhideWhenUsed="1"/>
+    <w:lsdException w:name="Table List 3" w:semiHidden="1" w:unhideWhenUsed="1"/>
+    <w:lsdException w:name="Table List 4" w:semiHidden="1" w:unhideWhenUsed="1"/>
+    <w:lsdException w:name="Table List 5" w:semiHidden="1" w:unhideWhenUsed="1"/>
+    <w:lsdException w:name="Table List 6" w:semiHidden="1" w:unhideWhenUsed="1"/>
+    <w:lsdException w:name="Table List 7" w:semiHidden="1" w:unhideWhenUsed="1"/>
+    <w:lsdException w:name="Table List 8" w:semiHidden="1" w:unhideWhenUsed="1"/>
+    <w:lsdException w:name="Table 3D effects 1" w:semiHidden="1" w:unhideWhenUsed="1"/>
+    <w:lsdException w:name="Table 3D effects 2" w:semiHidden="1" w:unhideWhenUsed="1"/>
+    <w:lsdException w:name="Table 3D effects 3" w:semiHidden="1" w:unhideWhenUsed="1"/>
+    <w:lsdException w:name="Table Contemporary" w:semiHidden="1" w:unhideWhenUsed="1"/>
+    <w:lsdException w:name="Table Elegant" w:semiHidden="1" w:unhideWhenUsed="1"/>
+    <w:lsdException w:name="Table Professional" w:semiHidden="1" w:unhideWhenUsed="1"/>
+    <w:lsdException w:name="Table Subtle 1" w:semiHidden="1" w:unhideWhenUsed="1"/>
+    <w:lsdException w:name="Table Subtle 2" w:semiHidden="1" w:unhideWhenUsed="1"/>
+    <w:lsdException w:name="Table Web 1" w:semiHidden="1" w:unhideWhenUsed="1"/>
+    <w:lsdException w:name="Table Web 2" w:semiHidden="1" w:unhideWhenUsed="1"/>
+    <w:lsdException w:name="Table Web 3" w:semiHidden="1" w:unhideWhenUsed="1"/>
+    <w:lsdException w:name="Balloon Text" w:semiHidden="1" w:unhideWhenUsed="1"/>
+    <w:lsdException w:name="Table Grid" w:uiPriority="39"/>
+    <w:lsdException w:name="Table Theme" w:semiHidden="1" w:unhideWhenUsed="1"/>
+    <w:lsdException w:name="Placeholder Text" w:semiHidden="1"/>
+    <w:lsdException w:name="No Spacing" w:uiPriority="1" w:qFormat="1"/>
+    <w:lsdException w:name="Light Shading" w:uiPriority="60"/>
+    <w:lsdException w:name="Light List" w:uiPriority="61"/>
+    <w:lsdException w:name="Light Grid" w:uiPriority="62"/>
+    <w:lsdException w:name="Medium Shading 1" w:uiPriority="63"/>
+    <w:lsdException w:name="Medium Shading 2" w:uiPriority="64"/>
+    <w:lsdException w:name="Medium List 1" w:uiPriority="65"/>
+    <w:lsdException w:name="Medium List 2" w:uiPriority="66"/>
+    <w:lsdException w:name="Medium Grid 1" w:uiPriority="67"/>
+    <w:lsdException w:name="Medium Grid 2" w:uiPriority="68"/>
+    <w:lsdException w:name="Medium Grid 3" w:uiPriority="69"/>
+    <w:lsdException w:name="Dark List" w:uiPriority="70"/>
+    <w:lsdException w:name="Colorful Shading" w:uiPriority="71"/>
+    <w:lsdException w:name="Colorful List" w:uiPriority="72"/>
+    <w:lsdException w:name="Colorful Grid" w:uiPriority="73"/>
+    <w:lsdException w:name="Light Shading Accent 1" w:uiPriority="60"/>
+    <w:lsdException w:name="Light List Accent 1" w:uiPriority="61"/>
+    <w:lsdException w:name="Light Grid Accent 1" w:uiPriority="62"/>
+    <w:lsdException w:name="Medium Shading 1 Accent 1" w:uiPriority="63"/>
+    <w:lsdException w:name="Medium Shading 2 Accent 1" w:uiPriority="64"/>
+    <w:lsdException w:name="Medium List 1 Accent 1" w:uiPriority="65"/>
+    <w:lsdException w:name="Revision" w:semiHidden="1"/>
+    <w:lsdException w:name="List Paragraph" w:uiPriority="34" w:qFormat="1"/>
+    <w:lsdException w:name="Quote" w:uiPriority="29" w:qFormat="1"/>
+    <w:lsdException w:name="Intense Quote" w:uiPriority="30" w:qFormat="1"/>
+    <w:lsdException w:name="Medium List 2 Accent 1" w:uiPriority="66"/>
+    <w:lsdException w:name="Medium Grid 1 Accent 1" w:uiPriority="67"/>
+    <w:lsdException w:name="Medium Grid 2 Accent 1" w:uiPriority="68"/>
+    <w:lsdException w:name="Medium Grid 3 Accent 1" w:uiPriority="69"/>
+    <w:lsdException w:name="Dark List Accent 1" w:uiPriority="70"/>
+    <w:lsdException w:name="Colorful Shading Accent 1" w:uiPriority="71"/>
+    <w:lsdException w:name="Colorful List Accent 1" w:uiPriority="72"/>
+    <w:lsdException w:name="Colorful Grid Accent 1" w:uiPriority="73"/>
+    <w:lsdException w:name="Light Shading Accent 2" w:uiPriority="60"/>
+    <w:lsdException w:name="Light List Accent 2" w:uiPriority="61"/>
+    <w:lsdException w:name="Light Grid Accent 2" w:uiPriority="62"/>
+    <w:lsdException w:name="Medium Shading 1 Accent 2" w:uiPriority="63"/>
+    <w:lsdException w:name="Medium Shading 2 Accent 2" w:uiPriority="64"/>
+    <w:lsdException w:name="Medium List 1 Accent 2" w:uiPriority="65"/>
+    <w:lsdException w:name="Medium List 2 Accent 2" w:uiPriority="66"/>
+    <w:lsdException w:name="Medium Grid 1 Accent 2" w:uiPriority="67"/>
+    <w:lsdException w:name="Medium Grid 2 Accent 2" w:uiPriority="68"/>
+    <w:lsdException w:name="Medium Grid 3 Accent 2" w:uiPriority="69"/>
+    <w:lsdException w:name="Dark List Accent 2" w:uiPriority="70"/>
+    <w:lsdException w:name="Colorful Shading Accent 2" w:uiPriority="71"/>
+    <w:lsdException w:name="Colorful List Accent 2" w:uiPriority="72"/>
+    <w:lsdException w:name="Colorful Grid Accent 2" w:uiPriority="73"/>
+    <w:lsdException w:name="Light Shading Accent 3" w:uiPriority="60"/>
+    <w:lsdException w:name="Light List Accent 3" w:uiPriority="61"/>
+    <w:lsdException w:name="Light Grid Accent 3" w:uiPriority="62"/>
+    <w:lsdException w:name="Medium Shading 1 Accent 3" w:uiPriority="63"/>
+    <w:lsdException w:name="Medium Shading 2 Accent 3" w:uiPriority="64"/>
+    <w:lsdException w:name="Medium List 1 Accent 3" w:uiPriority="65"/>
+    <w:lsdException w:name="Medium List 2 Accent 3" w:uiPriority="66"/>
+    <w:lsdException w:name="Medium Grid 1 Accent 3" w:uiPriority="67"/>
+    <w:lsdException w:name="Medium Grid 2 Accent 3" w:uiPriority="68"/>
+    <w:lsdException w:name="Medium Grid 3 Accent 3" w:uiPriority="69"/>
+    <w:lsdException w:name="Dark List Accent 3" w:uiPriority="70"/>
+    <w:lsdException w:name="Colorful Shading Accent 3" w:uiPriority="71"/>
+    <w:lsdException w:name="Colorful List Accent 3" w:uiPriority="72"/>
+    <w:lsdException w:name="Colorful Grid Accent 3" w:uiPriority="73"/>
+    <w:lsdException w:name="Light Shading Accent 4" w:uiPriority="60"/>
+    <w:lsdException w:name="Light List Accent 4" w:uiPriority="61"/>
+    <w:lsdException w:name="Light Grid Accent 4" w:uiPriority="62"/>
+    <w:lsdException w:name="Medium Shading 1 Accent 4" w:uiPriority="63"/>
+    <w:lsdException w:name="Medium Shading 2 Accent 4" w:uiPriority="64"/>
+    <w:lsdException w:name="Medium List 1 Accent 4" w:uiPriority="65"/>
+    <w:lsdException w:name="Medium List 2 Accent 4" w:uiPriority="66"/>
+    <w:lsdException w:name="Medium Grid 1 Accent 4" w:uiPriority="67"/>
+    <w:lsdException w:name="Medium Grid 2 Accent 4" w:uiPriority="68"/>
+    <w:lsdException w:name="Medium Grid 3 Accent 4" w:uiPriority="69"/>
+    <w:lsdException w:name="Dark List Accent 4" w:uiPriority="70"/>
+    <w:lsdException w:name="Colorful Shading Accent 4" w:uiPriority="71"/>
+    <w:lsdException w:name="Colorful List Accent 4" w:uiPriority="72"/>
+    <w:lsdException w:name="Colorful Grid Accent 4" w:uiPriority="73"/>
+    <w:lsdException w:name="Light Shading Accent 5" w:uiPriority="60"/>
+    <w:lsdException w:name="Light List Accent 5" w:uiPriority="61"/>
+    <w:lsdException w:name="Light Grid Accent 5" w:uiPriority="62"/>
+    <w:lsdException w:name="Medium Shading 1 Accent 5" w:uiPriority="63"/>
+    <w:lsdException w:name="Medium Shading 2 Accent 5" w:uiPriority="64"/>
+    <w:lsdException w:name="Medium List 1 Accent 5" w:uiPriority="65"/>
+    <w:lsdException w:name="Medium List 2 Accent 5" w:uiPriority="66"/>
+    <w:lsdException w:name="Medium Grid 1 Accent 5" w:uiPriority="67"/>
+    <w:lsdException w:name="Medium Grid 2 Accent 5" w:uiPriority="68"/>
+    <w:lsdException w:name="Medium Grid 3 Accent 5" w:uiPriority="69"/>
+    <w:lsdException w:name="Dark List Accent 5" w:uiPriority="70"/>
+    <w:lsdException w:name="Colorful Shading Accent 5" w:uiPriority="71"/>
+    <w:lsdException w:name="Colorful List Accent 5" w:uiPriority="72"/>
+    <w:lsdException w:name="Colorful Grid Accent 5" w:uiPriority="73"/>
+    <w:lsdException w:name="Light Shading Accent 6" w:uiPriority="60"/>
+    <w:lsdException w:name="Light List Accent 6" w:uiPriority="61"/>
+    <w:lsdException w:name="Light Grid Accent 6" w:uiPriority="62"/>
+    <w:lsdException w:name="Medium Shading 1 Accent 6" w:uiPriority="63"/>
+    <w:lsdException w:name="Medium Shading 2 Accent 6" w:uiPriority="64"/>
+    <w:lsdException w:name="Medium List 1 Accent 6" w:uiPriority="65"/>
+    <w:lsdException w:name="Medium List 2 Accent 6" w:uiPriority="66"/>
+    <w:lsdException w:name="Medium Grid 1 Accent 6" w:uiPriority="67"/>
+    <w:lsdException w:name="Medium Grid 2 Accent 6" w:uiPriority="68"/>
+    <w:lsdException w:name="Medium Grid 3 Accent 6" w:uiPriority="69"/>
+    <w:lsdException w:name="Dark List Accent 6" w:uiPriority="70"/>
+    <w:lsdException w:name="Colorful Shading Accent 6" w:uiPriority="71"/>
+    <w:lsdException w:name="Colorful List Accent 6" w:uiPriority="72"/>
+    <w:lsdException w:name="Colorful Grid Accent 6" w:uiPriority="73"/>
+    <w:lsdException w:name="Subtle Emphasis" w:uiPriority="19" w:qFormat="1"/>
+    <w:lsdException w:name="Intense Emphasis" w:uiPriority="21" w:qFormat="1"/>
+    <w:lsdException w:name="Subtle Reference" w:uiPriority="31" w:qFormat="1"/>
+    <w:lsdException w:name="Intense Reference" w:uiPriority="32" w:qFormat="1"/>
+    <w:lsdException w:name="Book Title" w:uiPriority="33" w:qFormat="1"/>
+    <w:lsdException w:name="Bibliography" w:semiHidden="1" w:uiPriority="37" w:unhideWhenUsed="1"/>
+    <w:lsdException w:name="TOC Heading" w:semiHidden="1" w:uiPriority="39" w:unhideWhenUsed="1" w:qFormat="1"/>
+    <w:lsdException w:name="Plain Table 1" w:uiPriority="41"/>
+    <w:lsdException w:name="Plain Table 2" w:uiPriority="42"/>
+    <w:lsdException w:name="Plain Table 3" w:uiPriority="43"/>
+    <w:lsdException w:name="Plain Table 4" w:uiPriority="44"/>
+    <w:lsdException w:name="Plain Table 5" w:uiPriority="45"/>
+    <w:lsdException w:name="Grid Table Light" w:uiPriority="40"/>
+    <w:lsdException w:name="Grid Table 1 Light" w:uiPriority="46"/>
+    <w:lsdException w:name="Grid Table 2" w:uiPriority="47"/>
+    <w:lsdException w:name="Grid Table 3" w:uiPriority="48"/>
+    <w:lsdException w:name="Grid Table 4" w:uiPriority="49"/>
+    <w:lsdException w:name="Grid Table 5 Dark" w:uiPriority="50"/>
+    <w:lsdException w:name="Grid Table 6 Colorful" w:uiPriority="51"/>
+    <w:lsdException w:name="Grid Table 7 Colorful" w:uiPriority="52"/>
+    <w:lsdException w:name="Grid Table 1 Light Accent 1" w:uiPriority="46"/>
+    <w:lsdException w:name="Grid Table 2 Accent 1" w:uiPriority="47"/>
+    <w:lsdException w:name="Grid Table 3 Accent 1" w:uiPriority="48"/>
+    <w:lsdException w:name="Grid Table 4 Accent 1" w:uiPriority="49"/>
+    <w:lsdException w:name="Grid Table 5 Dark Accent 1" w:uiPriority="50"/>
+    <w:lsdException w:name="Grid Table 6 Colorful Accent 1" w:uiPriority="51"/>
+    <w:lsdException w:name="Grid Table 7 Colorful Accent 1" w:uiPriority="52"/>
+    <w:lsdException w:name="Grid Table 1 Light Accent 2" w:uiPriority="46"/>
+    <w:lsdException w:name="Grid Table 2 Accent 2" w:uiPriority="47"/>
+    <w:lsdException w:name="Grid Table 3 Accent 2" w:uiPriority="48"/>
+    <w:lsdException w:name="Grid Table 4 Accent 2" w:uiPriority="49"/>
+    <w:lsdException w:name="Grid Table 5 Dark Accent 2" w:uiPriority="50"/>
+    <w:lsdException w:name="Grid Table 6 Colorful Accent 2" w:uiPriority="51"/>
+    <w:lsdException w:name="Grid Table 7 Colorful Accent 2" w:uiPriority="52"/>
+    <w:lsdException w:name="Grid Table 1 Light Accent 3" w:uiPriority="46"/>
+    <w:lsdException w:name="Grid Table 2 Accent 3" w:uiPriority="47"/>
+    <w:lsdException w:name="Grid Table 3 Accent 3" w:uiPriority="48"/>
+    <w:lsdException w:name="Grid Table 4 Accent 3" w:uiPriority="49"/>
+    <w:lsdException w:name="Grid Table 5 Dark Accent 3" w:uiPriority="50"/>
+    <w:lsdException w:name="Grid Table 6 Colorful Accent 3" w:uiPriority="51"/>
+    <w:lsdException w:name="Grid Table 7 Colorful Accent 3" w:uiPriority="52"/>
+    <w:lsdException w:name="Grid Table 1 Light Accent 4" w:uiPriority="46"/>
+    <w:lsdException w:name="Grid Table 2 Accent 4" w:uiPriority="47"/>
+    <w:lsdException w:name="Grid Table 3 Accent 4" w:uiPriority="48"/>
+    <w:lsdException w:name="Grid Table 4 Accent 4" w:uiPriority="49"/>
+    <w:lsdException w:name="Grid Table 5 Dark Accent 4" w:uiPriority="50"/>
+    <w:lsdException w:name="Grid Table 6 Colorful Accent 4" w:uiPriority="51"/>
+    <w:lsdException w:name="Grid Table 7 Colorful Accent 4" w:uiPriority="52"/>
+    <w:lsdException w:name="Grid Table 1 Light Accent 5" w:uiPriority="46"/>
+    <w:lsdException w:name="Grid Table 2 Accent 5" w:uiPriority="47"/>
+    <w:lsdException w:name="Grid Table 3 Accent 5" w:uiPriority="48"/>
+    <w:lsdException w:name="Grid Table 4 Accent 5" w:uiPriority="49"/>
+    <w:lsdException w:name="Grid Table 5 Dark Accent 5" w:uiPriority="50"/>
+    <w:lsdException w:name="Grid Table 6 Colorful Accent 5" w:uiPriority="51"/>
+    <w:lsdException w:name="Grid Table 7 Colorful Accent 5" w:uiPriority="52"/>
+    <w:lsdException w:name="Grid Table 1 Light Accent 6" w:uiPriority="46"/>
+    <w:lsdException w:name="Grid Table 2 Accent 6" w:uiPriority="47"/>
+    <w:lsdException w:name="Grid Table 3 Accent 6" w:uiPriority="48"/>
+    <w:lsdException w:name="Grid Table 4 Accent 6" w:uiPriority="49"/>
+    <w:lsdException w:name="Grid Table 5 Dark Accent 6" w:uiPriority="50"/>
+    <w:lsdException w:name="Grid Table 6 Colorful Accent 6" w:uiPriority="51"/>
+    <w:lsdException w:name="Grid Table 7 Colorful Accent 6" w:uiPriority="52"/>
+    <w:lsdException w:name="List Table 1 Light" w:uiPriority="46"/>
+    <w:lsdException w:name="List Table 2" w:uiPriority="47"/>
+    <w:lsdException w:name="List Table 3" w:uiPriority="48"/>
+    <w:lsdException w:name="List Table 4" w:uiPriority="49"/>
+    <w:lsdException w:name="List Table 5 Dark" w:uiPriority="50"/>
+    <w:lsdException w:name="List Table 6 Colorful" w:uiPriority="51"/>
+    <w:lsdException w:name="List Table 7 Colorful" w:uiPriority="52"/>
+    <w:lsdException w:name="List Table 1 Light Accent 1" w:uiPriority="46"/>
+    <w:lsdException w:name="List Table 2 Accent 1" w:uiPriority="47"/>
+    <w:lsdException w:name="List Table 3 Accent 1" w:uiPriority="48"/>
+    <w:lsdException w:name="List Table 4 Accent 1" w:uiPriority="49"/>
+    <w:lsdException w:name="List Table 5 Dark Accent 1" w:uiPriority="50"/>
+    <w:lsdException w:name="List Table 6 Colorful Accent 1" w:uiPriority="51"/>
+    <w:lsdException w:name="List Table 7 Colorful Accent 1" w:uiPriority="52"/>
+    <w:lsdException w:name="List Table 1 Light Accent 2" w:uiPriority="46"/>
+    <w:lsdException w:name="List Table 2 Accent 2" w:uiPriority="47"/>
+    <w:lsdException w:name="List Table 3 Accent 2" w:uiPriority="48"/>
+    <w:lsdException w:name="List Table 4 Accent 2" w:uiPriority="49"/>
+    <w:lsdException w:name="List Table 5 Dark Accent 2" w:uiPriority="50"/>
+    <w:lsdException w:name="List Table 6 Colorful Accent 2" w:uiPriority="51"/>
+    <w:lsdException w:name="List Table 7 Colorful Accent 2" w:uiPriority="52"/>
+    <w:lsdException w:name="List Table 1 Light Accent 3" w:uiPriority="46"/>
+    <w:lsdException w:name="List Table 2 Accent 3" w:uiPriority="47"/>
+    <w:lsdException w:name="List Table 3 Accent 3" w:uiPriority="48"/>
+    <w:lsdException w:name="List Table 4 Accent 3" w:uiPriority="49"/>
+    <w:lsdException w:name="List Table 5 Dark Accent 3" w:uiPriority="50"/>
+    <w:lsdException w:name="List Table 6 Colorful Accent 3" w:uiPriority="51"/>
+    <w:lsdException w:name="List Table 7 Colorful Accent 3" w:uiPriority="52"/>
+    <w:lsdException w:name="List Table 1 Light Accent 4" w:uiPriority="46"/>
+    <w:lsdException w:name="List Table 2 Accent 4" w:uiPriority="47"/>
+    <w:lsdException w:name="List Table 3 Accent 4" w:uiPriority="48"/>
+    <w:lsdException w:name="List Table 4 Accent 4" w:uiPriority="49"/>
+    <w:lsdException w:name="List Table 5 Dark Accent 4" w:uiPriority="50"/>
+    <w:lsdException w:name="List Table 6 Colorful Accent 4" w:uiPriority="51"/>
+    <w:lsdException w:name="List Table 7 Colorful Accent 4" w:uiPriority="52"/>
+    <w:lsdException w:name="List Table 1 Light Accent 5" w:uiPriority="46"/>
+    <w:lsdException w:name="List Table 2 Accent 5" w:uiPriority="47"/>
+    <w:lsdException w:name="List Table 3 Accent 5" w:uiPriority="48"/>
+    <w:lsdException w:name="List Table 4 Accent 5" w:uiPriority="49"/>
+    <w:lsdException w:name="List Table 5 Dark Accent 5" w:uiPriority="50"/>
+    <w:lsdException w:name="List Table 6 Colorful Accent 5" w:uiPriority="51"/>
+    <w:lsdException w:name="List Table 7 Colorful Accent 5" w:uiPriority="52"/>
+    <w:lsdException w:name="List Table 1 Light Accent 6" w:uiPriority="46"/>
+    <w:lsdException w:name="List Table 2 Accent 6" w:uiPriority="47"/>
+    <w:lsdException w:name="List Table 3 Accent 6" w:uiPriority="48"/>
+    <w:lsdException w:name="List Table 4 Accent 6" w:uiPriority="49"/>
+    <w:lsdException w:name="List Table 5 Dark Accent 6" w:uiPriority="50"/>
+    <w:lsdException w:name="List Table 6 Colorful Accent 6" w:uiPriority="51"/>
+    <w:lsdException w:name="List Table 7 Colorful Accent 6" w:uiPriority="52"/>
+    <w:lsdException w:name="Mention" w:semiHidden="1" w:unhideWhenUsed="1"/>
+    <w:lsdException w:name="Smart Hyperlink" w:semiHidden="1" w:unhideWhenUsed="1"/>
+    <w:lsdException w:name="Hashtag" w:semiHidden="1" w:unhideWhenUsed="1"/>
+    <w:lsdException w:name="Unresolved Mention" w:semiHidden="1" w:unhideWhenUsed="1"/>
+  </w:latentStyles>
+  <w:style w:type="paragraph" w:default="1" w:styleId="Normal">
     <w:name w:val="Normal"/>
     <w:qFormat/>
-    <w:pPr>
-      <w:keepNext w:val="false"/>
-      <w:keepLines w:val="false"/>
-      <w:pageBreakBefore w:val="false"/>
-      <w:widowControl/>
-      <w:pBdr/>
-      <w:shd w:val="clear" w:color="auto" w:fill="auto"/>
-      <w:suppressAutoHyphens w:val="false"/>
-      <w:bidi w:val="0"/>
-      <w:spacing w:lineRule="auto" w:line="240" w:beforeAutospacing="0" w:before="0" w:afterAutospacing="0" w:after="0"/>
-      <w:ind w:left="0" w:right="0" w:hanging="0"/>
-      <w:jc w:val="left"/>
-    </w:pPr>
     <w:rPr>
-      <w:rFonts w:ascii="Times New Roman" w:hAnsi="Times New Roman" w:eastAsia="Arial Unicode MS" w:cs="Times New Roman"/>
-      <w:b w:val="false"/>
-      <w:bCs w:val="false"/>
-      <w:i w:val="false"/>
-      <w:iCs w:val="false"/>
-      <w:caps w:val="false"/>
-      <w:smallCaps w:val="false"/>
-      <w:strike w:val="false"/>
-      <w:dstrike w:val="false"/>
-      <w:outline w:val="false"/>
-      <w:emboss w:val="false"/>
-      <w:imprint w:val="false"/>
-      <w:vanish w:val="false"/>
-      <w:color w:val="auto"/>
-      <w:spacing w:val="0"/>
-      <w:w w:val="100"/>
-      <w:kern w:val="0"/>
-      <w:position w:val="0"/>
-      <w:sz w:val="24"/>
       <w:sz w:val="24"/>
       <w:szCs w:val="24"/>
-      <w:u w:val="none" w:color="FFFFFF"/>
-      <w:vertAlign w:val="baseline"/>
-      <w:lang w:val="en-US" w:eastAsia="en-US" w:bidi="ar-SA"/>
+      <w:u w:color="FFFFFF"/>
+      <w:lang w:eastAsia="en-US" w:bidi="ar-SA"/>
     </w:rPr>
   </w:style>
-  <w:style w:type="character" w:styleId="DefaultParagraphFont" w:default="1">
+  <w:style w:type="character" w:default="1" w:styleId="DefaultParagraphFont">
     <w:name w:val="Default Paragraph Font"/>
-    <w:qFormat/>
-    <w:rPr/>
-  </w:style>
-  <w:style w:type="character" w:styleId="InternetLink">
+    <w:uiPriority w:val="1"/>
+    <w:semiHidden/>
+    <w:unhideWhenUsed/>
+  </w:style>
+  <w:style w:type="table" w:default="1" w:styleId="TableNormal">
+    <w:name w:val="Normal Table"/>
+    <w:uiPriority w:val="99"/>
+    <w:semiHidden/>
+    <w:unhideWhenUsed/>
+    <w:tblPr>
+      <w:tblInd w:w="0" w:type="dxa"/>
+      <w:tblCellMar>
+        <w:top w:w="0" w:type="dxa"/>
+        <w:left w:w="108" w:type="dxa"/>
+        <w:bottom w:w="0" w:type="dxa"/>
+        <w:right w:w="108" w:type="dxa"/>
+      </w:tblCellMar>
+    </w:tblPr>
+  </w:style>
+  <w:style w:type="numbering" w:default="1" w:styleId="NoList">
+    <w:name w:val="No List"/>
+    <w:uiPriority w:val="99"/>
+    <w:semiHidden/>
+    <w:unhideWhenUsed/>
+  </w:style>
+  <w:style w:type="character" w:customStyle="1" w:styleId="InternetLink">
     <w:name w:val="Internet Link"/>
     <w:rPr>
       <w:u w:val="single" w:color="FFFFFF"/>
     </w:rPr>
   </w:style>
-  <w:style w:type="character" w:styleId="None">
+  <w:style w:type="character" w:customStyle="1" w:styleId="None">
     <w:name w:val="None"/>
     <w:qFormat/>
-    <w:rPr/>
-  </w:style>
-  <w:style w:type="character" w:styleId="Hyperlink0">
+  </w:style>
+  <w:style w:type="character" w:customStyle="1" w:styleId="Hyperlink0">
     <w:name w:val="Hyperlink.0"/>
     <w:basedOn w:val="None"/>
     <w:qFormat/>
@@ -2107,22 +1960,22 @@
       <w:u w:val="single" w:color="0000FF"/>
     </w:rPr>
   </w:style>
-  <w:style w:type="character" w:styleId="ListLabel1">
+  <w:style w:type="character" w:customStyle="1" w:styleId="ListLabel1">
     <w:name w:val="ListLabel 1"/>
     <w:qFormat/>
     <w:rPr>
       <w:rFonts w:eastAsia="Trebuchet MS" w:cs="Trebuchet MS"/>
-      <w:b w:val="false"/>
-      <w:bCs w:val="false"/>
-      <w:i w:val="false"/>
-      <w:iCs w:val="false"/>
-      <w:caps w:val="false"/>
-      <w:smallCaps w:val="false"/>
-      <w:strike w:val="false"/>
-      <w:dstrike w:val="false"/>
-      <w:outline w:val="false"/>
-      <w:emboss w:val="false"/>
-      <w:imprint w:val="false"/>
+      <w:b w:val="0"/>
+      <w:bCs w:val="0"/>
+      <w:i w:val="0"/>
+      <w:iCs w:val="0"/>
+      <w:caps w:val="0"/>
+      <w:smallCaps w:val="0"/>
+      <w:strike w:val="0"/>
+      <w:dstrike w:val="0"/>
+      <w:outline w:val="0"/>
+      <w:emboss w:val="0"/>
+      <w:imprint w:val="0"/>
       <w:spacing w:val="0"/>
       <w:w w:val="100"/>
       <w:kern w:val="0"/>
@@ -2131,22 +1984,22 @@
       <w:vertAlign w:val="baseline"/>
     </w:rPr>
   </w:style>
-  <w:style w:type="character" w:styleId="ListLabel2">
+  <w:style w:type="character" w:customStyle="1" w:styleId="ListLabel2">
     <w:name w:val="ListLabel 2"/>
     <w:qFormat/>
     <w:rPr>
       <w:rFonts w:eastAsia="Trebuchet MS" w:cs="Trebuchet MS"/>
-      <w:b w:val="false"/>
-      <w:bCs w:val="false"/>
-      <w:i w:val="false"/>
-      <w:iCs w:val="false"/>
-      <w:caps w:val="false"/>
-      <w:smallCaps w:val="false"/>
-      <w:strike w:val="false"/>
-      <w:dstrike w:val="false"/>
-      <w:outline w:val="false"/>
-      <w:emboss w:val="false"/>
-      <w:imprint w:val="false"/>
+      <w:b w:val="0"/>
+      <w:bCs w:val="0"/>
+      <w:i w:val="0"/>
+      <w:iCs w:val="0"/>
+      <w:caps w:val="0"/>
+      <w:smallCaps w:val="0"/>
+      <w:strike w:val="0"/>
+      <w:dstrike w:val="0"/>
+      <w:outline w:val="0"/>
+      <w:emboss w:val="0"/>
+      <w:imprint w:val="0"/>
       <w:spacing w:val="0"/>
       <w:w w:val="100"/>
       <w:kern w:val="0"/>
@@ -2155,22 +2008,22 @@
       <w:vertAlign w:val="baseline"/>
     </w:rPr>
   </w:style>
-  <w:style w:type="character" w:styleId="ListLabel3">
+  <w:style w:type="character" w:customStyle="1" w:styleId="ListLabel3">
     <w:name w:val="ListLabel 3"/>
     <w:qFormat/>
     <w:rPr>
       <w:rFonts w:eastAsia="Trebuchet MS" w:cs="Trebuchet MS"/>
-      <w:b w:val="false"/>
-      <w:bCs w:val="false"/>
-      <w:i w:val="false"/>
-      <w:iCs w:val="false"/>
-      <w:caps w:val="false"/>
-      <w:smallCaps w:val="false"/>
-      <w:strike w:val="false"/>
-      <w:dstrike w:val="false"/>
-      <w:outline w:val="false"/>
-      <w:emboss w:val="false"/>
-      <w:imprint w:val="false"/>
+      <w:b w:val="0"/>
+      <w:bCs w:val="0"/>
+      <w:i w:val="0"/>
+      <w:iCs w:val="0"/>
+      <w:caps w:val="0"/>
+      <w:smallCaps w:val="0"/>
+      <w:strike w:val="0"/>
+      <w:dstrike w:val="0"/>
+      <w:outline w:val="0"/>
+      <w:emboss w:val="0"/>
+      <w:imprint w:val="0"/>
       <w:spacing w:val="0"/>
       <w:w w:val="100"/>
       <w:kern w:val="0"/>
@@ -2179,22 +2032,22 @@
       <w:vertAlign w:val="baseline"/>
     </w:rPr>
   </w:style>
-  <w:style w:type="character" w:styleId="ListLabel4">
+  <w:style w:type="character" w:customStyle="1" w:styleId="ListLabel4">
     <w:name w:val="ListLabel 4"/>
     <w:qFormat/>
     <w:rPr>
       <w:rFonts w:eastAsia="Trebuchet MS" w:cs="Trebuchet MS"/>
-      <w:b w:val="false"/>
-      <w:bCs w:val="false"/>
-      <w:i w:val="false"/>
-      <w:iCs w:val="false"/>
-      <w:caps w:val="false"/>
-      <w:smallCaps w:val="false"/>
-      <w:strike w:val="false"/>
-      <w:dstrike w:val="false"/>
-      <w:outline w:val="false"/>
-      <w:emboss w:val="false"/>
-      <w:imprint w:val="false"/>
+      <w:b w:val="0"/>
+      <w:bCs w:val="0"/>
+      <w:i w:val="0"/>
+      <w:iCs w:val="0"/>
+      <w:caps w:val="0"/>
+      <w:smallCaps w:val="0"/>
+      <w:strike w:val="0"/>
+      <w:dstrike w:val="0"/>
+      <w:outline w:val="0"/>
+      <w:emboss w:val="0"/>
+      <w:imprint w:val="0"/>
       <w:spacing w:val="0"/>
       <w:w w:val="100"/>
       <w:kern w:val="0"/>
@@ -2203,22 +2056,22 @@
       <w:vertAlign w:val="baseline"/>
     </w:rPr>
   </w:style>
-  <w:style w:type="character" w:styleId="ListLabel5">
+  <w:style w:type="character" w:customStyle="1" w:styleId="ListLabel5">
     <w:name w:val="ListLabel 5"/>
     <w:qFormat/>
     <w:rPr>
       <w:rFonts w:eastAsia="Trebuchet MS" w:cs="Trebuchet MS"/>
-      <w:b w:val="false"/>
-      <w:bCs w:val="false"/>
-      <w:i w:val="false"/>
-      <w:iCs w:val="false"/>
-      <w:caps w:val="false"/>
-      <w:smallCaps w:val="false"/>
-      <w:strike w:val="false"/>
-      <w:dstrike w:val="false"/>
-      <w:outline w:val="false"/>
-      <w:emboss w:val="false"/>
-      <w:imprint w:val="false"/>
+      <w:b w:val="0"/>
+      <w:bCs w:val="0"/>
+      <w:i w:val="0"/>
+      <w:iCs w:val="0"/>
+      <w:caps w:val="0"/>
+      <w:smallCaps w:val="0"/>
+      <w:strike w:val="0"/>
+      <w:dstrike w:val="0"/>
+      <w:outline w:val="0"/>
+      <w:emboss w:val="0"/>
+      <w:imprint w:val="0"/>
       <w:spacing w:val="0"/>
       <w:w w:val="100"/>
       <w:kern w:val="0"/>
@@ -2227,22 +2080,22 @@
       <w:vertAlign w:val="baseline"/>
     </w:rPr>
   </w:style>
-  <w:style w:type="character" w:styleId="ListLabel6">
+  <w:style w:type="character" w:customStyle="1" w:styleId="ListLabel6">
     <w:name w:val="ListLabel 6"/>
     <w:qFormat/>
     <w:rPr>
       <w:rFonts w:eastAsia="Trebuchet MS" w:cs="Trebuchet MS"/>
-      <w:b w:val="false"/>
-      <w:bCs w:val="false"/>
-      <w:i w:val="false"/>
-      <w:iCs w:val="false"/>
-      <w:caps w:val="false"/>
-      <w:smallCaps w:val="false"/>
-      <w:strike w:val="false"/>
-      <w:dstrike w:val="false"/>
-      <w:outline w:val="false"/>
-      <w:emboss w:val="false"/>
-      <w:imprint w:val="false"/>
+      <w:b w:val="0"/>
+      <w:bCs w:val="0"/>
+      <w:i w:val="0"/>
+      <w:iCs w:val="0"/>
+      <w:caps w:val="0"/>
+      <w:smallCaps w:val="0"/>
+      <w:strike w:val="0"/>
+      <w:dstrike w:val="0"/>
+      <w:outline w:val="0"/>
+      <w:emboss w:val="0"/>
+      <w:imprint w:val="0"/>
       <w:spacing w:val="0"/>
       <w:w w:val="100"/>
       <w:kern w:val="0"/>
@@ -2251,22 +2104,22 @@
       <w:vertAlign w:val="baseline"/>
     </w:rPr>
   </w:style>
-  <w:style w:type="character" w:styleId="ListLabel7">
+  <w:style w:type="character" w:customStyle="1" w:styleId="ListLabel7">
     <w:name w:val="ListLabel 7"/>
     <w:qFormat/>
     <w:rPr>
       <w:rFonts w:eastAsia="Trebuchet MS" w:cs="Trebuchet MS"/>
-      <w:b w:val="false"/>
-      <w:bCs w:val="false"/>
-      <w:i w:val="false"/>
-      <w:iCs w:val="false"/>
-      <w:caps w:val="false"/>
-      <w:smallCaps w:val="false"/>
-      <w:strike w:val="false"/>
-      <w:dstrike w:val="false"/>
-      <w:outline w:val="false"/>
-      <w:emboss w:val="false"/>
-      <w:imprint w:val="false"/>
+      <w:b w:val="0"/>
+      <w:bCs w:val="0"/>
+      <w:i w:val="0"/>
+      <w:iCs w:val="0"/>
+      <w:caps w:val="0"/>
+      <w:smallCaps w:val="0"/>
+      <w:strike w:val="0"/>
+      <w:dstrike w:val="0"/>
+      <w:outline w:val="0"/>
+      <w:emboss w:val="0"/>
+      <w:imprint w:val="0"/>
       <w:spacing w:val="0"/>
       <w:w w:val="100"/>
       <w:kern w:val="0"/>
@@ -2275,22 +2128,22 @@
       <w:vertAlign w:val="baseline"/>
     </w:rPr>
   </w:style>
-  <w:style w:type="character" w:styleId="ListLabel8">
+  <w:style w:type="character" w:customStyle="1" w:styleId="ListLabel8">
     <w:name w:val="ListLabel 8"/>
     <w:qFormat/>
     <w:rPr>
       <w:rFonts w:eastAsia="Trebuchet MS" w:cs="Trebuchet MS"/>
-      <w:b w:val="false"/>
-      <w:bCs w:val="false"/>
-      <w:i w:val="false"/>
-      <w:iCs w:val="false"/>
-      <w:caps w:val="false"/>
-      <w:smallCaps w:val="false"/>
-      <w:strike w:val="false"/>
-      <w:dstrike w:val="false"/>
-      <w:outline w:val="false"/>
-      <w:emboss w:val="false"/>
-      <w:imprint w:val="false"/>
+      <w:b w:val="0"/>
+      <w:bCs w:val="0"/>
+      <w:i w:val="0"/>
+      <w:iCs w:val="0"/>
+      <w:caps w:val="0"/>
+      <w:smallCaps w:val="0"/>
+      <w:strike w:val="0"/>
+      <w:dstrike w:val="0"/>
+      <w:outline w:val="0"/>
+      <w:emboss w:val="0"/>
+      <w:imprint w:val="0"/>
       <w:spacing w:val="0"/>
       <w:w w:val="100"/>
       <w:kern w:val="0"/>
@@ -2299,22 +2152,22 @@
       <w:vertAlign w:val="baseline"/>
     </w:rPr>
   </w:style>
-  <w:style w:type="character" w:styleId="ListLabel9">
+  <w:style w:type="character" w:customStyle="1" w:styleId="ListLabel9">
     <w:name w:val="ListLabel 9"/>
     <w:qFormat/>
     <w:rPr>
       <w:rFonts w:eastAsia="Trebuchet MS" w:cs="Trebuchet MS"/>
-      <w:b w:val="false"/>
-      <w:bCs w:val="false"/>
-      <w:i w:val="false"/>
-      <w:iCs w:val="false"/>
-      <w:caps w:val="false"/>
-      <w:smallCaps w:val="false"/>
-      <w:strike w:val="false"/>
-      <w:dstrike w:val="false"/>
-      <w:outline w:val="false"/>
-      <w:emboss w:val="false"/>
-      <w:imprint w:val="false"/>
+      <w:b w:val="0"/>
+      <w:bCs w:val="0"/>
+      <w:i w:val="0"/>
+      <w:iCs w:val="0"/>
+      <w:caps w:val="0"/>
+      <w:smallCaps w:val="0"/>
+      <w:strike w:val="0"/>
+      <w:dstrike w:val="0"/>
+      <w:outline w:val="0"/>
+      <w:emboss w:val="0"/>
+      <w:imprint w:val="0"/>
       <w:spacing w:val="0"/>
       <w:w w:val="100"/>
       <w:kern w:val="0"/>
@@ -2323,22 +2176,22 @@
       <w:vertAlign w:val="baseline"/>
     </w:rPr>
   </w:style>
-  <w:style w:type="character" w:styleId="ListLabel10">
+  <w:style w:type="character" w:customStyle="1" w:styleId="ListLabel10">
     <w:name w:val="ListLabel 10"/>
     <w:qFormat/>
     <w:rPr>
       <w:rFonts w:eastAsia="Trebuchet MS" w:cs="Trebuchet MS"/>
-      <w:b w:val="false"/>
-      <w:bCs w:val="false"/>
-      <w:i w:val="false"/>
-      <w:iCs w:val="false"/>
-      <w:caps w:val="false"/>
-      <w:smallCaps w:val="false"/>
-      <w:strike w:val="false"/>
-      <w:dstrike w:val="false"/>
-      <w:outline w:val="false"/>
-      <w:emboss w:val="false"/>
-      <w:imprint w:val="false"/>
+      <w:b w:val="0"/>
+      <w:bCs w:val="0"/>
+      <w:i w:val="0"/>
+      <w:iCs w:val="0"/>
+      <w:caps w:val="0"/>
+      <w:smallCaps w:val="0"/>
+      <w:strike w:val="0"/>
+      <w:dstrike w:val="0"/>
+      <w:outline w:val="0"/>
+      <w:emboss w:val="0"/>
+      <w:imprint w:val="0"/>
       <w:spacing w:val="0"/>
       <w:w w:val="100"/>
       <w:kern w:val="0"/>
@@ -2347,22 +2200,22 @@
       <w:vertAlign w:val="baseline"/>
     </w:rPr>
   </w:style>
-  <w:style w:type="character" w:styleId="ListLabel11">
+  <w:style w:type="character" w:customStyle="1" w:styleId="ListLabel11">
     <w:name w:val="ListLabel 11"/>
     <w:qFormat/>
     <w:rPr>
       <w:rFonts w:eastAsia="Trebuchet MS" w:cs="Trebuchet MS"/>
-      <w:b w:val="false"/>
-      <w:bCs w:val="false"/>
-      <w:i w:val="false"/>
-      <w:iCs w:val="false"/>
-      <w:caps w:val="false"/>
-      <w:smallCaps w:val="false"/>
-      <w:strike w:val="false"/>
-      <w:dstrike w:val="false"/>
-      <w:outline w:val="false"/>
-      <w:emboss w:val="false"/>
-      <w:imprint w:val="false"/>
+      <w:b w:val="0"/>
+      <w:bCs w:val="0"/>
+      <w:i w:val="0"/>
+      <w:iCs w:val="0"/>
+      <w:caps w:val="0"/>
+      <w:smallCaps w:val="0"/>
+      <w:strike w:val="0"/>
+      <w:dstrike w:val="0"/>
+      <w:outline w:val="0"/>
+      <w:emboss w:val="0"/>
+      <w:imprint w:val="0"/>
       <w:spacing w:val="0"/>
       <w:w w:val="100"/>
       <w:kern w:val="0"/>
@@ -2371,22 +2224,22 @@
       <w:vertAlign w:val="baseline"/>
     </w:rPr>
   </w:style>
-  <w:style w:type="character" w:styleId="ListLabel12">
+  <w:style w:type="character" w:customStyle="1" w:styleId="ListLabel12">
     <w:name w:val="ListLabel 12"/>
     <w:qFormat/>
     <w:rPr>
       <w:rFonts w:eastAsia="Trebuchet MS" w:cs="Trebuchet MS"/>
-      <w:b w:val="false"/>
-      <w:bCs w:val="false"/>
-      <w:i w:val="false"/>
-      <w:iCs w:val="false"/>
-      <w:caps w:val="false"/>
-      <w:smallCaps w:val="false"/>
-      <w:strike w:val="false"/>
-      <w:dstrike w:val="false"/>
-      <w:outline w:val="false"/>
-      <w:emboss w:val="false"/>
-      <w:imprint w:val="false"/>
+      <w:b w:val="0"/>
+      <w:bCs w:val="0"/>
+      <w:i w:val="0"/>
+      <w:iCs w:val="0"/>
+      <w:caps w:val="0"/>
+      <w:smallCaps w:val="0"/>
+      <w:strike w:val="0"/>
+      <w:dstrike w:val="0"/>
+      <w:outline w:val="0"/>
+      <w:emboss w:val="0"/>
+      <w:imprint w:val="0"/>
       <w:spacing w:val="0"/>
       <w:w w:val="100"/>
       <w:kern w:val="0"/>
@@ -2395,22 +2248,22 @@
       <w:vertAlign w:val="baseline"/>
     </w:rPr>
   </w:style>
-  <w:style w:type="character" w:styleId="ListLabel13">
+  <w:style w:type="character" w:customStyle="1" w:styleId="ListLabel13">
     <w:name w:val="ListLabel 13"/>
     <w:qFormat/>
     <w:rPr>
       <w:rFonts w:eastAsia="Trebuchet MS" w:cs="Trebuchet MS"/>
-      <w:b w:val="false"/>
-      <w:bCs w:val="false"/>
-      <w:i w:val="false"/>
-      <w:iCs w:val="false"/>
-      <w:caps w:val="false"/>
-      <w:smallCaps w:val="false"/>
-      <w:strike w:val="false"/>
-      <w:dstrike w:val="false"/>
-      <w:outline w:val="false"/>
-      <w:emboss w:val="false"/>
-      <w:imprint w:val="false"/>
+      <w:b w:val="0"/>
+      <w:bCs w:val="0"/>
+      <w:i w:val="0"/>
+      <w:iCs w:val="0"/>
+      <w:caps w:val="0"/>
+      <w:smallCaps w:val="0"/>
+      <w:strike w:val="0"/>
+      <w:dstrike w:val="0"/>
+      <w:outline w:val="0"/>
+      <w:emboss w:val="0"/>
+      <w:imprint w:val="0"/>
       <w:spacing w:val="0"/>
       <w:w w:val="100"/>
       <w:kern w:val="0"/>
@@ -2419,22 +2272,22 @@
       <w:vertAlign w:val="baseline"/>
     </w:rPr>
   </w:style>
-  <w:style w:type="character" w:styleId="ListLabel14">
+  <w:style w:type="character" w:customStyle="1" w:styleId="ListLabel14">
     <w:name w:val="ListLabel 14"/>
     <w:qFormat/>
     <w:rPr>
       <w:rFonts w:eastAsia="Trebuchet MS" w:cs="Trebuchet MS"/>
-      <w:b w:val="false"/>
-      <w:bCs w:val="false"/>
-      <w:i w:val="false"/>
-      <w:iCs w:val="false"/>
-      <w:caps w:val="false"/>
-      <w:smallCaps w:val="false"/>
-      <w:strike w:val="false"/>
-      <w:dstrike w:val="false"/>
-      <w:outline w:val="false"/>
-      <w:emboss w:val="false"/>
-      <w:imprint w:val="false"/>
+      <w:b w:val="0"/>
+      <w:bCs w:val="0"/>
+      <w:i w:val="0"/>
+      <w:iCs w:val="0"/>
+      <w:caps w:val="0"/>
+      <w:smallCaps w:val="0"/>
+      <w:strike w:val="0"/>
+      <w:dstrike w:val="0"/>
+      <w:outline w:val="0"/>
+      <w:emboss w:val="0"/>
+      <w:imprint w:val="0"/>
       <w:spacing w:val="0"/>
       <w:w w:val="100"/>
       <w:kern w:val="0"/>
@@ -2443,22 +2296,22 @@
       <w:vertAlign w:val="baseline"/>
     </w:rPr>
   </w:style>
-  <w:style w:type="character" w:styleId="ListLabel15">
+  <w:style w:type="character" w:customStyle="1" w:styleId="ListLabel15">
     <w:name w:val="ListLabel 15"/>
     <w:qFormat/>
     <w:rPr>
       <w:rFonts w:eastAsia="Trebuchet MS" w:cs="Trebuchet MS"/>
-      <w:b w:val="false"/>
-      <w:bCs w:val="false"/>
-      <w:i w:val="false"/>
-      <w:iCs w:val="false"/>
-      <w:caps w:val="false"/>
-      <w:smallCaps w:val="false"/>
-      <w:strike w:val="false"/>
-      <w:dstrike w:val="false"/>
-      <w:outline w:val="false"/>
-      <w:emboss w:val="false"/>
-      <w:imprint w:val="false"/>
+      <w:b w:val="0"/>
+      <w:bCs w:val="0"/>
+      <w:i w:val="0"/>
+      <w:iCs w:val="0"/>
+      <w:caps w:val="0"/>
+      <w:smallCaps w:val="0"/>
+      <w:strike w:val="0"/>
+      <w:dstrike w:val="0"/>
+      <w:outline w:val="0"/>
+      <w:emboss w:val="0"/>
+      <w:imprint w:val="0"/>
       <w:spacing w:val="0"/>
       <w:w w:val="100"/>
       <w:kern w:val="0"/>
@@ -2467,22 +2320,22 @@
       <w:vertAlign w:val="baseline"/>
     </w:rPr>
   </w:style>
-  <w:style w:type="character" w:styleId="ListLabel16">
+  <w:style w:type="character" w:customStyle="1" w:styleId="ListLabel16">
     <w:name w:val="ListLabel 16"/>
     <w:qFormat/>
     <w:rPr>
       <w:rFonts w:eastAsia="Trebuchet MS" w:cs="Trebuchet MS"/>
-      <w:b w:val="false"/>
-      <w:bCs w:val="false"/>
-      <w:i w:val="false"/>
-      <w:iCs w:val="false"/>
-      <w:caps w:val="false"/>
-      <w:smallCaps w:val="false"/>
-      <w:strike w:val="false"/>
-      <w:dstrike w:val="false"/>
-      <w:outline w:val="false"/>
-      <w:emboss w:val="false"/>
-      <w:imprint w:val="false"/>
+      <w:b w:val="0"/>
+      <w:bCs w:val="0"/>
+      <w:i w:val="0"/>
+      <w:iCs w:val="0"/>
+      <w:caps w:val="0"/>
+      <w:smallCaps w:val="0"/>
+      <w:strike w:val="0"/>
+      <w:dstrike w:val="0"/>
+      <w:outline w:val="0"/>
+      <w:emboss w:val="0"/>
+      <w:imprint w:val="0"/>
       <w:spacing w:val="0"/>
       <w:w w:val="100"/>
       <w:kern w:val="0"/>
@@ -2491,22 +2344,22 @@
       <w:vertAlign w:val="baseline"/>
     </w:rPr>
   </w:style>
-  <w:style w:type="character" w:styleId="ListLabel17">
+  <w:style w:type="character" w:customStyle="1" w:styleId="ListLabel17">
     <w:name w:val="ListLabel 17"/>
     <w:qFormat/>
     <w:rPr>
       <w:rFonts w:eastAsia="Trebuchet MS" w:cs="Trebuchet MS"/>
-      <w:b w:val="false"/>
-      <w:bCs w:val="false"/>
-      <w:i w:val="false"/>
-      <w:iCs w:val="false"/>
-      <w:caps w:val="false"/>
-      <w:smallCaps w:val="false"/>
-      <w:strike w:val="false"/>
-      <w:dstrike w:val="false"/>
-      <w:outline w:val="false"/>
-      <w:emboss w:val="false"/>
-      <w:imprint w:val="false"/>
+      <w:b w:val="0"/>
+      <w:bCs w:val="0"/>
+      <w:i w:val="0"/>
+      <w:iCs w:val="0"/>
+      <w:caps w:val="0"/>
+      <w:smallCaps w:val="0"/>
+      <w:strike w:val="0"/>
+      <w:dstrike w:val="0"/>
+      <w:outline w:val="0"/>
+      <w:emboss w:val="0"/>
+      <w:imprint w:val="0"/>
       <w:spacing w:val="0"/>
       <w:w w:val="100"/>
       <w:kern w:val="0"/>
@@ -2515,22 +2368,22 @@
       <w:vertAlign w:val="baseline"/>
     </w:rPr>
   </w:style>
-  <w:style w:type="character" w:styleId="ListLabel18">
+  <w:style w:type="character" w:customStyle="1" w:styleId="ListLabel18">
     <w:name w:val="ListLabel 18"/>
     <w:qFormat/>
     <w:rPr>
       <w:rFonts w:eastAsia="Trebuchet MS" w:cs="Trebuchet MS"/>
-      <w:b w:val="false"/>
-      <w:bCs w:val="false"/>
-      <w:i w:val="false"/>
-      <w:iCs w:val="false"/>
-      <w:caps w:val="false"/>
-      <w:smallCaps w:val="false"/>
-      <w:strike w:val="false"/>
-      <w:dstrike w:val="false"/>
-      <w:outline w:val="false"/>
-      <w:emboss w:val="false"/>
-      <w:imprint w:val="false"/>
+      <w:b w:val="0"/>
+      <w:bCs w:val="0"/>
+      <w:i w:val="0"/>
+      <w:iCs w:val="0"/>
+      <w:caps w:val="0"/>
+      <w:smallCaps w:val="0"/>
+      <w:strike w:val="0"/>
+      <w:dstrike w:val="0"/>
+      <w:outline w:val="0"/>
+      <w:emboss w:val="0"/>
+      <w:imprint w:val="0"/>
       <w:spacing w:val="0"/>
       <w:w w:val="100"/>
       <w:kern w:val="0"/>
@@ -2539,72 +2392,50 @@
       <w:vertAlign w:val="baseline"/>
     </w:rPr>
   </w:style>
-  <w:style w:type="character" w:styleId="ListLabel19">
+  <w:style w:type="character" w:customStyle="1" w:styleId="ListLabel19">
     <w:name w:val="ListLabel 19"/>
     <w:qFormat/>
     <w:rPr>
       <w:lang w:val="en-US"/>
     </w:rPr>
   </w:style>
-  <w:style w:type="paragraph" w:styleId="Heading">
+  <w:style w:type="paragraph" w:customStyle="1" w:styleId="Heading">
     <w:name w:val="Heading"/>
     <w:basedOn w:val="Normal"/>
     <w:next w:val="BodyA"/>
     <w:qFormat/>
     <w:pPr>
-      <w:keepNext w:val="true"/>
+      <w:keepNext/>
       <w:keepLines/>
-      <w:pageBreakBefore w:val="false"/>
-      <w:widowControl/>
-      <w:shd w:val="clear" w:color="auto" w:fill="auto"/>
-      <w:suppressAutoHyphens w:val="false"/>
-      <w:bidi w:val="0"/>
-      <w:spacing w:lineRule="auto" w:line="276" w:before="480" w:after="0"/>
-      <w:ind w:left="0" w:right="0" w:hanging="0"/>
-      <w:jc w:val="left"/>
+      <w:spacing w:before="480" w:line="276" w:lineRule="auto"/>
       <w:outlineLvl w:val="0"/>
     </w:pPr>
     <w:rPr>
-      <w:rFonts w:ascii="Cambria" w:hAnsi="Cambria" w:eastAsia="Cambria" w:cs="Cambria"/>
+      <w:rFonts w:ascii="Cambria" w:eastAsia="Cambria" w:hAnsi="Cambria" w:cs="Cambria"/>
       <w:b/>
       <w:bCs/>
-      <w:i w:val="false"/>
-      <w:iCs w:val="false"/>
-      <w:caps w:val="false"/>
-      <w:smallCaps w:val="false"/>
-      <w:strike w:val="false"/>
-      <w:dstrike w:val="false"/>
-      <w:outline w:val="false"/>
       <w:color w:val="365F91"/>
-      <w:spacing w:val="0"/>
-      <w:kern w:val="0"/>
-      <w:position w:val="0"/>
-      <w:sz w:val="28"/>
       <w:sz w:val="28"/>
       <w:szCs w:val="28"/>
-      <w:u w:val="none" w:color="365F91"/>
-      <w:vertAlign w:val="baseline"/>
-      <w:lang w:val="en-US"/>
+      <w:u w:color="365F91"/>
     </w:rPr>
   </w:style>
-  <w:style w:type="paragraph" w:styleId="TextBody">
+  <w:style w:type="paragraph" w:styleId="BodyText">
     <w:name w:val="Body Text"/>
     <w:basedOn w:val="Normal"/>
     <w:pPr>
-      <w:spacing w:lineRule="auto" w:line="276" w:before="0" w:after="140"/>
+      <w:spacing w:after="140" w:line="276" w:lineRule="auto"/>
     </w:pPr>
-    <w:rPr/>
   </w:style>
   <w:style w:type="paragraph" w:styleId="List">
     <w:name w:val="List"/>
-    <w:basedOn w:val="TextBody"/>
-    <w:pPr/>
+    <w:basedOn w:val="BodyText"/>
     <w:rPr>
       <w:rFonts w:cs="FreeSans"/>
     </w:rPr>
   </w:style>
   <w:style w:type="paragraph" w:styleId="Caption">
-    <w:name w:val="Caption"/>
+    <w:name w:val="caption"/>
     <w:basedOn w:val="Normal"/>
     <w:qFormat/>
     <w:pPr>
@@ -2615,11 +2446,9 @@
       <w:rFonts w:cs="FreeSans"/>
       <w:i/>
       <w:iCs/>
-      <w:sz w:val="24"/>
-      <w:szCs w:val="24"/>
     </w:rPr>
   </w:style>
-  <w:style w:type="paragraph" w:styleId="Index">
+  <w:style w:type="paragraph" w:customStyle="1" w:styleId="Index">
     <w:name w:val="Index"/>
     <w:basedOn w:val="Normal"/>
     <w:qFormat/>
@@ -2630,248 +2459,91 @@
       <w:rFonts w:cs="FreeSans"/>
     </w:rPr>
   </w:style>
-  <w:style w:type="paragraph" w:styleId="HeaderFooter">
+  <w:style w:type="paragraph" w:customStyle="1" w:styleId="HeaderFooter">
     <w:name w:val="Header &amp; Footer"/>
     <w:qFormat/>
     <w:pPr>
-      <w:keepNext w:val="false"/>
-      <w:keepLines w:val="false"/>
-      <w:pageBreakBefore w:val="false"/>
-      <w:widowControl/>
-      <w:shd w:val="clear" w:color="auto" w:fill="auto"/>
       <w:tabs>
-        <w:tab w:val="clear" w:pos="720"/>
-        <w:tab w:val="right" w:pos="9020" w:leader="none"/>
+        <w:tab w:val="right" w:pos="9020"/>
       </w:tabs>
-      <w:suppressAutoHyphens w:val="false"/>
-      <w:bidi w:val="0"/>
-      <w:spacing w:lineRule="auto" w:line="240" w:before="0" w:after="0"/>
-      <w:ind w:left="0" w:right="0" w:hanging="0"/>
-      <w:jc w:val="left"/>
     </w:pPr>
     <w:rPr>
-      <w:rFonts w:ascii="Helvetica Neue" w:hAnsi="Helvetica Neue" w:eastAsia="Arial Unicode MS" w:cs="Arial Unicode MS"/>
-      <w:b w:val="false"/>
-      <w:bCs w:val="false"/>
-      <w:i w:val="false"/>
-      <w:iCs w:val="false"/>
-      <w:caps w:val="false"/>
-      <w:smallCaps w:val="false"/>
-      <w:strike w:val="false"/>
-      <w:dstrike w:val="false"/>
-      <w:outline w:val="false"/>
-      <w:emboss w:val="false"/>
-      <w:imprint w:val="false"/>
-      <w:vanish w:val="false"/>
+      <w:rFonts w:ascii="Helvetica Neue" w:hAnsi="Helvetica Neue" w:cs="Arial Unicode MS"/>
       <w:color w:val="000000"/>
-      <w:spacing w:val="0"/>
-      <w:w w:val="100"/>
-      <w:kern w:val="0"/>
-      <w:position w:val="0"/>
-      <w:sz w:val="24"/>
       <w:sz w:val="24"/>
       <w:szCs w:val="24"/>
-      <w:u w:val="none" w:color="FFFFFF"/>
-      <w:vertAlign w:val="baseline"/>
-      <w:lang w:val="en-US" w:eastAsia="zh-CN" w:bidi="hi-IN"/>
+      <w:u w:color="FFFFFF"/>
     </w:rPr>
   </w:style>
   <w:style w:type="paragraph" w:styleId="Title">
     <w:name w:val="Title"/>
     <w:basedOn w:val="Normal"/>
+    <w:uiPriority w:val="10"/>
     <w:qFormat/>
     <w:pPr>
-      <w:keepNext w:val="false"/>
-      <w:keepLines w:val="false"/>
-      <w:pageBreakBefore w:val="false"/>
-      <w:widowControl/>
       <w:pBdr>
         <w:bottom w:val="single" w:sz="8" w:space="0" w:color="4F81BD"/>
       </w:pBdr>
-      <w:shd w:val="clear" w:color="auto" w:fill="auto"/>
-      <w:suppressAutoHyphens w:val="false"/>
-      <w:bidi w:val="0"/>
-      <w:spacing w:lineRule="auto" w:line="240" w:before="0" w:after="300"/>
-      <w:ind w:left="0" w:right="0" w:hanging="0"/>
-      <w:jc w:val="left"/>
+      <w:spacing w:after="300"/>
     </w:pPr>
     <w:rPr>
-      <w:rFonts w:ascii="Cambria" w:hAnsi="Cambria" w:eastAsia="Cambria" w:cs="Cambria"/>
-      <w:b w:val="false"/>
-      <w:bCs w:val="false"/>
-      <w:i w:val="false"/>
-      <w:iCs w:val="false"/>
-      <w:caps w:val="false"/>
-      <w:smallCaps w:val="false"/>
-      <w:strike w:val="false"/>
-      <w:dstrike w:val="false"/>
-      <w:outline w:val="false"/>
+      <w:rFonts w:ascii="Cambria" w:eastAsia="Cambria" w:hAnsi="Cambria" w:cs="Cambria"/>
       <w:color w:val="17365D"/>
       <w:spacing w:val="5"/>
       <w:kern w:val="2"/>
-      <w:position w:val="0"/>
-      <w:sz w:val="40"/>
       <w:sz w:val="40"/>
       <w:szCs w:val="40"/>
-      <w:u w:val="none" w:color="17365D"/>
-      <w:vertAlign w:val="baseline"/>
-      <w:lang w:val="en-US"/>
+      <w:u w:color="17365D"/>
     </w:rPr>
   </w:style>
-  <w:style w:type="paragraph" w:styleId="BodyA">
+  <w:style w:type="paragraph" w:customStyle="1" w:styleId="BodyA">
     <w:name w:val="Body A"/>
     <w:qFormat/>
     <w:pPr>
-      <w:keepNext w:val="false"/>
-      <w:keepLines w:val="false"/>
-      <w:pageBreakBefore w:val="false"/>
-      <w:widowControl/>
-      <w:shd w:val="clear" w:color="auto" w:fill="auto"/>
-      <w:suppressAutoHyphens w:val="false"/>
-      <w:bidi w:val="0"/>
-      <w:spacing w:lineRule="auto" w:line="276" w:before="0" w:after="200"/>
-      <w:ind w:left="0" w:right="0" w:hanging="0"/>
-      <w:jc w:val="left"/>
+      <w:spacing w:after="200" w:line="276" w:lineRule="auto"/>
     </w:pPr>
     <w:rPr>
-      <w:rFonts w:ascii="Calibri" w:hAnsi="Calibri" w:eastAsia="Calibri" w:cs="Calibri"/>
-      <w:b w:val="false"/>
-      <w:bCs w:val="false"/>
-      <w:i w:val="false"/>
-      <w:iCs w:val="false"/>
-      <w:caps w:val="false"/>
-      <w:smallCaps w:val="false"/>
-      <w:strike w:val="false"/>
-      <w:dstrike w:val="false"/>
-      <w:outline w:val="false"/>
-      <w:emboss w:val="false"/>
-      <w:imprint w:val="false"/>
-      <w:vanish w:val="false"/>
+      <w:rFonts w:ascii="Calibri" w:eastAsia="Calibri" w:hAnsi="Calibri" w:cs="Calibri"/>
       <w:color w:val="000000"/>
-      <w:spacing w:val="0"/>
-      <w:w w:val="100"/>
-      <w:kern w:val="0"/>
-      <w:position w:val="0"/>
-      <w:sz w:val="22"/>
       <w:sz w:val="22"/>
       <w:szCs w:val="22"/>
-      <w:u w:val="none" w:color="000000"/>
-      <w:vertAlign w:val="baseline"/>
-      <w:lang w:val="en-US" w:eastAsia="zh-CN" w:bidi="hi-IN"/>
+      <w:u w:color="000000"/>
     </w:rPr>
   </w:style>
-  <w:style w:type="paragraph" w:styleId="CaptionA">
+  <w:style w:type="paragraph" w:customStyle="1" w:styleId="CaptionA">
     <w:name w:val="Caption A"/>
     <w:qFormat/>
     <w:pPr>
-      <w:keepNext w:val="false"/>
-      <w:keepLines w:val="false"/>
-      <w:pageBreakBefore w:val="false"/>
-      <w:widowControl/>
-      <w:shd w:val="clear" w:color="auto" w:fill="auto"/>
       <w:tabs>
-        <w:tab w:val="clear" w:pos="720"/>
-        <w:tab w:val="left" w:pos="1150" w:leader="none"/>
+        <w:tab w:val="left" w:pos="1150"/>
       </w:tabs>
-      <w:suppressAutoHyphens w:val="false"/>
-      <w:bidi w:val="0"/>
-      <w:spacing w:lineRule="auto" w:line="240" w:before="0" w:after="0"/>
-      <w:ind w:left="0" w:right="0" w:hanging="0"/>
-      <w:jc w:val="left"/>
     </w:pPr>
     <w:rPr>
-      <w:rFonts w:ascii="Helvetica Neue" w:hAnsi="Helvetica Neue" w:eastAsia="Arial Unicode MS" w:cs="Arial Unicode MS"/>
+      <w:rFonts w:ascii="Helvetica Neue" w:hAnsi="Helvetica Neue" w:cs="Arial Unicode MS"/>
       <w:b/>
       <w:bCs/>
-      <w:i w:val="false"/>
-      <w:iCs w:val="false"/>
       <w:caps/>
-      <w:strike w:val="false"/>
-      <w:dstrike w:val="false"/>
-      <w:outline w:val="false"/>
-      <w:emboss w:val="false"/>
-      <w:imprint w:val="false"/>
-      <w:vanish w:val="false"/>
       <w:color w:val="000000"/>
-      <w:spacing w:val="0"/>
-      <w:w w:val="100"/>
-      <w:kern w:val="0"/>
-      <w:position w:val="0"/>
-      <w:sz w:val="20"/>
-      <w:sz w:val="20"/>
-      <w:szCs w:val="20"/>
-      <w:u w:val="none" w:color="000000"/>
-      <w:vertAlign w:val="baseline"/>
-      <w:lang w:val="en-US" w:eastAsia="zh-CN" w:bidi="hi-IN"/>
+      <w:u w:color="000000"/>
     </w:rPr>
   </w:style>
   <w:style w:type="paragraph" w:styleId="Header">
-    <w:name w:val="Header"/>
+    <w:name w:val="header"/>
     <w:basedOn w:val="Normal"/>
-    <w:pPr/>
-    <w:rPr/>
   </w:style>
   <w:style w:type="paragraph" w:styleId="Footer">
-    <w:name w:val="Footer"/>
+    <w:name w:val="footer"/>
     <w:basedOn w:val="Normal"/>
-    <w:pPr/>
-    <w:rPr/>
-  </w:style>
-  <w:style w:type="numbering" w:styleId="NoList" w:default="1">
-    <w:name w:val="No List"/>
-    <w:qFormat/>
-  </w:style>
-  <w:style w:type="numbering" w:styleId="Bullets">
+  </w:style>
+  <w:style w:type="numbering" w:customStyle="1" w:styleId="Bullets">
     <w:name w:val="Bullets"/>
     <w:qFormat/>
-  </w:style>
-  <w:style w:type="table" w:default="1" w:styleId="Table Normal">
-    <w:name w:val="Table Normal"/>
-    <w:tblPr>
-      <w:tblInd w:w="0" w:type="dxa"/>
-    </w:tblPr>
-    <w:tblStylePr w:type="firstRow">
-      <w:tblPr/>
-    </w:tblStylePr>
-    <w:tblStylePr w:type="lastRow">
-      <w:tblPr/>
-    </w:tblStylePr>
-    <w:tblStylePr w:type="firstCol">
-      <w:tblPr/>
-    </w:tblStylePr>
-    <w:tblStylePr w:type="lastCol">
-      <w:tblPr/>
-    </w:tblStylePr>
-    <w:tblStylePr w:type="band1Vert">
-      <w:tblPr/>
-    </w:tblStylePr>
-    <w:tblStylePr w:type="band2Vert">
-      <w:tblPr/>
-    </w:tblStylePr>
-    <w:tblStylePr w:type="band1Horz">
-      <w:tblPr/>
-    </w:tblStylePr>
-    <w:tblStylePr w:type="band2Horz">
-      <w:tblPr/>
-    </w:tblStylePr>
-    <w:tblStylePr w:type="neCell">
-      <w:tblPr/>
-    </w:tblStylePr>
-    <w:tblStylePr w:type="nwCell">
-      <w:tblPr/>
-    </w:tblStylePr>
-    <w:tblStylePr w:type="seCell">
-      <w:tblPr/>
-    </w:tblStylePr>
-    <w:tblStylePr w:type="swCell">
-      <w:tblPr/>
-    </w:tblStylePr>
   </w:style>
 </w:styles>
 </file>
 
 <file path=word/theme/theme1.xml><?xml version="1.0" encoding="utf-8"?>
-<a:theme xmlns:a="http://schemas.openxmlformats.org/drawingml/2006/main" xmlns:r="http://schemas.openxmlformats.org/officeDocument/2006/relationships" name="Office Theme">
+<a:theme xmlns:a="http://schemas.openxmlformats.org/drawingml/2006/main" name="Office Theme">
   <a:themeElements>
     <a:clrScheme name="Office Theme">
       <a:dk1>
@@ -2997,7 +2669,7 @@
       <a:effectStyleLst>
         <a:effectStyle>
           <a:effectLst>
-            <a:outerShdw sx="100000" sy="100000" kx="0" ky="0" algn="b" rotWithShape="0" blurRad="38100" dist="23000" dir="5400000">
+            <a:outerShdw blurRad="38100" dist="23000" dir="5400000" rotWithShape="0">
               <a:srgbClr val="000000">
                 <a:alpha val="35000"/>
               </a:srgbClr>
@@ -3006,7 +2678,7 @@
         </a:effectStyle>
         <a:effectStyle>
           <a:effectLst>
-            <a:outerShdw sx="100000" sy="100000" kx="0" ky="0" algn="b" rotWithShape="0" blurRad="38100" dist="23000" dir="5400000">
+            <a:outerShdw blurRad="38100" dist="23000" dir="5400000" rotWithShape="0">
               <a:srgbClr val="000000">
                 <a:alpha val="35000"/>
               </a:srgbClr>
@@ -3015,7 +2687,7 @@
         </a:effectStyle>
         <a:effectStyle>
           <a:effectLst>
-            <a:outerShdw sx="100000" sy="100000" kx="0" ky="0" algn="b" rotWithShape="0" blurRad="38100" dist="23000" dir="5400000">
+            <a:outerShdw blurRad="38100" dist="23000" dir="5400000" rotWithShape="0">
               <a:srgbClr val="000000">
                 <a:alpha val="35000"/>
               </a:srgbClr>
@@ -3089,7 +2761,7 @@
           <a:round/>
         </a:ln>
         <a:effectLst>
-          <a:outerShdw sx="100000" sy="100000" kx="0" ky="0" algn="b" rotWithShape="0" blurRad="38100" dist="23000" dir="5400000">
+          <a:outerShdw blurRad="38100" dist="23000" dir="5400000" rotWithShape="0">
             <a:srgbClr val="000000">
               <a:alpha val="35000"/>
             </a:srgbClr>
@@ -3097,7 +2769,7 @@
         </a:effectLst>
         <a:sp3d/>
       </a:spPr>
-      <a:bodyPr rot="0" spcFirstLastPara="1" vertOverflow="overflow" horzOverflow="overflow" vert="horz" wrap="square" lIns="45718" tIns="45718" rIns="45718" bIns="45718" numCol="1" spcCol="38100" rtlCol="0" anchor="ctr" upright="0">
+      <a:bodyPr rot="0" spcFirstLastPara="1" vertOverflow="overflow" horzOverflow="overflow" vert="horz" wrap="square" lIns="45718" tIns="45718" rIns="45718" bIns="45718" numCol="1" spcCol="38100" rtlCol="0" anchor="ctr">
         <a:spAutoFit/>
       </a:bodyPr>
       <a:lstStyle>
@@ -3116,7 +2788,7 @@
           <a:buFontTx/>
           <a:buNone/>
           <a:tabLst/>
-          <a:defRPr b="0" baseline="0" cap="none" i="0" spc="0" strike="noStrike" sz="1800" u="none" kumimoji="0" normalizeH="0">
+          <a:defRPr kumimoji="0" sz="1800" b="0" i="0" u="none" strike="noStrike" cap="none" spc="0" normalizeH="0" baseline="0">
             <a:ln>
               <a:noFill/>
             </a:ln>
@@ -3146,7 +2818,7 @@
           <a:buFontTx/>
           <a:buNone/>
           <a:tabLst/>
-          <a:defRPr b="0" baseline="0" cap="none" i="0" spc="0" strike="noStrike" sz="1800" u="none" kumimoji="0" normalizeH="0">
+          <a:defRPr kumimoji="0" sz="1800" b="0" i="0" u="none" strike="noStrike" cap="none" spc="0" normalizeH="0" baseline="0">
             <a:ln>
               <a:noFill/>
             </a:ln>
@@ -3172,7 +2844,7 @@
           <a:buFontTx/>
           <a:buNone/>
           <a:tabLst/>
-          <a:defRPr b="0" baseline="0" cap="none" i="0" spc="0" strike="noStrike" sz="1800" u="none" kumimoji="0" normalizeH="0">
+          <a:defRPr kumimoji="0" sz="1800" b="0" i="0" u="none" strike="noStrike" cap="none" spc="0" normalizeH="0" baseline="0">
             <a:ln>
               <a:noFill/>
             </a:ln>
@@ -3198,7 +2870,7 @@
           <a:buFontTx/>
           <a:buNone/>
           <a:tabLst/>
-          <a:defRPr b="0" baseline="0" cap="none" i="0" spc="0" strike="noStrike" sz="1800" u="none" kumimoji="0" normalizeH="0">
+          <a:defRPr kumimoji="0" sz="1800" b="0" i="0" u="none" strike="noStrike" cap="none" spc="0" normalizeH="0" baseline="0">
             <a:ln>
               <a:noFill/>
             </a:ln>
@@ -3224,7 +2896,7 @@
           <a:buFontTx/>
           <a:buNone/>
           <a:tabLst/>
-          <a:defRPr b="0" baseline="0" cap="none" i="0" spc="0" strike="noStrike" sz="1800" u="none" kumimoji="0" normalizeH="0">
+          <a:defRPr kumimoji="0" sz="1800" b="0" i="0" u="none" strike="noStrike" cap="none" spc="0" normalizeH="0" baseline="0">
             <a:ln>
               <a:noFill/>
             </a:ln>
@@ -3250,7 +2922,7 @@
           <a:buFontTx/>
           <a:buNone/>
           <a:tabLst/>
-          <a:defRPr b="0" baseline="0" cap="none" i="0" spc="0" strike="noStrike" sz="1800" u="none" kumimoji="0" normalizeH="0">
+          <a:defRPr kumimoji="0" sz="1800" b="0" i="0" u="none" strike="noStrike" cap="none" spc="0" normalizeH="0" baseline="0">
             <a:ln>
               <a:noFill/>
             </a:ln>
@@ -3276,7 +2948,7 @@
           <a:buFontTx/>
           <a:buNone/>
           <a:tabLst/>
-          <a:defRPr b="0" baseline="0" cap="none" i="0" spc="0" strike="noStrike" sz="1800" u="none" kumimoji="0" normalizeH="0">
+          <a:defRPr kumimoji="0" sz="1800" b="0" i="0" u="none" strike="noStrike" cap="none" spc="0" normalizeH="0" baseline="0">
             <a:ln>
               <a:noFill/>
             </a:ln>
@@ -3302,7 +2974,7 @@
           <a:buFontTx/>
           <a:buNone/>
           <a:tabLst/>
-          <a:defRPr b="0" baseline="0" cap="none" i="0" spc="0" strike="noStrike" sz="1800" u="none" kumimoji="0" normalizeH="0">
+          <a:defRPr kumimoji="0" sz="1800" b="0" i="0" u="none" strike="noStrike" cap="none" spc="0" normalizeH="0" baseline="0">
             <a:ln>
               <a:noFill/>
             </a:ln>
@@ -3328,7 +3000,7 @@
           <a:buFontTx/>
           <a:buNone/>
           <a:tabLst/>
-          <a:defRPr b="0" baseline="0" cap="none" i="0" spc="0" strike="noStrike" sz="1800" u="none" kumimoji="0" normalizeH="0">
+          <a:defRPr kumimoji="0" sz="1800" b="0" i="0" u="none" strike="noStrike" cap="none" spc="0" normalizeH="0" baseline="0">
             <a:ln>
               <a:noFill/>
             </a:ln>
@@ -3354,7 +3026,7 @@
           <a:buFontTx/>
           <a:buNone/>
           <a:tabLst/>
-          <a:defRPr b="0" baseline="0" cap="none" i="0" spc="0" strike="noStrike" sz="1800" u="none" kumimoji="0" normalizeH="0">
+          <a:defRPr kumimoji="0" sz="1800" b="0" i="0" u="none" strike="noStrike" cap="none" spc="0" normalizeH="0" baseline="0">
             <a:ln>
               <a:noFill/>
             </a:ln>
@@ -3367,9 +3039,15 @@
         </a:lvl9pPr>
       </a:lstStyle>
       <a:style>
-        <a:lnRef idx="0"/>
-        <a:fillRef idx="0"/>
-        <a:effectRef idx="0"/>
+        <a:lnRef idx="0">
+          <a:scrgbClr r="0" g="0" b="0"/>
+        </a:lnRef>
+        <a:fillRef idx="0">
+          <a:scrgbClr r="0" g="0" b="0"/>
+        </a:fillRef>
+        <a:effectRef idx="0">
+          <a:scrgbClr r="0" g="0" b="0"/>
+        </a:effectRef>
         <a:fontRef idx="none"/>
       </a:style>
     </a:spDef>
@@ -3384,7 +3062,7 @@
           <a:round/>
         </a:ln>
         <a:effectLst>
-          <a:outerShdw sx="100000" sy="100000" kx="0" ky="0" algn="b" rotWithShape="0" blurRad="38100" dist="23000" dir="5400000">
+          <a:outerShdw blurRad="38100" dist="23000" dir="5400000" rotWithShape="0">
             <a:srgbClr val="000000">
               <a:alpha val="35000"/>
             </a:srgbClr>
@@ -3392,7 +3070,7 @@
         </a:effectLst>
         <a:sp3d/>
       </a:spPr>
-      <a:bodyPr rot="0" spcFirstLastPara="1" vertOverflow="overflow" horzOverflow="overflow" vert="horz" wrap="square" lIns="91439" tIns="45719" rIns="91439" bIns="45719" numCol="1" spcCol="38100" rtlCol="0" anchor="t" upright="0">
+      <a:bodyPr rot="0" spcFirstLastPara="1" vertOverflow="overflow" horzOverflow="overflow" vert="horz" wrap="square" lIns="91439" tIns="45719" rIns="91439" bIns="45719" numCol="1" spcCol="38100" rtlCol="0" anchor="t">
         <a:noAutofit/>
       </a:bodyPr>
       <a:lstStyle>
@@ -3411,7 +3089,7 @@
           <a:buFontTx/>
           <a:buNone/>
           <a:tabLst/>
-          <a:defRPr b="0" baseline="0" cap="none" i="0" spc="0" strike="noStrike" sz="1800" u="none" kumimoji="0" normalizeH="0">
+          <a:defRPr kumimoji="0" sz="1800" b="0" i="0" u="none" strike="noStrike" cap="none" spc="0" normalizeH="0" baseline="0">
             <a:ln>
               <a:noFill/>
             </a:ln>
@@ -3437,7 +3115,7 @@
           <a:buFontTx/>
           <a:buNone/>
           <a:tabLst/>
-          <a:defRPr b="0" baseline="0" cap="none" i="0" spc="0" strike="noStrike" sz="1800" u="none" kumimoji="0" normalizeH="0">
+          <a:defRPr kumimoji="0" sz="1800" b="0" i="0" u="none" strike="noStrike" cap="none" spc="0" normalizeH="0" baseline="0">
             <a:ln>
               <a:noFill/>
             </a:ln>
@@ -3463,7 +3141,7 @@
           <a:buFontTx/>
           <a:buNone/>
           <a:tabLst/>
-          <a:defRPr b="0" baseline="0" cap="none" i="0" spc="0" strike="noStrike" sz="1800" u="none" kumimoji="0" normalizeH="0">
+          <a:defRPr kumimoji="0" sz="1800" b="0" i="0" u="none" strike="noStrike" cap="none" spc="0" normalizeH="0" baseline="0">
             <a:ln>
               <a:noFill/>
             </a:ln>
@@ -3489,7 +3167,7 @@
           <a:buFontTx/>
           <a:buNone/>
           <a:tabLst/>
-          <a:defRPr b="0" baseline="0" cap="none" i="0" spc="0" strike="noStrike" sz="1800" u="none" kumimoji="0" normalizeH="0">
+          <a:defRPr kumimoji="0" sz="1800" b="0" i="0" u="none" strike="noStrike" cap="none" spc="0" normalizeH="0" baseline="0">
             <a:ln>
               <a:noFill/>
             </a:ln>
@@ -3515,7 +3193,7 @@
           <a:buFontTx/>
           <a:buNone/>
           <a:tabLst/>
-          <a:defRPr b="0" baseline="0" cap="none" i="0" spc="0" strike="noStrike" sz="1800" u="none" kumimoji="0" normalizeH="0">
+          <a:defRPr kumimoji="0" sz="1800" b="0" i="0" u="none" strike="noStrike" cap="none" spc="0" normalizeH="0" baseline="0">
             <a:ln>
               <a:noFill/>
             </a:ln>
@@ -3541,7 +3219,7 @@
           <a:buFontTx/>
           <a:buNone/>
           <a:tabLst/>
-          <a:defRPr b="0" baseline="0" cap="none" i="0" spc="0" strike="noStrike" sz="1800" u="none" kumimoji="0" normalizeH="0">
+          <a:defRPr kumimoji="0" sz="1800" b="0" i="0" u="none" strike="noStrike" cap="none" spc="0" normalizeH="0" baseline="0">
             <a:ln>
               <a:noFill/>
             </a:ln>
@@ -3567,7 +3245,7 @@
           <a:buFontTx/>
           <a:buNone/>
           <a:tabLst/>
-          <a:defRPr b="0" baseline="0" cap="none" i="0" spc="0" strike="noStrike" sz="1800" u="none" kumimoji="0" normalizeH="0">
+          <a:defRPr kumimoji="0" sz="1800" b="0" i="0" u="none" strike="noStrike" cap="none" spc="0" normalizeH="0" baseline="0">
             <a:ln>
               <a:noFill/>
             </a:ln>
@@ -3593,7 +3271,7 @@
           <a:buFontTx/>
           <a:buNone/>
           <a:tabLst/>
-          <a:defRPr b="0" baseline="0" cap="none" i="0" spc="0" strike="noStrike" sz="1800" u="none" kumimoji="0" normalizeH="0">
+          <a:defRPr kumimoji="0" sz="1800" b="0" i="0" u="none" strike="noStrike" cap="none" spc="0" normalizeH="0" baseline="0">
             <a:ln>
               <a:noFill/>
             </a:ln>
@@ -3619,7 +3297,7 @@
           <a:buFontTx/>
           <a:buNone/>
           <a:tabLst/>
-          <a:defRPr b="0" baseline="0" cap="none" i="0" spc="0" strike="noStrike" sz="1800" u="none" kumimoji="0" normalizeH="0">
+          <a:defRPr kumimoji="0" sz="1800" b="0" i="0" u="none" strike="noStrike" cap="none" spc="0" normalizeH="0" baseline="0">
             <a:ln>
               <a:noFill/>
             </a:ln>
@@ -3645,7 +3323,7 @@
           <a:buFontTx/>
           <a:buNone/>
           <a:tabLst/>
-          <a:defRPr b="0" baseline="0" cap="none" i="0" spc="0" strike="noStrike" sz="1800" u="none" kumimoji="0" normalizeH="0">
+          <a:defRPr kumimoji="0" sz="1800" b="0" i="0" u="none" strike="noStrike" cap="none" spc="0" normalizeH="0" baseline="0">
             <a:ln>
               <a:noFill/>
             </a:ln>
@@ -3658,9 +3336,15 @@
         </a:lvl9pPr>
       </a:lstStyle>
       <a:style>
-        <a:lnRef idx="0"/>
-        <a:fillRef idx="0"/>
-        <a:effectRef idx="0"/>
+        <a:lnRef idx="0">
+          <a:scrgbClr r="0" g="0" b="0"/>
+        </a:lnRef>
+        <a:fillRef idx="0">
+          <a:scrgbClr r="0" g="0" b="0"/>
+        </a:fillRef>
+        <a:effectRef idx="0">
+          <a:scrgbClr r="0" g="0" b="0"/>
+        </a:effectRef>
         <a:fontRef idx="none"/>
       </a:style>
     </a:lnDef>
@@ -3674,7 +3358,7 @@
         <a:effectLst/>
         <a:sp3d/>
       </a:spPr>
-      <a:bodyPr rot="0" spcFirstLastPara="1" vertOverflow="overflow" horzOverflow="overflow" vert="horz" wrap="square" lIns="45718" tIns="45718" rIns="45718" bIns="45718" numCol="1" spcCol="38100" rtlCol="0" anchor="t" upright="0">
+      <a:bodyPr rot="0" spcFirstLastPara="1" vertOverflow="overflow" horzOverflow="overflow" vert="horz" wrap="square" lIns="45718" tIns="45718" rIns="45718" bIns="45718" numCol="1" spcCol="38100" rtlCol="0" anchor="t">
         <a:spAutoFit/>
       </a:bodyPr>
       <a:lstStyle>
@@ -3693,7 +3377,7 @@
           <a:buFontTx/>
           <a:buNone/>
           <a:tabLst/>
-          <a:defRPr b="0" baseline="0" cap="none" i="0" spc="0" strike="noStrike" sz="1800" u="none" kumimoji="0" normalizeH="0">
+          <a:defRPr kumimoji="0" sz="1800" b="0" i="0" u="none" strike="noStrike" cap="none" spc="0" normalizeH="0" baseline="0">
             <a:ln>
               <a:noFill/>
             </a:ln>
@@ -3723,7 +3407,7 @@
           <a:buFontTx/>
           <a:buNone/>
           <a:tabLst/>
-          <a:defRPr b="0" baseline="0" cap="none" i="0" spc="0" strike="noStrike" sz="1800" u="none" kumimoji="0" normalizeH="0">
+          <a:defRPr kumimoji="0" sz="1800" b="0" i="0" u="none" strike="noStrike" cap="none" spc="0" normalizeH="0" baseline="0">
             <a:ln>
               <a:noFill/>
             </a:ln>
@@ -3749,7 +3433,7 @@
           <a:buFontTx/>
           <a:buNone/>
           <a:tabLst/>
-          <a:defRPr b="0" baseline="0" cap="none" i="0" spc="0" strike="noStrike" sz="1800" u="none" kumimoji="0" normalizeH="0">
+          <a:defRPr kumimoji="0" sz="1800" b="0" i="0" u="none" strike="noStrike" cap="none" spc="0" normalizeH="0" baseline="0">
             <a:ln>
               <a:noFill/>
             </a:ln>
@@ -3775,7 +3459,7 @@
           <a:buFontTx/>
           <a:buNone/>
           <a:tabLst/>
-          <a:defRPr b="0" baseline="0" cap="none" i="0" spc="0" strike="noStrike" sz="1800" u="none" kumimoji="0" normalizeH="0">
+          <a:defRPr kumimoji="0" sz="1800" b="0" i="0" u="none" strike="noStrike" cap="none" spc="0" normalizeH="0" baseline="0">
             <a:ln>
               <a:noFill/>
             </a:ln>
@@ -3801,7 +3485,7 @@
           <a:buFontTx/>
           <a:buNone/>
           <a:tabLst/>
-          <a:defRPr b="0" baseline="0" cap="none" i="0" spc="0" strike="noStrike" sz="1800" u="none" kumimoji="0" normalizeH="0">
+          <a:defRPr kumimoji="0" sz="1800" b="0" i="0" u="none" strike="noStrike" cap="none" spc="0" normalizeH="0" baseline="0">
             <a:ln>
               <a:noFill/>
             </a:ln>
@@ -3827,7 +3511,7 @@
           <a:buFontTx/>
           <a:buNone/>
           <a:tabLst/>
-          <a:defRPr b="0" baseline="0" cap="none" i="0" spc="0" strike="noStrike" sz="1800" u="none" kumimoji="0" normalizeH="0">
+          <a:defRPr kumimoji="0" sz="1800" b="0" i="0" u="none" strike="noStrike" cap="none" spc="0" normalizeH="0" baseline="0">
             <a:ln>
               <a:noFill/>
             </a:ln>
@@ -3853,7 +3537,7 @@
           <a:buFontTx/>
           <a:buNone/>
           <a:tabLst/>
-          <a:defRPr b="0" baseline="0" cap="none" i="0" spc="0" strike="noStrike" sz="1800" u="none" kumimoji="0" normalizeH="0">
+          <a:defRPr kumimoji="0" sz="1800" b="0" i="0" u="none" strike="noStrike" cap="none" spc="0" normalizeH="0" baseline="0">
             <a:ln>
               <a:noFill/>
             </a:ln>
@@ -3879,7 +3563,7 @@
           <a:buFontTx/>
           <a:buNone/>
           <a:tabLst/>
-          <a:defRPr b="0" baseline="0" cap="none" i="0" spc="0" strike="noStrike" sz="1800" u="none" kumimoji="0" normalizeH="0">
+          <a:defRPr kumimoji="0" sz="1800" b="0" i="0" u="none" strike="noStrike" cap="none" spc="0" normalizeH="0" baseline="0">
             <a:ln>
               <a:noFill/>
             </a:ln>
@@ -3905,7 +3589,7 @@
           <a:buFontTx/>
           <a:buNone/>
           <a:tabLst/>
-          <a:defRPr b="0" baseline="0" cap="none" i="0" spc="0" strike="noStrike" sz="1800" u="none" kumimoji="0" normalizeH="0">
+          <a:defRPr kumimoji="0" sz="1800" b="0" i="0" u="none" strike="noStrike" cap="none" spc="0" normalizeH="0" baseline="0">
             <a:ln>
               <a:noFill/>
             </a:ln>
@@ -3931,7 +3615,7 @@
           <a:buFontTx/>
           <a:buNone/>
           <a:tabLst/>
-          <a:defRPr b="0" baseline="0" cap="none" i="0" spc="0" strike="noStrike" sz="1800" u="none" kumimoji="0" normalizeH="0">
+          <a:defRPr kumimoji="0" sz="1800" b="0" i="0" u="none" strike="noStrike" cap="none" spc="0" normalizeH="0" baseline="0">
             <a:ln>
               <a:noFill/>
             </a:ln>
@@ -3944,12 +3628,19 @@
         </a:lvl9pPr>
       </a:lstStyle>
       <a:style>
-        <a:lnRef idx="0"/>
-        <a:fillRef idx="0"/>
-        <a:effectRef idx="0"/>
+        <a:lnRef idx="0">
+          <a:scrgbClr r="0" g="0" b="0"/>
+        </a:lnRef>
+        <a:fillRef idx="0">
+          <a:scrgbClr r="0" g="0" b="0"/>
+        </a:fillRef>
+        <a:effectRef idx="0">
+          <a:scrgbClr r="0" g="0" b="0"/>
+        </a:effectRef>
         <a:fontRef idx="none"/>
       </a:style>
     </a:txDef>
   </a:objectDefaults>
+  <a:extraClrSchemeLst/>
 </a:theme>
 </file>
</xml_diff>